<commit_message>
Studied about components, jsx rub off, app.js , created header component, added boiler plate template , learnt about props & propTypes
</commit_message>
<xml_diff>
--- a/react-task-tracker/ReactJS.docx
+++ b/react-task-tracker/ReactJS.docx
@@ -209,6 +209,25 @@
       </w:pPr>
       <w:r>
         <w:rPr>
+          <w:b w:val="1"/>
+          <w:rtl w:val="0"/>
+        </w:rPr>
+        <w:t xml:space="preserve">Note : </w:t>
+      </w:r>
+      <w:r>
+        <w:rPr>
+          <w:rtl w:val="0"/>
+        </w:rPr>
+        <w:t xml:space="preserve">app is the root component.</w:t>
+      </w:r>
+    </w:p>
+    <w:p>
+      <w:pPr>
+        <w:ind w:left="0" w:firstLine="0"/>
+        <w:rPr/>
+      </w:pPr>
+      <w:r>
+        <w:rPr>
           <w:rtl w:val="0"/>
         </w:rPr>
         <w:t xml:space="preserve">App.js contains root component, footer header will its part or, will be inside it.</w:t>
@@ -257,6 +276,1229 @@
       <w:pPr>
         <w:ind w:left="0" w:firstLine="0"/>
         <w:rPr/>
+      </w:pPr>
+      <w:r>
+        <w:rPr>
+          <w:rtl w:val="0"/>
+        </w:rPr>
+        <w:t xml:space="preserve">In reactJs we use JSX as markup than HTML.</w:t>
+      </w:r>
+    </w:p>
+    <w:p>
+      <w:pPr>
+        <w:ind w:left="0" w:firstLine="0"/>
+        <w:rPr/>
+      </w:pPr>
+      <w:r>
+        <w:rPr>
+          <w:rtl w:val="0"/>
+        </w:rPr>
+      </w:r>
+    </w:p>
+    <w:p>
+      <w:pPr>
+        <w:ind w:left="0" w:firstLine="0"/>
+        <w:rPr/>
+      </w:pPr>
+      <w:r>
+        <w:rPr>
+          <w:rtl w:val="0"/>
+        </w:rPr>
+        <w:t xml:space="preserve">In JSX there is some difference than HTML : </w:t>
+      </w:r>
+    </w:p>
+    <w:p>
+      <w:pPr>
+        <w:numPr>
+          <w:ilvl w:val="0"/>
+          <w:numId w:val="3"/>
+        </w:numPr>
+        <w:ind w:left="720" w:hanging="360"/>
+        <w:rPr>
+          <w:u w:val="none"/>
+        </w:rPr>
+      </w:pPr>
+      <w:r>
+        <w:rPr>
+          <w:rtl w:val="0"/>
+        </w:rPr>
+        <w:t xml:space="preserve">In HTML we write element as</w:t>
+      </w:r>
+    </w:p>
+    <w:p>
+      <w:pPr>
+        <w:ind w:left="720" w:firstLine="0"/>
+        <w:rPr/>
+      </w:pPr>
+      <w:r>
+        <w:rPr>
+          <w:rtl w:val="0"/>
+        </w:rPr>
+        <w:t xml:space="preserve">&lt;element class=”class name” &gt;</w:t>
+      </w:r>
+    </w:p>
+    <w:p>
+      <w:pPr>
+        <w:ind w:left="720" w:firstLine="0"/>
+        <w:rPr/>
+      </w:pPr>
+      <w:r>
+        <w:rPr>
+          <w:rtl w:val="0"/>
+        </w:rPr>
+        <w:t xml:space="preserve">But in JSX :</w:t>
+      </w:r>
+    </w:p>
+    <w:p>
+      <w:pPr>
+        <w:ind w:left="720" w:firstLine="0"/>
+        <w:rPr/>
+      </w:pPr>
+      <w:r>
+        <w:rPr>
+          <w:rtl w:val="0"/>
+        </w:rPr>
+        <w:t xml:space="preserve">&lt;element className = “class name”&gt;</w:t>
+      </w:r>
+    </w:p>
+    <w:p>
+      <w:pPr>
+        <w:ind w:left="720" w:firstLine="0"/>
+        <w:rPr/>
+      </w:pPr>
+      <w:r>
+        <w:rPr>
+          <w:rtl w:val="0"/>
+        </w:rPr>
+      </w:r>
+    </w:p>
+    <w:p>
+      <w:pPr>
+        <w:numPr>
+          <w:ilvl w:val="0"/>
+          <w:numId w:val="3"/>
+        </w:numPr>
+        <w:ind w:left="720" w:hanging="360"/>
+        <w:rPr>
+          <w:u w:val="none"/>
+        </w:rPr>
+      </w:pPr>
+      <w:r>
+        <w:rPr>
+          <w:rtl w:val="0"/>
+        </w:rPr>
+        <w:t xml:space="preserve">In HTML for label we write </w:t>
+      </w:r>
+      <w:r>
+        <w:rPr>
+          <w:b w:val="1"/>
+          <w:rtl w:val="0"/>
+        </w:rPr>
+        <w:t xml:space="preserve">for </w:t>
+      </w:r>
+      <w:r>
+        <w:rPr>
+          <w:rtl w:val="0"/>
+        </w:rPr>
+        <w:t xml:space="preserve">as </w:t>
+      </w:r>
+    </w:p>
+    <w:p>
+      <w:pPr>
+        <w:ind w:left="720" w:firstLine="0"/>
+        <w:rPr/>
+      </w:pPr>
+      <w:r>
+        <w:rPr>
+          <w:rtl w:val="0"/>
+        </w:rPr>
+        <w:t xml:space="preserve">&lt;label  for=”name of element”&gt;</w:t>
+      </w:r>
+    </w:p>
+    <w:p>
+      <w:pPr>
+        <w:ind w:left="720" w:firstLine="0"/>
+        <w:rPr/>
+      </w:pPr>
+      <w:r>
+        <w:rPr>
+          <w:rtl w:val="0"/>
+        </w:rPr>
+        <w:t xml:space="preserve">But in JSX : </w:t>
+      </w:r>
+    </w:p>
+    <w:p>
+      <w:pPr>
+        <w:ind w:left="720" w:firstLine="0"/>
+        <w:rPr/>
+      </w:pPr>
+      <w:r>
+        <w:rPr>
+          <w:rtl w:val="0"/>
+        </w:rPr>
+        <w:t xml:space="preserve">&lt;label htmlFor = “name of element”&gt;</w:t>
+      </w:r>
+    </w:p>
+    <w:p>
+      <w:pPr>
+        <w:ind w:left="720" w:firstLine="0"/>
+        <w:rPr>
+          <w:b w:val="1"/>
+        </w:rPr>
+      </w:pPr>
+      <w:r>
+        <w:rPr>
+          <w:rtl w:val="0"/>
+        </w:rPr>
+      </w:r>
+    </w:p>
+    <w:p>
+      <w:pPr>
+        <w:ind w:left="0" w:firstLine="0"/>
+        <w:rPr>
+          <w:b w:val="1"/>
+        </w:rPr>
+      </w:pPr>
+      <w:r>
+        <w:rPr>
+          <w:b w:val="1"/>
+          <w:rtl w:val="0"/>
+        </w:rPr>
+        <w:t xml:space="preserve">App.js </w:t>
+      </w:r>
+    </w:p>
+    <w:p>
+      <w:pPr>
+        <w:ind w:left="0" w:firstLine="0"/>
+        <w:rPr/>
+      </w:pPr>
+      <w:r>
+        <w:rPr>
+          <w:rtl w:val="0"/>
+        </w:rPr>
+        <w:t xml:space="preserve">Function App(){</w:t>
+      </w:r>
+    </w:p>
+    <w:p>
+      <w:pPr>
+        <w:ind w:left="0" w:firstLine="0"/>
+        <w:rPr/>
+      </w:pPr>
+      <w:r>
+        <w:rPr>
+          <w:rtl w:val="0"/>
+        </w:rPr>
+        <w:t xml:space="preserve">}</w:t>
+      </w:r>
+    </w:p>
+    <w:p>
+      <w:pPr>
+        <w:ind w:left="0" w:firstLine="0"/>
+        <w:rPr/>
+      </w:pPr>
+      <w:r>
+        <w:rPr>
+          <w:rtl w:val="0"/>
+        </w:rPr>
+        <w:t xml:space="preserve">It is function, which acts as component, class can </w:t>
+      </w:r>
+    </w:p>
+    <w:p>
+      <w:pPr>
+        <w:ind w:left="0" w:firstLine="0"/>
+        <w:rPr/>
+      </w:pPr>
+      <w:r>
+        <w:rPr>
+          <w:rtl w:val="0"/>
+        </w:rPr>
+        <w:t xml:space="preserve">Also act as component. </w:t>
+      </w:r>
+    </w:p>
+    <w:p>
+      <w:pPr>
+        <w:ind w:left="0" w:firstLine="0"/>
+        <w:rPr/>
+      </w:pPr>
+      <w:r>
+        <w:rPr>
+          <w:b w:val="1"/>
+          <w:rtl w:val="0"/>
+        </w:rPr>
+        <w:t xml:space="preserve">Note : </w:t>
+      </w:r>
+      <w:r>
+        <w:rPr>
+          <w:rtl w:val="0"/>
+        </w:rPr>
+        <w:t xml:space="preserve">function App() can return only one element, though inside it another element may exist.</w:t>
+      </w:r>
+    </w:p>
+    <w:p>
+      <w:pPr>
+        <w:ind w:left="0" w:firstLine="0"/>
+        <w:rPr/>
+      </w:pPr>
+      <w:r>
+        <w:rPr>
+          <w:rtl w:val="0"/>
+        </w:rPr>
+      </w:r>
+    </w:p>
+    <w:p>
+      <w:pPr>
+        <w:ind w:left="0" w:firstLine="0"/>
+        <w:rPr/>
+      </w:pPr>
+      <w:r>
+        <w:rPr>
+          <w:rtl w:val="0"/>
+        </w:rPr>
+        <w:t xml:space="preserve">In function app() return div / content , javascript code can be written inside the curly braces. </w:t>
+      </w:r>
+    </w:p>
+    <w:p>
+      <w:pPr>
+        <w:ind w:left="0" w:firstLine="0"/>
+        <w:rPr/>
+      </w:pPr>
+      <w:r>
+        <w:rPr>
+          <w:rtl w:val="0"/>
+        </w:rPr>
+        <w:t xml:space="preserve">{ js code}</w:t>
+      </w:r>
+    </w:p>
+    <w:p>
+      <w:pPr>
+        <w:ind w:left="0" w:firstLine="0"/>
+        <w:rPr/>
+      </w:pPr>
+      <w:r>
+        <w:rPr>
+          <w:b w:val="1"/>
+          <w:rtl w:val="0"/>
+        </w:rPr>
+        <w:t xml:space="preserve">Note</w:t>
+      </w:r>
+      <w:r>
+        <w:rPr>
+          <w:rtl w:val="0"/>
+        </w:rPr>
+        <w:t xml:space="preserve"> :  think your app as bunch of containers.</w:t>
+      </w:r>
+    </w:p>
+    <w:p>
+      <w:pPr>
+        <w:rPr>
+          <w:b w:val="1"/>
+          <w:sz w:val="28"/>
+          <w:szCs w:val="28"/>
+        </w:rPr>
+      </w:pPr>
+      <w:r>
+        <w:rPr>
+          <w:rtl w:val="0"/>
+        </w:rPr>
+      </w:r>
+    </w:p>
+    <w:p>
+      <w:pPr>
+        <w:rPr>
+          <w:b w:val="1"/>
+          <w:sz w:val="28"/>
+          <w:szCs w:val="28"/>
+        </w:rPr>
+      </w:pPr>
+      <w:r>
+        <w:rPr>
+          <w:rtl w:val="0"/>
+        </w:rPr>
+      </w:r>
+    </w:p>
+    <w:p>
+      <w:pPr>
+        <w:rPr>
+          <w:sz w:val="28"/>
+          <w:szCs w:val="28"/>
+        </w:rPr>
+      </w:pPr>
+      <w:r>
+        <w:rPr>
+          <w:sz w:val="28"/>
+          <w:szCs w:val="28"/>
+          <w:rtl w:val="0"/>
+        </w:rPr>
+        <w:t xml:space="preserve">Type </w:t>
+      </w:r>
+      <w:r>
+        <w:rPr>
+          <w:b w:val="1"/>
+          <w:sz w:val="28"/>
+          <w:szCs w:val="28"/>
+          <w:rtl w:val="0"/>
+        </w:rPr>
+        <w:t xml:space="preserve">rafce</w:t>
+      </w:r>
+      <w:r>
+        <w:rPr>
+          <w:sz w:val="28"/>
+          <w:szCs w:val="28"/>
+          <w:rtl w:val="0"/>
+        </w:rPr>
+        <w:t xml:space="preserve"> to create boiler plate for arrow function based components.</w:t>
+      </w:r>
+    </w:p>
+    <w:p>
+      <w:pPr>
+        <w:rPr>
+          <w:b w:val="1"/>
+          <w:sz w:val="28"/>
+          <w:szCs w:val="28"/>
+        </w:rPr>
+      </w:pPr>
+      <w:r>
+        <w:rPr>
+          <w:rtl w:val="0"/>
+        </w:rPr>
+      </w:r>
+    </w:p>
+    <w:p>
+      <w:pPr>
+        <w:rPr>
+          <w:b w:val="1"/>
+          <w:sz w:val="28"/>
+          <w:szCs w:val="28"/>
+        </w:rPr>
+      </w:pPr>
+      <w:r>
+        <w:rPr>
+          <w:rtl w:val="0"/>
+        </w:rPr>
+      </w:r>
+    </w:p>
+    <w:p>
+      <w:pPr>
+        <w:rPr>
+          <w:b w:val="1"/>
+          <w:sz w:val="28"/>
+          <w:szCs w:val="28"/>
+        </w:rPr>
+      </w:pPr>
+      <w:r>
+        <w:rPr>
+          <w:b w:val="1"/>
+          <w:sz w:val="28"/>
+          <w:szCs w:val="28"/>
+          <w:rtl w:val="0"/>
+        </w:rPr>
+        <w:t xml:space="preserve">To create class based components : </w:t>
+      </w:r>
+    </w:p>
+    <w:p>
+      <w:pPr>
+        <w:shd w:fill="1e1e1e" w:val="clear"/>
+        <w:spacing w:line="325.71428571428567" w:lineRule="auto"/>
+        <w:rPr>
+          <w:rFonts w:ascii="Courier New" w:cs="Courier New" w:eastAsia="Courier New" w:hAnsi="Courier New"/>
+          <w:color w:val="ce9178"/>
+          <w:sz w:val="21"/>
+          <w:szCs w:val="21"/>
+        </w:rPr>
+      </w:pPr>
+      <w:r>
+        <w:rPr>
+          <w:rFonts w:ascii="Courier New" w:cs="Courier New" w:eastAsia="Courier New" w:hAnsi="Courier New"/>
+          <w:color w:val="c586c0"/>
+          <w:sz w:val="21"/>
+          <w:szCs w:val="21"/>
+          <w:rtl w:val="0"/>
+        </w:rPr>
+        <w:t xml:space="preserve">import</w:t>
+      </w:r>
+      <w:r>
+        <w:rPr>
+          <w:rFonts w:ascii="Courier New" w:cs="Courier New" w:eastAsia="Courier New" w:hAnsi="Courier New"/>
+          <w:color w:val="d4d4d4"/>
+          <w:sz w:val="21"/>
+          <w:szCs w:val="21"/>
+          <w:rtl w:val="0"/>
+        </w:rPr>
+        <w:t xml:space="preserve"> </w:t>
+      </w:r>
+      <w:r>
+        <w:rPr>
+          <w:rFonts w:ascii="Courier New" w:cs="Courier New" w:eastAsia="Courier New" w:hAnsi="Courier New"/>
+          <w:color w:val="9cdcfe"/>
+          <w:sz w:val="21"/>
+          <w:szCs w:val="21"/>
+          <w:rtl w:val="0"/>
+        </w:rPr>
+        <w:t xml:space="preserve">React</w:t>
+      </w:r>
+      <w:r>
+        <w:rPr>
+          <w:rFonts w:ascii="Courier New" w:cs="Courier New" w:eastAsia="Courier New" w:hAnsi="Courier New"/>
+          <w:color w:val="d4d4d4"/>
+          <w:sz w:val="21"/>
+          <w:szCs w:val="21"/>
+          <w:rtl w:val="0"/>
+        </w:rPr>
+        <w:t xml:space="preserve"> </w:t>
+      </w:r>
+      <w:r>
+        <w:rPr>
+          <w:rFonts w:ascii="Courier New" w:cs="Courier New" w:eastAsia="Courier New" w:hAnsi="Courier New"/>
+          <w:color w:val="c586c0"/>
+          <w:sz w:val="21"/>
+          <w:szCs w:val="21"/>
+          <w:rtl w:val="0"/>
+        </w:rPr>
+        <w:t xml:space="preserve">from</w:t>
+      </w:r>
+      <w:r>
+        <w:rPr>
+          <w:rFonts w:ascii="Courier New" w:cs="Courier New" w:eastAsia="Courier New" w:hAnsi="Courier New"/>
+          <w:color w:val="d4d4d4"/>
+          <w:sz w:val="21"/>
+          <w:szCs w:val="21"/>
+          <w:rtl w:val="0"/>
+        </w:rPr>
+        <w:t xml:space="preserve"> </w:t>
+      </w:r>
+      <w:r>
+        <w:rPr>
+          <w:rFonts w:ascii="Courier New" w:cs="Courier New" w:eastAsia="Courier New" w:hAnsi="Courier New"/>
+          <w:color w:val="ce9178"/>
+          <w:sz w:val="21"/>
+          <w:szCs w:val="21"/>
+          <w:rtl w:val="0"/>
+        </w:rPr>
+        <w:t xml:space="preserve">'react'</w:t>
+      </w:r>
+    </w:p>
+    <w:p>
+      <w:pPr>
+        <w:shd w:fill="1e1e1e" w:val="clear"/>
+        <w:spacing w:line="325.71428571428567" w:lineRule="auto"/>
+        <w:rPr>
+          <w:rFonts w:ascii="Courier New" w:cs="Courier New" w:eastAsia="Courier New" w:hAnsi="Courier New"/>
+          <w:color w:val="d4d4d4"/>
+          <w:sz w:val="21"/>
+          <w:szCs w:val="21"/>
+        </w:rPr>
+      </w:pPr>
+      <w:r>
+        <w:rPr>
+          <w:rtl w:val="0"/>
+        </w:rPr>
+      </w:r>
+    </w:p>
+    <w:p>
+      <w:pPr>
+        <w:shd w:fill="1e1e1e" w:val="clear"/>
+        <w:spacing w:line="325.71428571428567" w:lineRule="auto"/>
+        <w:rPr>
+          <w:rFonts w:ascii="Courier New" w:cs="Courier New" w:eastAsia="Courier New" w:hAnsi="Courier New"/>
+          <w:color w:val="d4d4d4"/>
+          <w:sz w:val="21"/>
+          <w:szCs w:val="21"/>
+        </w:rPr>
+      </w:pPr>
+      <w:r>
+        <w:rPr>
+          <w:rFonts w:ascii="Courier New" w:cs="Courier New" w:eastAsia="Courier New" w:hAnsi="Courier New"/>
+          <w:color w:val="569cd6"/>
+          <w:sz w:val="21"/>
+          <w:szCs w:val="21"/>
+          <w:rtl w:val="0"/>
+        </w:rPr>
+        <w:t xml:space="preserve">class</w:t>
+      </w:r>
+      <w:r>
+        <w:rPr>
+          <w:rFonts w:ascii="Courier New" w:cs="Courier New" w:eastAsia="Courier New" w:hAnsi="Courier New"/>
+          <w:color w:val="d4d4d4"/>
+          <w:sz w:val="21"/>
+          <w:szCs w:val="21"/>
+          <w:rtl w:val="0"/>
+        </w:rPr>
+        <w:t xml:space="preserve"> </w:t>
+      </w:r>
+      <w:r>
+        <w:rPr>
+          <w:rFonts w:ascii="Courier New" w:cs="Courier New" w:eastAsia="Courier New" w:hAnsi="Courier New"/>
+          <w:color w:val="4ec9b0"/>
+          <w:sz w:val="21"/>
+          <w:szCs w:val="21"/>
+          <w:rtl w:val="0"/>
+        </w:rPr>
+        <w:t xml:space="preserve">App</w:t>
+      </w:r>
+      <w:r>
+        <w:rPr>
+          <w:rFonts w:ascii="Courier New" w:cs="Courier New" w:eastAsia="Courier New" w:hAnsi="Courier New"/>
+          <w:color w:val="d4d4d4"/>
+          <w:sz w:val="21"/>
+          <w:szCs w:val="21"/>
+          <w:rtl w:val="0"/>
+        </w:rPr>
+        <w:t xml:space="preserve"> </w:t>
+      </w:r>
+      <w:r>
+        <w:rPr>
+          <w:rFonts w:ascii="Courier New" w:cs="Courier New" w:eastAsia="Courier New" w:hAnsi="Courier New"/>
+          <w:color w:val="569cd6"/>
+          <w:sz w:val="21"/>
+          <w:szCs w:val="21"/>
+          <w:rtl w:val="0"/>
+        </w:rPr>
+        <w:t xml:space="preserve">extends</w:t>
+      </w:r>
+      <w:r>
+        <w:rPr>
+          <w:rFonts w:ascii="Courier New" w:cs="Courier New" w:eastAsia="Courier New" w:hAnsi="Courier New"/>
+          <w:color w:val="d4d4d4"/>
+          <w:sz w:val="21"/>
+          <w:szCs w:val="21"/>
+          <w:rtl w:val="0"/>
+        </w:rPr>
+        <w:t xml:space="preserve"> </w:t>
+      </w:r>
+      <w:r>
+        <w:rPr>
+          <w:rFonts w:ascii="Courier New" w:cs="Courier New" w:eastAsia="Courier New" w:hAnsi="Courier New"/>
+          <w:color w:val="4ec9b0"/>
+          <w:sz w:val="21"/>
+          <w:szCs w:val="21"/>
+          <w:rtl w:val="0"/>
+        </w:rPr>
+        <w:t xml:space="preserve">React</w:t>
+      </w:r>
+      <w:r>
+        <w:rPr>
+          <w:rFonts w:ascii="Courier New" w:cs="Courier New" w:eastAsia="Courier New" w:hAnsi="Courier New"/>
+          <w:color w:val="d4d4d4"/>
+          <w:sz w:val="21"/>
+          <w:szCs w:val="21"/>
+          <w:rtl w:val="0"/>
+        </w:rPr>
+        <w:t xml:space="preserve">.</w:t>
+      </w:r>
+      <w:r>
+        <w:rPr>
+          <w:rFonts w:ascii="Courier New" w:cs="Courier New" w:eastAsia="Courier New" w:hAnsi="Courier New"/>
+          <w:color w:val="4ec9b0"/>
+          <w:sz w:val="21"/>
+          <w:szCs w:val="21"/>
+          <w:rtl w:val="0"/>
+        </w:rPr>
+        <w:t xml:space="preserve">Component</w:t>
+      </w:r>
+      <w:r>
+        <w:rPr>
+          <w:rFonts w:ascii="Courier New" w:cs="Courier New" w:eastAsia="Courier New" w:hAnsi="Courier New"/>
+          <w:color w:val="d4d4d4"/>
+          <w:sz w:val="21"/>
+          <w:szCs w:val="21"/>
+          <w:rtl w:val="0"/>
+        </w:rPr>
+        <w:t xml:space="preserve">{</w:t>
+      </w:r>
+    </w:p>
+    <w:p>
+      <w:pPr>
+        <w:shd w:fill="1e1e1e" w:val="clear"/>
+        <w:spacing w:line="325.71428571428567" w:lineRule="auto"/>
+        <w:rPr>
+          <w:rFonts w:ascii="Courier New" w:cs="Courier New" w:eastAsia="Courier New" w:hAnsi="Courier New"/>
+          <w:color w:val="d4d4d4"/>
+          <w:sz w:val="21"/>
+          <w:szCs w:val="21"/>
+        </w:rPr>
+      </w:pPr>
+      <w:r>
+        <w:rPr>
+          <w:rFonts w:ascii="Courier New" w:cs="Courier New" w:eastAsia="Courier New" w:hAnsi="Courier New"/>
+          <w:color w:val="d4d4d4"/>
+          <w:sz w:val="21"/>
+          <w:szCs w:val="21"/>
+          <w:rtl w:val="0"/>
+        </w:rPr>
+        <w:t xml:space="preserve"> </w:t>
+      </w:r>
+      <w:r>
+        <w:rPr>
+          <w:rFonts w:ascii="Courier New" w:cs="Courier New" w:eastAsia="Courier New" w:hAnsi="Courier New"/>
+          <w:color w:val="dcdcaa"/>
+          <w:sz w:val="21"/>
+          <w:szCs w:val="21"/>
+          <w:rtl w:val="0"/>
+        </w:rPr>
+        <w:t xml:space="preserve">render</w:t>
+      </w:r>
+      <w:r>
+        <w:rPr>
+          <w:rFonts w:ascii="Courier New" w:cs="Courier New" w:eastAsia="Courier New" w:hAnsi="Courier New"/>
+          <w:color w:val="d4d4d4"/>
+          <w:sz w:val="21"/>
+          <w:szCs w:val="21"/>
+          <w:rtl w:val="0"/>
+        </w:rPr>
+        <w:t xml:space="preserve">(){</w:t>
+      </w:r>
+    </w:p>
+    <w:p>
+      <w:pPr>
+        <w:shd w:fill="1e1e1e" w:val="clear"/>
+        <w:spacing w:line="325.71428571428567" w:lineRule="auto"/>
+        <w:rPr>
+          <w:rFonts w:ascii="Courier New" w:cs="Courier New" w:eastAsia="Courier New" w:hAnsi="Courier New"/>
+          <w:color w:val="808080"/>
+          <w:sz w:val="21"/>
+          <w:szCs w:val="21"/>
+        </w:rPr>
+      </w:pPr>
+      <w:r>
+        <w:rPr>
+          <w:rFonts w:ascii="Courier New" w:cs="Courier New" w:eastAsia="Courier New" w:hAnsi="Courier New"/>
+          <w:color w:val="d4d4d4"/>
+          <w:sz w:val="21"/>
+          <w:szCs w:val="21"/>
+          <w:rtl w:val="0"/>
+        </w:rPr>
+        <w:t xml:space="preserve">   </w:t>
+      </w:r>
+      <w:r>
+        <w:rPr>
+          <w:rFonts w:ascii="Courier New" w:cs="Courier New" w:eastAsia="Courier New" w:hAnsi="Courier New"/>
+          <w:color w:val="c586c0"/>
+          <w:sz w:val="21"/>
+          <w:szCs w:val="21"/>
+          <w:rtl w:val="0"/>
+        </w:rPr>
+        <w:t xml:space="preserve">return</w:t>
+      </w:r>
+      <w:r>
+        <w:rPr>
+          <w:rFonts w:ascii="Courier New" w:cs="Courier New" w:eastAsia="Courier New" w:hAnsi="Courier New"/>
+          <w:color w:val="d4d4d4"/>
+          <w:sz w:val="21"/>
+          <w:szCs w:val="21"/>
+          <w:rtl w:val="0"/>
+        </w:rPr>
+        <w:t xml:space="preserve"> </w:t>
+      </w:r>
+      <w:r>
+        <w:rPr>
+          <w:rFonts w:ascii="Courier New" w:cs="Courier New" w:eastAsia="Courier New" w:hAnsi="Courier New"/>
+          <w:color w:val="808080"/>
+          <w:sz w:val="21"/>
+          <w:szCs w:val="21"/>
+          <w:rtl w:val="0"/>
+        </w:rPr>
+        <w:t xml:space="preserve">&lt;</w:t>
+      </w:r>
+      <w:r>
+        <w:rPr>
+          <w:rFonts w:ascii="Courier New" w:cs="Courier New" w:eastAsia="Courier New" w:hAnsi="Courier New"/>
+          <w:color w:val="569cd6"/>
+          <w:sz w:val="21"/>
+          <w:szCs w:val="21"/>
+          <w:rtl w:val="0"/>
+        </w:rPr>
+        <w:t xml:space="preserve">h1</w:t>
+      </w:r>
+      <w:r>
+        <w:rPr>
+          <w:rFonts w:ascii="Courier New" w:cs="Courier New" w:eastAsia="Courier New" w:hAnsi="Courier New"/>
+          <w:color w:val="808080"/>
+          <w:sz w:val="21"/>
+          <w:szCs w:val="21"/>
+          <w:rtl w:val="0"/>
+        </w:rPr>
+        <w:t xml:space="preserve">&gt;</w:t>
+      </w:r>
+      <w:r>
+        <w:rPr>
+          <w:rFonts w:ascii="Courier New" w:cs="Courier New" w:eastAsia="Courier New" w:hAnsi="Courier New"/>
+          <w:color w:val="d4d4d4"/>
+          <w:sz w:val="21"/>
+          <w:szCs w:val="21"/>
+          <w:rtl w:val="0"/>
+        </w:rPr>
+        <w:t xml:space="preserve">Hello from Class</w:t>
+      </w:r>
+      <w:r>
+        <w:rPr>
+          <w:rFonts w:ascii="Courier New" w:cs="Courier New" w:eastAsia="Courier New" w:hAnsi="Courier New"/>
+          <w:color w:val="808080"/>
+          <w:sz w:val="21"/>
+          <w:szCs w:val="21"/>
+          <w:rtl w:val="0"/>
+        </w:rPr>
+        <w:t xml:space="preserve">&lt;/</w:t>
+      </w:r>
+      <w:r>
+        <w:rPr>
+          <w:rFonts w:ascii="Courier New" w:cs="Courier New" w:eastAsia="Courier New" w:hAnsi="Courier New"/>
+          <w:color w:val="569cd6"/>
+          <w:sz w:val="21"/>
+          <w:szCs w:val="21"/>
+          <w:rtl w:val="0"/>
+        </w:rPr>
+        <w:t xml:space="preserve">h1</w:t>
+      </w:r>
+      <w:r>
+        <w:rPr>
+          <w:rFonts w:ascii="Courier New" w:cs="Courier New" w:eastAsia="Courier New" w:hAnsi="Courier New"/>
+          <w:color w:val="808080"/>
+          <w:sz w:val="21"/>
+          <w:szCs w:val="21"/>
+          <w:rtl w:val="0"/>
+        </w:rPr>
+        <w:t xml:space="preserve">&gt;</w:t>
+      </w:r>
+    </w:p>
+    <w:p>
+      <w:pPr>
+        <w:shd w:fill="1e1e1e" w:val="clear"/>
+        <w:spacing w:line="325.71428571428567" w:lineRule="auto"/>
+        <w:rPr>
+          <w:rFonts w:ascii="Courier New" w:cs="Courier New" w:eastAsia="Courier New" w:hAnsi="Courier New"/>
+          <w:color w:val="d4d4d4"/>
+          <w:sz w:val="21"/>
+          <w:szCs w:val="21"/>
+        </w:rPr>
+      </w:pPr>
+      <w:r>
+        <w:rPr>
+          <w:rFonts w:ascii="Courier New" w:cs="Courier New" w:eastAsia="Courier New" w:hAnsi="Courier New"/>
+          <w:color w:val="d4d4d4"/>
+          <w:sz w:val="21"/>
+          <w:szCs w:val="21"/>
+          <w:rtl w:val="0"/>
+        </w:rPr>
+        <w:t xml:space="preserve"> }</w:t>
+      </w:r>
+    </w:p>
+    <w:p>
+      <w:pPr>
+        <w:shd w:fill="1e1e1e" w:val="clear"/>
+        <w:spacing w:line="325.71428571428567" w:lineRule="auto"/>
+        <w:rPr>
+          <w:rFonts w:ascii="Courier New" w:cs="Courier New" w:eastAsia="Courier New" w:hAnsi="Courier New"/>
+          <w:color w:val="d4d4d4"/>
+          <w:sz w:val="21"/>
+          <w:szCs w:val="21"/>
+        </w:rPr>
+      </w:pPr>
+      <w:r>
+        <w:rPr>
+          <w:rFonts w:ascii="Courier New" w:cs="Courier New" w:eastAsia="Courier New" w:hAnsi="Courier New"/>
+          <w:color w:val="d4d4d4"/>
+          <w:sz w:val="21"/>
+          <w:szCs w:val="21"/>
+          <w:rtl w:val="0"/>
+        </w:rPr>
+        <w:t xml:space="preserve">}</w:t>
+      </w:r>
+    </w:p>
+    <w:p>
+      <w:pPr>
+        <w:shd w:fill="1e1e1e" w:val="clear"/>
+        <w:spacing w:line="325.71428571428567" w:lineRule="auto"/>
+        <w:rPr>
+          <w:rFonts w:ascii="Courier New" w:cs="Courier New" w:eastAsia="Courier New" w:hAnsi="Courier New"/>
+          <w:color w:val="d4d4d4"/>
+          <w:sz w:val="21"/>
+          <w:szCs w:val="21"/>
+        </w:rPr>
+      </w:pPr>
+      <w:r>
+        <w:rPr>
+          <w:rtl w:val="0"/>
+        </w:rPr>
+      </w:r>
+    </w:p>
+    <w:p>
+      <w:pPr>
+        <w:shd w:fill="1e1e1e" w:val="clear"/>
+        <w:spacing w:line="325.71428571428567" w:lineRule="auto"/>
+        <w:rPr>
+          <w:rFonts w:ascii="Courier New" w:cs="Courier New" w:eastAsia="Courier New" w:hAnsi="Courier New"/>
+          <w:color w:val="d4d4d4"/>
+          <w:sz w:val="21"/>
+          <w:szCs w:val="21"/>
+        </w:rPr>
+      </w:pPr>
+      <w:r>
+        <w:rPr>
+          <w:rFonts w:ascii="Courier New" w:cs="Courier New" w:eastAsia="Courier New" w:hAnsi="Courier New"/>
+          <w:color w:val="c586c0"/>
+          <w:sz w:val="21"/>
+          <w:szCs w:val="21"/>
+          <w:rtl w:val="0"/>
+        </w:rPr>
+        <w:t xml:space="preserve">export</w:t>
+      </w:r>
+      <w:r>
+        <w:rPr>
+          <w:rFonts w:ascii="Courier New" w:cs="Courier New" w:eastAsia="Courier New" w:hAnsi="Courier New"/>
+          <w:color w:val="d4d4d4"/>
+          <w:sz w:val="21"/>
+          <w:szCs w:val="21"/>
+          <w:rtl w:val="0"/>
+        </w:rPr>
+        <w:t xml:space="preserve"> </w:t>
+      </w:r>
+      <w:r>
+        <w:rPr>
+          <w:rFonts w:ascii="Courier New" w:cs="Courier New" w:eastAsia="Courier New" w:hAnsi="Courier New"/>
+          <w:color w:val="c586c0"/>
+          <w:sz w:val="21"/>
+          <w:szCs w:val="21"/>
+          <w:rtl w:val="0"/>
+        </w:rPr>
+        <w:t xml:space="preserve">default</w:t>
+      </w:r>
+      <w:r>
+        <w:rPr>
+          <w:rFonts w:ascii="Courier New" w:cs="Courier New" w:eastAsia="Courier New" w:hAnsi="Courier New"/>
+          <w:color w:val="d4d4d4"/>
+          <w:sz w:val="21"/>
+          <w:szCs w:val="21"/>
+          <w:rtl w:val="0"/>
+        </w:rPr>
+        <w:t xml:space="preserve"> </w:t>
+      </w:r>
+      <w:r>
+        <w:rPr>
+          <w:rFonts w:ascii="Courier New" w:cs="Courier New" w:eastAsia="Courier New" w:hAnsi="Courier New"/>
+          <w:color w:val="4ec9b0"/>
+          <w:sz w:val="21"/>
+          <w:szCs w:val="21"/>
+          <w:rtl w:val="0"/>
+        </w:rPr>
+        <w:t xml:space="preserve">App</w:t>
+      </w:r>
+      <w:r>
+        <w:rPr>
+          <w:rFonts w:ascii="Courier New" w:cs="Courier New" w:eastAsia="Courier New" w:hAnsi="Courier New"/>
+          <w:color w:val="d4d4d4"/>
+          <w:sz w:val="21"/>
+          <w:szCs w:val="21"/>
+          <w:rtl w:val="0"/>
+        </w:rPr>
+        <w:t xml:space="preserve">;</w:t>
+      </w:r>
+    </w:p>
+    <w:p>
+      <w:pPr>
+        <w:rPr>
+          <w:sz w:val="28"/>
+          <w:szCs w:val="28"/>
+        </w:rPr>
+      </w:pPr>
+      <w:r>
+        <w:rPr>
+          <w:rtl w:val="0"/>
+        </w:rPr>
+      </w:r>
+    </w:p>
+    <w:p>
+      <w:pPr>
+        <w:rPr>
+          <w:sz w:val="28"/>
+          <w:szCs w:val="28"/>
+        </w:rPr>
+      </w:pPr>
+      <w:r>
+        <w:rPr>
+          <w:b w:val="1"/>
+          <w:sz w:val="28"/>
+          <w:szCs w:val="28"/>
+          <w:rtl w:val="0"/>
+        </w:rPr>
+        <w:t xml:space="preserve">Note : props , </w:t>
+      </w:r>
+      <w:r>
+        <w:rPr>
+          <w:sz w:val="28"/>
+          <w:szCs w:val="28"/>
+          <w:rtl w:val="0"/>
+        </w:rPr>
+        <w:t xml:space="preserve">parameter passed to components.</w:t>
+      </w:r>
+    </w:p>
+    <w:p>
+      <w:pPr>
+        <w:rPr>
+          <w:sz w:val="28"/>
+          <w:szCs w:val="28"/>
+        </w:rPr>
+      </w:pPr>
+      <w:r>
+        <w:rPr>
+          <w:rtl w:val="0"/>
+        </w:rPr>
+      </w:r>
+    </w:p>
+    <w:p>
+      <w:pPr>
+        <w:rPr>
+          <w:sz w:val="28"/>
+          <w:szCs w:val="28"/>
+        </w:rPr>
+      </w:pPr>
+      <w:r>
+        <w:rPr>
+          <w:b w:val="1"/>
+          <w:sz w:val="28"/>
+          <w:szCs w:val="28"/>
+          <w:rtl w:val="0"/>
+        </w:rPr>
+        <w:t xml:space="preserve">propTypes : </w:t>
+      </w:r>
+      <w:r>
+        <w:rPr>
+          <w:sz w:val="28"/>
+          <w:szCs w:val="28"/>
+          <w:rtl w:val="0"/>
+        </w:rPr>
+        <w:t xml:space="preserve">it specifies what will be the type of props, whether it will </w:t>
+      </w:r>
+    </w:p>
+    <w:p>
+      <w:pPr>
+        <w:rPr>
+          <w:sz w:val="28"/>
+          <w:szCs w:val="28"/>
+        </w:rPr>
+      </w:pPr>
+      <w:r>
+        <w:rPr>
+          <w:sz w:val="28"/>
+          <w:szCs w:val="28"/>
+          <w:rtl w:val="0"/>
+        </w:rPr>
+        <w:t xml:space="preserve">String, integer, boolean etc . It makes the code more robust. </w:t>
+      </w:r>
+    </w:p>
+    <w:p>
+      <w:pPr>
+        <w:rPr>
+          <w:sz w:val="28"/>
+          <w:szCs w:val="28"/>
+        </w:rPr>
+      </w:pPr>
+      <w:r>
+        <w:rPr>
+          <w:b w:val="1"/>
+          <w:sz w:val="28"/>
+          <w:szCs w:val="28"/>
+          <w:rtl w:val="0"/>
+        </w:rPr>
+        <w:t xml:space="preserve">Note : </w:t>
+      </w:r>
+      <w:r>
+        <w:rPr>
+          <w:sz w:val="28"/>
+          <w:szCs w:val="28"/>
+          <w:rtl w:val="0"/>
+        </w:rPr>
+        <w:t xml:space="preserve">while writing boolean or integer in the component make sure to write </w:t>
+      </w:r>
+    </w:p>
+    <w:p>
+      <w:pPr>
+        <w:rPr>
+          <w:sz w:val="28"/>
+          <w:szCs w:val="28"/>
+        </w:rPr>
+      </w:pPr>
+      <w:r>
+        <w:rPr>
+          <w:sz w:val="28"/>
+          <w:szCs w:val="28"/>
+          <w:rtl w:val="0"/>
+        </w:rPr>
+        <w:t xml:space="preserve">Them within {}.</w:t>
+      </w:r>
+    </w:p>
+    <w:p>
+      <w:pPr>
+        <w:rPr>
+          <w:sz w:val="28"/>
+          <w:szCs w:val="28"/>
+        </w:rPr>
+      </w:pPr>
+      <w:r>
+        <w:rPr>
+          <w:rtl w:val="0"/>
+        </w:rPr>
+      </w:r>
+    </w:p>
+    <w:p>
+      <w:pPr>
+        <w:rPr>
+          <w:sz w:val="28"/>
+          <w:szCs w:val="28"/>
+        </w:rPr>
+      </w:pPr>
+      <w:r>
+        <w:rPr>
+          <w:sz w:val="28"/>
+          <w:szCs w:val="28"/>
+          <w:rtl w:val="0"/>
+        </w:rPr>
+        <w:t xml:space="preserve">Components in ReactJS is added like XML e.g. : </w:t>
+      </w:r>
+    </w:p>
+    <w:p>
+      <w:pPr>
+        <w:rPr>
+          <w:b w:val="1"/>
+          <w:sz w:val="28"/>
+          <w:szCs w:val="28"/>
+        </w:rPr>
+      </w:pPr>
+      <w:r>
+        <w:rPr>
+          <w:sz w:val="28"/>
+          <w:szCs w:val="28"/>
+          <w:rtl w:val="0"/>
+        </w:rPr>
+        <w:t xml:space="preserve">&lt; </w:t>
+      </w:r>
+      <w:r>
+        <w:rPr>
+          <w:b w:val="1"/>
+          <w:sz w:val="28"/>
+          <w:szCs w:val="28"/>
+          <w:rtl w:val="0"/>
+        </w:rPr>
+        <w:t xml:space="preserve">Component /&gt;</w:t>
+      </w:r>
+    </w:p>
+    <w:p>
+      <w:pPr>
+        <w:rPr>
+          <w:b w:val="1"/>
+          <w:sz w:val="28"/>
+          <w:szCs w:val="28"/>
+        </w:rPr>
+      </w:pPr>
+      <w:r>
+        <w:rPr>
+          <w:rtl w:val="0"/>
+        </w:rPr>
+      </w:r>
+    </w:p>
+    <w:p>
+      <w:pPr>
+        <w:rPr>
+          <w:b w:val="1"/>
+          <w:sz w:val="28"/>
+          <w:szCs w:val="28"/>
+        </w:rPr>
+      </w:pPr>
+      <w:r>
+        <w:rPr>
+          <w:rtl w:val="0"/>
+        </w:rPr>
+      </w:r>
+    </w:p>
+    <w:p>
+      <w:pPr>
+        <w:rPr>
+          <w:b w:val="1"/>
+          <w:sz w:val="28"/>
+          <w:szCs w:val="28"/>
+        </w:rPr>
+      </w:pPr>
+      <w:r>
+        <w:rPr>
+          <w:b w:val="1"/>
+          <w:sz w:val="28"/>
+          <w:szCs w:val="28"/>
+          <w:rtl w:val="0"/>
+        </w:rPr>
+        <w:t xml:space="preserve">Styling in React js (CSS): </w:t>
+      </w:r>
+    </w:p>
+    <w:p>
+      <w:pPr>
+        <w:numPr>
+          <w:ilvl w:val="0"/>
+          <w:numId w:val="2"/>
+        </w:numPr>
+        <w:ind w:left="720" w:hanging="360"/>
+        <w:rPr>
+          <w:sz w:val="28"/>
+          <w:szCs w:val="28"/>
+        </w:rPr>
+      </w:pPr>
+      <w:r>
+        <w:rPr>
+          <w:sz w:val="28"/>
+          <w:szCs w:val="28"/>
+          <w:rtl w:val="0"/>
+        </w:rPr>
+        <w:t xml:space="preserve">Use stylesheet</w:t>
+      </w:r>
+    </w:p>
+    <w:p>
+      <w:pPr>
+        <w:numPr>
+          <w:ilvl w:val="0"/>
+          <w:numId w:val="2"/>
+        </w:numPr>
+        <w:ind w:left="720" w:hanging="360"/>
+        <w:rPr>
+          <w:sz w:val="28"/>
+          <w:szCs w:val="28"/>
+          <w:u w:val="none"/>
+        </w:rPr>
+      </w:pPr>
+      <w:r>
+        <w:rPr>
+          <w:sz w:val="28"/>
+          <w:szCs w:val="28"/>
+          <w:rtl w:val="0"/>
+        </w:rPr>
+        <w:t xml:space="preserve">Style component</w:t>
+      </w:r>
+    </w:p>
+    <w:p>
+      <w:pPr>
+        <w:numPr>
+          <w:ilvl w:val="0"/>
+          <w:numId w:val="2"/>
+        </w:numPr>
+        <w:ind w:left="720" w:hanging="360"/>
+        <w:rPr>
+          <w:sz w:val="28"/>
+          <w:szCs w:val="28"/>
+          <w:u w:val="none"/>
+        </w:rPr>
+      </w:pPr>
+      <w:r>
+        <w:rPr>
+          <w:sz w:val="28"/>
+          <w:szCs w:val="28"/>
+          <w:rtl w:val="0"/>
+        </w:rPr>
+        <w:t xml:space="preserve">Direct css in javascript</w:t>
+      </w:r>
+    </w:p>
+    <w:p>
+      <w:pPr>
+        <w:rPr>
+          <w:b w:val="1"/>
+          <w:sz w:val="28"/>
+          <w:szCs w:val="28"/>
+        </w:rPr>
       </w:pPr>
       <w:r>
         <w:rPr>
@@ -492,8 +1734,234 @@
       </w:rPr>
     </w:lvl>
   </w:abstractNum>
+  <w:abstractNum w:abstractNumId="2">
+    <w:lvl w:ilvl="0">
+      <w:start w:val="1"/>
+      <w:numFmt w:val="decimal"/>
+      <w:lvlText w:val="%1."/>
+      <w:lvlJc w:val="left"/>
+      <w:pPr>
+        <w:ind w:left="720" w:hanging="360"/>
+      </w:pPr>
+      <w:rPr>
+        <w:u w:val="none"/>
+      </w:rPr>
+    </w:lvl>
+    <w:lvl w:ilvl="1">
+      <w:start w:val="1"/>
+      <w:numFmt w:val="lowerLetter"/>
+      <w:lvlText w:val="%2."/>
+      <w:lvlJc w:val="left"/>
+      <w:pPr>
+        <w:ind w:left="1440" w:hanging="360"/>
+      </w:pPr>
+      <w:rPr>
+        <w:u w:val="none"/>
+      </w:rPr>
+    </w:lvl>
+    <w:lvl w:ilvl="2">
+      <w:start w:val="1"/>
+      <w:numFmt w:val="lowerRoman"/>
+      <w:lvlText w:val="%3."/>
+      <w:lvlJc w:val="right"/>
+      <w:pPr>
+        <w:ind w:left="2160" w:hanging="360"/>
+      </w:pPr>
+      <w:rPr>
+        <w:u w:val="none"/>
+      </w:rPr>
+    </w:lvl>
+    <w:lvl w:ilvl="3">
+      <w:start w:val="1"/>
+      <w:numFmt w:val="decimal"/>
+      <w:lvlText w:val="%4."/>
+      <w:lvlJc w:val="left"/>
+      <w:pPr>
+        <w:ind w:left="2880" w:hanging="360"/>
+      </w:pPr>
+      <w:rPr>
+        <w:u w:val="none"/>
+      </w:rPr>
+    </w:lvl>
+    <w:lvl w:ilvl="4">
+      <w:start w:val="1"/>
+      <w:numFmt w:val="lowerLetter"/>
+      <w:lvlText w:val="%5."/>
+      <w:lvlJc w:val="left"/>
+      <w:pPr>
+        <w:ind w:left="3600" w:hanging="360"/>
+      </w:pPr>
+      <w:rPr>
+        <w:u w:val="none"/>
+      </w:rPr>
+    </w:lvl>
+    <w:lvl w:ilvl="5">
+      <w:start w:val="1"/>
+      <w:numFmt w:val="lowerRoman"/>
+      <w:lvlText w:val="%6."/>
+      <w:lvlJc w:val="right"/>
+      <w:pPr>
+        <w:ind w:left="4320" w:hanging="360"/>
+      </w:pPr>
+      <w:rPr>
+        <w:u w:val="none"/>
+      </w:rPr>
+    </w:lvl>
+    <w:lvl w:ilvl="6">
+      <w:start w:val="1"/>
+      <w:numFmt w:val="decimal"/>
+      <w:lvlText w:val="%7."/>
+      <w:lvlJc w:val="left"/>
+      <w:pPr>
+        <w:ind w:left="5040" w:hanging="360"/>
+      </w:pPr>
+      <w:rPr>
+        <w:u w:val="none"/>
+      </w:rPr>
+    </w:lvl>
+    <w:lvl w:ilvl="7">
+      <w:start w:val="1"/>
+      <w:numFmt w:val="lowerLetter"/>
+      <w:lvlText w:val="%8."/>
+      <w:lvlJc w:val="left"/>
+      <w:pPr>
+        <w:ind w:left="5760" w:hanging="360"/>
+      </w:pPr>
+      <w:rPr>
+        <w:u w:val="none"/>
+      </w:rPr>
+    </w:lvl>
+    <w:lvl w:ilvl="8">
+      <w:start w:val="1"/>
+      <w:numFmt w:val="lowerRoman"/>
+      <w:lvlText w:val="%9."/>
+      <w:lvlJc w:val="right"/>
+      <w:pPr>
+        <w:ind w:left="6480" w:hanging="360"/>
+      </w:pPr>
+      <w:rPr>
+        <w:u w:val="none"/>
+      </w:rPr>
+    </w:lvl>
+  </w:abstractNum>
+  <w:abstractNum w:abstractNumId="3">
+    <w:lvl w:ilvl="0">
+      <w:start w:val="1"/>
+      <w:numFmt w:val="decimal"/>
+      <w:lvlText w:val="%1."/>
+      <w:lvlJc w:val="left"/>
+      <w:pPr>
+        <w:ind w:left="720" w:hanging="360"/>
+      </w:pPr>
+      <w:rPr>
+        <w:u w:val="none"/>
+      </w:rPr>
+    </w:lvl>
+    <w:lvl w:ilvl="1">
+      <w:start w:val="1"/>
+      <w:numFmt w:val="lowerLetter"/>
+      <w:lvlText w:val="%2."/>
+      <w:lvlJc w:val="left"/>
+      <w:pPr>
+        <w:ind w:left="1440" w:hanging="360"/>
+      </w:pPr>
+      <w:rPr>
+        <w:u w:val="none"/>
+      </w:rPr>
+    </w:lvl>
+    <w:lvl w:ilvl="2">
+      <w:start w:val="1"/>
+      <w:numFmt w:val="lowerRoman"/>
+      <w:lvlText w:val="%3."/>
+      <w:lvlJc w:val="right"/>
+      <w:pPr>
+        <w:ind w:left="2160" w:hanging="360"/>
+      </w:pPr>
+      <w:rPr>
+        <w:u w:val="none"/>
+      </w:rPr>
+    </w:lvl>
+    <w:lvl w:ilvl="3">
+      <w:start w:val="1"/>
+      <w:numFmt w:val="decimal"/>
+      <w:lvlText w:val="%4."/>
+      <w:lvlJc w:val="left"/>
+      <w:pPr>
+        <w:ind w:left="2880" w:hanging="360"/>
+      </w:pPr>
+      <w:rPr>
+        <w:u w:val="none"/>
+      </w:rPr>
+    </w:lvl>
+    <w:lvl w:ilvl="4">
+      <w:start w:val="1"/>
+      <w:numFmt w:val="lowerLetter"/>
+      <w:lvlText w:val="%5."/>
+      <w:lvlJc w:val="left"/>
+      <w:pPr>
+        <w:ind w:left="3600" w:hanging="360"/>
+      </w:pPr>
+      <w:rPr>
+        <w:u w:val="none"/>
+      </w:rPr>
+    </w:lvl>
+    <w:lvl w:ilvl="5">
+      <w:start w:val="1"/>
+      <w:numFmt w:val="lowerRoman"/>
+      <w:lvlText w:val="%6."/>
+      <w:lvlJc w:val="right"/>
+      <w:pPr>
+        <w:ind w:left="4320" w:hanging="360"/>
+      </w:pPr>
+      <w:rPr>
+        <w:u w:val="none"/>
+      </w:rPr>
+    </w:lvl>
+    <w:lvl w:ilvl="6">
+      <w:start w:val="1"/>
+      <w:numFmt w:val="decimal"/>
+      <w:lvlText w:val="%7."/>
+      <w:lvlJc w:val="left"/>
+      <w:pPr>
+        <w:ind w:left="5040" w:hanging="360"/>
+      </w:pPr>
+      <w:rPr>
+        <w:u w:val="none"/>
+      </w:rPr>
+    </w:lvl>
+    <w:lvl w:ilvl="7">
+      <w:start w:val="1"/>
+      <w:numFmt w:val="lowerLetter"/>
+      <w:lvlText w:val="%8."/>
+      <w:lvlJc w:val="left"/>
+      <w:pPr>
+        <w:ind w:left="5760" w:hanging="360"/>
+      </w:pPr>
+      <w:rPr>
+        <w:u w:val="none"/>
+      </w:rPr>
+    </w:lvl>
+    <w:lvl w:ilvl="8">
+      <w:start w:val="1"/>
+      <w:numFmt w:val="lowerRoman"/>
+      <w:lvlText w:val="%9."/>
+      <w:lvlJc w:val="right"/>
+      <w:pPr>
+        <w:ind w:left="6480" w:hanging="360"/>
+      </w:pPr>
+      <w:rPr>
+        <w:u w:val="none"/>
+      </w:rPr>
+    </w:lvl>
+  </w:abstractNum>
   <w:num w:numId="1">
     <w:abstractNumId w:val="1"/>
+  </w:num>
+  <w:num w:numId="2">
+    <w:abstractNumId w:val="2"/>
+  </w:num>
+  <w:num w:numId="3">
+    <w:abstractNumId w:val="3"/>
   </w:num>
 </w:numbering>
 </file>

</xml_diff>

<commit_message>
added learning & doubts related ReactJS.docx
</commit_message>
<xml_diff>
--- a/react-task-tracker/ReactJS.docx
+++ b/react-task-tracker/ReactJS.docx
@@ -1228,7 +1228,7 @@
           <w:szCs w:val="28"/>
           <w:rtl w:val="0"/>
         </w:rPr>
-        <w:t xml:space="preserve">parameter passed to components.</w:t>
+        <w:t xml:space="preserve">parameters passed to components.</w:t>
       </w:r>
     </w:p>
     <w:p>
@@ -1283,6 +1283,22 @@
           <w:rtl w:val="0"/>
         </w:rPr>
         <w:t xml:space="preserve">String, integer, boolean etc . It makes the code more robust. </w:t>
+      </w:r>
+    </w:p>
+    <w:p>
+      <w:pPr>
+        <w:rPr>
+          <w:sz w:val="28"/>
+          <w:szCs w:val="28"/>
+        </w:rPr>
+      </w:pPr>
+      <w:r>
+        <w:rPr>
+          <w:sz w:val="28"/>
+          <w:szCs w:val="28"/>
+          <w:rtl w:val="0"/>
+        </w:rPr>
+        <w:t xml:space="preserve">We can use TypeScript too, to check if type of data is correct or , not.</w:t>
       </w:r>
     </w:p>
     <w:p>
@@ -1521,6 +1537,1011 @@
           <w:szCs w:val="28"/>
           <w:rtl w:val="0"/>
         </w:rPr>
+        <w:t xml:space="preserve">Inline styling of components : </w:t>
+      </w:r>
+    </w:p>
+    <w:p>
+      <w:pPr>
+        <w:shd w:fill="1e1e1e" w:val="clear"/>
+        <w:spacing w:line="325.71428571428567" w:lineRule="auto"/>
+        <w:rPr>
+          <w:rFonts w:ascii="Courier New" w:cs="Courier New" w:eastAsia="Courier New" w:hAnsi="Courier New"/>
+          <w:color w:val="d4d4d4"/>
+          <w:sz w:val="21"/>
+          <w:szCs w:val="21"/>
+        </w:rPr>
+      </w:pPr>
+      <w:r>
+        <w:rPr>
+          <w:rFonts w:ascii="Courier New" w:cs="Courier New" w:eastAsia="Courier New" w:hAnsi="Courier New"/>
+          <w:color w:val="808080"/>
+          <w:sz w:val="21"/>
+          <w:szCs w:val="21"/>
+          <w:rtl w:val="0"/>
+        </w:rPr>
+        <w:t xml:space="preserve">&lt;</w:t>
+      </w:r>
+      <w:r>
+        <w:rPr>
+          <w:rFonts w:ascii="Courier New" w:cs="Courier New" w:eastAsia="Courier New" w:hAnsi="Courier New"/>
+          <w:color w:val="569cd6"/>
+          <w:sz w:val="21"/>
+          <w:szCs w:val="21"/>
+          <w:rtl w:val="0"/>
+        </w:rPr>
+        <w:t xml:space="preserve">h1</w:t>
+      </w:r>
+      <w:r>
+        <w:rPr>
+          <w:rFonts w:ascii="Courier New" w:cs="Courier New" w:eastAsia="Courier New" w:hAnsi="Courier New"/>
+          <w:color w:val="d4d4d4"/>
+          <w:sz w:val="21"/>
+          <w:szCs w:val="21"/>
+          <w:rtl w:val="0"/>
+        </w:rPr>
+        <w:t xml:space="preserve"> </w:t>
+      </w:r>
+      <w:r>
+        <w:rPr>
+          <w:rFonts w:ascii="Courier New" w:cs="Courier New" w:eastAsia="Courier New" w:hAnsi="Courier New"/>
+          <w:color w:val="9cdcfe"/>
+          <w:sz w:val="21"/>
+          <w:szCs w:val="21"/>
+          <w:rtl w:val="0"/>
+        </w:rPr>
+        <w:t xml:space="preserve">style</w:t>
+      </w:r>
+      <w:r>
+        <w:rPr>
+          <w:rFonts w:ascii="Courier New" w:cs="Courier New" w:eastAsia="Courier New" w:hAnsi="Courier New"/>
+          <w:color w:val="d4d4d4"/>
+          <w:sz w:val="21"/>
+          <w:szCs w:val="21"/>
+          <w:rtl w:val="0"/>
+        </w:rPr>
+        <w:t xml:space="preserve">=</w:t>
+      </w:r>
+      <w:r>
+        <w:rPr>
+          <w:rFonts w:ascii="Courier New" w:cs="Courier New" w:eastAsia="Courier New" w:hAnsi="Courier New"/>
+          <w:color w:val="569cd6"/>
+          <w:sz w:val="21"/>
+          <w:szCs w:val="21"/>
+          <w:rtl w:val="0"/>
+        </w:rPr>
+        <w:t xml:space="preserve">{</w:t>
+      </w:r>
+      <w:r>
+        <w:rPr>
+          <w:rFonts w:ascii="Courier New" w:cs="Courier New" w:eastAsia="Courier New" w:hAnsi="Courier New"/>
+          <w:color w:val="d4d4d4"/>
+          <w:sz w:val="21"/>
+          <w:szCs w:val="21"/>
+          <w:rtl w:val="0"/>
+        </w:rPr>
+        <w:t xml:space="preserve">{</w:t>
+      </w:r>
+      <w:r>
+        <w:rPr>
+          <w:rFonts w:ascii="Courier New" w:cs="Courier New" w:eastAsia="Courier New" w:hAnsi="Courier New"/>
+          <w:color w:val="9cdcfe"/>
+          <w:sz w:val="21"/>
+          <w:szCs w:val="21"/>
+          <w:rtl w:val="0"/>
+        </w:rPr>
+        <w:t xml:space="preserve">color:</w:t>
+      </w:r>
+      <w:r>
+        <w:rPr>
+          <w:rFonts w:ascii="Courier New" w:cs="Courier New" w:eastAsia="Courier New" w:hAnsi="Courier New"/>
+          <w:color w:val="d4d4d4"/>
+          <w:sz w:val="21"/>
+          <w:szCs w:val="21"/>
+          <w:rtl w:val="0"/>
+        </w:rPr>
+        <w:t xml:space="preserve"> </w:t>
+      </w:r>
+      <w:r>
+        <w:rPr>
+          <w:rFonts w:ascii="Courier New" w:cs="Courier New" w:eastAsia="Courier New" w:hAnsi="Courier New"/>
+          <w:color w:val="ce9178"/>
+          <w:sz w:val="21"/>
+          <w:szCs w:val="21"/>
+          <w:rtl w:val="0"/>
+        </w:rPr>
+        <w:t xml:space="preserve">'red'</w:t>
+      </w:r>
+      <w:r>
+        <w:rPr>
+          <w:rFonts w:ascii="Courier New" w:cs="Courier New" w:eastAsia="Courier New" w:hAnsi="Courier New"/>
+          <w:color w:val="d4d4d4"/>
+          <w:sz w:val="21"/>
+          <w:szCs w:val="21"/>
+          <w:rtl w:val="0"/>
+        </w:rPr>
+        <w:t xml:space="preserve"> , </w:t>
+      </w:r>
+      <w:r>
+        <w:rPr>
+          <w:rFonts w:ascii="Courier New" w:cs="Courier New" w:eastAsia="Courier New" w:hAnsi="Courier New"/>
+          <w:color w:val="9cdcfe"/>
+          <w:sz w:val="21"/>
+          <w:szCs w:val="21"/>
+          <w:rtl w:val="0"/>
+        </w:rPr>
+        <w:t xml:space="preserve">backgroundColor:</w:t>
+      </w:r>
+      <w:r>
+        <w:rPr>
+          <w:rFonts w:ascii="Courier New" w:cs="Courier New" w:eastAsia="Courier New" w:hAnsi="Courier New"/>
+          <w:color w:val="ce9178"/>
+          <w:sz w:val="21"/>
+          <w:szCs w:val="21"/>
+          <w:rtl w:val="0"/>
+        </w:rPr>
+        <w:t xml:space="preserve">'black'</w:t>
+      </w:r>
+      <w:r>
+        <w:rPr>
+          <w:rFonts w:ascii="Courier New" w:cs="Courier New" w:eastAsia="Courier New" w:hAnsi="Courier New"/>
+          <w:color w:val="d4d4d4"/>
+          <w:sz w:val="21"/>
+          <w:szCs w:val="21"/>
+          <w:rtl w:val="0"/>
+        </w:rPr>
+        <w:t xml:space="preserve">}</w:t>
+      </w:r>
+      <w:r>
+        <w:rPr>
+          <w:rFonts w:ascii="Courier New" w:cs="Courier New" w:eastAsia="Courier New" w:hAnsi="Courier New"/>
+          <w:color w:val="569cd6"/>
+          <w:sz w:val="21"/>
+          <w:szCs w:val="21"/>
+          <w:rtl w:val="0"/>
+        </w:rPr>
+        <w:t xml:space="preserve">}</w:t>
+      </w:r>
+      <w:r>
+        <w:rPr>
+          <w:rFonts w:ascii="Courier New" w:cs="Courier New" w:eastAsia="Courier New" w:hAnsi="Courier New"/>
+          <w:color w:val="808080"/>
+          <w:sz w:val="21"/>
+          <w:szCs w:val="21"/>
+          <w:rtl w:val="0"/>
+        </w:rPr>
+        <w:t xml:space="preserve">&gt;</w:t>
+      </w:r>
+      <w:r>
+        <w:rPr>
+          <w:rFonts w:ascii="Courier New" w:cs="Courier New" w:eastAsia="Courier New" w:hAnsi="Courier New"/>
+          <w:color w:val="d4d4d4"/>
+          <w:sz w:val="21"/>
+          <w:szCs w:val="21"/>
+          <w:rtl w:val="0"/>
+        </w:rPr>
+        <w:t xml:space="preserve">Task Tracker </w:t>
+      </w:r>
+      <w:r>
+        <w:rPr>
+          <w:rFonts w:ascii="Courier New" w:cs="Courier New" w:eastAsia="Courier New" w:hAnsi="Courier New"/>
+          <w:color w:val="569cd6"/>
+          <w:sz w:val="21"/>
+          <w:szCs w:val="21"/>
+          <w:rtl w:val="0"/>
+        </w:rPr>
+        <w:t xml:space="preserve">{</w:t>
+      </w:r>
+      <w:r>
+        <w:rPr>
+          <w:rFonts w:ascii="Courier New" w:cs="Courier New" w:eastAsia="Courier New" w:hAnsi="Courier New"/>
+          <w:color w:val="9cdcfe"/>
+          <w:sz w:val="21"/>
+          <w:szCs w:val="21"/>
+          <w:rtl w:val="0"/>
+        </w:rPr>
+        <w:t xml:space="preserve">title</w:t>
+      </w:r>
+      <w:r>
+        <w:rPr>
+          <w:rFonts w:ascii="Courier New" w:cs="Courier New" w:eastAsia="Courier New" w:hAnsi="Courier New"/>
+          <w:color w:val="569cd6"/>
+          <w:sz w:val="21"/>
+          <w:szCs w:val="21"/>
+          <w:rtl w:val="0"/>
+        </w:rPr>
+        <w:t xml:space="preserve">}</w:t>
+      </w:r>
+      <w:r>
+        <w:rPr>
+          <w:rFonts w:ascii="Courier New" w:cs="Courier New" w:eastAsia="Courier New" w:hAnsi="Courier New"/>
+          <w:color w:val="808080"/>
+          <w:sz w:val="21"/>
+          <w:szCs w:val="21"/>
+          <w:rtl w:val="0"/>
+        </w:rPr>
+        <w:t xml:space="preserve">&lt;/</w:t>
+      </w:r>
+      <w:r>
+        <w:rPr>
+          <w:rFonts w:ascii="Courier New" w:cs="Courier New" w:eastAsia="Courier New" w:hAnsi="Courier New"/>
+          <w:color w:val="569cd6"/>
+          <w:sz w:val="21"/>
+          <w:szCs w:val="21"/>
+          <w:rtl w:val="0"/>
+        </w:rPr>
+        <w:t xml:space="preserve">h1</w:t>
+      </w:r>
+      <w:r>
+        <w:rPr>
+          <w:rFonts w:ascii="Courier New" w:cs="Courier New" w:eastAsia="Courier New" w:hAnsi="Courier New"/>
+          <w:color w:val="808080"/>
+          <w:sz w:val="21"/>
+          <w:szCs w:val="21"/>
+          <w:rtl w:val="0"/>
+        </w:rPr>
+        <w:t xml:space="preserve">&gt;</w:t>
+      </w:r>
+      <w:r>
+        <w:rPr>
+          <w:rFonts w:ascii="Courier New" w:cs="Courier New" w:eastAsia="Courier New" w:hAnsi="Courier New"/>
+          <w:color w:val="d4d4d4"/>
+          <w:sz w:val="21"/>
+          <w:szCs w:val="21"/>
+          <w:rtl w:val="0"/>
+        </w:rPr>
+        <w:t xml:space="preserve">           </w:t>
+      </w:r>
+    </w:p>
+    <w:p>
+      <w:pPr>
+        <w:rPr>
+          <w:b w:val="1"/>
+          <w:sz w:val="28"/>
+          <w:szCs w:val="28"/>
+        </w:rPr>
+      </w:pPr>
+      <w:r>
+        <w:rPr>
+          <w:rtl w:val="0"/>
+        </w:rPr>
+      </w:r>
+    </w:p>
+    <w:p>
+      <w:pPr>
+        <w:rPr>
+          <w:sz w:val="28"/>
+          <w:szCs w:val="28"/>
+        </w:rPr>
+      </w:pPr>
+      <w:r>
+        <w:rPr>
+          <w:b w:val="1"/>
+          <w:sz w:val="28"/>
+          <w:szCs w:val="28"/>
+          <w:rtl w:val="0"/>
+        </w:rPr>
+        <w:t xml:space="preserve">Note : </w:t>
+      </w:r>
+      <w:r>
+        <w:rPr>
+          <w:sz w:val="28"/>
+          <w:szCs w:val="28"/>
+          <w:rtl w:val="0"/>
+        </w:rPr>
+        <w:t xml:space="preserve">we use double bracket {{}}</w:t>
+      </w:r>
+    </w:p>
+    <w:p>
+      <w:pPr>
+        <w:rPr>
+          <w:b w:val="1"/>
+          <w:sz w:val="28"/>
+          <w:szCs w:val="28"/>
+        </w:rPr>
+      </w:pPr>
+      <w:r>
+        <w:rPr>
+          <w:sz w:val="28"/>
+          <w:szCs w:val="28"/>
+          <w:rtl w:val="0"/>
+        </w:rPr>
+        <w:t xml:space="preserve">We can also create an object and make </w:t>
+      </w:r>
+      <w:r>
+        <w:rPr>
+          <w:b w:val="1"/>
+          <w:sz w:val="28"/>
+          <w:szCs w:val="28"/>
+          <w:rtl w:val="0"/>
+        </w:rPr>
+        <w:t xml:space="preserve">style = {headObject}</w:t>
+      </w:r>
+    </w:p>
+    <w:p>
+      <w:pPr>
+        <w:rPr>
+          <w:b w:val="1"/>
+          <w:sz w:val="28"/>
+          <w:szCs w:val="28"/>
+        </w:rPr>
+      </w:pPr>
+      <w:r>
+        <w:rPr>
+          <w:rtl w:val="0"/>
+        </w:rPr>
+      </w:r>
+    </w:p>
+    <w:p>
+      <w:pPr>
+        <w:rPr>
+          <w:b w:val="1"/>
+          <w:sz w:val="28"/>
+          <w:szCs w:val="28"/>
+        </w:rPr>
+      </w:pPr>
+      <w:r>
+        <w:rPr>
+          <w:rtl w:val="0"/>
+        </w:rPr>
+      </w:r>
+    </w:p>
+    <w:p>
+      <w:pPr>
+        <w:rPr>
+          <w:b w:val="1"/>
+          <w:sz w:val="28"/>
+          <w:szCs w:val="28"/>
+        </w:rPr>
+      </w:pPr>
+      <w:r>
+        <w:rPr>
+          <w:rtl w:val="0"/>
+        </w:rPr>
+      </w:r>
+    </w:p>
+    <w:p>
+      <w:pPr>
+        <w:rPr>
+          <w:sz w:val="28"/>
+          <w:szCs w:val="28"/>
+        </w:rPr>
+      </w:pPr>
+      <w:r>
+        <w:rPr>
+          <w:sz w:val="28"/>
+          <w:szCs w:val="28"/>
+          <w:rtl w:val="0"/>
+        </w:rPr>
+        <w:t xml:space="preserve">To add onClick function on button you can use : </w:t>
+      </w:r>
+    </w:p>
+    <w:p>
+      <w:pPr>
+        <w:rPr>
+          <w:sz w:val="28"/>
+          <w:szCs w:val="28"/>
+          <w:shd w:fill="ff9900" w:val="clear"/>
+        </w:rPr>
+      </w:pPr>
+      <w:r>
+        <w:rPr>
+          <w:sz w:val="28"/>
+          <w:szCs w:val="28"/>
+          <w:shd w:fill="ff9900" w:val="clear"/>
+          <w:rtl w:val="0"/>
+        </w:rPr>
+        <w:t xml:space="preserve">const Button = ({ color, text }) =&gt; {</w:t>
+      </w:r>
+    </w:p>
+    <w:p>
+      <w:pPr>
+        <w:rPr>
+          <w:b w:val="1"/>
+          <w:sz w:val="28"/>
+          <w:szCs w:val="28"/>
+          <w:shd w:fill="ff9900" w:val="clear"/>
+        </w:rPr>
+      </w:pPr>
+      <w:r>
+        <w:rPr>
+          <w:sz w:val="28"/>
+          <w:szCs w:val="28"/>
+          <w:shd w:fill="ff9900" w:val="clear"/>
+          <w:rtl w:val="0"/>
+        </w:rPr>
+        <w:t xml:space="preserve">  </w:t>
+      </w:r>
+      <w:r>
+        <w:rPr>
+          <w:b w:val="1"/>
+          <w:sz w:val="28"/>
+          <w:szCs w:val="28"/>
+          <w:shd w:fill="ff9900" w:val="clear"/>
+          <w:rtl w:val="0"/>
+        </w:rPr>
+        <w:t xml:space="preserve">const onClick = () =&gt; {</w:t>
+      </w:r>
+    </w:p>
+    <w:p>
+      <w:pPr>
+        <w:rPr>
+          <w:b w:val="1"/>
+          <w:sz w:val="28"/>
+          <w:szCs w:val="28"/>
+          <w:shd w:fill="ff9900" w:val="clear"/>
+        </w:rPr>
+      </w:pPr>
+      <w:r>
+        <w:rPr>
+          <w:b w:val="1"/>
+          <w:sz w:val="28"/>
+          <w:szCs w:val="28"/>
+          <w:shd w:fill="ff9900" w:val="clear"/>
+          <w:rtl w:val="0"/>
+        </w:rPr>
+        <w:tab/>
+        <w:t xml:space="preserve">console.log("Click");</w:t>
+      </w:r>
+    </w:p>
+    <w:p>
+      <w:pPr>
+        <w:rPr>
+          <w:b w:val="1"/>
+          <w:sz w:val="28"/>
+          <w:szCs w:val="28"/>
+          <w:shd w:fill="ff9900" w:val="clear"/>
+        </w:rPr>
+      </w:pPr>
+      <w:r>
+        <w:rPr>
+          <w:b w:val="1"/>
+          <w:sz w:val="28"/>
+          <w:szCs w:val="28"/>
+          <w:shd w:fill="ff9900" w:val="clear"/>
+          <w:rtl w:val="0"/>
+        </w:rPr>
+        <w:t xml:space="preserve">  };</w:t>
+      </w:r>
+    </w:p>
+    <w:p>
+      <w:pPr>
+        <w:rPr>
+          <w:sz w:val="28"/>
+          <w:szCs w:val="28"/>
+          <w:shd w:fill="ff9900" w:val="clear"/>
+        </w:rPr>
+      </w:pPr>
+      <w:r>
+        <w:rPr>
+          <w:sz w:val="28"/>
+          <w:szCs w:val="28"/>
+          <w:shd w:fill="ff9900" w:val="clear"/>
+          <w:rtl w:val="0"/>
+        </w:rPr>
+        <w:t xml:space="preserve">  return (</w:t>
+      </w:r>
+    </w:p>
+    <w:p>
+      <w:pPr>
+        <w:rPr>
+          <w:sz w:val="28"/>
+          <w:szCs w:val="28"/>
+          <w:shd w:fill="ff9900" w:val="clear"/>
+        </w:rPr>
+      </w:pPr>
+      <w:r>
+        <w:rPr>
+          <w:sz w:val="28"/>
+          <w:szCs w:val="28"/>
+          <w:shd w:fill="ff9900" w:val="clear"/>
+          <w:rtl w:val="0"/>
+        </w:rPr>
+        <w:tab/>
+        <w:t xml:space="preserve">&lt;button</w:t>
+      </w:r>
+    </w:p>
+    <w:p>
+      <w:pPr>
+        <w:rPr>
+          <w:sz w:val="28"/>
+          <w:szCs w:val="28"/>
+          <w:shd w:fill="ff9900" w:val="clear"/>
+        </w:rPr>
+      </w:pPr>
+      <w:r>
+        <w:rPr>
+          <w:sz w:val="28"/>
+          <w:szCs w:val="28"/>
+          <w:shd w:fill="ff9900" w:val="clear"/>
+          <w:rtl w:val="0"/>
+        </w:rPr>
+        <w:t xml:space="preserve">  </w:t>
+        <w:tab/>
+        <w:t xml:space="preserve">onClick={onClick}</w:t>
+      </w:r>
+    </w:p>
+    <w:p>
+      <w:pPr>
+        <w:rPr>
+          <w:sz w:val="28"/>
+          <w:szCs w:val="28"/>
+          <w:shd w:fill="ff9900" w:val="clear"/>
+        </w:rPr>
+      </w:pPr>
+      <w:r>
+        <w:rPr>
+          <w:sz w:val="28"/>
+          <w:szCs w:val="28"/>
+          <w:shd w:fill="ff9900" w:val="clear"/>
+          <w:rtl w:val="0"/>
+        </w:rPr>
+        <w:t xml:space="preserve">  </w:t>
+        <w:tab/>
+        <w:t xml:space="preserve">style={{ backgroundColor: color }}</w:t>
+      </w:r>
+    </w:p>
+    <w:p>
+      <w:pPr>
+        <w:rPr>
+          <w:sz w:val="28"/>
+          <w:szCs w:val="28"/>
+          <w:shd w:fill="ff9900" w:val="clear"/>
+        </w:rPr>
+      </w:pPr>
+      <w:r>
+        <w:rPr>
+          <w:sz w:val="28"/>
+          <w:szCs w:val="28"/>
+          <w:shd w:fill="ff9900" w:val="clear"/>
+          <w:rtl w:val="0"/>
+        </w:rPr>
+        <w:t xml:space="preserve">  </w:t>
+        <w:tab/>
+        <w:t xml:space="preserve">className="btn"</w:t>
+      </w:r>
+    </w:p>
+    <w:p>
+      <w:pPr>
+        <w:rPr>
+          <w:sz w:val="28"/>
+          <w:szCs w:val="28"/>
+          <w:shd w:fill="ff9900" w:val="clear"/>
+        </w:rPr>
+      </w:pPr>
+      <w:r>
+        <w:rPr>
+          <w:sz w:val="28"/>
+          <w:szCs w:val="28"/>
+          <w:shd w:fill="ff9900" w:val="clear"/>
+          <w:rtl w:val="0"/>
+        </w:rPr>
+        <w:tab/>
+        <w:t xml:space="preserve">&gt;</w:t>
+      </w:r>
+    </w:p>
+    <w:p>
+      <w:pPr>
+        <w:rPr>
+          <w:sz w:val="28"/>
+          <w:szCs w:val="28"/>
+          <w:shd w:fill="ff9900" w:val="clear"/>
+        </w:rPr>
+      </w:pPr>
+      <w:r>
+        <w:rPr>
+          <w:sz w:val="28"/>
+          <w:szCs w:val="28"/>
+          <w:shd w:fill="ff9900" w:val="clear"/>
+          <w:rtl w:val="0"/>
+        </w:rPr>
+        <w:t xml:space="preserve">  </w:t>
+        <w:tab/>
+        <w:t xml:space="preserve">{text}</w:t>
+      </w:r>
+    </w:p>
+    <w:p>
+      <w:pPr>
+        <w:rPr>
+          <w:sz w:val="28"/>
+          <w:szCs w:val="28"/>
+          <w:shd w:fill="ff9900" w:val="clear"/>
+        </w:rPr>
+      </w:pPr>
+      <w:r>
+        <w:rPr>
+          <w:sz w:val="28"/>
+          <w:szCs w:val="28"/>
+          <w:shd w:fill="ff9900" w:val="clear"/>
+          <w:rtl w:val="0"/>
+        </w:rPr>
+        <w:tab/>
+        <w:t xml:space="preserve">&lt;/button&gt;</w:t>
+      </w:r>
+    </w:p>
+    <w:p>
+      <w:pPr>
+        <w:rPr>
+          <w:sz w:val="28"/>
+          <w:szCs w:val="28"/>
+          <w:shd w:fill="ff9900" w:val="clear"/>
+        </w:rPr>
+      </w:pPr>
+      <w:r>
+        <w:rPr>
+          <w:sz w:val="28"/>
+          <w:szCs w:val="28"/>
+          <w:shd w:fill="ff9900" w:val="clear"/>
+          <w:rtl w:val="0"/>
+        </w:rPr>
+        <w:t xml:space="preserve">  );</w:t>
+      </w:r>
+    </w:p>
+    <w:p>
+      <w:pPr>
+        <w:rPr>
+          <w:sz w:val="28"/>
+          <w:szCs w:val="28"/>
+          <w:shd w:fill="ff9900" w:val="clear"/>
+        </w:rPr>
+      </w:pPr>
+      <w:r>
+        <w:rPr>
+          <w:sz w:val="28"/>
+          <w:szCs w:val="28"/>
+          <w:shd w:fill="ff9900" w:val="clear"/>
+          <w:rtl w:val="0"/>
+        </w:rPr>
+        <w:t xml:space="preserve">};</w:t>
+      </w:r>
+    </w:p>
+    <w:p>
+      <w:pPr>
+        <w:rPr>
+          <w:sz w:val="28"/>
+          <w:szCs w:val="28"/>
+        </w:rPr>
+      </w:pPr>
+      <w:r>
+        <w:rPr>
+          <w:rtl w:val="0"/>
+        </w:rPr>
+      </w:r>
+    </w:p>
+    <w:p>
+      <w:pPr>
+        <w:rPr>
+          <w:sz w:val="28"/>
+          <w:szCs w:val="28"/>
+        </w:rPr>
+      </w:pPr>
+      <w:r>
+        <w:rPr>
+          <w:b w:val="1"/>
+          <w:sz w:val="28"/>
+          <w:szCs w:val="28"/>
+          <w:rtl w:val="0"/>
+        </w:rPr>
+        <w:t xml:space="preserve">Note : </w:t>
+      </w:r>
+      <w:r>
+        <w:rPr>
+          <w:sz w:val="28"/>
+          <w:szCs w:val="28"/>
+          <w:rtl w:val="0"/>
+        </w:rPr>
+        <w:t xml:space="preserve">Above code, make button less flexible by fixing the onclick function. </w:t>
+      </w:r>
+    </w:p>
+    <w:p>
+      <w:pPr>
+        <w:rPr>
+          <w:b w:val="1"/>
+          <w:sz w:val="28"/>
+          <w:szCs w:val="28"/>
+        </w:rPr>
+      </w:pPr>
+      <w:r>
+        <w:rPr>
+          <w:sz w:val="28"/>
+          <w:szCs w:val="28"/>
+          <w:rtl w:val="0"/>
+        </w:rPr>
+        <w:t xml:space="preserve">Other way to make onClick button more user defined / reusable is by providing onClick as parameter like a </w:t>
+      </w:r>
+      <w:r>
+        <w:rPr>
+          <w:b w:val="1"/>
+          <w:sz w:val="28"/>
+          <w:szCs w:val="28"/>
+          <w:rtl w:val="0"/>
+        </w:rPr>
+        <w:t xml:space="preserve">props.</w:t>
+      </w:r>
+    </w:p>
+    <w:p>
+      <w:pPr>
+        <w:rPr>
+          <w:b w:val="1"/>
+          <w:sz w:val="28"/>
+          <w:szCs w:val="28"/>
+        </w:rPr>
+      </w:pPr>
+      <w:r>
+        <w:rPr>
+          <w:rtl w:val="0"/>
+        </w:rPr>
+      </w:r>
+    </w:p>
+    <w:p>
+      <w:pPr>
+        <w:rPr>
+          <w:b w:val="1"/>
+          <w:sz w:val="28"/>
+          <w:szCs w:val="28"/>
+        </w:rPr>
+      </w:pPr>
+      <w:r>
+        <w:rPr>
+          <w:b w:val="1"/>
+          <w:sz w:val="28"/>
+          <w:szCs w:val="28"/>
+          <w:rtl w:val="0"/>
+        </w:rPr>
+        <w:t xml:space="preserve">Task components : </w:t>
+      </w:r>
+    </w:p>
+    <w:p>
+      <w:pPr>
+        <w:rPr>
+          <w:sz w:val="28"/>
+          <w:szCs w:val="28"/>
+        </w:rPr>
+      </w:pPr>
+      <w:r>
+        <w:rPr>
+          <w:sz w:val="28"/>
+          <w:szCs w:val="28"/>
+          <w:rtl w:val="0"/>
+        </w:rPr>
+        <w:t xml:space="preserve">Why are we using tasks array by implementing useState ?</w:t>
+      </w:r>
+    </w:p>
+    <w:p>
+      <w:pPr>
+        <w:rPr>
+          <w:sz w:val="28"/>
+          <w:szCs w:val="28"/>
+        </w:rPr>
+      </w:pPr>
+      <w:r>
+        <w:rPr>
+          <w:sz w:val="28"/>
+          <w:szCs w:val="28"/>
+          <w:rtl w:val="0"/>
+        </w:rPr>
+        <w:t xml:space="preserve">Since useState if defined within the Tasks.js it will have its scope </w:t>
+      </w:r>
+    </w:p>
+    <w:p>
+      <w:pPr>
+        <w:rPr>
+          <w:sz w:val="28"/>
+          <w:szCs w:val="28"/>
+        </w:rPr>
+      </w:pPr>
+      <w:r>
+        <w:rPr>
+          <w:sz w:val="28"/>
+          <w:szCs w:val="28"/>
+          <w:rtl w:val="0"/>
+        </w:rPr>
+        <w:t xml:space="preserve">Within it only. We may need in other component, then, it is better to </w:t>
+      </w:r>
+    </w:p>
+    <w:p>
+      <w:pPr>
+        <w:rPr>
+          <w:b w:val="1"/>
+          <w:sz w:val="28"/>
+          <w:szCs w:val="28"/>
+        </w:rPr>
+      </w:pPr>
+      <w:r>
+        <w:rPr>
+          <w:sz w:val="28"/>
+          <w:szCs w:val="28"/>
+          <w:rtl w:val="0"/>
+        </w:rPr>
+        <w:t xml:space="preserve">Create at app level &amp; pass the task as </w:t>
+      </w:r>
+      <w:r>
+        <w:rPr>
+          <w:b w:val="1"/>
+          <w:sz w:val="28"/>
+          <w:szCs w:val="28"/>
+          <w:rtl w:val="0"/>
+        </w:rPr>
+        <w:t xml:space="preserve">props </w:t>
+      </w:r>
+      <w:r>
+        <w:rPr>
+          <w:sz w:val="28"/>
+          <w:szCs w:val="28"/>
+          <w:rtl w:val="0"/>
+        </w:rPr>
+        <w:t xml:space="preserve">to the </w:t>
+      </w:r>
+      <w:r>
+        <w:rPr>
+          <w:b w:val="1"/>
+          <w:sz w:val="28"/>
+          <w:szCs w:val="28"/>
+          <w:rtl w:val="0"/>
+        </w:rPr>
+        <w:t xml:space="preserve">Tasks component.</w:t>
+      </w:r>
+    </w:p>
+    <w:p>
+      <w:pPr>
+        <w:rPr>
+          <w:sz w:val="28"/>
+          <w:szCs w:val="28"/>
+        </w:rPr>
+      </w:pPr>
+      <w:r>
+        <w:rPr>
+          <w:sz w:val="28"/>
+          <w:szCs w:val="28"/>
+          <w:rtl w:val="0"/>
+        </w:rPr>
+        <w:t xml:space="preserve"> </w:t>
+      </w:r>
+    </w:p>
+    <w:p>
+      <w:pPr>
+        <w:rPr>
+          <w:b w:val="1"/>
+          <w:sz w:val="28"/>
+          <w:szCs w:val="28"/>
+        </w:rPr>
+      </w:pPr>
+      <w:r>
+        <w:rPr>
+          <w:rtl w:val="0"/>
+        </w:rPr>
+      </w:r>
+    </w:p>
+    <w:p>
+      <w:pPr>
+        <w:rPr>
+          <w:b w:val="1"/>
+          <w:sz w:val="28"/>
+          <w:szCs w:val="28"/>
+        </w:rPr>
+      </w:pPr>
+      <w:r>
+        <w:rPr>
+          <w:b w:val="1"/>
+          <w:sz w:val="28"/>
+          <w:szCs w:val="28"/>
+          <w:rtl w:val="0"/>
+        </w:rPr>
+        <w:t xml:space="preserve">Doubts in task components : </w:t>
+      </w:r>
+    </w:p>
+    <w:p>
+      <w:pPr>
+        <w:rPr>
+          <w:sz w:val="28"/>
+          <w:szCs w:val="28"/>
+        </w:rPr>
+      </w:pPr>
+      <w:r>
+        <w:rPr>
+          <w:sz w:val="28"/>
+          <w:szCs w:val="28"/>
+          <w:rtl w:val="0"/>
+        </w:rPr>
+        <w:t xml:space="preserve">What is key in heading tag, &lt;h1&gt; ?</w:t>
+      </w:r>
+    </w:p>
+    <w:p>
+      <w:pPr>
+        <w:rPr>
+          <w:b w:val="1"/>
+          <w:sz w:val="28"/>
+          <w:szCs w:val="28"/>
+        </w:rPr>
+      </w:pPr>
+      <w:r>
+        <w:rPr>
+          <w:sz w:val="28"/>
+          <w:szCs w:val="28"/>
+          <w:rtl w:val="0"/>
+        </w:rPr>
+        <w:t xml:space="preserve">Why it should be unique? </w:t>
+      </w:r>
+      <w:r>
+        <w:rPr>
+          <w:b w:val="1"/>
+          <w:sz w:val="28"/>
+          <w:szCs w:val="28"/>
+          <w:rtl w:val="0"/>
+        </w:rPr>
+        <w:t xml:space="preserve"> </w:t>
+      </w:r>
+    </w:p>
+    <w:p>
+      <w:pPr>
+        <w:rPr>
+          <w:b w:val="1"/>
+          <w:sz w:val="28"/>
+          <w:szCs w:val="28"/>
+        </w:rPr>
+      </w:pPr>
+      <w:r>
+        <w:rPr>
+          <w:rtl w:val="0"/>
+        </w:rPr>
+      </w:r>
+    </w:p>
+    <w:p>
+      <w:pPr>
+        <w:rPr>
+          <w:b w:val="1"/>
+          <w:sz w:val="28"/>
+          <w:szCs w:val="28"/>
+        </w:rPr>
+      </w:pPr>
+      <w:r>
+        <w:rPr>
+          <w:rtl w:val="0"/>
+        </w:rPr>
+      </w:r>
+    </w:p>
+    <w:p>
+      <w:pPr>
+        <w:rPr>
+          <w:b w:val="1"/>
+          <w:sz w:val="28"/>
+          <w:szCs w:val="28"/>
+        </w:rPr>
+      </w:pPr>
+      <w:r>
+        <w:rPr>
+          <w:rtl w:val="0"/>
+        </w:rPr>
+      </w:r>
+    </w:p>
+    <w:p>
+      <w:pPr>
+        <w:rPr>
+          <w:b w:val="1"/>
+          <w:sz w:val="28"/>
+          <w:szCs w:val="28"/>
+        </w:rPr>
+      </w:pPr>
+      <w:r>
+        <w:rPr>
+          <w:rtl w:val="0"/>
+        </w:rPr>
+      </w:r>
+    </w:p>
+    <w:p>
+      <w:pPr>
+        <w:rPr>
+          <w:b w:val="1"/>
+          <w:sz w:val="28"/>
+          <w:szCs w:val="28"/>
+        </w:rPr>
+      </w:pPr>
+      <w:r>
+        <w:rPr>
+          <w:b w:val="1"/>
+          <w:sz w:val="28"/>
+          <w:szCs w:val="28"/>
+          <w:rtl w:val="0"/>
+        </w:rPr>
         <w:t xml:space="preserve">Home work : </w:t>
       </w:r>
     </w:p>
@@ -1611,6 +2632,56 @@
         <w:rPr>
           <w:rtl w:val="0"/>
         </w:rPr>
+        <w:t xml:space="preserve">When to use {} ? What is its significance ?</w:t>
+      </w:r>
+    </w:p>
+    <w:p>
+      <w:pPr>
+        <w:ind w:left="0" w:firstLine="0"/>
+        <w:rPr/>
+      </w:pPr>
+      <w:r>
+        <w:rPr>
+          <w:rtl w:val="0"/>
+        </w:rPr>
+        <w:t xml:space="preserve">What is useState ? </w:t>
+      </w:r>
+    </w:p>
+    <w:p>
+      <w:pPr>
+        <w:ind w:left="0" w:firstLine="0"/>
+        <w:rPr/>
+      </w:pPr>
+      <w:r>
+        <w:rPr>
+          <w:rtl w:val="0"/>
+        </w:rPr>
+      </w:r>
+    </w:p>
+    <w:p>
+      <w:pPr>
+        <w:ind w:left="0" w:firstLine="0"/>
+        <w:rPr/>
+      </w:pPr>
+      <w:r>
+        <w:rPr>
+          <w:rtl w:val="0"/>
+        </w:rPr>
+      </w:r>
+    </w:p>
+    <w:p>
+      <w:pPr>
+        <w:ind w:left="0" w:firstLine="0"/>
+        <w:rPr>
+          <w:b w:val="1"/>
+        </w:rPr>
+      </w:pPr>
+      <w:r>
+        <w:rPr>
+          <w:b w:val="1"/>
+          <w:rtl w:val="0"/>
+        </w:rPr>
+        <w:t xml:space="preserve">Resume from : 49:10</w:t>
       </w:r>
     </w:p>
     <w:sectPr>

</xml_diff>

<commit_message>
worked on form : added event listener to submit form & displayed details of task in the console by storing it as an object
</commit_message>
<xml_diff>
--- a/react-task-tracker/ReactJS.docx
+++ b/react-task-tracker/ReactJS.docx
@@ -2595,6 +2595,2113 @@
     </w:p>
     <w:p>
       <w:pPr>
+        <w:rPr>
+          <w:b w:val="1"/>
+          <w:sz w:val="28"/>
+          <w:szCs w:val="28"/>
+        </w:rPr>
+      </w:pPr>
+      <w:r>
+        <w:rPr>
+          <w:b w:val="1"/>
+          <w:sz w:val="28"/>
+          <w:szCs w:val="28"/>
+          <w:rtl w:val="0"/>
+        </w:rPr>
+        <w:t xml:space="preserve">Learning : </w:t>
+      </w:r>
+    </w:p>
+    <w:p>
+      <w:pPr>
+        <w:shd w:fill="1e1e1e" w:val="clear"/>
+        <w:spacing w:line="325.71428571428567" w:lineRule="auto"/>
+        <w:rPr>
+          <w:rFonts w:ascii="Courier New" w:cs="Courier New" w:eastAsia="Courier New" w:hAnsi="Courier New"/>
+          <w:color w:val="6a9955"/>
+          <w:sz w:val="21"/>
+          <w:szCs w:val="21"/>
+        </w:rPr>
+      </w:pPr>
+      <w:r>
+        <w:rPr>
+          <w:rFonts w:ascii="Courier New" w:cs="Courier New" w:eastAsia="Courier New" w:hAnsi="Courier New"/>
+          <w:color w:val="4fc1ff"/>
+          <w:sz w:val="21"/>
+          <w:szCs w:val="21"/>
+          <w:rtl w:val="0"/>
+        </w:rPr>
+        <w:t xml:space="preserve">tasks</w:t>
+      </w:r>
+      <w:r>
+        <w:rPr>
+          <w:rFonts w:ascii="Courier New" w:cs="Courier New" w:eastAsia="Courier New" w:hAnsi="Courier New"/>
+          <w:color w:val="d4d4d4"/>
+          <w:sz w:val="21"/>
+          <w:szCs w:val="21"/>
+          <w:rtl w:val="0"/>
+        </w:rPr>
+        <w:t xml:space="preserve">.</w:t>
+      </w:r>
+      <w:r>
+        <w:rPr>
+          <w:rFonts w:ascii="Courier New" w:cs="Courier New" w:eastAsia="Courier New" w:hAnsi="Courier New"/>
+          <w:color w:val="dcdcaa"/>
+          <w:sz w:val="21"/>
+          <w:szCs w:val="21"/>
+          <w:rtl w:val="0"/>
+        </w:rPr>
+        <w:t xml:space="preserve">map</w:t>
+      </w:r>
+      <w:r>
+        <w:rPr>
+          <w:rFonts w:ascii="Courier New" w:cs="Courier New" w:eastAsia="Courier New" w:hAnsi="Courier New"/>
+          <w:color w:val="d4d4d4"/>
+          <w:sz w:val="21"/>
+          <w:szCs w:val="21"/>
+          <w:rtl w:val="0"/>
+        </w:rPr>
+        <w:t xml:space="preserve">(</w:t>
+      </w:r>
+      <w:r>
+        <w:rPr>
+          <w:rtl w:val="0"/>
+        </w:rPr>
+      </w:r>
+    </w:p>
+    <w:p>
+      <w:pPr>
+        <w:shd w:fill="1e1e1e" w:val="clear"/>
+        <w:spacing w:line="325.71428571428567" w:lineRule="auto"/>
+        <w:rPr>
+          <w:rFonts w:ascii="Courier New" w:cs="Courier New" w:eastAsia="Courier New" w:hAnsi="Courier New"/>
+          <w:color w:val="569cd6"/>
+          <w:sz w:val="21"/>
+          <w:szCs w:val="21"/>
+        </w:rPr>
+      </w:pPr>
+      <w:r>
+        <w:rPr>
+          <w:rFonts w:ascii="Courier New" w:cs="Courier New" w:eastAsia="Courier New" w:hAnsi="Courier New"/>
+          <w:color w:val="d4d4d4"/>
+          <w:sz w:val="21"/>
+          <w:szCs w:val="21"/>
+          <w:rtl w:val="0"/>
+        </w:rPr>
+        <w:t xml:space="preserve">       (</w:t>
+      </w:r>
+      <w:r>
+        <w:rPr>
+          <w:rFonts w:ascii="Courier New" w:cs="Courier New" w:eastAsia="Courier New" w:hAnsi="Courier New"/>
+          <w:color w:val="9cdcfe"/>
+          <w:sz w:val="21"/>
+          <w:szCs w:val="21"/>
+          <w:rtl w:val="0"/>
+        </w:rPr>
+        <w:t xml:space="preserve">task</w:t>
+      </w:r>
+      <w:r>
+        <w:rPr>
+          <w:rFonts w:ascii="Courier New" w:cs="Courier New" w:eastAsia="Courier New" w:hAnsi="Courier New"/>
+          <w:color w:val="d4d4d4"/>
+          <w:sz w:val="21"/>
+          <w:szCs w:val="21"/>
+          <w:rtl w:val="0"/>
+        </w:rPr>
+        <w:t xml:space="preserve">) </w:t>
+      </w:r>
+      <w:r>
+        <w:rPr>
+          <w:rFonts w:ascii="Courier New" w:cs="Courier New" w:eastAsia="Courier New" w:hAnsi="Courier New"/>
+          <w:color w:val="569cd6"/>
+          <w:sz w:val="21"/>
+          <w:szCs w:val="21"/>
+          <w:rtl w:val="0"/>
+        </w:rPr>
+        <w:t xml:space="preserve">=&gt;</w:t>
+      </w:r>
+    </w:p>
+    <w:p>
+      <w:pPr>
+        <w:shd w:fill="1e1e1e" w:val="clear"/>
+        <w:spacing w:line="325.71428571428567" w:lineRule="auto"/>
+        <w:ind w:left="0" w:firstLine="0"/>
+        <w:rPr>
+          <w:rFonts w:ascii="Courier New" w:cs="Courier New" w:eastAsia="Courier New" w:hAnsi="Courier New"/>
+          <w:color w:val="9cdcfe"/>
+          <w:sz w:val="21"/>
+          <w:szCs w:val="21"/>
+        </w:rPr>
+      </w:pPr>
+      <w:r>
+        <w:rPr>
+          <w:rFonts w:ascii="Courier New" w:cs="Courier New" w:eastAsia="Courier New" w:hAnsi="Courier New"/>
+          <w:color w:val="9cdcfe"/>
+          <w:sz w:val="21"/>
+          <w:szCs w:val="21"/>
+          <w:rtl w:val="0"/>
+        </w:rPr>
+        <w:t xml:space="preserve">           task</w:t>
+      </w:r>
+      <w:r>
+        <w:rPr>
+          <w:rFonts w:ascii="Courier New" w:cs="Courier New" w:eastAsia="Courier New" w:hAnsi="Courier New"/>
+          <w:color w:val="d4d4d4"/>
+          <w:sz w:val="21"/>
+          <w:szCs w:val="21"/>
+          <w:rtl w:val="0"/>
+        </w:rPr>
+        <w:t xml:space="preserve">.</w:t>
+      </w:r>
+      <w:r>
+        <w:rPr>
+          <w:rFonts w:ascii="Courier New" w:cs="Courier New" w:eastAsia="Courier New" w:hAnsi="Courier New"/>
+          <w:color w:val="9cdcfe"/>
+          <w:sz w:val="21"/>
+          <w:szCs w:val="21"/>
+          <w:rtl w:val="0"/>
+        </w:rPr>
+        <w:t xml:space="preserve">id</w:t>
+      </w:r>
+      <w:r>
+        <w:rPr>
+          <w:rFonts w:ascii="Courier New" w:cs="Courier New" w:eastAsia="Courier New" w:hAnsi="Courier New"/>
+          <w:color w:val="d4d4d4"/>
+          <w:sz w:val="21"/>
+          <w:szCs w:val="21"/>
+          <w:rtl w:val="0"/>
+        </w:rPr>
+        <w:t xml:space="preserve"> === </w:t>
+      </w:r>
+      <w:r>
+        <w:rPr>
+          <w:rFonts w:ascii="Courier New" w:cs="Courier New" w:eastAsia="Courier New" w:hAnsi="Courier New"/>
+          <w:color w:val="9cdcfe"/>
+          <w:sz w:val="21"/>
+          <w:szCs w:val="21"/>
+          <w:rtl w:val="0"/>
+        </w:rPr>
+        <w:t xml:space="preserve">id</w:t>
+      </w:r>
+      <w:r>
+        <w:rPr>
+          <w:rFonts w:ascii="Courier New" w:cs="Courier New" w:eastAsia="Courier New" w:hAnsi="Courier New"/>
+          <w:color w:val="d4d4d4"/>
+          <w:sz w:val="21"/>
+          <w:szCs w:val="21"/>
+          <w:rtl w:val="0"/>
+        </w:rPr>
+        <w:t xml:space="preserve"> ? { ...</w:t>
+      </w:r>
+      <w:r>
+        <w:rPr>
+          <w:rFonts w:ascii="Courier New" w:cs="Courier New" w:eastAsia="Courier New" w:hAnsi="Courier New"/>
+          <w:color w:val="9cdcfe"/>
+          <w:sz w:val="21"/>
+          <w:szCs w:val="21"/>
+          <w:rtl w:val="0"/>
+        </w:rPr>
+        <w:t xml:space="preserve">task</w:t>
+      </w:r>
+      <w:r>
+        <w:rPr>
+          <w:rFonts w:ascii="Courier New" w:cs="Courier New" w:eastAsia="Courier New" w:hAnsi="Courier New"/>
+          <w:color w:val="d4d4d4"/>
+          <w:sz w:val="21"/>
+          <w:szCs w:val="21"/>
+          <w:rtl w:val="0"/>
+        </w:rPr>
+        <w:t xml:space="preserve">, </w:t>
+      </w:r>
+      <w:r>
+        <w:rPr>
+          <w:rFonts w:ascii="Courier New" w:cs="Courier New" w:eastAsia="Courier New" w:hAnsi="Courier New"/>
+          <w:color w:val="9cdcfe"/>
+          <w:sz w:val="21"/>
+          <w:szCs w:val="21"/>
+          <w:rtl w:val="0"/>
+        </w:rPr>
+        <w:t xml:space="preserve">reminder:</w:t>
+      </w:r>
+      <w:r>
+        <w:rPr>
+          <w:rFonts w:ascii="Courier New" w:cs="Courier New" w:eastAsia="Courier New" w:hAnsi="Courier New"/>
+          <w:color w:val="d4d4d4"/>
+          <w:sz w:val="21"/>
+          <w:szCs w:val="21"/>
+          <w:rtl w:val="0"/>
+        </w:rPr>
+        <w:t xml:space="preserve"> !</w:t>
+      </w:r>
+      <w:r>
+        <w:rPr>
+          <w:rFonts w:ascii="Courier New" w:cs="Courier New" w:eastAsia="Courier New" w:hAnsi="Courier New"/>
+          <w:color w:val="9cdcfe"/>
+          <w:sz w:val="21"/>
+          <w:szCs w:val="21"/>
+          <w:rtl w:val="0"/>
+        </w:rPr>
+        <w:t xml:space="preserve">task</w:t>
+      </w:r>
+      <w:r>
+        <w:rPr>
+          <w:rFonts w:ascii="Courier New" w:cs="Courier New" w:eastAsia="Courier New" w:hAnsi="Courier New"/>
+          <w:color w:val="d4d4d4"/>
+          <w:sz w:val="21"/>
+          <w:szCs w:val="21"/>
+          <w:rtl w:val="0"/>
+        </w:rPr>
+        <w:t xml:space="preserve">.</w:t>
+      </w:r>
+      <w:r>
+        <w:rPr>
+          <w:rFonts w:ascii="Courier New" w:cs="Courier New" w:eastAsia="Courier New" w:hAnsi="Courier New"/>
+          <w:color w:val="9cdcfe"/>
+          <w:sz w:val="21"/>
+          <w:szCs w:val="21"/>
+          <w:rtl w:val="0"/>
+        </w:rPr>
+        <w:t xml:space="preserve">reminder</w:t>
+      </w:r>
+      <w:r>
+        <w:rPr>
+          <w:rFonts w:ascii="Courier New" w:cs="Courier New" w:eastAsia="Courier New" w:hAnsi="Courier New"/>
+          <w:color w:val="d4d4d4"/>
+          <w:sz w:val="21"/>
+          <w:szCs w:val="21"/>
+          <w:rtl w:val="0"/>
+        </w:rPr>
+        <w:t xml:space="preserve"> } : </w:t>
+      </w:r>
+      <w:r>
+        <w:rPr>
+          <w:rFonts w:ascii="Courier New" w:cs="Courier New" w:eastAsia="Courier New" w:hAnsi="Courier New"/>
+          <w:color w:val="9cdcfe"/>
+          <w:sz w:val="21"/>
+          <w:szCs w:val="21"/>
+          <w:rtl w:val="0"/>
+        </w:rPr>
+        <w:t xml:space="preserve">task</w:t>
+      </w:r>
+    </w:p>
+    <w:p>
+      <w:pPr>
+        <w:shd w:fill="1e1e1e" w:val="clear"/>
+        <w:spacing w:line="325.71428571428567" w:lineRule="auto"/>
+        <w:rPr>
+          <w:rFonts w:ascii="Courier New" w:cs="Courier New" w:eastAsia="Courier New" w:hAnsi="Courier New"/>
+          <w:color w:val="d4d4d4"/>
+          <w:sz w:val="21"/>
+          <w:szCs w:val="21"/>
+        </w:rPr>
+      </w:pPr>
+      <w:r>
+        <w:rPr>
+          <w:rFonts w:ascii="Courier New" w:cs="Courier New" w:eastAsia="Courier New" w:hAnsi="Courier New"/>
+          <w:color w:val="d4d4d4"/>
+          <w:sz w:val="21"/>
+          <w:szCs w:val="21"/>
+          <w:rtl w:val="0"/>
+        </w:rPr>
+        <w:t xml:space="preserve">     )</w:t>
+      </w:r>
+    </w:p>
+    <w:p>
+      <w:pPr>
+        <w:shd w:fill="1e1e1e" w:val="clear"/>
+        <w:spacing w:line="325.71428571428567" w:lineRule="auto"/>
+        <w:rPr>
+          <w:rFonts w:ascii="Courier New" w:cs="Courier New" w:eastAsia="Courier New" w:hAnsi="Courier New"/>
+          <w:color w:val="9cdcfe"/>
+          <w:sz w:val="21"/>
+          <w:szCs w:val="21"/>
+        </w:rPr>
+      </w:pPr>
+      <w:r>
+        <w:rPr>
+          <w:rtl w:val="0"/>
+        </w:rPr>
+      </w:r>
+    </w:p>
+    <w:p>
+      <w:pPr>
+        <w:rPr>
+          <w:b w:val="1"/>
+          <w:sz w:val="28"/>
+          <w:szCs w:val="28"/>
+        </w:rPr>
+      </w:pPr>
+      <w:r>
+        <w:rPr>
+          <w:rtl w:val="0"/>
+        </w:rPr>
+      </w:r>
+    </w:p>
+    <w:p>
+      <w:pPr>
+        <w:rPr>
+          <w:sz w:val="26"/>
+          <w:szCs w:val="26"/>
+        </w:rPr>
+      </w:pPr>
+      <w:r>
+        <w:rPr>
+          <w:sz w:val="26"/>
+          <w:szCs w:val="26"/>
+          <w:rtl w:val="0"/>
+        </w:rPr>
+        <w:t xml:space="preserve">Above syntax checks the id, if it matches then, it copies all the field of the task object &amp; toggles ( inverts ) the value of reminder fields. It is copying object task by spreading operator.</w:t>
+      </w:r>
+      <w:r>
+        <w:rPr>
+          <w:rtl w:val="0"/>
+        </w:rPr>
+      </w:r>
+    </w:p>
+    <w:p>
+      <w:pPr>
+        <w:rPr>
+          <w:sz w:val="28"/>
+          <w:szCs w:val="28"/>
+        </w:rPr>
+      </w:pPr>
+      <w:r>
+        <w:rPr>
+          <w:rtl w:val="0"/>
+        </w:rPr>
+      </w:r>
+    </w:p>
+    <w:p>
+      <w:pPr>
+        <w:rPr>
+          <w:sz w:val="28"/>
+          <w:szCs w:val="28"/>
+        </w:rPr>
+      </w:pPr>
+      <w:r>
+        <w:rPr>
+          <w:sz w:val="28"/>
+          <w:szCs w:val="28"/>
+          <w:rtl w:val="0"/>
+        </w:rPr>
+        <w:t xml:space="preserve">Above code can be written as : </w:t>
+      </w:r>
+    </w:p>
+    <w:p>
+      <w:pPr>
+        <w:shd w:fill="1e1e1e" w:val="clear"/>
+        <w:spacing w:line="325.71428571428567" w:lineRule="auto"/>
+        <w:rPr>
+          <w:rFonts w:ascii="Courier New" w:cs="Courier New" w:eastAsia="Courier New" w:hAnsi="Courier New"/>
+          <w:color w:val="d4d4d4"/>
+          <w:sz w:val="21"/>
+          <w:szCs w:val="21"/>
+        </w:rPr>
+      </w:pPr>
+      <w:r>
+        <w:rPr>
+          <w:rFonts w:ascii="Courier New" w:cs="Courier New" w:eastAsia="Courier New" w:hAnsi="Courier New"/>
+          <w:color w:val="4fc1ff"/>
+          <w:sz w:val="21"/>
+          <w:szCs w:val="21"/>
+          <w:rtl w:val="0"/>
+        </w:rPr>
+        <w:t xml:space="preserve">tasks</w:t>
+      </w:r>
+      <w:r>
+        <w:rPr>
+          <w:rFonts w:ascii="Courier New" w:cs="Courier New" w:eastAsia="Courier New" w:hAnsi="Courier New"/>
+          <w:color w:val="d4d4d4"/>
+          <w:sz w:val="21"/>
+          <w:szCs w:val="21"/>
+          <w:rtl w:val="0"/>
+        </w:rPr>
+        <w:t xml:space="preserve">.</w:t>
+      </w:r>
+      <w:r>
+        <w:rPr>
+          <w:rFonts w:ascii="Courier New" w:cs="Courier New" w:eastAsia="Courier New" w:hAnsi="Courier New"/>
+          <w:color w:val="dcdcaa"/>
+          <w:sz w:val="21"/>
+          <w:szCs w:val="21"/>
+          <w:rtl w:val="0"/>
+        </w:rPr>
+        <w:t xml:space="preserve">map</w:t>
+      </w:r>
+      <w:r>
+        <w:rPr>
+          <w:rFonts w:ascii="Courier New" w:cs="Courier New" w:eastAsia="Courier New" w:hAnsi="Courier New"/>
+          <w:color w:val="d4d4d4"/>
+          <w:sz w:val="21"/>
+          <w:szCs w:val="21"/>
+          <w:rtl w:val="0"/>
+        </w:rPr>
+        <w:t xml:space="preserve">(</w:t>
+      </w:r>
+    </w:p>
+    <w:p>
+      <w:pPr>
+        <w:shd w:fill="1e1e1e" w:val="clear"/>
+        <w:spacing w:line="325.71428571428567" w:lineRule="auto"/>
+        <w:rPr>
+          <w:rFonts w:ascii="Courier New" w:cs="Courier New" w:eastAsia="Courier New" w:hAnsi="Courier New"/>
+          <w:color w:val="d4d4d4"/>
+          <w:sz w:val="21"/>
+          <w:szCs w:val="21"/>
+        </w:rPr>
+      </w:pPr>
+      <w:r>
+        <w:rPr>
+          <w:rFonts w:ascii="Courier New" w:cs="Courier New" w:eastAsia="Courier New" w:hAnsi="Courier New"/>
+          <w:color w:val="d4d4d4"/>
+          <w:sz w:val="21"/>
+          <w:szCs w:val="21"/>
+          <w:rtl w:val="0"/>
+        </w:rPr>
+        <w:t xml:space="preserve">       (</w:t>
+      </w:r>
+      <w:r>
+        <w:rPr>
+          <w:rFonts w:ascii="Courier New" w:cs="Courier New" w:eastAsia="Courier New" w:hAnsi="Courier New"/>
+          <w:color w:val="9cdcfe"/>
+          <w:sz w:val="21"/>
+          <w:szCs w:val="21"/>
+          <w:rtl w:val="0"/>
+        </w:rPr>
+        <w:t xml:space="preserve">task</w:t>
+      </w:r>
+      <w:r>
+        <w:rPr>
+          <w:rFonts w:ascii="Courier New" w:cs="Courier New" w:eastAsia="Courier New" w:hAnsi="Courier New"/>
+          <w:color w:val="d4d4d4"/>
+          <w:sz w:val="21"/>
+          <w:szCs w:val="21"/>
+          <w:rtl w:val="0"/>
+        </w:rPr>
+        <w:t xml:space="preserve">) </w:t>
+      </w:r>
+      <w:r>
+        <w:rPr>
+          <w:rFonts w:ascii="Courier New" w:cs="Courier New" w:eastAsia="Courier New" w:hAnsi="Courier New"/>
+          <w:color w:val="569cd6"/>
+          <w:sz w:val="21"/>
+          <w:szCs w:val="21"/>
+          <w:rtl w:val="0"/>
+        </w:rPr>
+        <w:t xml:space="preserve">=&gt;</w:t>
+      </w:r>
+      <w:r>
+        <w:rPr>
+          <w:rFonts w:ascii="Courier New" w:cs="Courier New" w:eastAsia="Courier New" w:hAnsi="Courier New"/>
+          <w:color w:val="d4d4d4"/>
+          <w:sz w:val="21"/>
+          <w:szCs w:val="21"/>
+          <w:rtl w:val="0"/>
+        </w:rPr>
+        <w:t xml:space="preserve"> {</w:t>
+      </w:r>
+    </w:p>
+    <w:p>
+      <w:pPr>
+        <w:shd w:fill="1e1e1e" w:val="clear"/>
+        <w:spacing w:line="325.71428571428567" w:lineRule="auto"/>
+        <w:rPr>
+          <w:rFonts w:ascii="Courier New" w:cs="Courier New" w:eastAsia="Courier New" w:hAnsi="Courier New"/>
+          <w:color w:val="d4d4d4"/>
+          <w:sz w:val="21"/>
+          <w:szCs w:val="21"/>
+        </w:rPr>
+      </w:pPr>
+      <w:r>
+        <w:rPr>
+          <w:rFonts w:ascii="Courier New" w:cs="Courier New" w:eastAsia="Courier New" w:hAnsi="Courier New"/>
+          <w:color w:val="d4d4d4"/>
+          <w:sz w:val="21"/>
+          <w:szCs w:val="21"/>
+          <w:rtl w:val="0"/>
+        </w:rPr>
+        <w:t xml:space="preserve">         </w:t>
+      </w:r>
+      <w:r>
+        <w:rPr>
+          <w:rFonts w:ascii="Courier New" w:cs="Courier New" w:eastAsia="Courier New" w:hAnsi="Courier New"/>
+          <w:color w:val="c586c0"/>
+          <w:sz w:val="21"/>
+          <w:szCs w:val="21"/>
+          <w:rtl w:val="0"/>
+        </w:rPr>
+        <w:t xml:space="preserve">if</w:t>
+      </w:r>
+      <w:r>
+        <w:rPr>
+          <w:rFonts w:ascii="Courier New" w:cs="Courier New" w:eastAsia="Courier New" w:hAnsi="Courier New"/>
+          <w:color w:val="d4d4d4"/>
+          <w:sz w:val="21"/>
+          <w:szCs w:val="21"/>
+          <w:rtl w:val="0"/>
+        </w:rPr>
+        <w:t xml:space="preserve"> (</w:t>
+      </w:r>
+      <w:r>
+        <w:rPr>
+          <w:rFonts w:ascii="Courier New" w:cs="Courier New" w:eastAsia="Courier New" w:hAnsi="Courier New"/>
+          <w:color w:val="9cdcfe"/>
+          <w:sz w:val="21"/>
+          <w:szCs w:val="21"/>
+          <w:rtl w:val="0"/>
+        </w:rPr>
+        <w:t xml:space="preserve">task</w:t>
+      </w:r>
+      <w:r>
+        <w:rPr>
+          <w:rFonts w:ascii="Courier New" w:cs="Courier New" w:eastAsia="Courier New" w:hAnsi="Courier New"/>
+          <w:color w:val="d4d4d4"/>
+          <w:sz w:val="21"/>
+          <w:szCs w:val="21"/>
+          <w:rtl w:val="0"/>
+        </w:rPr>
+        <w:t xml:space="preserve">.</w:t>
+      </w:r>
+      <w:r>
+        <w:rPr>
+          <w:rFonts w:ascii="Courier New" w:cs="Courier New" w:eastAsia="Courier New" w:hAnsi="Courier New"/>
+          <w:color w:val="9cdcfe"/>
+          <w:sz w:val="21"/>
+          <w:szCs w:val="21"/>
+          <w:rtl w:val="0"/>
+        </w:rPr>
+        <w:t xml:space="preserve">id</w:t>
+      </w:r>
+      <w:r>
+        <w:rPr>
+          <w:rFonts w:ascii="Courier New" w:cs="Courier New" w:eastAsia="Courier New" w:hAnsi="Courier New"/>
+          <w:color w:val="d4d4d4"/>
+          <w:sz w:val="21"/>
+          <w:szCs w:val="21"/>
+          <w:rtl w:val="0"/>
+        </w:rPr>
+        <w:t xml:space="preserve"> === </w:t>
+      </w:r>
+      <w:r>
+        <w:rPr>
+          <w:rFonts w:ascii="Courier New" w:cs="Courier New" w:eastAsia="Courier New" w:hAnsi="Courier New"/>
+          <w:color w:val="9cdcfe"/>
+          <w:sz w:val="21"/>
+          <w:szCs w:val="21"/>
+          <w:rtl w:val="0"/>
+        </w:rPr>
+        <w:t xml:space="preserve">id</w:t>
+      </w:r>
+      <w:r>
+        <w:rPr>
+          <w:rFonts w:ascii="Courier New" w:cs="Courier New" w:eastAsia="Courier New" w:hAnsi="Courier New"/>
+          <w:color w:val="d4d4d4"/>
+          <w:sz w:val="21"/>
+          <w:szCs w:val="21"/>
+          <w:rtl w:val="0"/>
+        </w:rPr>
+        <w:t xml:space="preserve">) {</w:t>
+      </w:r>
+    </w:p>
+    <w:p>
+      <w:pPr>
+        <w:shd w:fill="1e1e1e" w:val="clear"/>
+        <w:spacing w:line="325.71428571428567" w:lineRule="auto"/>
+        <w:rPr>
+          <w:rFonts w:ascii="Courier New" w:cs="Courier New" w:eastAsia="Courier New" w:hAnsi="Courier New"/>
+          <w:color w:val="d4d4d4"/>
+          <w:sz w:val="21"/>
+          <w:szCs w:val="21"/>
+        </w:rPr>
+      </w:pPr>
+      <w:r>
+        <w:rPr>
+          <w:rFonts w:ascii="Courier New" w:cs="Courier New" w:eastAsia="Courier New" w:hAnsi="Courier New"/>
+          <w:color w:val="d4d4d4"/>
+          <w:sz w:val="21"/>
+          <w:szCs w:val="21"/>
+          <w:rtl w:val="0"/>
+        </w:rPr>
+        <w:t xml:space="preserve">           </w:t>
+      </w:r>
+      <w:r>
+        <w:rPr>
+          <w:rFonts w:ascii="Courier New" w:cs="Courier New" w:eastAsia="Courier New" w:hAnsi="Courier New"/>
+          <w:color w:val="9cdcfe"/>
+          <w:sz w:val="21"/>
+          <w:szCs w:val="21"/>
+          <w:rtl w:val="0"/>
+        </w:rPr>
+        <w:t xml:space="preserve">console</w:t>
+      </w:r>
+      <w:r>
+        <w:rPr>
+          <w:rFonts w:ascii="Courier New" w:cs="Courier New" w:eastAsia="Courier New" w:hAnsi="Courier New"/>
+          <w:color w:val="d4d4d4"/>
+          <w:sz w:val="21"/>
+          <w:szCs w:val="21"/>
+          <w:rtl w:val="0"/>
+        </w:rPr>
+        <w:t xml:space="preserve">.</w:t>
+      </w:r>
+      <w:r>
+        <w:rPr>
+          <w:rFonts w:ascii="Courier New" w:cs="Courier New" w:eastAsia="Courier New" w:hAnsi="Courier New"/>
+          <w:color w:val="dcdcaa"/>
+          <w:sz w:val="21"/>
+          <w:szCs w:val="21"/>
+          <w:rtl w:val="0"/>
+        </w:rPr>
+        <w:t xml:space="preserve">log</w:t>
+      </w:r>
+      <w:r>
+        <w:rPr>
+          <w:rFonts w:ascii="Courier New" w:cs="Courier New" w:eastAsia="Courier New" w:hAnsi="Courier New"/>
+          <w:color w:val="d4d4d4"/>
+          <w:sz w:val="21"/>
+          <w:szCs w:val="21"/>
+          <w:rtl w:val="0"/>
+        </w:rPr>
+        <w:t xml:space="preserve">(</w:t>
+      </w:r>
+      <w:r>
+        <w:rPr>
+          <w:rFonts w:ascii="Courier New" w:cs="Courier New" w:eastAsia="Courier New" w:hAnsi="Courier New"/>
+          <w:color w:val="ce9178"/>
+          <w:sz w:val="21"/>
+          <w:szCs w:val="21"/>
+          <w:rtl w:val="0"/>
+        </w:rPr>
+        <w:t xml:space="preserve">`task </w:t>
+      </w:r>
+      <w:r>
+        <w:rPr>
+          <w:rFonts w:ascii="Courier New" w:cs="Courier New" w:eastAsia="Courier New" w:hAnsi="Courier New"/>
+          <w:color w:val="569cd6"/>
+          <w:sz w:val="21"/>
+          <w:szCs w:val="21"/>
+          <w:rtl w:val="0"/>
+        </w:rPr>
+        <w:t xml:space="preserve">${</w:t>
+      </w:r>
+      <w:r>
+        <w:rPr>
+          <w:rFonts w:ascii="Courier New" w:cs="Courier New" w:eastAsia="Courier New" w:hAnsi="Courier New"/>
+          <w:color w:val="9cdcfe"/>
+          <w:sz w:val="21"/>
+          <w:szCs w:val="21"/>
+          <w:rtl w:val="0"/>
+        </w:rPr>
+        <w:t xml:space="preserve">task</w:t>
+      </w:r>
+      <w:r>
+        <w:rPr>
+          <w:rFonts w:ascii="Courier New" w:cs="Courier New" w:eastAsia="Courier New" w:hAnsi="Courier New"/>
+          <w:color w:val="d4d4d4"/>
+          <w:sz w:val="21"/>
+          <w:szCs w:val="21"/>
+          <w:rtl w:val="0"/>
+        </w:rPr>
+        <w:t xml:space="preserve">.</w:t>
+      </w:r>
+      <w:r>
+        <w:rPr>
+          <w:rFonts w:ascii="Courier New" w:cs="Courier New" w:eastAsia="Courier New" w:hAnsi="Courier New"/>
+          <w:color w:val="9cdcfe"/>
+          <w:sz w:val="21"/>
+          <w:szCs w:val="21"/>
+          <w:rtl w:val="0"/>
+        </w:rPr>
+        <w:t xml:space="preserve">id</w:t>
+      </w:r>
+      <w:r>
+        <w:rPr>
+          <w:rFonts w:ascii="Courier New" w:cs="Courier New" w:eastAsia="Courier New" w:hAnsi="Courier New"/>
+          <w:color w:val="569cd6"/>
+          <w:sz w:val="21"/>
+          <w:szCs w:val="21"/>
+          <w:rtl w:val="0"/>
+        </w:rPr>
+        <w:t xml:space="preserve">}</w:t>
+      </w:r>
+      <w:r>
+        <w:rPr>
+          <w:rFonts w:ascii="Courier New" w:cs="Courier New" w:eastAsia="Courier New" w:hAnsi="Courier New"/>
+          <w:color w:val="ce9178"/>
+          <w:sz w:val="21"/>
+          <w:szCs w:val="21"/>
+          <w:rtl w:val="0"/>
+        </w:rPr>
+        <w:t xml:space="preserve"> have been toggled`</w:t>
+      </w:r>
+      <w:r>
+        <w:rPr>
+          <w:rFonts w:ascii="Courier New" w:cs="Courier New" w:eastAsia="Courier New" w:hAnsi="Courier New"/>
+          <w:color w:val="d4d4d4"/>
+          <w:sz w:val="21"/>
+          <w:szCs w:val="21"/>
+          <w:rtl w:val="0"/>
+        </w:rPr>
+        <w:t xml:space="preserve">);</w:t>
+      </w:r>
+    </w:p>
+    <w:p>
+      <w:pPr>
+        <w:shd w:fill="1e1e1e" w:val="clear"/>
+        <w:spacing w:line="325.71428571428567" w:lineRule="auto"/>
+        <w:rPr>
+          <w:rFonts w:ascii="Courier New" w:cs="Courier New" w:eastAsia="Courier New" w:hAnsi="Courier New"/>
+          <w:color w:val="d4d4d4"/>
+          <w:sz w:val="21"/>
+          <w:szCs w:val="21"/>
+        </w:rPr>
+      </w:pPr>
+      <w:r>
+        <w:rPr>
+          <w:rFonts w:ascii="Courier New" w:cs="Courier New" w:eastAsia="Courier New" w:hAnsi="Courier New"/>
+          <w:color w:val="d4d4d4"/>
+          <w:sz w:val="21"/>
+          <w:szCs w:val="21"/>
+          <w:rtl w:val="0"/>
+        </w:rPr>
+        <w:t xml:space="preserve">           </w:t>
+      </w:r>
+      <w:r>
+        <w:rPr>
+          <w:rFonts w:ascii="Courier New" w:cs="Courier New" w:eastAsia="Courier New" w:hAnsi="Courier New"/>
+          <w:color w:val="c586c0"/>
+          <w:sz w:val="21"/>
+          <w:szCs w:val="21"/>
+          <w:rtl w:val="0"/>
+        </w:rPr>
+        <w:t xml:space="preserve">return</w:t>
+      </w:r>
+      <w:r>
+        <w:rPr>
+          <w:rFonts w:ascii="Courier New" w:cs="Courier New" w:eastAsia="Courier New" w:hAnsi="Courier New"/>
+          <w:color w:val="d4d4d4"/>
+          <w:sz w:val="21"/>
+          <w:szCs w:val="21"/>
+          <w:rtl w:val="0"/>
+        </w:rPr>
+        <w:t xml:space="preserve"> { ...</w:t>
+      </w:r>
+      <w:r>
+        <w:rPr>
+          <w:rFonts w:ascii="Courier New" w:cs="Courier New" w:eastAsia="Courier New" w:hAnsi="Courier New"/>
+          <w:color w:val="9cdcfe"/>
+          <w:sz w:val="21"/>
+          <w:szCs w:val="21"/>
+          <w:rtl w:val="0"/>
+        </w:rPr>
+        <w:t xml:space="preserve">task</w:t>
+      </w:r>
+      <w:r>
+        <w:rPr>
+          <w:rFonts w:ascii="Courier New" w:cs="Courier New" w:eastAsia="Courier New" w:hAnsi="Courier New"/>
+          <w:color w:val="d4d4d4"/>
+          <w:sz w:val="21"/>
+          <w:szCs w:val="21"/>
+          <w:rtl w:val="0"/>
+        </w:rPr>
+        <w:t xml:space="preserve">, </w:t>
+      </w:r>
+      <w:r>
+        <w:rPr>
+          <w:rFonts w:ascii="Courier New" w:cs="Courier New" w:eastAsia="Courier New" w:hAnsi="Courier New"/>
+          <w:color w:val="9cdcfe"/>
+          <w:sz w:val="21"/>
+          <w:szCs w:val="21"/>
+          <w:rtl w:val="0"/>
+        </w:rPr>
+        <w:t xml:space="preserve">reminder:</w:t>
+      </w:r>
+      <w:r>
+        <w:rPr>
+          <w:rFonts w:ascii="Courier New" w:cs="Courier New" w:eastAsia="Courier New" w:hAnsi="Courier New"/>
+          <w:color w:val="d4d4d4"/>
+          <w:sz w:val="21"/>
+          <w:szCs w:val="21"/>
+          <w:rtl w:val="0"/>
+        </w:rPr>
+        <w:t xml:space="preserve"> !</w:t>
+      </w:r>
+      <w:r>
+        <w:rPr>
+          <w:rFonts w:ascii="Courier New" w:cs="Courier New" w:eastAsia="Courier New" w:hAnsi="Courier New"/>
+          <w:color w:val="9cdcfe"/>
+          <w:sz w:val="21"/>
+          <w:szCs w:val="21"/>
+          <w:rtl w:val="0"/>
+        </w:rPr>
+        <w:t xml:space="preserve">task</w:t>
+      </w:r>
+      <w:r>
+        <w:rPr>
+          <w:rFonts w:ascii="Courier New" w:cs="Courier New" w:eastAsia="Courier New" w:hAnsi="Courier New"/>
+          <w:color w:val="d4d4d4"/>
+          <w:sz w:val="21"/>
+          <w:szCs w:val="21"/>
+          <w:rtl w:val="0"/>
+        </w:rPr>
+        <w:t xml:space="preserve">.</w:t>
+      </w:r>
+      <w:r>
+        <w:rPr>
+          <w:rFonts w:ascii="Courier New" w:cs="Courier New" w:eastAsia="Courier New" w:hAnsi="Courier New"/>
+          <w:color w:val="9cdcfe"/>
+          <w:sz w:val="21"/>
+          <w:szCs w:val="21"/>
+          <w:rtl w:val="0"/>
+        </w:rPr>
+        <w:t xml:space="preserve">reminder</w:t>
+      </w:r>
+      <w:r>
+        <w:rPr>
+          <w:rFonts w:ascii="Courier New" w:cs="Courier New" w:eastAsia="Courier New" w:hAnsi="Courier New"/>
+          <w:color w:val="d4d4d4"/>
+          <w:sz w:val="21"/>
+          <w:szCs w:val="21"/>
+          <w:rtl w:val="0"/>
+        </w:rPr>
+        <w:t xml:space="preserve"> };</w:t>
+      </w:r>
+    </w:p>
+    <w:p>
+      <w:pPr>
+        <w:shd w:fill="1e1e1e" w:val="clear"/>
+        <w:spacing w:line="325.71428571428567" w:lineRule="auto"/>
+        <w:rPr>
+          <w:rFonts w:ascii="Courier New" w:cs="Courier New" w:eastAsia="Courier New" w:hAnsi="Courier New"/>
+          <w:color w:val="d4d4d4"/>
+          <w:sz w:val="21"/>
+          <w:szCs w:val="21"/>
+        </w:rPr>
+      </w:pPr>
+      <w:r>
+        <w:rPr>
+          <w:rFonts w:ascii="Courier New" w:cs="Courier New" w:eastAsia="Courier New" w:hAnsi="Courier New"/>
+          <w:color w:val="d4d4d4"/>
+          <w:sz w:val="21"/>
+          <w:szCs w:val="21"/>
+          <w:rtl w:val="0"/>
+        </w:rPr>
+        <w:t xml:space="preserve">         } </w:t>
+      </w:r>
+      <w:r>
+        <w:rPr>
+          <w:rFonts w:ascii="Courier New" w:cs="Courier New" w:eastAsia="Courier New" w:hAnsi="Courier New"/>
+          <w:color w:val="c586c0"/>
+          <w:sz w:val="21"/>
+          <w:szCs w:val="21"/>
+          <w:rtl w:val="0"/>
+        </w:rPr>
+        <w:t xml:space="preserve">else</w:t>
+      </w:r>
+      <w:r>
+        <w:rPr>
+          <w:rFonts w:ascii="Courier New" w:cs="Courier New" w:eastAsia="Courier New" w:hAnsi="Courier New"/>
+          <w:color w:val="d4d4d4"/>
+          <w:sz w:val="21"/>
+          <w:szCs w:val="21"/>
+          <w:rtl w:val="0"/>
+        </w:rPr>
+        <w:t xml:space="preserve"> {</w:t>
+      </w:r>
+    </w:p>
+    <w:p>
+      <w:pPr>
+        <w:shd w:fill="1e1e1e" w:val="clear"/>
+        <w:spacing w:line="325.71428571428567" w:lineRule="auto"/>
+        <w:rPr>
+          <w:rFonts w:ascii="Courier New" w:cs="Courier New" w:eastAsia="Courier New" w:hAnsi="Courier New"/>
+          <w:color w:val="d4d4d4"/>
+          <w:sz w:val="21"/>
+          <w:szCs w:val="21"/>
+        </w:rPr>
+      </w:pPr>
+      <w:r>
+        <w:rPr>
+          <w:rFonts w:ascii="Courier New" w:cs="Courier New" w:eastAsia="Courier New" w:hAnsi="Courier New"/>
+          <w:color w:val="d4d4d4"/>
+          <w:sz w:val="21"/>
+          <w:szCs w:val="21"/>
+          <w:rtl w:val="0"/>
+        </w:rPr>
+        <w:t xml:space="preserve">           </w:t>
+      </w:r>
+      <w:r>
+        <w:rPr>
+          <w:rFonts w:ascii="Courier New" w:cs="Courier New" w:eastAsia="Courier New" w:hAnsi="Courier New"/>
+          <w:color w:val="c586c0"/>
+          <w:sz w:val="21"/>
+          <w:szCs w:val="21"/>
+          <w:rtl w:val="0"/>
+        </w:rPr>
+        <w:t xml:space="preserve">return</w:t>
+      </w:r>
+      <w:r>
+        <w:rPr>
+          <w:rFonts w:ascii="Courier New" w:cs="Courier New" w:eastAsia="Courier New" w:hAnsi="Courier New"/>
+          <w:color w:val="d4d4d4"/>
+          <w:sz w:val="21"/>
+          <w:szCs w:val="21"/>
+          <w:rtl w:val="0"/>
+        </w:rPr>
+        <w:t xml:space="preserve"> </w:t>
+      </w:r>
+      <w:r>
+        <w:rPr>
+          <w:rFonts w:ascii="Courier New" w:cs="Courier New" w:eastAsia="Courier New" w:hAnsi="Courier New"/>
+          <w:color w:val="9cdcfe"/>
+          <w:sz w:val="21"/>
+          <w:szCs w:val="21"/>
+          <w:rtl w:val="0"/>
+        </w:rPr>
+        <w:t xml:space="preserve">task</w:t>
+      </w:r>
+      <w:r>
+        <w:rPr>
+          <w:rFonts w:ascii="Courier New" w:cs="Courier New" w:eastAsia="Courier New" w:hAnsi="Courier New"/>
+          <w:color w:val="d4d4d4"/>
+          <w:sz w:val="21"/>
+          <w:szCs w:val="21"/>
+          <w:rtl w:val="0"/>
+        </w:rPr>
+        <w:t xml:space="preserve">;</w:t>
+      </w:r>
+    </w:p>
+    <w:p>
+      <w:pPr>
+        <w:shd w:fill="1e1e1e" w:val="clear"/>
+        <w:spacing w:line="325.71428571428567" w:lineRule="auto"/>
+        <w:rPr>
+          <w:rFonts w:ascii="Courier New" w:cs="Courier New" w:eastAsia="Courier New" w:hAnsi="Courier New"/>
+          <w:color w:val="d4d4d4"/>
+          <w:sz w:val="21"/>
+          <w:szCs w:val="21"/>
+        </w:rPr>
+      </w:pPr>
+      <w:r>
+        <w:rPr>
+          <w:rFonts w:ascii="Courier New" w:cs="Courier New" w:eastAsia="Courier New" w:hAnsi="Courier New"/>
+          <w:color w:val="d4d4d4"/>
+          <w:sz w:val="21"/>
+          <w:szCs w:val="21"/>
+          <w:rtl w:val="0"/>
+        </w:rPr>
+        <w:t xml:space="preserve">         }</w:t>
+      </w:r>
+    </w:p>
+    <w:p>
+      <w:pPr>
+        <w:shd w:fill="1e1e1e" w:val="clear"/>
+        <w:spacing w:line="325.71428571428567" w:lineRule="auto"/>
+        <w:rPr>
+          <w:rFonts w:ascii="Courier New" w:cs="Courier New" w:eastAsia="Courier New" w:hAnsi="Courier New"/>
+          <w:color w:val="d4d4d4"/>
+          <w:sz w:val="21"/>
+          <w:szCs w:val="21"/>
+        </w:rPr>
+      </w:pPr>
+      <w:r>
+        <w:rPr>
+          <w:rFonts w:ascii="Courier New" w:cs="Courier New" w:eastAsia="Courier New" w:hAnsi="Courier New"/>
+          <w:color w:val="d4d4d4"/>
+          <w:sz w:val="21"/>
+          <w:szCs w:val="21"/>
+          <w:rtl w:val="0"/>
+        </w:rPr>
+        <w:t xml:space="preserve">       }</w:t>
+      </w:r>
+    </w:p>
+    <w:p>
+      <w:pPr>
+        <w:shd w:fill="1e1e1e" w:val="clear"/>
+        <w:spacing w:line="325.71428571428567" w:lineRule="auto"/>
+        <w:rPr>
+          <w:rFonts w:ascii="Courier New" w:cs="Courier New" w:eastAsia="Courier New" w:hAnsi="Courier New"/>
+          <w:color w:val="6a9955"/>
+          <w:sz w:val="21"/>
+          <w:szCs w:val="21"/>
+        </w:rPr>
+      </w:pPr>
+      <w:r>
+        <w:rPr>
+          <w:rFonts w:ascii="Courier New" w:cs="Courier New" w:eastAsia="Courier New" w:hAnsi="Courier New"/>
+          <w:color w:val="d4d4d4"/>
+          <w:sz w:val="21"/>
+          <w:szCs w:val="21"/>
+          <w:rtl w:val="0"/>
+        </w:rPr>
+        <w:t xml:space="preserve">       </w:t>
+      </w:r>
+      <w:r>
+        <w:rPr>
+          <w:rFonts w:ascii="Courier New" w:cs="Courier New" w:eastAsia="Courier New" w:hAnsi="Courier New"/>
+          <w:color w:val="6a9955"/>
+          <w:sz w:val="21"/>
+          <w:szCs w:val="21"/>
+          <w:rtl w:val="0"/>
+        </w:rPr>
+        <w:t xml:space="preserve">// task.id === id ? { ...task, reminder: !task.reminder } : task</w:t>
+      </w:r>
+    </w:p>
+    <w:p>
+      <w:pPr>
+        <w:shd w:fill="1e1e1e" w:val="clear"/>
+        <w:spacing w:line="325.71428571428567" w:lineRule="auto"/>
+        <w:rPr>
+          <w:rFonts w:ascii="Courier New" w:cs="Courier New" w:eastAsia="Courier New" w:hAnsi="Courier New"/>
+          <w:color w:val="d4d4d4"/>
+          <w:sz w:val="21"/>
+          <w:szCs w:val="21"/>
+        </w:rPr>
+      </w:pPr>
+      <w:r>
+        <w:rPr>
+          <w:rFonts w:ascii="Courier New" w:cs="Courier New" w:eastAsia="Courier New" w:hAnsi="Courier New"/>
+          <w:color w:val="d4d4d4"/>
+          <w:sz w:val="21"/>
+          <w:szCs w:val="21"/>
+          <w:rtl w:val="0"/>
+        </w:rPr>
+        <w:t xml:space="preserve">     )</w:t>
+      </w:r>
+    </w:p>
+    <w:p>
+      <w:pPr>
+        <w:shd w:fill="1e1e1e" w:val="clear"/>
+        <w:spacing w:line="325.71428571428567" w:lineRule="auto"/>
+        <w:rPr>
+          <w:rFonts w:ascii="Courier New" w:cs="Courier New" w:eastAsia="Courier New" w:hAnsi="Courier New"/>
+          <w:color w:val="d4d4d4"/>
+          <w:sz w:val="21"/>
+          <w:szCs w:val="21"/>
+        </w:rPr>
+      </w:pPr>
+      <w:r>
+        <w:rPr>
+          <w:rtl w:val="0"/>
+        </w:rPr>
+      </w:r>
+    </w:p>
+    <w:p>
+      <w:pPr>
+        <w:rPr>
+          <w:b w:val="1"/>
+          <w:sz w:val="32"/>
+          <w:szCs w:val="32"/>
+        </w:rPr>
+      </w:pPr>
+      <w:r>
+        <w:rPr>
+          <w:b w:val="1"/>
+          <w:sz w:val="32"/>
+          <w:szCs w:val="32"/>
+          <w:rtl w:val="0"/>
+        </w:rPr>
+        <w:t xml:space="preserve">Learning : </w:t>
+      </w:r>
+    </w:p>
+    <w:p>
+      <w:pPr>
+        <w:rPr>
+          <w:sz w:val="34"/>
+          <w:szCs w:val="34"/>
+        </w:rPr>
+      </w:pPr>
+      <w:r>
+        <w:rPr>
+          <w:b w:val="1"/>
+          <w:sz w:val="32"/>
+          <w:szCs w:val="32"/>
+          <w:rtl w:val="0"/>
+        </w:rPr>
+        <w:t xml:space="preserve">{ } </w:t>
+      </w:r>
+      <w:r>
+        <w:rPr>
+          <w:sz w:val="34"/>
+          <w:szCs w:val="34"/>
+          <w:rtl w:val="0"/>
+        </w:rPr>
+        <w:t xml:space="preserve">is used to denote an expression &amp; when some evaluation is needed to be done then use following : </w:t>
+      </w:r>
+    </w:p>
+    <w:p>
+      <w:pPr>
+        <w:rPr>
+          <w:sz w:val="34"/>
+          <w:szCs w:val="34"/>
+        </w:rPr>
+      </w:pPr>
+      <w:r>
+        <w:rPr>
+          <w:sz w:val="34"/>
+          <w:szCs w:val="34"/>
+          <w:rtl w:val="0"/>
+        </w:rPr>
+        <w:t xml:space="preserve">`${expression to evaluate}`</w:t>
+      </w:r>
+      <w:r>
+        <w:rPr>
+          <w:rtl w:val="0"/>
+        </w:rPr>
+      </w:r>
+    </w:p>
+    <w:p>
+      <w:pPr>
+        <w:rPr>
+          <w:sz w:val="28"/>
+          <w:szCs w:val="28"/>
+        </w:rPr>
+      </w:pPr>
+      <w:r>
+        <w:rPr>
+          <w:rtl w:val="0"/>
+        </w:rPr>
+      </w:r>
+    </w:p>
+    <w:p>
+      <w:pPr>
+        <w:rPr>
+          <w:sz w:val="28"/>
+          <w:szCs w:val="28"/>
+        </w:rPr>
+      </w:pPr>
+      <w:r>
+        <w:rPr>
+          <w:sz w:val="28"/>
+          <w:szCs w:val="28"/>
+          <w:rtl w:val="0"/>
+        </w:rPr>
+        <w:t xml:space="preserve">Each of task components are  considered as </w:t>
+      </w:r>
+      <w:r>
+        <w:rPr>
+          <w:b w:val="1"/>
+          <w:sz w:val="28"/>
+          <w:szCs w:val="28"/>
+          <w:rtl w:val="0"/>
+        </w:rPr>
+        <w:t xml:space="preserve">hook.</w:t>
+      </w:r>
+      <w:r>
+        <w:rPr>
+          <w:sz w:val="28"/>
+          <w:szCs w:val="28"/>
+          <w:rtl w:val="0"/>
+        </w:rPr>
+        <w:t xml:space="preserve"> </w:t>
+      </w:r>
+      <w:r>
+        <w:rPr>
+          <w:rtl w:val="0"/>
+        </w:rPr>
+      </w:r>
+    </w:p>
+    <w:p>
+      <w:pPr>
+        <w:rPr>
+          <w:b w:val="1"/>
+          <w:sz w:val="38"/>
+          <w:szCs w:val="38"/>
+        </w:rPr>
+      </w:pPr>
+      <w:r>
+        <w:rPr>
+          <w:rtl w:val="0"/>
+        </w:rPr>
+      </w:r>
+    </w:p>
+    <w:p>
+      <w:pPr>
+        <w:rPr>
+          <w:b w:val="1"/>
+          <w:sz w:val="40"/>
+          <w:szCs w:val="40"/>
+        </w:rPr>
+      </w:pPr>
+      <w:r>
+        <w:rPr>
+          <w:b w:val="1"/>
+          <w:sz w:val="38"/>
+          <w:szCs w:val="38"/>
+          <w:rtl w:val="0"/>
+        </w:rPr>
+        <w:t xml:space="preserve">Challenge : </w:t>
+      </w:r>
+      <w:r>
+        <w:rPr>
+          <w:b w:val="1"/>
+          <w:sz w:val="40"/>
+          <w:szCs w:val="40"/>
+          <w:rtl w:val="0"/>
+        </w:rPr>
+        <w:t xml:space="preserve">How to add new dynamic tasks ? Via add button ?</w:t>
+      </w:r>
+    </w:p>
+    <w:p>
+      <w:pPr>
+        <w:rPr>
+          <w:b w:val="1"/>
+          <w:sz w:val="40"/>
+          <w:szCs w:val="40"/>
+        </w:rPr>
+      </w:pPr>
+      <w:r>
+        <w:rPr>
+          <w:rtl w:val="0"/>
+        </w:rPr>
+      </w:r>
+    </w:p>
+    <w:p>
+      <w:pPr>
+        <w:rPr/>
+      </w:pPr>
+      <w:r>
+        <w:rPr>
+          <w:rtl w:val="0"/>
+        </w:rPr>
+        <w:t xml:space="preserve">My approach would be to create a component of type </w:t>
+      </w:r>
+      <w:r>
+        <w:rPr>
+          <w:b w:val="1"/>
+          <w:rtl w:val="0"/>
+        </w:rPr>
+        <w:t xml:space="preserve">task </w:t>
+      </w:r>
+      <w:r>
+        <w:rPr>
+          <w:rtl w:val="0"/>
+        </w:rPr>
+        <w:t xml:space="preserve"> and add it to the </w:t>
+      </w:r>
+      <w:r>
+        <w:rPr>
+          <w:b w:val="1"/>
+          <w:rtl w:val="0"/>
+        </w:rPr>
+        <w:t xml:space="preserve">tasks component. </w:t>
+      </w:r>
+      <w:r>
+        <w:rPr>
+          <w:rtl w:val="0"/>
+        </w:rPr>
+      </w:r>
+    </w:p>
+    <w:p>
+      <w:pPr>
+        <w:rPr/>
+      </w:pPr>
+      <w:r>
+        <w:rPr>
+          <w:rtl w:val="0"/>
+        </w:rPr>
+        <w:t xml:space="preserve">So, a new object is also needed to be added into the array ( hook )   of task. </w:t>
+      </w:r>
+    </w:p>
+    <w:p>
+      <w:pPr>
+        <w:rPr>
+          <w:b w:val="1"/>
+          <w:sz w:val="38"/>
+          <w:szCs w:val="38"/>
+        </w:rPr>
+      </w:pPr>
+      <w:r>
+        <w:rPr>
+          <w:rtl w:val="0"/>
+        </w:rPr>
+      </w:r>
+    </w:p>
+    <w:p>
+      <w:pPr>
+        <w:rPr>
+          <w:b w:val="1"/>
+          <w:sz w:val="38"/>
+          <w:szCs w:val="38"/>
+        </w:rPr>
+      </w:pPr>
+      <w:r>
+        <w:rPr>
+          <w:sz w:val="38"/>
+          <w:szCs w:val="38"/>
+          <w:rtl w:val="0"/>
+        </w:rPr>
+        <w:t xml:space="preserve">First Create a form to take details </w:t>
+      </w:r>
+      <w:r>
+        <w:rPr>
+          <w:rtl w:val="0"/>
+        </w:rPr>
+      </w:r>
+    </w:p>
+    <w:p>
+      <w:pPr>
+        <w:rPr>
+          <w:sz w:val="38"/>
+          <w:szCs w:val="38"/>
+        </w:rPr>
+      </w:pPr>
+      <w:r>
+        <w:rPr>
+          <w:sz w:val="38"/>
+          <w:szCs w:val="38"/>
+          <w:rtl w:val="0"/>
+        </w:rPr>
+        <w:t xml:space="preserve">Second, on submit add an event listener to parse the data.</w:t>
+      </w:r>
+    </w:p>
+    <w:p>
+      <w:pPr>
+        <w:rPr>
+          <w:b w:val="1"/>
+          <w:sz w:val="38"/>
+          <w:szCs w:val="38"/>
+        </w:rPr>
+      </w:pPr>
+      <w:r>
+        <w:rPr>
+          <w:rtl w:val="0"/>
+        </w:rPr>
+      </w:r>
+    </w:p>
+    <w:p>
+      <w:pPr>
+        <w:rPr>
+          <w:sz w:val="38"/>
+          <w:szCs w:val="38"/>
+        </w:rPr>
+      </w:pPr>
+      <w:r>
+        <w:rPr>
+          <w:b w:val="1"/>
+          <w:sz w:val="38"/>
+          <w:szCs w:val="38"/>
+          <w:rtl w:val="0"/>
+        </w:rPr>
+        <w:t xml:space="preserve">Note : </w:t>
+      </w:r>
+      <w:r>
+        <w:rPr>
+          <w:rtl w:val="0"/>
+        </w:rPr>
+      </w:r>
+    </w:p>
+    <w:p>
+      <w:pPr>
+        <w:rPr>
+          <w:sz w:val="38"/>
+          <w:szCs w:val="38"/>
+        </w:rPr>
+      </w:pPr>
+      <w:r>
+        <w:rPr>
+          <w:sz w:val="38"/>
+          <w:szCs w:val="38"/>
+          <w:rtl w:val="0"/>
+        </w:rPr>
+        <w:t xml:space="preserve">Inside the AddTask component , useState hook has been used to store data of the form in state variable. </w:t>
+      </w:r>
+    </w:p>
+    <w:p>
+      <w:pPr>
+        <w:rPr>
+          <w:b w:val="1"/>
+          <w:sz w:val="38"/>
+          <w:szCs w:val="38"/>
+        </w:rPr>
+      </w:pPr>
+      <w:r>
+        <w:rPr>
+          <w:sz w:val="38"/>
+          <w:szCs w:val="38"/>
+          <w:rtl w:val="0"/>
+        </w:rPr>
+        <w:t xml:space="preserve">However, useState variable is accessible to AddTask components only, its not available at app level.git</w:t>
+      </w:r>
+      <w:r>
+        <w:rPr>
+          <w:b w:val="1"/>
+          <w:sz w:val="38"/>
+          <w:szCs w:val="38"/>
+          <w:rtl w:val="0"/>
+        </w:rPr>
+        <w:t xml:space="preserve"> </w:t>
+      </w:r>
+    </w:p>
+    <w:p>
+      <w:pPr>
+        <w:rPr>
+          <w:b w:val="1"/>
+          <w:sz w:val="38"/>
+          <w:szCs w:val="38"/>
+        </w:rPr>
+      </w:pPr>
+      <w:r>
+        <w:rPr>
+          <w:rtl w:val="0"/>
+        </w:rPr>
+      </w:r>
+    </w:p>
+    <w:p>
+      <w:pPr>
+        <w:rPr>
+          <w:b w:val="1"/>
+          <w:sz w:val="36"/>
+          <w:szCs w:val="36"/>
+        </w:rPr>
+      </w:pPr>
+      <w:r>
+        <w:rPr>
+          <w:b w:val="1"/>
+          <w:sz w:val="38"/>
+          <w:szCs w:val="38"/>
+          <w:rtl w:val="0"/>
+        </w:rPr>
+        <w:t xml:space="preserve">Doubt : </w:t>
+      </w:r>
+      <w:r>
+        <w:rPr>
+          <w:b w:val="1"/>
+          <w:sz w:val="36"/>
+          <w:szCs w:val="36"/>
+          <w:rtl w:val="0"/>
+        </w:rPr>
+        <w:t xml:space="preserve">why there is a need of creating a useState variable inside the </w:t>
+      </w:r>
+      <w:r>
+        <w:rPr>
+          <w:b w:val="1"/>
+          <w:sz w:val="36"/>
+          <w:szCs w:val="36"/>
+          <w:u w:val="single"/>
+          <w:rtl w:val="0"/>
+        </w:rPr>
+        <w:t xml:space="preserve">AddTask </w:t>
+      </w:r>
+      <w:r>
+        <w:rPr>
+          <w:b w:val="1"/>
+          <w:sz w:val="36"/>
+          <w:szCs w:val="36"/>
+          <w:rtl w:val="0"/>
+        </w:rPr>
+        <w:t xml:space="preserve">component.</w:t>
+      </w:r>
+    </w:p>
+    <w:p>
+      <w:pPr>
+        <w:rPr>
+          <w:sz w:val="38"/>
+          <w:szCs w:val="38"/>
+        </w:rPr>
+      </w:pPr>
+      <w:r>
+        <w:rPr>
+          <w:rtl w:val="0"/>
+        </w:rPr>
+      </w:r>
+    </w:p>
+    <w:p>
+      <w:pPr>
+        <w:rPr>
+          <w:sz w:val="34"/>
+          <w:szCs w:val="34"/>
+        </w:rPr>
+      </w:pPr>
+      <w:r>
+        <w:rPr>
+          <w:sz w:val="38"/>
+          <w:szCs w:val="38"/>
+          <w:rtl w:val="0"/>
+        </w:rPr>
+        <w:t xml:space="preserve">When </w:t>
+      </w:r>
+      <w:r>
+        <w:rPr>
+          <w:sz w:val="34"/>
+          <w:szCs w:val="34"/>
+          <w:rtl w:val="0"/>
+        </w:rPr>
+        <w:t xml:space="preserve">I assigned </w:t>
+      </w:r>
+      <w:r>
+        <w:rPr>
+          <w:b w:val="1"/>
+          <w:sz w:val="34"/>
+          <w:szCs w:val="34"/>
+          <w:rtl w:val="0"/>
+        </w:rPr>
+        <w:t xml:space="preserve">onSubmit </w:t>
+      </w:r>
+      <w:r>
+        <w:rPr>
+          <w:sz w:val="34"/>
+          <w:szCs w:val="34"/>
+          <w:rtl w:val="0"/>
+        </w:rPr>
+        <w:t xml:space="preserve">event to the form then, it became functional. Why it did’nt work when it was assigned to </w:t>
+      </w:r>
+      <w:r>
+        <w:rPr>
+          <w:b w:val="1"/>
+          <w:sz w:val="34"/>
+          <w:szCs w:val="34"/>
+          <w:rtl w:val="0"/>
+        </w:rPr>
+        <w:t xml:space="preserve">input </w:t>
+      </w:r>
+      <w:r>
+        <w:rPr>
+          <w:sz w:val="34"/>
+          <w:szCs w:val="34"/>
+          <w:rtl w:val="0"/>
+        </w:rPr>
+        <w:t xml:space="preserve">of type=’submit’ ? Since it’s function is also to accept the value &amp; submit , it should also work.</w:t>
+      </w:r>
+    </w:p>
+    <w:p>
+      <w:pPr>
+        <w:rPr>
+          <w:sz w:val="34"/>
+          <w:szCs w:val="34"/>
+        </w:rPr>
+      </w:pPr>
+      <w:r>
+        <w:rPr>
+          <w:rtl w:val="0"/>
+        </w:rPr>
+      </w:r>
+    </w:p>
+    <w:p>
+      <w:pPr>
+        <w:rPr>
+          <w:sz w:val="34"/>
+          <w:szCs w:val="34"/>
+        </w:rPr>
+      </w:pPr>
+      <w:r>
+        <w:rPr>
+          <w:sz w:val="34"/>
+          <w:szCs w:val="34"/>
+          <w:rtl w:val="0"/>
+        </w:rPr>
+        <w:t xml:space="preserve">-&gt; The onsubmit attribute fires when a form is submitted.</w:t>
+      </w:r>
+    </w:p>
+    <w:p>
+      <w:pPr>
+        <w:rPr>
+          <w:b w:val="1"/>
+          <w:sz w:val="46"/>
+          <w:szCs w:val="46"/>
+        </w:rPr>
+      </w:pPr>
+      <w:r>
+        <w:rPr>
+          <w:sz w:val="34"/>
+          <w:szCs w:val="34"/>
+          <w:rtl w:val="0"/>
+        </w:rPr>
+        <w:t xml:space="preserve">-&gt; </w:t>
+      </w:r>
+      <w:r>
+        <w:rPr>
+          <w:b w:val="1"/>
+          <w:sz w:val="46"/>
+          <w:szCs w:val="46"/>
+          <w:rtl w:val="0"/>
+        </w:rPr>
+        <w:t xml:space="preserve">&lt;input type="submit"&gt;</w:t>
+      </w:r>
+    </w:p>
+    <w:p>
+      <w:pPr>
+        <w:spacing w:after="340" w:before="340" w:lineRule="auto"/>
+        <w:rPr>
+          <w:sz w:val="34"/>
+          <w:szCs w:val="34"/>
+        </w:rPr>
+      </w:pPr>
+      <w:hyperlink r:id="rId6">
+        <w:r>
+          <w:rPr>
+            <w:color w:val="1155cc"/>
+            <w:sz w:val="34"/>
+            <w:szCs w:val="34"/>
+            <w:u w:val="single"/>
+            <w:rtl w:val="0"/>
+          </w:rPr>
+          <w:t xml:space="preserve">&lt;input&gt;</w:t>
+        </w:r>
+      </w:hyperlink>
+      <w:r>
+        <w:rPr>
+          <w:sz w:val="34"/>
+          <w:szCs w:val="34"/>
+          <w:rtl w:val="0"/>
+        </w:rPr>
+        <w:t xml:space="preserve"> elements of type </w:t>
+      </w:r>
+      <w:r>
+        <w:rPr>
+          <w:b w:val="1"/>
+          <w:sz w:val="34"/>
+          <w:szCs w:val="34"/>
+          <w:rtl w:val="0"/>
+        </w:rPr>
+        <w:t xml:space="preserve">submit</w:t>
+      </w:r>
+      <w:r>
+        <w:rPr>
+          <w:sz w:val="34"/>
+          <w:szCs w:val="34"/>
+          <w:rtl w:val="0"/>
+        </w:rPr>
+        <w:t xml:space="preserve"> are rendered as buttons. When the</w:t>
+      </w:r>
+      <w:hyperlink r:id="rId7">
+        <w:r>
+          <w:rPr>
+            <w:sz w:val="34"/>
+            <w:szCs w:val="34"/>
+            <w:rtl w:val="0"/>
+          </w:rPr>
+          <w:t xml:space="preserve"> </w:t>
+        </w:r>
+      </w:hyperlink>
+      <w:hyperlink r:id="rId8">
+        <w:r>
+          <w:rPr>
+            <w:color w:val="1155cc"/>
+            <w:sz w:val="34"/>
+            <w:szCs w:val="34"/>
+            <w:u w:val="single"/>
+            <w:rtl w:val="0"/>
+          </w:rPr>
+          <w:t xml:space="preserve">click</w:t>
+        </w:r>
+      </w:hyperlink>
+      <w:r>
+        <w:rPr>
+          <w:sz w:val="34"/>
+          <w:szCs w:val="34"/>
+          <w:rtl w:val="0"/>
+        </w:rPr>
+        <w:t xml:space="preserve"> event occurs (typically because the user clicked the button), the</w:t>
+      </w:r>
+      <w:hyperlink r:id="rId9">
+        <w:r>
+          <w:rPr>
+            <w:sz w:val="34"/>
+            <w:szCs w:val="34"/>
+            <w:rtl w:val="0"/>
+          </w:rPr>
+          <w:t xml:space="preserve"> </w:t>
+        </w:r>
+      </w:hyperlink>
+      <w:hyperlink r:id="rId10">
+        <w:r>
+          <w:rPr>
+            <w:color w:val="1155cc"/>
+            <w:sz w:val="34"/>
+            <w:szCs w:val="34"/>
+            <w:u w:val="single"/>
+            <w:rtl w:val="0"/>
+          </w:rPr>
+          <w:t xml:space="preserve">user agent</w:t>
+        </w:r>
+      </w:hyperlink>
+      <w:r>
+        <w:rPr>
+          <w:sz w:val="34"/>
+          <w:szCs w:val="34"/>
+          <w:rtl w:val="0"/>
+        </w:rPr>
+        <w:t xml:space="preserve"> attempts to submit the form to the server.</w:t>
+      </w:r>
+    </w:p>
+    <w:p>
+      <w:pPr>
+        <w:rPr>
+          <w:sz w:val="34"/>
+          <w:szCs w:val="34"/>
+        </w:rPr>
+      </w:pPr>
+      <w:r>
+        <w:rPr>
+          <w:sz w:val="34"/>
+          <w:szCs w:val="34"/>
+          <w:rtl w:val="0"/>
+        </w:rPr>
+        <w:t xml:space="preserve">Here </w:t>
+      </w:r>
+      <w:r>
+        <w:rPr>
+          <w:b w:val="1"/>
+          <w:sz w:val="34"/>
+          <w:szCs w:val="34"/>
+          <w:rtl w:val="0"/>
+        </w:rPr>
+        <w:t xml:space="preserve">input </w:t>
+      </w:r>
+      <w:r>
+        <w:rPr>
+          <w:sz w:val="34"/>
+          <w:szCs w:val="34"/>
+          <w:rtl w:val="0"/>
+        </w:rPr>
+        <w:t xml:space="preserve">onsubmit sends the file to server, whereas form onsubmit executes the desired function provided. </w:t>
+        <w:br w:type="textWrapping"/>
+        <w:t xml:space="preserve">So what does the onSubmit of input actually does ?</w:t>
+      </w:r>
+    </w:p>
+    <w:p>
+      <w:pPr>
+        <w:rPr>
+          <w:sz w:val="34"/>
+          <w:szCs w:val="34"/>
+        </w:rPr>
+      </w:pPr>
+      <w:r>
+        <w:rPr>
+          <w:rtl w:val="0"/>
+        </w:rPr>
+      </w:r>
+    </w:p>
+    <w:p>
+      <w:pPr>
+        <w:rPr>
+          <w:b w:val="1"/>
+          <w:sz w:val="34"/>
+          <w:szCs w:val="34"/>
+        </w:rPr>
+      </w:pPr>
+      <w:r>
+        <w:rPr>
+          <w:b w:val="1"/>
+          <w:sz w:val="34"/>
+          <w:szCs w:val="34"/>
+          <w:rtl w:val="0"/>
+        </w:rPr>
+        <w:t xml:space="preserve">Note : </w:t>
+      </w:r>
+      <w:r>
+        <w:rPr>
+          <w:sz w:val="34"/>
+          <w:szCs w:val="34"/>
+          <w:rtl w:val="0"/>
+        </w:rPr>
+        <w:t xml:space="preserve">input type = ‘submit’ </w:t>
+      </w:r>
+      <w:r>
+        <w:rPr>
+          <w:b w:val="1"/>
+          <w:sz w:val="34"/>
+          <w:szCs w:val="34"/>
+          <w:rtl w:val="0"/>
+        </w:rPr>
+        <w:t xml:space="preserve">it does not have any attribute onSubmit. :)</w:t>
+      </w:r>
+    </w:p>
+    <w:p>
+      <w:pPr>
+        <w:rPr>
+          <w:sz w:val="34"/>
+          <w:szCs w:val="34"/>
+        </w:rPr>
+      </w:pPr>
+      <w:r>
+        <w:rPr>
+          <w:rtl w:val="0"/>
+        </w:rPr>
+      </w:r>
+    </w:p>
+    <w:p>
+      <w:pPr>
+        <w:rPr>
+          <w:sz w:val="30"/>
+          <w:szCs w:val="30"/>
+        </w:rPr>
+      </w:pPr>
+      <w:r>
+        <w:rPr>
+          <w:b w:val="1"/>
+          <w:sz w:val="34"/>
+          <w:szCs w:val="34"/>
+          <w:rtl w:val="0"/>
+        </w:rPr>
+        <w:t xml:space="preserve">Doubt : </w:t>
+      </w:r>
+      <w:r>
+        <w:rPr>
+          <w:sz w:val="30"/>
+          <w:szCs w:val="30"/>
+          <w:rtl w:val="0"/>
+        </w:rPr>
+        <w:t xml:space="preserve">what does </w:t>
+      </w:r>
+      <w:r>
+        <w:rPr>
+          <w:b w:val="1"/>
+          <w:sz w:val="30"/>
+          <w:szCs w:val="30"/>
+          <w:rtl w:val="0"/>
+        </w:rPr>
+        <w:t xml:space="preserve">onAdd </w:t>
+      </w:r>
+      <w:r>
+        <w:rPr>
+          <w:sz w:val="30"/>
+          <w:szCs w:val="30"/>
+          <w:rtl w:val="0"/>
+        </w:rPr>
+        <w:t xml:space="preserve">keyword ? </w:t>
+      </w:r>
+    </w:p>
+    <w:p>
+      <w:pPr>
+        <w:rPr>
+          <w:sz w:val="34"/>
+          <w:szCs w:val="34"/>
+        </w:rPr>
+      </w:pPr>
+      <w:r>
+        <w:rPr>
+          <w:sz w:val="34"/>
+          <w:szCs w:val="34"/>
+          <w:rtl w:val="0"/>
+        </w:rPr>
+        <w:t xml:space="preserve">Most probably its an event listener . But clarity is needed &amp; doubt still exists.</w:t>
+      </w:r>
+    </w:p>
+    <w:p>
+      <w:pPr>
+        <w:rPr>
+          <w:sz w:val="34"/>
+          <w:szCs w:val="34"/>
+        </w:rPr>
+      </w:pPr>
+      <w:r>
+        <w:rPr>
+          <w:rtl w:val="0"/>
+        </w:rPr>
+      </w:r>
+    </w:p>
+    <w:p>
+      <w:pPr>
+        <w:rPr>
+          <w:b w:val="1"/>
+          <w:sz w:val="34"/>
+          <w:szCs w:val="34"/>
+        </w:rPr>
+      </w:pPr>
+      <w:r>
+        <w:rPr>
+          <w:b w:val="1"/>
+          <w:sz w:val="40"/>
+          <w:szCs w:val="40"/>
+          <w:rtl w:val="0"/>
+        </w:rPr>
+        <w:t xml:space="preserve">Challenge : </w:t>
+      </w:r>
+      <w:r>
+        <w:rPr>
+          <w:b w:val="1"/>
+          <w:sz w:val="34"/>
+          <w:szCs w:val="34"/>
+          <w:rtl w:val="0"/>
+        </w:rPr>
+        <w:t xml:space="preserve">Some problem is with associating onAdd &amp; onSubmit functionality to buttons of the form</w:t>
+      </w:r>
+    </w:p>
+    <w:p>
+      <w:pPr>
+        <w:rPr>
+          <w:b w:val="1"/>
+          <w:sz w:val="38"/>
+          <w:szCs w:val="38"/>
+        </w:rPr>
+      </w:pPr>
+      <w:r>
+        <w:rPr>
+          <w:rtl w:val="0"/>
+        </w:rPr>
+      </w:r>
+    </w:p>
+    <w:p>
+      <w:pPr>
+        <w:rPr>
+          <w:b w:val="1"/>
+          <w:sz w:val="38"/>
+          <w:szCs w:val="38"/>
+        </w:rPr>
+      </w:pPr>
+      <w:r>
+        <w:rPr>
+          <w:b w:val="1"/>
+          <w:sz w:val="38"/>
+          <w:szCs w:val="38"/>
+          <w:rtl w:val="0"/>
+        </w:rPr>
+        <w:t xml:space="preserve">Challenge : </w:t>
+      </w:r>
+    </w:p>
+    <w:p>
+      <w:pPr>
+        <w:rPr>
+          <w:b w:val="1"/>
+        </w:rPr>
+      </w:pPr>
+      <w:r>
+        <w:rPr>
+          <w:b w:val="1"/>
+          <w:rtl w:val="0"/>
+        </w:rPr>
+        <w:t xml:space="preserve">When passing function as props to inner components why we</w:t>
+      </w:r>
+    </w:p>
+    <w:p>
+      <w:pPr>
+        <w:rPr>
+          <w:b w:val="1"/>
+        </w:rPr>
+      </w:pPr>
+      <w:r>
+        <w:rPr>
+          <w:b w:val="1"/>
+          <w:rtl w:val="0"/>
+        </w:rPr>
+        <w:t xml:space="preserve">Pass as </w:t>
+      </w:r>
+      <w:r>
+        <w:rPr>
+          <w:b w:val="1"/>
+          <w:u w:val="single"/>
+          <w:rtl w:val="0"/>
+        </w:rPr>
+        <w:t xml:space="preserve">onClick={function name} </w:t>
+      </w:r>
+      <w:r>
+        <w:rPr>
+          <w:rtl w:val="0"/>
+        </w:rPr>
+        <w:t xml:space="preserve">&amp; at last level </w:t>
+      </w:r>
+      <w:r>
+        <w:rPr>
+          <w:b w:val="1"/>
+          <w:rtl w:val="0"/>
+        </w:rPr>
+        <w:t xml:space="preserve">syntax is as follows : </w:t>
+      </w:r>
+    </w:p>
+    <w:p>
+      <w:pPr>
+        <w:rPr>
+          <w:b w:val="1"/>
+          <w:u w:val="single"/>
+        </w:rPr>
+      </w:pPr>
+      <w:r>
+        <w:rPr>
+          <w:b w:val="1"/>
+          <w:u w:val="single"/>
+          <w:rtl w:val="0"/>
+        </w:rPr>
+        <w:t xml:space="preserve">onClick={()=&gt; {</w:t>
+      </w:r>
+    </w:p>
+    <w:p>
+      <w:pPr>
+        <w:ind w:firstLine="720"/>
+        <w:rPr>
+          <w:b w:val="1"/>
+          <w:u w:val="single"/>
+        </w:rPr>
+      </w:pPr>
+      <w:r>
+        <w:rPr>
+          <w:b w:val="1"/>
+          <w:u w:val="single"/>
+          <w:rtl w:val="0"/>
+        </w:rPr>
+        <w:t xml:space="preserve">function_name(arguments);}</w:t>
+      </w:r>
+    </w:p>
+    <w:p>
+      <w:pPr>
+        <w:rPr>
+          <w:b w:val="1"/>
+          <w:u w:val="single"/>
+        </w:rPr>
+      </w:pPr>
+      <w:r>
+        <w:rPr>
+          <w:b w:val="1"/>
+          <w:u w:val="single"/>
+          <w:rtl w:val="0"/>
+        </w:rPr>
+        <w:t xml:space="preserve">}</w:t>
+      </w:r>
+    </w:p>
+    <w:p>
+      <w:pPr>
+        <w:rPr>
+          <w:sz w:val="28"/>
+          <w:szCs w:val="28"/>
+        </w:rPr>
+      </w:pPr>
+      <w:r>
+        <w:rPr>
+          <w:rtl w:val="0"/>
+        </w:rPr>
+      </w:r>
+    </w:p>
+    <w:p>
+      <w:pPr>
+        <w:rPr>
+          <w:sz w:val="28"/>
+          <w:szCs w:val="28"/>
+        </w:rPr>
+      </w:pPr>
+      <w:r>
+        <w:rPr>
+          <w:rtl w:val="0"/>
+        </w:rPr>
+      </w:r>
+    </w:p>
+    <w:p>
+      <w:pPr>
+        <w:rPr>
+          <w:sz w:val="28"/>
+          <w:szCs w:val="28"/>
+        </w:rPr>
+      </w:pPr>
+      <w:r>
+        <w:rPr>
+          <w:rtl w:val="0"/>
+        </w:rPr>
+      </w:r>
+    </w:p>
+    <w:p>
+      <w:pPr>
+        <w:rPr>
+          <w:sz w:val="28"/>
+          <w:szCs w:val="28"/>
+        </w:rPr>
+      </w:pPr>
+      <w:r>
+        <w:rPr>
+          <w:rtl w:val="0"/>
+        </w:rPr>
+      </w:r>
+    </w:p>
+    <w:p>
+      <w:pPr>
         <w:rPr/>
       </w:pPr>
       <w:r>
@@ -2910,7 +5017,7 @@
         </w:rPr>
         <w:t xml:space="preserve">Http request :  </w:t>
       </w:r>
-      <w:hyperlink r:id="rId6">
+      <w:hyperlink r:id="rId11">
         <w:r>
           <w:rPr>
             <w:color w:val="1155cc"/>
@@ -3651,7 +5758,7 @@
         </w:rPr>
         <w:t xml:space="preserve">Resource : </w:t>
       </w:r>
-      <w:hyperlink r:id="rId7">
+      <w:hyperlink r:id="rId12">
         <w:r>
           <w:rPr>
             <w:color w:val="1155cc"/>
@@ -3725,7 +5832,7 @@
         </w:rPr>
         <w:t xml:space="preserve">The fetch() method takes one mandatory argument, the path to the resource you want to fetch. It returns a</w:t>
       </w:r>
-      <w:hyperlink r:id="rId8">
+      <w:hyperlink r:id="rId13">
         <w:r>
           <w:rPr>
             <w:rtl w:val="0"/>
@@ -3733,7 +5840,7 @@
           <w:t xml:space="preserve"> </w:t>
         </w:r>
       </w:hyperlink>
-      <w:hyperlink r:id="rId9">
+      <w:hyperlink r:id="rId14">
         <w:r>
           <w:rPr>
             <w:color w:val="1155cc"/>
@@ -3749,7 +5856,7 @@
         </w:rPr>
         <w:t xml:space="preserve"> that resolves to the</w:t>
       </w:r>
-      <w:hyperlink r:id="rId10">
+      <w:hyperlink r:id="rId15">
         <w:r>
           <w:rPr>
             <w:rtl w:val="0"/>
@@ -3757,7 +5864,7 @@
           <w:t xml:space="preserve"> </w:t>
         </w:r>
       </w:hyperlink>
-      <w:hyperlink r:id="rId11">
+      <w:hyperlink r:id="rId16">
         <w:r>
           <w:rPr>
             <w:color w:val="1155cc"/>
@@ -3773,7 +5880,7 @@
         </w:rPr>
         <w:t xml:space="preserve"> to that request, whether it is successful or not. You can also optionally pass in an init options object as the second argument (see</w:t>
       </w:r>
-      <w:hyperlink r:id="rId12">
+      <w:hyperlink r:id="rId17">
         <w:r>
           <w:rPr>
             <w:rtl w:val="0"/>
@@ -3781,7 +5888,7 @@
           <w:t xml:space="preserve"> </w:t>
         </w:r>
       </w:hyperlink>
-      <w:hyperlink r:id="rId13">
+      <w:hyperlink r:id="rId18">
         <w:r>
           <w:rPr>
             <w:color w:val="1155cc"/>
@@ -3825,7 +5932,7 @@
         <w:ind w:left="0" w:firstLine="0"/>
         <w:rPr/>
       </w:pPr>
-      <w:hyperlink r:id="rId14">
+      <w:hyperlink r:id="rId19">
         <w:r>
           <w:rPr>
             <w:color w:val="1155cc"/>
@@ -4154,7 +6261,7 @@
         <w:ind w:left="0" w:firstLine="0"/>
         <w:rPr/>
       </w:pPr>
-      <w:hyperlink r:id="rId15">
+      <w:hyperlink r:id="rId20">
         <w:r>
           <w:rPr>
             <w:color w:val="1155cc"/>
@@ -4553,7 +6660,7 @@
           <w:b w:val="1"/>
         </w:rPr>
       </w:pPr>
-      <w:hyperlink r:id="rId16">
+      <w:hyperlink r:id="rId21">
         <w:r>
           <w:rPr>
             <w:b w:val="1"/>
@@ -4577,7 +6684,7 @@
           <w:b w:val="1"/>
         </w:rPr>
       </w:pPr>
-      <w:hyperlink r:id="rId17">
+      <w:hyperlink r:id="rId22">
         <w:r>
           <w:rPr>
             <w:b w:val="1"/>
@@ -4928,7 +7035,7 @@
         <w:ind w:left="0" w:firstLine="0"/>
         <w:rPr/>
       </w:pPr>
-      <w:hyperlink r:id="rId18">
+      <w:hyperlink r:id="rId23">
         <w:r>
           <w:rPr>
             <w:color w:val="1155cc"/>
@@ -4949,7 +7056,7 @@
         <w:ind w:left="0" w:firstLine="0"/>
         <w:rPr/>
       </w:pPr>
-      <w:hyperlink r:id="rId19">
+      <w:hyperlink r:id="rId24">
         <w:r>
           <w:rPr>
             <w:color w:val="1155cc"/>
@@ -5001,6 +7108,28 @@
     <w:p>
       <w:pPr>
         <w:ind w:left="0" w:firstLine="0"/>
+        <w:rPr/>
+      </w:pPr>
+      <w:r>
+        <w:rPr>
+          <w:rtl w:val="0"/>
+        </w:rPr>
+      </w:r>
+    </w:p>
+    <w:p>
+      <w:pPr>
+        <w:ind w:left="0" w:firstLine="0"/>
+        <w:rPr/>
+      </w:pPr>
+      <w:r>
+        <w:rPr>
+          <w:rtl w:val="0"/>
+        </w:rPr>
+      </w:r>
+    </w:p>
+    <w:p>
+      <w:pPr>
+        <w:ind w:left="0" w:firstLine="0"/>
         <w:rPr>
           <w:b w:val="1"/>
         </w:rPr>
@@ -5039,38 +7168,137 @@
     <w:p>
       <w:pPr>
         <w:ind w:left="0" w:firstLine="0"/>
-        <w:rPr/>
-      </w:pPr>
-      <w:r>
-        <w:rPr>
-          <w:rtl w:val="0"/>
-        </w:rPr>
-      </w:r>
-    </w:p>
-    <w:p>
-      <w:pPr>
-        <w:ind w:left="0" w:firstLine="0"/>
-        <w:rPr/>
-      </w:pPr>
-      <w:r>
-        <w:rPr>
-          <w:rtl w:val="0"/>
-        </w:rPr>
-      </w:r>
-    </w:p>
-    <w:p>
-      <w:pPr>
-        <w:ind w:left="0" w:firstLine="0"/>
-        <w:rPr>
-          <w:b w:val="1"/>
-        </w:rPr>
-      </w:pPr>
-      <w:r>
-        <w:rPr>
-          <w:b w:val="1"/>
-          <w:rtl w:val="0"/>
-        </w:rPr>
-        <w:t xml:space="preserve">Resume from : 49:10</w:t>
+        <w:rPr>
+          <w:sz w:val="28"/>
+          <w:szCs w:val="28"/>
+        </w:rPr>
+      </w:pPr>
+      <w:r>
+        <w:rPr>
+          <w:b w:val="1"/>
+          <w:sz w:val="28"/>
+          <w:szCs w:val="28"/>
+          <w:rtl w:val="0"/>
+        </w:rPr>
+        <w:t xml:space="preserve">Shortcut : </w:t>
+      </w:r>
+      <w:r>
+        <w:rPr>
+          <w:rtl w:val="0"/>
+        </w:rPr>
+      </w:r>
+    </w:p>
+    <w:p>
+      <w:pPr>
+        <w:ind w:left="0" w:firstLine="0"/>
+        <w:rPr>
+          <w:sz w:val="28"/>
+          <w:szCs w:val="28"/>
+        </w:rPr>
+      </w:pPr>
+      <w:r>
+        <w:rPr>
+          <w:sz w:val="28"/>
+          <w:szCs w:val="28"/>
+          <w:rtl w:val="0"/>
+        </w:rPr>
+        <w:t xml:space="preserve">To increase font size of google docs : ctrl + shift + &gt; </w:t>
+      </w:r>
+    </w:p>
+    <w:p>
+      <w:pPr>
+        <w:ind w:left="0" w:firstLine="0"/>
+        <w:rPr>
+          <w:sz w:val="28"/>
+          <w:szCs w:val="28"/>
+        </w:rPr>
+      </w:pPr>
+      <w:r>
+        <w:rPr>
+          <w:sz w:val="28"/>
+          <w:szCs w:val="28"/>
+          <w:rtl w:val="0"/>
+        </w:rPr>
+        <w:t xml:space="preserve">To decrease</w:t>
+        <w:tab/>
+        <w:tab/>
+        <w:tab/>
+        <w:tab/>
+        <w:t xml:space="preserve">: ctrl + shift + &lt;</w:t>
+      </w:r>
+    </w:p>
+    <w:p>
+      <w:pPr>
+        <w:ind w:left="0" w:firstLine="0"/>
+        <w:rPr>
+          <w:sz w:val="28"/>
+          <w:szCs w:val="28"/>
+        </w:rPr>
+      </w:pPr>
+      <w:r>
+        <w:rPr>
+          <w:rtl w:val="0"/>
+        </w:rPr>
+      </w:r>
+    </w:p>
+    <w:p>
+      <w:pPr>
+        <w:ind w:left="0" w:firstLine="0"/>
+        <w:rPr>
+          <w:sz w:val="28"/>
+          <w:szCs w:val="28"/>
+        </w:rPr>
+      </w:pPr>
+      <w:r>
+        <w:rPr>
+          <w:sz w:val="28"/>
+          <w:szCs w:val="28"/>
+          <w:rtl w:val="0"/>
+        </w:rPr>
+        <w:t xml:space="preserve">To load template for components type hot key : </w:t>
+      </w:r>
+      <w:r>
+        <w:rPr>
+          <w:b w:val="1"/>
+          <w:sz w:val="42"/>
+          <w:szCs w:val="42"/>
+          <w:rtl w:val="0"/>
+        </w:rPr>
+        <w:t xml:space="preserve">rafce</w:t>
+      </w:r>
+      <w:r>
+        <w:rPr>
+          <w:sz w:val="28"/>
+          <w:szCs w:val="28"/>
+          <w:rtl w:val="0"/>
+        </w:rPr>
+        <w:t xml:space="preserve"> .</w:t>
+      </w:r>
+    </w:p>
+    <w:p>
+      <w:pPr>
+        <w:ind w:left="0" w:firstLine="0"/>
+        <w:rPr/>
+      </w:pPr>
+      <w:r>
+        <w:rPr>
+          <w:rtl w:val="0"/>
+        </w:rPr>
+      </w:r>
+    </w:p>
+    <w:p>
+      <w:pPr>
+        <w:ind w:left="0" w:firstLine="0"/>
+        <w:rPr>
+          <w:b w:val="1"/>
+        </w:rPr>
+      </w:pPr>
+      <w:r>
+        <w:rPr>
+          <w:b w:val="1"/>
+          <w:rtl w:val="0"/>
+        </w:rPr>
+        <w:t xml:space="preserve">Resume from : 57:00</w:t>
       </w:r>
     </w:p>
     <w:sectPr>

</xml_diff>

<commit_message>
worked on form : object created by form was added to tasks array
</commit_message>
<xml_diff>
--- a/react-task-tracker/ReactJS.docx
+++ b/react-task-tracker/ReactJS.docx
@@ -4404,7 +4404,7 @@
           <w:szCs w:val="34"/>
           <w:rtl w:val="0"/>
         </w:rPr>
-        <w:t xml:space="preserve">it does not have any attribute onSubmit. :)</w:t>
+        <w:t xml:space="preserve">it does not have any attribute onSubmit. :)z</w:t>
       </w:r>
     </w:p>
     <w:p>
@@ -4465,42 +4465,55 @@
     <w:p>
       <w:pPr>
         <w:rPr>
+          <w:b w:val="1"/>
           <w:sz w:val="34"/>
           <w:szCs w:val="34"/>
-        </w:rPr>
-      </w:pPr>
-      <w:r>
-        <w:rPr>
+          <w:u w:val="single"/>
+        </w:rPr>
+      </w:pPr>
+      <w:r>
+        <w:rPr>
+          <w:strike w:val="1"/>
           <w:sz w:val="34"/>
           <w:szCs w:val="34"/>
           <w:rtl w:val="0"/>
         </w:rPr>
-        <w:t xml:space="preserve">Most probably its an event listener . But clarity is needed &amp; doubt still exists.</w:t>
-      </w:r>
-    </w:p>
-    <w:p>
-      <w:pPr>
-        <w:rPr>
+        <w:t xml:space="preserve">Most probably its an event listener . But clarity is needed &amp; doubt still exists. </w:t>
+      </w:r>
+      <w:r>
+        <w:rPr>
+          <w:b w:val="1"/>
           <w:sz w:val="34"/>
           <w:szCs w:val="34"/>
-        </w:rPr>
-      </w:pPr>
-      <w:r>
-        <w:rPr>
-          <w:rtl w:val="0"/>
-        </w:rPr>
-      </w:r>
-    </w:p>
-    <w:p>
-      <w:pPr>
-        <w:rPr>
-          <w:b w:val="1"/>
+          <w:u w:val="single"/>
+          <w:rtl w:val="0"/>
+        </w:rPr>
+        <w:t xml:space="preserve">No, is not an event listener , rather it has been used as a props. </w:t>
+      </w:r>
+    </w:p>
+    <w:p>
+      <w:pPr>
+        <w:rPr>
           <w:sz w:val="34"/>
           <w:szCs w:val="34"/>
         </w:rPr>
       </w:pPr>
       <w:r>
         <w:rPr>
+          <w:rtl w:val="0"/>
+        </w:rPr>
+      </w:r>
+    </w:p>
+    <w:p>
+      <w:pPr>
+        <w:rPr>
+          <w:b w:val="1"/>
+          <w:sz w:val="34"/>
+          <w:szCs w:val="34"/>
+        </w:rPr>
+      </w:pPr>
+      <w:r>
+        <w:rPr>
           <w:b w:val="1"/>
           <w:sz w:val="40"/>
           <w:szCs w:val="40"/>
@@ -4526,6 +4539,881 @@
           <w:szCs w:val="38"/>
         </w:rPr>
       </w:pPr>
+      <w:r>
+        <w:rPr>
+          <w:rtl w:val="0"/>
+        </w:rPr>
+      </w:r>
+    </w:p>
+    <w:p>
+      <w:pPr>
+        <w:rPr>
+          <w:b w:val="1"/>
+          <w:sz w:val="38"/>
+          <w:szCs w:val="38"/>
+        </w:rPr>
+      </w:pPr>
+      <w:r>
+        <w:rPr>
+          <w:rtl w:val="0"/>
+        </w:rPr>
+      </w:r>
+    </w:p>
+    <w:p>
+      <w:pPr>
+        <w:rPr>
+          <w:sz w:val="34"/>
+          <w:szCs w:val="34"/>
+        </w:rPr>
+      </w:pPr>
+      <w:r>
+        <w:rPr>
+          <w:b w:val="1"/>
+          <w:sz w:val="38"/>
+          <w:szCs w:val="38"/>
+          <w:rtl w:val="0"/>
+        </w:rPr>
+        <w:t xml:space="preserve">Challenge : </w:t>
+      </w:r>
+      <w:r>
+        <w:rPr>
+          <w:sz w:val="34"/>
+          <w:szCs w:val="34"/>
+          <w:rtl w:val="0"/>
+        </w:rPr>
+        <w:t xml:space="preserve">how to append the tasks to </w:t>
+      </w:r>
+      <w:r>
+        <w:rPr>
+          <w:b w:val="1"/>
+          <w:sz w:val="34"/>
+          <w:szCs w:val="34"/>
+          <w:rtl w:val="0"/>
+        </w:rPr>
+        <w:t xml:space="preserve">tasks </w:t>
+      </w:r>
+      <w:r>
+        <w:rPr>
+          <w:sz w:val="34"/>
+          <w:szCs w:val="34"/>
+          <w:rtl w:val="0"/>
+        </w:rPr>
+        <w:t xml:space="preserve">array ? </w:t>
+      </w:r>
+    </w:p>
+    <w:p>
+      <w:pPr>
+        <w:shd w:fill="1e1e1e" w:val="clear"/>
+        <w:spacing w:line="325.71428571428567" w:lineRule="auto"/>
+        <w:rPr>
+          <w:rFonts w:ascii="Courier New" w:cs="Courier New" w:eastAsia="Courier New" w:hAnsi="Courier New"/>
+          <w:color w:val="6a9955"/>
+          <w:sz w:val="21"/>
+          <w:szCs w:val="21"/>
+        </w:rPr>
+      </w:pPr>
+      <w:r>
+        <w:rPr>
+          <w:rFonts w:ascii="Courier New" w:cs="Courier New" w:eastAsia="Courier New" w:hAnsi="Courier New"/>
+          <w:color w:val="6a9955"/>
+          <w:sz w:val="21"/>
+          <w:szCs w:val="21"/>
+          <w:rtl w:val="0"/>
+        </w:rPr>
+        <w:t xml:space="preserve">// Add Task</w:t>
+      </w:r>
+    </w:p>
+    <w:p>
+      <w:pPr>
+        <w:shd w:fill="1e1e1e" w:val="clear"/>
+        <w:spacing w:line="325.71428571428567" w:lineRule="auto"/>
+        <w:rPr>
+          <w:rFonts w:ascii="Courier New" w:cs="Courier New" w:eastAsia="Courier New" w:hAnsi="Courier New"/>
+          <w:color w:val="d4d4d4"/>
+          <w:sz w:val="21"/>
+          <w:szCs w:val="21"/>
+        </w:rPr>
+      </w:pPr>
+      <w:r>
+        <w:rPr>
+          <w:rFonts w:ascii="Courier New" w:cs="Courier New" w:eastAsia="Courier New" w:hAnsi="Courier New"/>
+          <w:color w:val="d4d4d4"/>
+          <w:sz w:val="21"/>
+          <w:szCs w:val="21"/>
+          <w:rtl w:val="0"/>
+        </w:rPr>
+        <w:t xml:space="preserve"> </w:t>
+      </w:r>
+      <w:r>
+        <w:rPr>
+          <w:rFonts w:ascii="Courier New" w:cs="Courier New" w:eastAsia="Courier New" w:hAnsi="Courier New"/>
+          <w:color w:val="569cd6"/>
+          <w:sz w:val="21"/>
+          <w:szCs w:val="21"/>
+          <w:rtl w:val="0"/>
+        </w:rPr>
+        <w:t xml:space="preserve">const</w:t>
+      </w:r>
+      <w:r>
+        <w:rPr>
+          <w:rFonts w:ascii="Courier New" w:cs="Courier New" w:eastAsia="Courier New" w:hAnsi="Courier New"/>
+          <w:color w:val="d4d4d4"/>
+          <w:sz w:val="21"/>
+          <w:szCs w:val="21"/>
+          <w:rtl w:val="0"/>
+        </w:rPr>
+        <w:t xml:space="preserve"> </w:t>
+      </w:r>
+      <w:r>
+        <w:rPr>
+          <w:rFonts w:ascii="Courier New" w:cs="Courier New" w:eastAsia="Courier New" w:hAnsi="Courier New"/>
+          <w:color w:val="dcdcaa"/>
+          <w:sz w:val="21"/>
+          <w:szCs w:val="21"/>
+          <w:rtl w:val="0"/>
+        </w:rPr>
+        <w:t xml:space="preserve">addTask</w:t>
+      </w:r>
+      <w:r>
+        <w:rPr>
+          <w:rFonts w:ascii="Courier New" w:cs="Courier New" w:eastAsia="Courier New" w:hAnsi="Courier New"/>
+          <w:color w:val="d4d4d4"/>
+          <w:sz w:val="21"/>
+          <w:szCs w:val="21"/>
+          <w:rtl w:val="0"/>
+        </w:rPr>
+        <w:t xml:space="preserve"> = (</w:t>
+      </w:r>
+      <w:r>
+        <w:rPr>
+          <w:rFonts w:ascii="Courier New" w:cs="Courier New" w:eastAsia="Courier New" w:hAnsi="Courier New"/>
+          <w:color w:val="9cdcfe"/>
+          <w:sz w:val="21"/>
+          <w:szCs w:val="21"/>
+          <w:rtl w:val="0"/>
+        </w:rPr>
+        <w:t xml:space="preserve">task</w:t>
+      </w:r>
+      <w:r>
+        <w:rPr>
+          <w:rFonts w:ascii="Courier New" w:cs="Courier New" w:eastAsia="Courier New" w:hAnsi="Courier New"/>
+          <w:color w:val="d4d4d4"/>
+          <w:sz w:val="21"/>
+          <w:szCs w:val="21"/>
+          <w:rtl w:val="0"/>
+        </w:rPr>
+        <w:t xml:space="preserve">) </w:t>
+      </w:r>
+      <w:r>
+        <w:rPr>
+          <w:rFonts w:ascii="Courier New" w:cs="Courier New" w:eastAsia="Courier New" w:hAnsi="Courier New"/>
+          <w:color w:val="569cd6"/>
+          <w:sz w:val="21"/>
+          <w:szCs w:val="21"/>
+          <w:rtl w:val="0"/>
+        </w:rPr>
+        <w:t xml:space="preserve">=&gt;</w:t>
+      </w:r>
+      <w:r>
+        <w:rPr>
+          <w:rFonts w:ascii="Courier New" w:cs="Courier New" w:eastAsia="Courier New" w:hAnsi="Courier New"/>
+          <w:color w:val="d4d4d4"/>
+          <w:sz w:val="21"/>
+          <w:szCs w:val="21"/>
+          <w:rtl w:val="0"/>
+        </w:rPr>
+        <w:t xml:space="preserve"> {</w:t>
+      </w:r>
+    </w:p>
+    <w:p>
+      <w:pPr>
+        <w:shd w:fill="1e1e1e" w:val="clear"/>
+        <w:spacing w:line="325.71428571428567" w:lineRule="auto"/>
+        <w:rPr>
+          <w:rFonts w:ascii="Courier New" w:cs="Courier New" w:eastAsia="Courier New" w:hAnsi="Courier New"/>
+          <w:color w:val="d4d4d4"/>
+          <w:sz w:val="21"/>
+          <w:szCs w:val="21"/>
+        </w:rPr>
+      </w:pPr>
+      <w:r>
+        <w:rPr>
+          <w:rFonts w:ascii="Courier New" w:cs="Courier New" w:eastAsia="Courier New" w:hAnsi="Courier New"/>
+          <w:color w:val="d4d4d4"/>
+          <w:sz w:val="21"/>
+          <w:szCs w:val="21"/>
+          <w:rtl w:val="0"/>
+        </w:rPr>
+        <w:t xml:space="preserve">   </w:t>
+      </w:r>
+      <w:r>
+        <w:rPr>
+          <w:rFonts w:ascii="Courier New" w:cs="Courier New" w:eastAsia="Courier New" w:hAnsi="Courier New"/>
+          <w:color w:val="9cdcfe"/>
+          <w:sz w:val="21"/>
+          <w:szCs w:val="21"/>
+          <w:rtl w:val="0"/>
+        </w:rPr>
+        <w:t xml:space="preserve">console</w:t>
+      </w:r>
+      <w:r>
+        <w:rPr>
+          <w:rFonts w:ascii="Courier New" w:cs="Courier New" w:eastAsia="Courier New" w:hAnsi="Courier New"/>
+          <w:color w:val="d4d4d4"/>
+          <w:sz w:val="21"/>
+          <w:szCs w:val="21"/>
+          <w:rtl w:val="0"/>
+        </w:rPr>
+        <w:t xml:space="preserve">.</w:t>
+      </w:r>
+      <w:r>
+        <w:rPr>
+          <w:rFonts w:ascii="Courier New" w:cs="Courier New" w:eastAsia="Courier New" w:hAnsi="Courier New"/>
+          <w:color w:val="dcdcaa"/>
+          <w:sz w:val="21"/>
+          <w:szCs w:val="21"/>
+          <w:rtl w:val="0"/>
+        </w:rPr>
+        <w:t xml:space="preserve">log</w:t>
+      </w:r>
+      <w:r>
+        <w:rPr>
+          <w:rFonts w:ascii="Courier New" w:cs="Courier New" w:eastAsia="Courier New" w:hAnsi="Courier New"/>
+          <w:color w:val="d4d4d4"/>
+          <w:sz w:val="21"/>
+          <w:szCs w:val="21"/>
+          <w:rtl w:val="0"/>
+        </w:rPr>
+        <w:t xml:space="preserve">(</w:t>
+      </w:r>
+      <w:r>
+        <w:rPr>
+          <w:rFonts w:ascii="Courier New" w:cs="Courier New" w:eastAsia="Courier New" w:hAnsi="Courier New"/>
+          <w:color w:val="9cdcfe"/>
+          <w:sz w:val="21"/>
+          <w:szCs w:val="21"/>
+          <w:rtl w:val="0"/>
+        </w:rPr>
+        <w:t xml:space="preserve">task</w:t>
+      </w:r>
+      <w:r>
+        <w:rPr>
+          <w:rFonts w:ascii="Courier New" w:cs="Courier New" w:eastAsia="Courier New" w:hAnsi="Courier New"/>
+          <w:color w:val="d4d4d4"/>
+          <w:sz w:val="21"/>
+          <w:szCs w:val="21"/>
+          <w:rtl w:val="0"/>
+        </w:rPr>
+        <w:t xml:space="preserve">);</w:t>
+      </w:r>
+    </w:p>
+    <w:p>
+      <w:pPr>
+        <w:shd w:fill="1e1e1e" w:val="clear"/>
+        <w:spacing w:line="325.71428571428567" w:lineRule="auto"/>
+        <w:rPr>
+          <w:rFonts w:ascii="Courier New" w:cs="Courier New" w:eastAsia="Courier New" w:hAnsi="Courier New"/>
+          <w:color w:val="d4d4d4"/>
+          <w:sz w:val="21"/>
+          <w:szCs w:val="21"/>
+        </w:rPr>
+      </w:pPr>
+      <w:r>
+        <w:rPr>
+          <w:rFonts w:ascii="Courier New" w:cs="Courier New" w:eastAsia="Courier New" w:hAnsi="Courier New"/>
+          <w:color w:val="d4d4d4"/>
+          <w:sz w:val="21"/>
+          <w:szCs w:val="21"/>
+          <w:rtl w:val="0"/>
+        </w:rPr>
+        <w:t xml:space="preserve">   </w:t>
+      </w:r>
+      <w:r>
+        <w:rPr>
+          <w:rFonts w:ascii="Courier New" w:cs="Courier New" w:eastAsia="Courier New" w:hAnsi="Courier New"/>
+          <w:color w:val="9cdcfe"/>
+          <w:sz w:val="21"/>
+          <w:szCs w:val="21"/>
+          <w:rtl w:val="0"/>
+        </w:rPr>
+        <w:t xml:space="preserve">console</w:t>
+      </w:r>
+      <w:r>
+        <w:rPr>
+          <w:rFonts w:ascii="Courier New" w:cs="Courier New" w:eastAsia="Courier New" w:hAnsi="Courier New"/>
+          <w:color w:val="d4d4d4"/>
+          <w:sz w:val="21"/>
+          <w:szCs w:val="21"/>
+          <w:rtl w:val="0"/>
+        </w:rPr>
+        <w:t xml:space="preserve">.</w:t>
+      </w:r>
+      <w:r>
+        <w:rPr>
+          <w:rFonts w:ascii="Courier New" w:cs="Courier New" w:eastAsia="Courier New" w:hAnsi="Courier New"/>
+          <w:color w:val="dcdcaa"/>
+          <w:sz w:val="21"/>
+          <w:szCs w:val="21"/>
+          <w:rtl w:val="0"/>
+        </w:rPr>
+        <w:t xml:space="preserve">log</w:t>
+      </w:r>
+      <w:r>
+        <w:rPr>
+          <w:rFonts w:ascii="Courier New" w:cs="Courier New" w:eastAsia="Courier New" w:hAnsi="Courier New"/>
+          <w:color w:val="d4d4d4"/>
+          <w:sz w:val="21"/>
+          <w:szCs w:val="21"/>
+          <w:rtl w:val="0"/>
+        </w:rPr>
+        <w:t xml:space="preserve">(</w:t>
+      </w:r>
+      <w:r>
+        <w:rPr>
+          <w:rFonts w:ascii="Courier New" w:cs="Courier New" w:eastAsia="Courier New" w:hAnsi="Courier New"/>
+          <w:color w:val="4fc1ff"/>
+          <w:sz w:val="21"/>
+          <w:szCs w:val="21"/>
+          <w:rtl w:val="0"/>
+        </w:rPr>
+        <w:t xml:space="preserve">tasks</w:t>
+      </w:r>
+      <w:r>
+        <w:rPr>
+          <w:rFonts w:ascii="Courier New" w:cs="Courier New" w:eastAsia="Courier New" w:hAnsi="Courier New"/>
+          <w:color w:val="d4d4d4"/>
+          <w:sz w:val="21"/>
+          <w:szCs w:val="21"/>
+          <w:rtl w:val="0"/>
+        </w:rPr>
+        <w:t xml:space="preserve">);</w:t>
+      </w:r>
+    </w:p>
+    <w:p>
+      <w:pPr>
+        <w:shd w:fill="1e1e1e" w:val="clear"/>
+        <w:spacing w:line="325.71428571428567" w:lineRule="auto"/>
+        <w:rPr>
+          <w:rFonts w:ascii="Courier New" w:cs="Courier New" w:eastAsia="Courier New" w:hAnsi="Courier New"/>
+          <w:color w:val="d4d4d4"/>
+          <w:sz w:val="21"/>
+          <w:szCs w:val="21"/>
+        </w:rPr>
+      </w:pPr>
+      <w:r>
+        <w:rPr>
+          <w:rFonts w:ascii="Courier New" w:cs="Courier New" w:eastAsia="Courier New" w:hAnsi="Courier New"/>
+          <w:color w:val="d4d4d4"/>
+          <w:sz w:val="21"/>
+          <w:szCs w:val="21"/>
+          <w:rtl w:val="0"/>
+        </w:rPr>
+        <w:t xml:space="preserve">   </w:t>
+      </w:r>
+      <w:r>
+        <w:rPr>
+          <w:rFonts w:ascii="Courier New" w:cs="Courier New" w:eastAsia="Courier New" w:hAnsi="Courier New"/>
+          <w:color w:val="dcdcaa"/>
+          <w:sz w:val="21"/>
+          <w:szCs w:val="21"/>
+          <w:rtl w:val="0"/>
+        </w:rPr>
+        <w:t xml:space="preserve">setTasks</w:t>
+      </w:r>
+      <w:r>
+        <w:rPr>
+          <w:rFonts w:ascii="Courier New" w:cs="Courier New" w:eastAsia="Courier New" w:hAnsi="Courier New"/>
+          <w:color w:val="d4d4d4"/>
+          <w:sz w:val="21"/>
+          <w:szCs w:val="21"/>
+          <w:rtl w:val="0"/>
+        </w:rPr>
+        <w:t xml:space="preserve">((</w:t>
+      </w:r>
+      <w:r>
+        <w:rPr>
+          <w:rFonts w:ascii="Courier New" w:cs="Courier New" w:eastAsia="Courier New" w:hAnsi="Courier New"/>
+          <w:color w:val="9cdcfe"/>
+          <w:sz w:val="21"/>
+          <w:szCs w:val="21"/>
+          <w:rtl w:val="0"/>
+        </w:rPr>
+        <w:t xml:space="preserve">tasks</w:t>
+      </w:r>
+      <w:r>
+        <w:rPr>
+          <w:rFonts w:ascii="Courier New" w:cs="Courier New" w:eastAsia="Courier New" w:hAnsi="Courier New"/>
+          <w:color w:val="d4d4d4"/>
+          <w:sz w:val="21"/>
+          <w:szCs w:val="21"/>
+          <w:rtl w:val="0"/>
+        </w:rPr>
+        <w:t xml:space="preserve">) </w:t>
+      </w:r>
+      <w:r>
+        <w:rPr>
+          <w:rFonts w:ascii="Courier New" w:cs="Courier New" w:eastAsia="Courier New" w:hAnsi="Courier New"/>
+          <w:color w:val="569cd6"/>
+          <w:sz w:val="21"/>
+          <w:szCs w:val="21"/>
+          <w:rtl w:val="0"/>
+        </w:rPr>
+        <w:t xml:space="preserve">=&gt;</w:t>
+      </w:r>
+      <w:r>
+        <w:rPr>
+          <w:rFonts w:ascii="Courier New" w:cs="Courier New" w:eastAsia="Courier New" w:hAnsi="Courier New"/>
+          <w:color w:val="d4d4d4"/>
+          <w:sz w:val="21"/>
+          <w:szCs w:val="21"/>
+          <w:rtl w:val="0"/>
+        </w:rPr>
+        <w:t xml:space="preserve"> [...</w:t>
+      </w:r>
+      <w:r>
+        <w:rPr>
+          <w:rFonts w:ascii="Courier New" w:cs="Courier New" w:eastAsia="Courier New" w:hAnsi="Courier New"/>
+          <w:color w:val="9cdcfe"/>
+          <w:sz w:val="21"/>
+          <w:szCs w:val="21"/>
+          <w:rtl w:val="0"/>
+        </w:rPr>
+        <w:t xml:space="preserve">tasks</w:t>
+      </w:r>
+      <w:r>
+        <w:rPr>
+          <w:rFonts w:ascii="Courier New" w:cs="Courier New" w:eastAsia="Courier New" w:hAnsi="Courier New"/>
+          <w:color w:val="d4d4d4"/>
+          <w:sz w:val="21"/>
+          <w:szCs w:val="21"/>
+          <w:rtl w:val="0"/>
+        </w:rPr>
+        <w:t xml:space="preserve">, </w:t>
+      </w:r>
+      <w:r>
+        <w:rPr>
+          <w:rFonts w:ascii="Courier New" w:cs="Courier New" w:eastAsia="Courier New" w:hAnsi="Courier New"/>
+          <w:color w:val="9cdcfe"/>
+          <w:sz w:val="21"/>
+          <w:szCs w:val="21"/>
+          <w:rtl w:val="0"/>
+        </w:rPr>
+        <w:t xml:space="preserve">task</w:t>
+      </w:r>
+      <w:r>
+        <w:rPr>
+          <w:rFonts w:ascii="Courier New" w:cs="Courier New" w:eastAsia="Courier New" w:hAnsi="Courier New"/>
+          <w:color w:val="d4d4d4"/>
+          <w:sz w:val="21"/>
+          <w:szCs w:val="21"/>
+          <w:rtl w:val="0"/>
+        </w:rPr>
+        <w:t xml:space="preserve">]);</w:t>
+      </w:r>
+    </w:p>
+    <w:p>
+      <w:pPr>
+        <w:shd w:fill="1e1e1e" w:val="clear"/>
+        <w:spacing w:line="325.71428571428567" w:lineRule="auto"/>
+        <w:rPr>
+          <w:rFonts w:ascii="Courier New" w:cs="Courier New" w:eastAsia="Courier New" w:hAnsi="Courier New"/>
+          <w:color w:val="d4d4d4"/>
+          <w:sz w:val="21"/>
+          <w:szCs w:val="21"/>
+        </w:rPr>
+      </w:pPr>
+      <w:r>
+        <w:rPr>
+          <w:rFonts w:ascii="Courier New" w:cs="Courier New" w:eastAsia="Courier New" w:hAnsi="Courier New"/>
+          <w:color w:val="d4d4d4"/>
+          <w:sz w:val="21"/>
+          <w:szCs w:val="21"/>
+          <w:rtl w:val="0"/>
+        </w:rPr>
+        <w:t xml:space="preserve">   </w:t>
+      </w:r>
+      <w:r>
+        <w:rPr>
+          <w:rFonts w:ascii="Courier New" w:cs="Courier New" w:eastAsia="Courier New" w:hAnsi="Courier New"/>
+          <w:color w:val="9cdcfe"/>
+          <w:sz w:val="21"/>
+          <w:szCs w:val="21"/>
+          <w:rtl w:val="0"/>
+        </w:rPr>
+        <w:t xml:space="preserve">console</w:t>
+      </w:r>
+      <w:r>
+        <w:rPr>
+          <w:rFonts w:ascii="Courier New" w:cs="Courier New" w:eastAsia="Courier New" w:hAnsi="Courier New"/>
+          <w:color w:val="d4d4d4"/>
+          <w:sz w:val="21"/>
+          <w:szCs w:val="21"/>
+          <w:rtl w:val="0"/>
+        </w:rPr>
+        <w:t xml:space="preserve">.</w:t>
+      </w:r>
+      <w:r>
+        <w:rPr>
+          <w:rFonts w:ascii="Courier New" w:cs="Courier New" w:eastAsia="Courier New" w:hAnsi="Courier New"/>
+          <w:color w:val="dcdcaa"/>
+          <w:sz w:val="21"/>
+          <w:szCs w:val="21"/>
+          <w:rtl w:val="0"/>
+        </w:rPr>
+        <w:t xml:space="preserve">log</w:t>
+      </w:r>
+      <w:r>
+        <w:rPr>
+          <w:rFonts w:ascii="Courier New" w:cs="Courier New" w:eastAsia="Courier New" w:hAnsi="Courier New"/>
+          <w:color w:val="d4d4d4"/>
+          <w:sz w:val="21"/>
+          <w:szCs w:val="21"/>
+          <w:rtl w:val="0"/>
+        </w:rPr>
+        <w:t xml:space="preserve">(</w:t>
+      </w:r>
+      <w:r>
+        <w:rPr>
+          <w:rFonts w:ascii="Courier New" w:cs="Courier New" w:eastAsia="Courier New" w:hAnsi="Courier New"/>
+          <w:color w:val="4fc1ff"/>
+          <w:sz w:val="21"/>
+          <w:szCs w:val="21"/>
+          <w:rtl w:val="0"/>
+        </w:rPr>
+        <w:t xml:space="preserve">tasks</w:t>
+      </w:r>
+      <w:r>
+        <w:rPr>
+          <w:rFonts w:ascii="Courier New" w:cs="Courier New" w:eastAsia="Courier New" w:hAnsi="Courier New"/>
+          <w:color w:val="d4d4d4"/>
+          <w:sz w:val="21"/>
+          <w:szCs w:val="21"/>
+          <w:rtl w:val="0"/>
+        </w:rPr>
+        <w:t xml:space="preserve">);</w:t>
+      </w:r>
+    </w:p>
+    <w:p>
+      <w:pPr>
+        <w:shd w:fill="1e1e1e" w:val="clear"/>
+        <w:spacing w:line="325.71428571428567" w:lineRule="auto"/>
+        <w:rPr>
+          <w:rFonts w:ascii="Courier New" w:cs="Courier New" w:eastAsia="Courier New" w:hAnsi="Courier New"/>
+          <w:color w:val="d4d4d4"/>
+          <w:sz w:val="21"/>
+          <w:szCs w:val="21"/>
+        </w:rPr>
+      </w:pPr>
+      <w:r>
+        <w:rPr>
+          <w:rFonts w:ascii="Courier New" w:cs="Courier New" w:eastAsia="Courier New" w:hAnsi="Courier New"/>
+          <w:color w:val="d4d4d4"/>
+          <w:sz w:val="21"/>
+          <w:szCs w:val="21"/>
+          <w:rtl w:val="0"/>
+        </w:rPr>
+        <w:t xml:space="preserve"> };</w:t>
+      </w:r>
+    </w:p>
+    <w:p>
+      <w:pPr>
+        <w:rPr>
+          <w:sz w:val="34"/>
+          <w:szCs w:val="34"/>
+        </w:rPr>
+      </w:pPr>
+      <w:r>
+        <w:rPr>
+          <w:rtl w:val="0"/>
+        </w:rPr>
+      </w:r>
+    </w:p>
+    <w:p>
+      <w:pPr>
+        <w:rPr>
+          <w:sz w:val="34"/>
+          <w:szCs w:val="34"/>
+        </w:rPr>
+      </w:pPr>
+      <w:r>
+        <w:rPr>
+          <w:sz w:val="34"/>
+          <w:szCs w:val="34"/>
+          <w:rtl w:val="0"/>
+        </w:rPr>
+        <w:t xml:space="preserve">The above code adds the task to array but there is some problem, like its key id needs to be added . </w:t>
+        <w:br w:type="textWrapping"/>
+        <w:t xml:space="preserve">There is one more peculiar problem that state of all newly added tasks are governed by each of the newly added tasks . </w:t>
+      </w:r>
+    </w:p>
+    <w:p>
+      <w:pPr>
+        <w:rPr>
+          <w:sz w:val="34"/>
+          <w:szCs w:val="34"/>
+        </w:rPr>
+      </w:pPr>
+      <w:r>
+        <w:rPr>
+          <w:rtl w:val="0"/>
+        </w:rPr>
+      </w:r>
+    </w:p>
+    <w:p>
+      <w:pPr>
+        <w:rPr>
+          <w:sz w:val="34"/>
+          <w:szCs w:val="34"/>
+        </w:rPr>
+      </w:pPr>
+      <w:r>
+        <w:rPr>
+          <w:sz w:val="34"/>
+          <w:szCs w:val="34"/>
+          <w:rtl w:val="0"/>
+        </w:rPr>
+        <w:t xml:space="preserve">Like if 2 tasks are added , toggling state from reminder true to false, it changes the state of both.</w:t>
+      </w:r>
+    </w:p>
+    <w:p>
+      <w:pPr>
+        <w:rPr>
+          <w:sz w:val="34"/>
+          <w:szCs w:val="34"/>
+        </w:rPr>
+      </w:pPr>
+      <w:r>
+        <w:rPr>
+          <w:rtl w:val="0"/>
+        </w:rPr>
+      </w:r>
+    </w:p>
+    <w:p>
+      <w:pPr>
+        <w:rPr>
+          <w:sz w:val="34"/>
+          <w:szCs w:val="34"/>
+        </w:rPr>
+      </w:pPr>
+      <w:r>
+        <w:rPr>
+          <w:rtl w:val="0"/>
+        </w:rPr>
+      </w:r>
+    </w:p>
+    <w:p>
+      <w:pPr>
+        <w:rPr>
+          <w:sz w:val="34"/>
+          <w:szCs w:val="34"/>
+        </w:rPr>
+      </w:pPr>
+      <w:r>
+        <w:rPr>
+          <w:b w:val="1"/>
+          <w:sz w:val="34"/>
+          <w:szCs w:val="34"/>
+          <w:rtl w:val="0"/>
+        </w:rPr>
+        <w:t xml:space="preserve">The above problem got resolved</w:t>
+      </w:r>
+      <w:r>
+        <w:rPr>
+          <w:sz w:val="34"/>
+          <w:szCs w:val="34"/>
+          <w:rtl w:val="0"/>
+        </w:rPr>
+        <w:t xml:space="preserve"> by adding unique key to each of the components. </w:t>
+      </w:r>
+    </w:p>
+    <w:p>
+      <w:pPr>
+        <w:rPr>
+          <w:sz w:val="34"/>
+          <w:szCs w:val="34"/>
+        </w:rPr>
+      </w:pPr>
+      <w:r>
+        <w:rPr>
+          <w:rtl w:val="0"/>
+        </w:rPr>
+      </w:r>
+    </w:p>
+    <w:p>
+      <w:pPr>
+        <w:rPr>
+          <w:sz w:val="34"/>
+          <w:szCs w:val="34"/>
+        </w:rPr>
+      </w:pPr>
+      <w:r>
+        <w:rPr>
+          <w:sz w:val="34"/>
+          <w:szCs w:val="34"/>
+          <w:rtl w:val="0"/>
+        </w:rPr>
+        <w:t xml:space="preserve">Syntax to append an object to task array is as follows : </w:t>
+      </w:r>
+    </w:p>
+    <w:p>
+      <w:pPr>
+        <w:rPr>
+          <w:b w:val="1"/>
+          <w:sz w:val="34"/>
+          <w:szCs w:val="34"/>
+        </w:rPr>
+      </w:pPr>
+      <w:r>
+        <w:rPr>
+          <w:rtl w:val="0"/>
+        </w:rPr>
+      </w:r>
+    </w:p>
+    <w:p>
+      <w:pPr>
+        <w:rPr>
+          <w:b w:val="1"/>
+          <w:sz w:val="34"/>
+          <w:szCs w:val="34"/>
+        </w:rPr>
+      </w:pPr>
+      <w:r>
+        <w:rPr>
+          <w:b w:val="1"/>
+          <w:sz w:val="34"/>
+          <w:szCs w:val="34"/>
+          <w:rtl w:val="0"/>
+        </w:rPr>
+        <w:t xml:space="preserve">setTasks([...tasks, newTask]);</w:t>
+      </w:r>
+    </w:p>
+    <w:p>
+      <w:pPr>
+        <w:rPr>
+          <w:b w:val="1"/>
+          <w:sz w:val="34"/>
+          <w:szCs w:val="34"/>
+        </w:rPr>
+      </w:pPr>
+      <w:r>
+        <w:rPr>
+          <w:b w:val="1"/>
+          <w:sz w:val="34"/>
+          <w:szCs w:val="34"/>
+          <w:rtl w:val="0"/>
+        </w:rPr>
+        <w:t xml:space="preserve">setTasks((tasks)=&gt;[..tasks, newTask]);</w:t>
+      </w:r>
+    </w:p>
+    <w:p>
+      <w:pPr>
+        <w:rPr>
+          <w:sz w:val="34"/>
+          <w:szCs w:val="34"/>
+        </w:rPr>
+      </w:pPr>
+      <w:r>
+        <w:rPr>
+          <w:rtl w:val="0"/>
+        </w:rPr>
+      </w:r>
+    </w:p>
+    <w:p>
+      <w:pPr>
+        <w:rPr>
+          <w:sz w:val="34"/>
+          <w:szCs w:val="34"/>
+        </w:rPr>
+      </w:pPr>
+      <w:r>
+        <w:rPr>
+          <w:rtl w:val="0"/>
+        </w:rPr>
+      </w:r>
+    </w:p>
+    <w:p>
+      <w:pPr>
+        <w:rPr>
+          <w:b w:val="1"/>
+          <w:sz w:val="34"/>
+          <w:szCs w:val="34"/>
+        </w:rPr>
+      </w:pPr>
+      <w:r>
+        <w:rPr>
+          <w:b w:val="1"/>
+          <w:sz w:val="34"/>
+          <w:szCs w:val="34"/>
+          <w:rtl w:val="0"/>
+        </w:rPr>
+        <w:t xml:space="preserve">Doubt: What is the difference between the two ways of doing task ?</w:t>
+      </w:r>
+    </w:p>
+    <w:p>
+      <w:pPr>
+        <w:rPr>
+          <w:b w:val="1"/>
+          <w:sz w:val="34"/>
+          <w:szCs w:val="34"/>
+        </w:rPr>
+      </w:pPr>
+      <w:r>
+        <w:rPr>
+          <w:rtl w:val="0"/>
+        </w:rPr>
+      </w:r>
+    </w:p>
+    <w:p>
+      <w:pPr>
+        <w:rPr>
+          <w:b w:val="1"/>
+          <w:sz w:val="34"/>
+          <w:szCs w:val="34"/>
+        </w:rPr>
+      </w:pPr>
+      <w:r>
+        <w:rPr>
+          <w:b w:val="1"/>
+          <w:sz w:val="34"/>
+          <w:szCs w:val="34"/>
+          <w:rtl w:val="0"/>
+        </w:rPr>
+        <w:t xml:space="preserve">Challenge : </w:t>
+      </w:r>
+    </w:p>
+    <w:p>
+      <w:pPr>
+        <w:rPr>
+          <w:b w:val="1"/>
+          <w:sz w:val="34"/>
+          <w:szCs w:val="34"/>
+        </w:rPr>
+      </w:pPr>
+      <w:r>
+        <w:rPr>
+          <w:b w:val="1"/>
+          <w:sz w:val="34"/>
+          <w:szCs w:val="34"/>
+          <w:rtl w:val="0"/>
+        </w:rPr>
+        <w:t xml:space="preserve">Code functionality for Add button which show &amp; close addTask functions. </w:t>
+      </w:r>
+    </w:p>
+    <w:p>
+      <w:pPr>
+        <w:rPr>
+          <w:sz w:val="34"/>
+          <w:szCs w:val="34"/>
+        </w:rPr>
+      </w:pPr>
+      <w:r>
+        <w:rPr>
+          <w:sz w:val="34"/>
+          <w:szCs w:val="34"/>
+          <w:rtl w:val="0"/>
+        </w:rPr>
+        <w:t xml:space="preserve"> </w:t>
+      </w:r>
       <w:r>
         <w:rPr>
           <w:rtl w:val="0"/>
@@ -7119,12 +8007,68 @@
     <w:p>
       <w:pPr>
         <w:ind w:left="0" w:firstLine="0"/>
-        <w:rPr/>
-      </w:pPr>
-      <w:r>
-        <w:rPr>
-          <w:rtl w:val="0"/>
-        </w:rPr>
+        <w:rPr>
+          <w:sz w:val="40"/>
+          <w:szCs w:val="40"/>
+        </w:rPr>
+      </w:pPr>
+      <w:r>
+        <w:rPr>
+          <w:b w:val="1"/>
+          <w:sz w:val="30"/>
+          <w:szCs w:val="30"/>
+          <w:rtl w:val="0"/>
+        </w:rPr>
+        <w:t xml:space="preserve">Learning : </w:t>
+      </w:r>
+      <w:r>
+        <w:rPr>
+          <w:rtl w:val="0"/>
+        </w:rPr>
+      </w:r>
+    </w:p>
+    <w:p>
+      <w:pPr>
+        <w:ind w:left="0" w:firstLine="0"/>
+        <w:rPr>
+          <w:sz w:val="40"/>
+          <w:szCs w:val="40"/>
+        </w:rPr>
+      </w:pPr>
+      <w:r>
+        <w:rPr>
+          <w:sz w:val="40"/>
+          <w:szCs w:val="40"/>
+          <w:rtl w:val="0"/>
+        </w:rPr>
+        <w:t xml:space="preserve">Syntax to copy object via destructuring is as follow : </w:t>
+      </w:r>
+    </w:p>
+    <w:p>
+      <w:pPr>
+        <w:ind w:left="0" w:firstLine="0"/>
+        <w:rPr>
+          <w:b w:val="1"/>
+          <w:sz w:val="34"/>
+          <w:szCs w:val="34"/>
+        </w:rPr>
+      </w:pPr>
+      <w:r>
+        <w:rPr>
+          <w:sz w:val="34"/>
+          <w:szCs w:val="34"/>
+          <w:rtl w:val="0"/>
+        </w:rPr>
+        <w:t xml:space="preserve">Const </w:t>
+      </w:r>
+      <w:r>
+        <w:rPr>
+          <w:b w:val="1"/>
+          <w:sz w:val="34"/>
+          <w:szCs w:val="34"/>
+          <w:rtl w:val="0"/>
+        </w:rPr>
+        <w:t xml:space="preserve">newObj = { newField, ...oldObj}</w:t>
       </w:r>
     </w:p>
     <w:p>

</xml_diff>

<commit_message>
added function to show & hide the add task form, on open changed color & text of button, created build  & deployed
</commit_message>
<xml_diff>
--- a/react-task-tracker/ReactJS.docx
+++ b/react-task-tracker/ReactJS.docx
@@ -5279,74 +5279,72 @@
       </w:pPr>
       <w:r>
         <w:rPr>
-          <w:b w:val="1"/>
           <w:sz w:val="34"/>
           <w:szCs w:val="34"/>
           <w:rtl w:val="0"/>
         </w:rPr>
         <w:t xml:space="preserve">setTasks([...tasks, newTask]);</w:t>
       </w:r>
-    </w:p>
-    <w:p>
-      <w:pPr>
+      <w:r>
         <w:rPr>
           <w:b w:val="1"/>
           <w:sz w:val="34"/>
           <w:szCs w:val="34"/>
-        </w:rPr>
-      </w:pPr>
-      <w:r>
+          <w:rtl w:val="0"/>
+        </w:rPr>
+        <w:t xml:space="preserve"> // via destructuring</w:t>
+      </w:r>
+    </w:p>
+    <w:p>
+      <w:pPr>
         <w:rPr>
           <w:b w:val="1"/>
           <w:sz w:val="34"/>
           <w:szCs w:val="34"/>
-          <w:rtl w:val="0"/>
-        </w:rPr>
-        <w:t xml:space="preserve">setTasks((tasks)=&gt;[..tasks, newTask]);</w:t>
-      </w:r>
-    </w:p>
-    <w:p>
-      <w:pPr>
+        </w:rPr>
+      </w:pPr>
+      <w:r>
         <w:rPr>
           <w:sz w:val="34"/>
           <w:szCs w:val="34"/>
-        </w:rPr>
-      </w:pPr>
-      <w:r>
-        <w:rPr>
-          <w:rtl w:val="0"/>
-        </w:rPr>
-      </w:r>
-    </w:p>
-    <w:p>
-      <w:pPr>
-        <w:rPr>
+          <w:rtl w:val="0"/>
+        </w:rPr>
+        <w:t xml:space="preserve">setTasks((tasks)=&gt;[..tasks, newTask]);</w:t>
+      </w:r>
+      <w:r>
+        <w:rPr>
+          <w:b w:val="1"/>
           <w:sz w:val="34"/>
           <w:szCs w:val="34"/>
-        </w:rPr>
-      </w:pPr>
-      <w:r>
-        <w:rPr>
-          <w:rtl w:val="0"/>
-        </w:rPr>
-      </w:r>
-    </w:p>
-    <w:p>
-      <w:pPr>
-        <w:rPr>
-          <w:b w:val="1"/>
+          <w:rtl w:val="0"/>
+        </w:rPr>
+        <w:t xml:space="preserve"> // via arrow function</w:t>
+      </w:r>
+    </w:p>
+    <w:p>
+      <w:pPr>
+        <w:rPr>
           <w:sz w:val="34"/>
           <w:szCs w:val="34"/>
         </w:rPr>
       </w:pPr>
       <w:r>
         <w:rPr>
-          <w:b w:val="1"/>
+          <w:rtl w:val="0"/>
+        </w:rPr>
+      </w:r>
+    </w:p>
+    <w:p>
+      <w:pPr>
+        <w:rPr>
           <w:sz w:val="34"/>
           <w:szCs w:val="34"/>
-          <w:rtl w:val="0"/>
-        </w:rPr>
-        <w:t xml:space="preserve">Doubt: What is the difference between the two ways of doing task ?</w:t>
+        </w:rPr>
+      </w:pPr>
+      <w:r>
+        <w:rPr>
+          <w:rtl w:val="0"/>
+        </w:rPr>
       </w:r>
     </w:p>
     <w:p>
@@ -5359,26 +5357,26 @@
       </w:pPr>
       <w:r>
         <w:rPr>
-          <w:rtl w:val="0"/>
-        </w:rPr>
-      </w:r>
-    </w:p>
-    <w:p>
-      <w:pPr>
-        <w:rPr>
           <w:b w:val="1"/>
           <w:sz w:val="34"/>
           <w:szCs w:val="34"/>
-        </w:rPr>
-      </w:pPr>
-      <w:r>
+          <w:rtl w:val="0"/>
+        </w:rPr>
+        <w:t xml:space="preserve">Doubt: What is the difference between the two ways of doing task ?</w:t>
+      </w:r>
+    </w:p>
+    <w:p>
+      <w:pPr>
         <w:rPr>
           <w:b w:val="1"/>
           <w:sz w:val="34"/>
           <w:szCs w:val="34"/>
-          <w:rtl w:val="0"/>
-        </w:rPr>
-        <w:t xml:space="preserve">Challenge : </w:t>
+        </w:rPr>
+      </w:pPr>
+      <w:r>
+        <w:rPr>
+          <w:rtl w:val="0"/>
+        </w:rPr>
       </w:r>
     </w:p>
     <w:p>
@@ -5396,24 +5394,1789 @@
           <w:szCs w:val="34"/>
           <w:rtl w:val="0"/>
         </w:rPr>
-        <w:t xml:space="preserve">Code functionality for Add button which show &amp; close addTask functions. </w:t>
-      </w:r>
-    </w:p>
-    <w:p>
-      <w:pPr>
-        <w:rPr>
+        <w:t xml:space="preserve">Challenge : </w:t>
+      </w:r>
+    </w:p>
+    <w:p>
+      <w:pPr>
+        <w:rPr>
+          <w:b w:val="1"/>
           <w:sz w:val="34"/>
           <w:szCs w:val="34"/>
         </w:rPr>
       </w:pPr>
       <w:r>
         <w:rPr>
+          <w:b w:val="1"/>
           <w:sz w:val="34"/>
           <w:szCs w:val="34"/>
           <w:rtl w:val="0"/>
         </w:rPr>
+        <w:t xml:space="preserve">Code functionality for Add button which shows &amp; hides addTask form. </w:t>
+      </w:r>
+    </w:p>
+    <w:p>
+      <w:pPr>
+        <w:rPr>
+          <w:b w:val="1"/>
+          <w:sz w:val="28"/>
+          <w:szCs w:val="28"/>
+        </w:rPr>
+      </w:pPr>
+      <w:r>
+        <w:rPr>
+          <w:rtl w:val="0"/>
+        </w:rPr>
+      </w:r>
+    </w:p>
+    <w:p>
+      <w:pPr>
+        <w:rPr>
+          <w:sz w:val="28"/>
+          <w:szCs w:val="28"/>
+        </w:rPr>
+      </w:pPr>
+      <w:r>
+        <w:rPr>
+          <w:b w:val="1"/>
+          <w:sz w:val="28"/>
+          <w:szCs w:val="28"/>
+          <w:rtl w:val="0"/>
+        </w:rPr>
+        <w:t xml:space="preserve">By </w:t>
+      </w:r>
+      <w:r>
+        <w:rPr>
+          <w:sz w:val="28"/>
+          <w:szCs w:val="28"/>
+          <w:rtl w:val="0"/>
+        </w:rPr>
+        <w:t xml:space="preserve">setting form style to “none”, it can be hidden (close) &amp; on </w:t>
+      </w:r>
+    </w:p>
+    <w:p>
+      <w:pPr>
+        <w:rPr>
+          <w:sz w:val="28"/>
+          <w:szCs w:val="28"/>
+        </w:rPr>
+      </w:pPr>
+      <w:r>
+        <w:rPr>
+          <w:sz w:val="28"/>
+          <w:szCs w:val="28"/>
+          <w:rtl w:val="0"/>
+        </w:rPr>
+        <w:t xml:space="preserve">Setting to “block”, it will become visible.</w:t>
+      </w:r>
+    </w:p>
+    <w:p>
+      <w:pPr>
+        <w:rPr>
+          <w:sz w:val="28"/>
+          <w:szCs w:val="28"/>
+        </w:rPr>
+      </w:pPr>
+      <w:r>
+        <w:rPr>
+          <w:rtl w:val="0"/>
+        </w:rPr>
+      </w:r>
+    </w:p>
+    <w:p>
+      <w:pPr>
+        <w:rPr>
+          <w:sz w:val="28"/>
+          <w:szCs w:val="28"/>
+        </w:rPr>
+      </w:pPr>
+      <w:r>
+        <w:rPr>
+          <w:rtl w:val="0"/>
+        </w:rPr>
+      </w:r>
+    </w:p>
+    <w:p>
+      <w:pPr>
+        <w:rPr>
+          <w:b w:val="1"/>
+          <w:sz w:val="44"/>
+          <w:szCs w:val="44"/>
+        </w:rPr>
+      </w:pPr>
+      <w:r>
+        <w:rPr>
+          <w:b w:val="1"/>
+          <w:sz w:val="44"/>
+          <w:szCs w:val="44"/>
+          <w:rtl w:val="0"/>
+        </w:rPr>
+        <w:t xml:space="preserve">Very great learning : </w:t>
+      </w:r>
+    </w:p>
+    <w:p>
+      <w:pPr>
+        <w:rPr>
+          <w:sz w:val="38"/>
+          <w:szCs w:val="38"/>
+        </w:rPr>
+      </w:pPr>
+      <w:r>
+        <w:rPr>
+          <w:b w:val="1"/>
+          <w:sz w:val="44"/>
+          <w:szCs w:val="44"/>
+          <w:rtl w:val="0"/>
+        </w:rPr>
+        <w:t xml:space="preserve">Yes, </w:t>
+      </w:r>
+      <w:r>
+        <w:rPr>
+          <w:sz w:val="38"/>
+          <w:szCs w:val="38"/>
+          <w:rtl w:val="0"/>
+        </w:rPr>
+        <w:t xml:space="preserve">you can access elements of the document from function. </w:t>
+        <w:br w:type="textWrapping"/>
+        <w:t xml:space="preserve">So, above challenge was solved using this concept: </w:t>
+      </w:r>
+    </w:p>
+    <w:p>
+      <w:pPr>
+        <w:shd w:fill="1e1e1e" w:val="clear"/>
+        <w:spacing w:line="325.71428571428567" w:lineRule="auto"/>
+        <w:rPr>
+          <w:rFonts w:ascii="Courier New" w:cs="Courier New" w:eastAsia="Courier New" w:hAnsi="Courier New"/>
+          <w:color w:val="d4d4d4"/>
+          <w:sz w:val="21"/>
+          <w:szCs w:val="21"/>
+        </w:rPr>
+      </w:pPr>
+      <w:r>
+        <w:rPr>
+          <w:rFonts w:ascii="Courier New" w:cs="Courier New" w:eastAsia="Courier New" w:hAnsi="Courier New"/>
+          <w:color w:val="569cd6"/>
+          <w:sz w:val="21"/>
+          <w:szCs w:val="21"/>
+          <w:rtl w:val="0"/>
+        </w:rPr>
+        <w:t xml:space="preserve">let</w:t>
+      </w:r>
+      <w:r>
+        <w:rPr>
+          <w:rFonts w:ascii="Courier New" w:cs="Courier New" w:eastAsia="Courier New" w:hAnsi="Courier New"/>
+          <w:color w:val="d4d4d4"/>
+          <w:sz w:val="21"/>
+          <w:szCs w:val="21"/>
+          <w:rtl w:val="0"/>
+        </w:rPr>
         <w:t xml:space="preserve"> </w:t>
       </w:r>
+      <w:r>
+        <w:rPr>
+          <w:rFonts w:ascii="Courier New" w:cs="Courier New" w:eastAsia="Courier New" w:hAnsi="Courier New"/>
+          <w:color w:val="9cdcfe"/>
+          <w:sz w:val="21"/>
+          <w:szCs w:val="21"/>
+          <w:rtl w:val="0"/>
+        </w:rPr>
+        <w:t xml:space="preserve">form</w:t>
+      </w:r>
+      <w:r>
+        <w:rPr>
+          <w:rFonts w:ascii="Courier New" w:cs="Courier New" w:eastAsia="Courier New" w:hAnsi="Courier New"/>
+          <w:color w:val="d4d4d4"/>
+          <w:sz w:val="21"/>
+          <w:szCs w:val="21"/>
+          <w:rtl w:val="0"/>
+        </w:rPr>
+        <w:t xml:space="preserve"> = </w:t>
+      </w:r>
+      <w:r>
+        <w:rPr>
+          <w:rFonts w:ascii="Courier New" w:cs="Courier New" w:eastAsia="Courier New" w:hAnsi="Courier New"/>
+          <w:color w:val="9cdcfe"/>
+          <w:sz w:val="21"/>
+          <w:szCs w:val="21"/>
+          <w:rtl w:val="0"/>
+        </w:rPr>
+        <w:t xml:space="preserve">document</w:t>
+      </w:r>
+      <w:r>
+        <w:rPr>
+          <w:rFonts w:ascii="Courier New" w:cs="Courier New" w:eastAsia="Courier New" w:hAnsi="Courier New"/>
+          <w:color w:val="d4d4d4"/>
+          <w:sz w:val="21"/>
+          <w:szCs w:val="21"/>
+          <w:rtl w:val="0"/>
+        </w:rPr>
+        <w:t xml:space="preserve">.</w:t>
+      </w:r>
+      <w:r>
+        <w:rPr>
+          <w:rFonts w:ascii="Courier New" w:cs="Courier New" w:eastAsia="Courier New" w:hAnsi="Courier New"/>
+          <w:color w:val="dcdcaa"/>
+          <w:sz w:val="21"/>
+          <w:szCs w:val="21"/>
+          <w:rtl w:val="0"/>
+        </w:rPr>
+        <w:t xml:space="preserve">querySelector</w:t>
+      </w:r>
+      <w:r>
+        <w:rPr>
+          <w:rFonts w:ascii="Courier New" w:cs="Courier New" w:eastAsia="Courier New" w:hAnsi="Courier New"/>
+          <w:color w:val="d4d4d4"/>
+          <w:sz w:val="21"/>
+          <w:szCs w:val="21"/>
+          <w:rtl w:val="0"/>
+        </w:rPr>
+        <w:t xml:space="preserve">(</w:t>
+      </w:r>
+      <w:r>
+        <w:rPr>
+          <w:rFonts w:ascii="Courier New" w:cs="Courier New" w:eastAsia="Courier New" w:hAnsi="Courier New"/>
+          <w:color w:val="ce9178"/>
+          <w:sz w:val="21"/>
+          <w:szCs w:val="21"/>
+          <w:rtl w:val="0"/>
+        </w:rPr>
+        <w:t xml:space="preserve">".add-form"</w:t>
+      </w:r>
+      <w:r>
+        <w:rPr>
+          <w:rFonts w:ascii="Courier New" w:cs="Courier New" w:eastAsia="Courier New" w:hAnsi="Courier New"/>
+          <w:color w:val="d4d4d4"/>
+          <w:sz w:val="21"/>
+          <w:szCs w:val="21"/>
+          <w:rtl w:val="0"/>
+        </w:rPr>
+        <w:t xml:space="preserve">);</w:t>
+      </w:r>
+    </w:p>
+    <w:p>
+      <w:pPr>
+        <w:shd w:fill="1e1e1e" w:val="clear"/>
+        <w:spacing w:line="325.71428571428567" w:lineRule="auto"/>
+        <w:rPr>
+          <w:rFonts w:ascii="Courier New" w:cs="Courier New" w:eastAsia="Courier New" w:hAnsi="Courier New"/>
+          <w:color w:val="d4d4d4"/>
+          <w:sz w:val="21"/>
+          <w:szCs w:val="21"/>
+        </w:rPr>
+      </w:pPr>
+      <w:r>
+        <w:rPr>
+          <w:rFonts w:ascii="Courier New" w:cs="Courier New" w:eastAsia="Courier New" w:hAnsi="Courier New"/>
+          <w:color w:val="d4d4d4"/>
+          <w:sz w:val="21"/>
+          <w:szCs w:val="21"/>
+          <w:rtl w:val="0"/>
+        </w:rPr>
+        <w:t xml:space="preserve">   </w:t>
+      </w:r>
+      <w:r>
+        <w:rPr>
+          <w:rFonts w:ascii="Courier New" w:cs="Courier New" w:eastAsia="Courier New" w:hAnsi="Courier New"/>
+          <w:color w:val="c586c0"/>
+          <w:sz w:val="21"/>
+          <w:szCs w:val="21"/>
+          <w:rtl w:val="0"/>
+        </w:rPr>
+        <w:t xml:space="preserve">if</w:t>
+      </w:r>
+      <w:r>
+        <w:rPr>
+          <w:rFonts w:ascii="Courier New" w:cs="Courier New" w:eastAsia="Courier New" w:hAnsi="Courier New"/>
+          <w:color w:val="d4d4d4"/>
+          <w:sz w:val="21"/>
+          <w:szCs w:val="21"/>
+          <w:rtl w:val="0"/>
+        </w:rPr>
+        <w:t xml:space="preserve"> (</w:t>
+      </w:r>
+      <w:r>
+        <w:rPr>
+          <w:rFonts w:ascii="Courier New" w:cs="Courier New" w:eastAsia="Courier New" w:hAnsi="Courier New"/>
+          <w:color w:val="9cdcfe"/>
+          <w:sz w:val="21"/>
+          <w:szCs w:val="21"/>
+          <w:rtl w:val="0"/>
+        </w:rPr>
+        <w:t xml:space="preserve">form</w:t>
+      </w:r>
+      <w:r>
+        <w:rPr>
+          <w:rFonts w:ascii="Courier New" w:cs="Courier New" w:eastAsia="Courier New" w:hAnsi="Courier New"/>
+          <w:color w:val="d4d4d4"/>
+          <w:sz w:val="21"/>
+          <w:szCs w:val="21"/>
+          <w:rtl w:val="0"/>
+        </w:rPr>
+        <w:t xml:space="preserve">.</w:t>
+      </w:r>
+      <w:r>
+        <w:rPr>
+          <w:rFonts w:ascii="Courier New" w:cs="Courier New" w:eastAsia="Courier New" w:hAnsi="Courier New"/>
+          <w:color w:val="9cdcfe"/>
+          <w:sz w:val="21"/>
+          <w:szCs w:val="21"/>
+          <w:rtl w:val="0"/>
+        </w:rPr>
+        <w:t xml:space="preserve">style</w:t>
+      </w:r>
+      <w:r>
+        <w:rPr>
+          <w:rFonts w:ascii="Courier New" w:cs="Courier New" w:eastAsia="Courier New" w:hAnsi="Courier New"/>
+          <w:color w:val="d4d4d4"/>
+          <w:sz w:val="21"/>
+          <w:szCs w:val="21"/>
+          <w:rtl w:val="0"/>
+        </w:rPr>
+        <w:t xml:space="preserve">.</w:t>
+      </w:r>
+      <w:r>
+        <w:rPr>
+          <w:rFonts w:ascii="Courier New" w:cs="Courier New" w:eastAsia="Courier New" w:hAnsi="Courier New"/>
+          <w:color w:val="9cdcfe"/>
+          <w:sz w:val="21"/>
+          <w:szCs w:val="21"/>
+          <w:rtl w:val="0"/>
+        </w:rPr>
+        <w:t xml:space="preserve">display</w:t>
+      </w:r>
+      <w:r>
+        <w:rPr>
+          <w:rFonts w:ascii="Courier New" w:cs="Courier New" w:eastAsia="Courier New" w:hAnsi="Courier New"/>
+          <w:color w:val="d4d4d4"/>
+          <w:sz w:val="21"/>
+          <w:szCs w:val="21"/>
+          <w:rtl w:val="0"/>
+        </w:rPr>
+        <w:t xml:space="preserve"> === </w:t>
+      </w:r>
+      <w:r>
+        <w:rPr>
+          <w:rFonts w:ascii="Courier New" w:cs="Courier New" w:eastAsia="Courier New" w:hAnsi="Courier New"/>
+          <w:color w:val="ce9178"/>
+          <w:sz w:val="21"/>
+          <w:szCs w:val="21"/>
+          <w:rtl w:val="0"/>
+        </w:rPr>
+        <w:t xml:space="preserve">"none"</w:t>
+      </w:r>
+      <w:r>
+        <w:rPr>
+          <w:rFonts w:ascii="Courier New" w:cs="Courier New" w:eastAsia="Courier New" w:hAnsi="Courier New"/>
+          <w:color w:val="d4d4d4"/>
+          <w:sz w:val="21"/>
+          <w:szCs w:val="21"/>
+          <w:rtl w:val="0"/>
+        </w:rPr>
+        <w:t xml:space="preserve">) {</w:t>
+      </w:r>
+    </w:p>
+    <w:p>
+      <w:pPr>
+        <w:shd w:fill="1e1e1e" w:val="clear"/>
+        <w:spacing w:line="325.71428571428567" w:lineRule="auto"/>
+        <w:rPr>
+          <w:rFonts w:ascii="Courier New" w:cs="Courier New" w:eastAsia="Courier New" w:hAnsi="Courier New"/>
+          <w:color w:val="d4d4d4"/>
+          <w:sz w:val="21"/>
+          <w:szCs w:val="21"/>
+        </w:rPr>
+      </w:pPr>
+      <w:r>
+        <w:rPr>
+          <w:rFonts w:ascii="Courier New" w:cs="Courier New" w:eastAsia="Courier New" w:hAnsi="Courier New"/>
+          <w:color w:val="d4d4d4"/>
+          <w:sz w:val="21"/>
+          <w:szCs w:val="21"/>
+          <w:rtl w:val="0"/>
+        </w:rPr>
+        <w:t xml:space="preserve">     </w:t>
+      </w:r>
+      <w:r>
+        <w:rPr>
+          <w:rFonts w:ascii="Courier New" w:cs="Courier New" w:eastAsia="Courier New" w:hAnsi="Courier New"/>
+          <w:color w:val="9cdcfe"/>
+          <w:sz w:val="21"/>
+          <w:szCs w:val="21"/>
+          <w:rtl w:val="0"/>
+        </w:rPr>
+        <w:t xml:space="preserve">form</w:t>
+      </w:r>
+      <w:r>
+        <w:rPr>
+          <w:rFonts w:ascii="Courier New" w:cs="Courier New" w:eastAsia="Courier New" w:hAnsi="Courier New"/>
+          <w:color w:val="d4d4d4"/>
+          <w:sz w:val="21"/>
+          <w:szCs w:val="21"/>
+          <w:rtl w:val="0"/>
+        </w:rPr>
+        <w:t xml:space="preserve">.</w:t>
+      </w:r>
+      <w:r>
+        <w:rPr>
+          <w:rFonts w:ascii="Courier New" w:cs="Courier New" w:eastAsia="Courier New" w:hAnsi="Courier New"/>
+          <w:color w:val="9cdcfe"/>
+          <w:sz w:val="21"/>
+          <w:szCs w:val="21"/>
+          <w:rtl w:val="0"/>
+        </w:rPr>
+        <w:t xml:space="preserve">style</w:t>
+      </w:r>
+      <w:r>
+        <w:rPr>
+          <w:rFonts w:ascii="Courier New" w:cs="Courier New" w:eastAsia="Courier New" w:hAnsi="Courier New"/>
+          <w:color w:val="d4d4d4"/>
+          <w:sz w:val="21"/>
+          <w:szCs w:val="21"/>
+          <w:rtl w:val="0"/>
+        </w:rPr>
+        <w:t xml:space="preserve">.</w:t>
+      </w:r>
+      <w:r>
+        <w:rPr>
+          <w:rFonts w:ascii="Courier New" w:cs="Courier New" w:eastAsia="Courier New" w:hAnsi="Courier New"/>
+          <w:color w:val="9cdcfe"/>
+          <w:sz w:val="21"/>
+          <w:szCs w:val="21"/>
+          <w:rtl w:val="0"/>
+        </w:rPr>
+        <w:t xml:space="preserve">display</w:t>
+      </w:r>
+      <w:r>
+        <w:rPr>
+          <w:rFonts w:ascii="Courier New" w:cs="Courier New" w:eastAsia="Courier New" w:hAnsi="Courier New"/>
+          <w:color w:val="d4d4d4"/>
+          <w:sz w:val="21"/>
+          <w:szCs w:val="21"/>
+          <w:rtl w:val="0"/>
+        </w:rPr>
+        <w:t xml:space="preserve"> = </w:t>
+      </w:r>
+      <w:r>
+        <w:rPr>
+          <w:rFonts w:ascii="Courier New" w:cs="Courier New" w:eastAsia="Courier New" w:hAnsi="Courier New"/>
+          <w:color w:val="ce9178"/>
+          <w:sz w:val="21"/>
+          <w:szCs w:val="21"/>
+          <w:rtl w:val="0"/>
+        </w:rPr>
+        <w:t xml:space="preserve">"block"</w:t>
+      </w:r>
+      <w:r>
+        <w:rPr>
+          <w:rFonts w:ascii="Courier New" w:cs="Courier New" w:eastAsia="Courier New" w:hAnsi="Courier New"/>
+          <w:color w:val="d4d4d4"/>
+          <w:sz w:val="21"/>
+          <w:szCs w:val="21"/>
+          <w:rtl w:val="0"/>
+        </w:rPr>
+        <w:t xml:space="preserve">;</w:t>
+      </w:r>
+    </w:p>
+    <w:p>
+      <w:pPr>
+        <w:shd w:fill="1e1e1e" w:val="clear"/>
+        <w:spacing w:line="325.71428571428567" w:lineRule="auto"/>
+        <w:rPr>
+          <w:rFonts w:ascii="Courier New" w:cs="Courier New" w:eastAsia="Courier New" w:hAnsi="Courier New"/>
+          <w:color w:val="d4d4d4"/>
+          <w:sz w:val="21"/>
+          <w:szCs w:val="21"/>
+        </w:rPr>
+      </w:pPr>
+      <w:r>
+        <w:rPr>
+          <w:rFonts w:ascii="Courier New" w:cs="Courier New" w:eastAsia="Courier New" w:hAnsi="Courier New"/>
+          <w:color w:val="d4d4d4"/>
+          <w:sz w:val="21"/>
+          <w:szCs w:val="21"/>
+          <w:rtl w:val="0"/>
+        </w:rPr>
+        <w:t xml:space="preserve">   } </w:t>
+      </w:r>
+      <w:r>
+        <w:rPr>
+          <w:rFonts w:ascii="Courier New" w:cs="Courier New" w:eastAsia="Courier New" w:hAnsi="Courier New"/>
+          <w:color w:val="c586c0"/>
+          <w:sz w:val="21"/>
+          <w:szCs w:val="21"/>
+          <w:rtl w:val="0"/>
+        </w:rPr>
+        <w:t xml:space="preserve">else</w:t>
+      </w:r>
+      <w:r>
+        <w:rPr>
+          <w:rFonts w:ascii="Courier New" w:cs="Courier New" w:eastAsia="Courier New" w:hAnsi="Courier New"/>
+          <w:color w:val="d4d4d4"/>
+          <w:sz w:val="21"/>
+          <w:szCs w:val="21"/>
+          <w:rtl w:val="0"/>
+        </w:rPr>
+        <w:t xml:space="preserve"> {</w:t>
+      </w:r>
+    </w:p>
+    <w:p>
+      <w:pPr>
+        <w:shd w:fill="1e1e1e" w:val="clear"/>
+        <w:spacing w:line="325.71428571428567" w:lineRule="auto"/>
+        <w:rPr>
+          <w:rFonts w:ascii="Courier New" w:cs="Courier New" w:eastAsia="Courier New" w:hAnsi="Courier New"/>
+          <w:color w:val="d4d4d4"/>
+          <w:sz w:val="21"/>
+          <w:szCs w:val="21"/>
+        </w:rPr>
+      </w:pPr>
+      <w:r>
+        <w:rPr>
+          <w:rFonts w:ascii="Courier New" w:cs="Courier New" w:eastAsia="Courier New" w:hAnsi="Courier New"/>
+          <w:color w:val="d4d4d4"/>
+          <w:sz w:val="21"/>
+          <w:szCs w:val="21"/>
+          <w:rtl w:val="0"/>
+        </w:rPr>
+        <w:t xml:space="preserve">     </w:t>
+      </w:r>
+      <w:r>
+        <w:rPr>
+          <w:rFonts w:ascii="Courier New" w:cs="Courier New" w:eastAsia="Courier New" w:hAnsi="Courier New"/>
+          <w:color w:val="9cdcfe"/>
+          <w:sz w:val="21"/>
+          <w:szCs w:val="21"/>
+          <w:rtl w:val="0"/>
+        </w:rPr>
+        <w:t xml:space="preserve">form</w:t>
+      </w:r>
+      <w:r>
+        <w:rPr>
+          <w:rFonts w:ascii="Courier New" w:cs="Courier New" w:eastAsia="Courier New" w:hAnsi="Courier New"/>
+          <w:color w:val="d4d4d4"/>
+          <w:sz w:val="21"/>
+          <w:szCs w:val="21"/>
+          <w:rtl w:val="0"/>
+        </w:rPr>
+        <w:t xml:space="preserve">.</w:t>
+      </w:r>
+      <w:r>
+        <w:rPr>
+          <w:rFonts w:ascii="Courier New" w:cs="Courier New" w:eastAsia="Courier New" w:hAnsi="Courier New"/>
+          <w:color w:val="9cdcfe"/>
+          <w:sz w:val="21"/>
+          <w:szCs w:val="21"/>
+          <w:rtl w:val="0"/>
+        </w:rPr>
+        <w:t xml:space="preserve">style</w:t>
+      </w:r>
+      <w:r>
+        <w:rPr>
+          <w:rFonts w:ascii="Courier New" w:cs="Courier New" w:eastAsia="Courier New" w:hAnsi="Courier New"/>
+          <w:color w:val="d4d4d4"/>
+          <w:sz w:val="21"/>
+          <w:szCs w:val="21"/>
+          <w:rtl w:val="0"/>
+        </w:rPr>
+        <w:t xml:space="preserve">.</w:t>
+      </w:r>
+      <w:r>
+        <w:rPr>
+          <w:rFonts w:ascii="Courier New" w:cs="Courier New" w:eastAsia="Courier New" w:hAnsi="Courier New"/>
+          <w:color w:val="9cdcfe"/>
+          <w:sz w:val="21"/>
+          <w:szCs w:val="21"/>
+          <w:rtl w:val="0"/>
+        </w:rPr>
+        <w:t xml:space="preserve">display</w:t>
+      </w:r>
+      <w:r>
+        <w:rPr>
+          <w:rFonts w:ascii="Courier New" w:cs="Courier New" w:eastAsia="Courier New" w:hAnsi="Courier New"/>
+          <w:color w:val="d4d4d4"/>
+          <w:sz w:val="21"/>
+          <w:szCs w:val="21"/>
+          <w:rtl w:val="0"/>
+        </w:rPr>
+        <w:t xml:space="preserve"> = </w:t>
+      </w:r>
+      <w:r>
+        <w:rPr>
+          <w:rFonts w:ascii="Courier New" w:cs="Courier New" w:eastAsia="Courier New" w:hAnsi="Courier New"/>
+          <w:color w:val="ce9178"/>
+          <w:sz w:val="21"/>
+          <w:szCs w:val="21"/>
+          <w:rtl w:val="0"/>
+        </w:rPr>
+        <w:t xml:space="preserve">"none"</w:t>
+      </w:r>
+      <w:r>
+        <w:rPr>
+          <w:rFonts w:ascii="Courier New" w:cs="Courier New" w:eastAsia="Courier New" w:hAnsi="Courier New"/>
+          <w:color w:val="d4d4d4"/>
+          <w:sz w:val="21"/>
+          <w:szCs w:val="21"/>
+          <w:rtl w:val="0"/>
+        </w:rPr>
+        <w:t xml:space="preserve">;</w:t>
+      </w:r>
+    </w:p>
+    <w:p>
+      <w:pPr>
+        <w:shd w:fill="1e1e1e" w:val="clear"/>
+        <w:spacing w:line="325.71428571428567" w:lineRule="auto"/>
+        <w:rPr>
+          <w:rFonts w:ascii="Courier New" w:cs="Courier New" w:eastAsia="Courier New" w:hAnsi="Courier New"/>
+          <w:color w:val="d4d4d4"/>
+          <w:sz w:val="21"/>
+          <w:szCs w:val="21"/>
+        </w:rPr>
+      </w:pPr>
+      <w:r>
+        <w:rPr>
+          <w:rFonts w:ascii="Courier New" w:cs="Courier New" w:eastAsia="Courier New" w:hAnsi="Courier New"/>
+          <w:color w:val="d4d4d4"/>
+          <w:sz w:val="21"/>
+          <w:szCs w:val="21"/>
+          <w:rtl w:val="0"/>
+        </w:rPr>
+        <w:t xml:space="preserve">   }</w:t>
+      </w:r>
+    </w:p>
+    <w:p>
+      <w:pPr>
+        <w:shd w:fill="1e1e1e" w:val="clear"/>
+        <w:spacing w:line="325.71428571428567" w:lineRule="auto"/>
+        <w:rPr>
+          <w:rFonts w:ascii="Courier New" w:cs="Courier New" w:eastAsia="Courier New" w:hAnsi="Courier New"/>
+          <w:color w:val="d4d4d4"/>
+          <w:sz w:val="21"/>
+          <w:szCs w:val="21"/>
+        </w:rPr>
+      </w:pPr>
+      <w:r>
+        <w:rPr>
+          <w:rFonts w:ascii="Courier New" w:cs="Courier New" w:eastAsia="Courier New" w:hAnsi="Courier New"/>
+          <w:color w:val="d4d4d4"/>
+          <w:sz w:val="21"/>
+          <w:szCs w:val="21"/>
+          <w:rtl w:val="0"/>
+        </w:rPr>
+        <w:t xml:space="preserve">   </w:t>
+      </w:r>
+      <w:r>
+        <w:rPr>
+          <w:rFonts w:ascii="Courier New" w:cs="Courier New" w:eastAsia="Courier New" w:hAnsi="Courier New"/>
+          <w:color w:val="9cdcfe"/>
+          <w:sz w:val="21"/>
+          <w:szCs w:val="21"/>
+          <w:rtl w:val="0"/>
+        </w:rPr>
+        <w:t xml:space="preserve">console</w:t>
+      </w:r>
+      <w:r>
+        <w:rPr>
+          <w:rFonts w:ascii="Courier New" w:cs="Courier New" w:eastAsia="Courier New" w:hAnsi="Courier New"/>
+          <w:color w:val="d4d4d4"/>
+          <w:sz w:val="21"/>
+          <w:szCs w:val="21"/>
+          <w:rtl w:val="0"/>
+        </w:rPr>
+        <w:t xml:space="preserve">.</w:t>
+      </w:r>
+      <w:r>
+        <w:rPr>
+          <w:rFonts w:ascii="Courier New" w:cs="Courier New" w:eastAsia="Courier New" w:hAnsi="Courier New"/>
+          <w:color w:val="dcdcaa"/>
+          <w:sz w:val="21"/>
+          <w:szCs w:val="21"/>
+          <w:rtl w:val="0"/>
+        </w:rPr>
+        <w:t xml:space="preserve">log</w:t>
+      </w:r>
+      <w:r>
+        <w:rPr>
+          <w:rFonts w:ascii="Courier New" w:cs="Courier New" w:eastAsia="Courier New" w:hAnsi="Courier New"/>
+          <w:color w:val="d4d4d4"/>
+          <w:sz w:val="21"/>
+          <w:szCs w:val="21"/>
+          <w:rtl w:val="0"/>
+        </w:rPr>
+        <w:t xml:space="preserve">(</w:t>
+      </w:r>
+      <w:r>
+        <w:rPr>
+          <w:rFonts w:ascii="Courier New" w:cs="Courier New" w:eastAsia="Courier New" w:hAnsi="Courier New"/>
+          <w:color w:val="9cdcfe"/>
+          <w:sz w:val="21"/>
+          <w:szCs w:val="21"/>
+          <w:rtl w:val="0"/>
+        </w:rPr>
+        <w:t xml:space="preserve">form</w:t>
+      </w:r>
+      <w:r>
+        <w:rPr>
+          <w:rFonts w:ascii="Courier New" w:cs="Courier New" w:eastAsia="Courier New" w:hAnsi="Courier New"/>
+          <w:color w:val="d4d4d4"/>
+          <w:sz w:val="21"/>
+          <w:szCs w:val="21"/>
+          <w:rtl w:val="0"/>
+        </w:rPr>
+        <w:t xml:space="preserve">);</w:t>
+      </w:r>
+    </w:p>
+    <w:p>
+      <w:pPr>
+        <w:rPr>
+          <w:sz w:val="28"/>
+          <w:szCs w:val="28"/>
+        </w:rPr>
+      </w:pPr>
+      <w:r>
+        <w:rPr>
+          <w:rtl w:val="0"/>
+        </w:rPr>
+      </w:r>
+    </w:p>
+    <w:p>
+      <w:pPr>
+        <w:rPr>
+          <w:b w:val="1"/>
+          <w:sz w:val="38"/>
+          <w:szCs w:val="38"/>
+        </w:rPr>
+      </w:pPr>
+      <w:r>
+        <w:rPr>
+          <w:sz w:val="38"/>
+          <w:szCs w:val="38"/>
+          <w:rtl w:val="0"/>
+        </w:rPr>
+        <w:t xml:space="preserve"> </w:t>
+      </w:r>
+      <w:r>
+        <w:rPr>
+          <w:b w:val="1"/>
+          <w:sz w:val="38"/>
+          <w:szCs w:val="38"/>
+          <w:rtl w:val="0"/>
+        </w:rPr>
+        <w:t xml:space="preserve">ABOVE TASK CAN BE DONE MORE EASILY VIA: </w:t>
+      </w:r>
+    </w:p>
+    <w:p>
+      <w:pPr>
+        <w:rPr>
+          <w:b w:val="1"/>
+          <w:sz w:val="34"/>
+          <w:szCs w:val="34"/>
+        </w:rPr>
+      </w:pPr>
+      <w:r>
+        <w:rPr>
+          <w:sz w:val="34"/>
+          <w:szCs w:val="34"/>
+          <w:rtl w:val="0"/>
+        </w:rPr>
+        <w:t xml:space="preserve">-&gt;use state variable </w:t>
+      </w:r>
+      <w:r>
+        <w:rPr>
+          <w:b w:val="1"/>
+          <w:sz w:val="34"/>
+          <w:szCs w:val="34"/>
+          <w:rtl w:val="0"/>
+        </w:rPr>
+        <w:t xml:space="preserve">showAddTask</w:t>
+      </w:r>
+    </w:p>
+    <w:p>
+      <w:pPr>
+        <w:shd w:fill="1e1e1e" w:val="clear"/>
+        <w:spacing w:line="325.71428571428567" w:lineRule="auto"/>
+        <w:rPr>
+          <w:rFonts w:ascii="Courier New" w:cs="Courier New" w:eastAsia="Courier New" w:hAnsi="Courier New"/>
+          <w:color w:val="808080"/>
+          <w:sz w:val="21"/>
+          <w:szCs w:val="21"/>
+        </w:rPr>
+      </w:pPr>
+      <w:r>
+        <w:rPr>
+          <w:rFonts w:ascii="Courier New" w:cs="Courier New" w:eastAsia="Courier New" w:hAnsi="Courier New"/>
+          <w:color w:val="808080"/>
+          <w:sz w:val="21"/>
+          <w:szCs w:val="21"/>
+          <w:rtl w:val="0"/>
+        </w:rPr>
+        <w:t xml:space="preserve">&lt;</w:t>
+      </w:r>
+      <w:r>
+        <w:rPr>
+          <w:rFonts w:ascii="Courier New" w:cs="Courier New" w:eastAsia="Courier New" w:hAnsi="Courier New"/>
+          <w:color w:val="4ec9b0"/>
+          <w:sz w:val="21"/>
+          <w:szCs w:val="21"/>
+          <w:rtl w:val="0"/>
+        </w:rPr>
+        <w:t xml:space="preserve">Header</w:t>
+      </w:r>
+      <w:r>
+        <w:rPr>
+          <w:rFonts w:ascii="Courier New" w:cs="Courier New" w:eastAsia="Courier New" w:hAnsi="Courier New"/>
+          <w:color w:val="d4d4d4"/>
+          <w:sz w:val="21"/>
+          <w:szCs w:val="21"/>
+          <w:rtl w:val="0"/>
+        </w:rPr>
+        <w:t xml:space="preserve"> </w:t>
+      </w:r>
+      <w:r>
+        <w:rPr>
+          <w:rFonts w:ascii="Courier New" w:cs="Courier New" w:eastAsia="Courier New" w:hAnsi="Courier New"/>
+          <w:color w:val="9cdcfe"/>
+          <w:sz w:val="21"/>
+          <w:szCs w:val="21"/>
+          <w:rtl w:val="0"/>
+        </w:rPr>
+        <w:t xml:space="preserve">onAdd</w:t>
+      </w:r>
+      <w:r>
+        <w:rPr>
+          <w:rFonts w:ascii="Courier New" w:cs="Courier New" w:eastAsia="Courier New" w:hAnsi="Courier New"/>
+          <w:color w:val="d4d4d4"/>
+          <w:sz w:val="21"/>
+          <w:szCs w:val="21"/>
+          <w:rtl w:val="0"/>
+        </w:rPr>
+        <w:t xml:space="preserve">=</w:t>
+      </w:r>
+      <w:r>
+        <w:rPr>
+          <w:rFonts w:ascii="Courier New" w:cs="Courier New" w:eastAsia="Courier New" w:hAnsi="Courier New"/>
+          <w:color w:val="569cd6"/>
+          <w:sz w:val="21"/>
+          <w:szCs w:val="21"/>
+          <w:rtl w:val="0"/>
+        </w:rPr>
+        <w:t xml:space="preserve">{</w:t>
+      </w:r>
+      <w:r>
+        <w:rPr>
+          <w:rFonts w:ascii="Courier New" w:cs="Courier New" w:eastAsia="Courier New" w:hAnsi="Courier New"/>
+          <w:color w:val="d4d4d4"/>
+          <w:sz w:val="21"/>
+          <w:szCs w:val="21"/>
+          <w:rtl w:val="0"/>
+        </w:rPr>
+        <w:t xml:space="preserve">() </w:t>
+      </w:r>
+      <w:r>
+        <w:rPr>
+          <w:rFonts w:ascii="Courier New" w:cs="Courier New" w:eastAsia="Courier New" w:hAnsi="Courier New"/>
+          <w:color w:val="569cd6"/>
+          <w:sz w:val="21"/>
+          <w:szCs w:val="21"/>
+          <w:rtl w:val="0"/>
+        </w:rPr>
+        <w:t xml:space="preserve">=&gt;</w:t>
+      </w:r>
+      <w:r>
+        <w:rPr>
+          <w:rFonts w:ascii="Courier New" w:cs="Courier New" w:eastAsia="Courier New" w:hAnsi="Courier New"/>
+          <w:color w:val="d4d4d4"/>
+          <w:sz w:val="21"/>
+          <w:szCs w:val="21"/>
+          <w:rtl w:val="0"/>
+        </w:rPr>
+        <w:t xml:space="preserve"> </w:t>
+      </w:r>
+      <w:r>
+        <w:rPr>
+          <w:rFonts w:ascii="Courier New" w:cs="Courier New" w:eastAsia="Courier New" w:hAnsi="Courier New"/>
+          <w:color w:val="dcdcaa"/>
+          <w:sz w:val="21"/>
+          <w:szCs w:val="21"/>
+          <w:rtl w:val="0"/>
+        </w:rPr>
+        <w:t xml:space="preserve">setShowAddTask</w:t>
+      </w:r>
+      <w:r>
+        <w:rPr>
+          <w:rFonts w:ascii="Courier New" w:cs="Courier New" w:eastAsia="Courier New" w:hAnsi="Courier New"/>
+          <w:color w:val="d4d4d4"/>
+          <w:sz w:val="21"/>
+          <w:szCs w:val="21"/>
+          <w:rtl w:val="0"/>
+        </w:rPr>
+        <w:t xml:space="preserve">(!</w:t>
+      </w:r>
+      <w:r>
+        <w:rPr>
+          <w:rFonts w:ascii="Courier New" w:cs="Courier New" w:eastAsia="Courier New" w:hAnsi="Courier New"/>
+          <w:color w:val="4fc1ff"/>
+          <w:sz w:val="21"/>
+          <w:szCs w:val="21"/>
+          <w:rtl w:val="0"/>
+        </w:rPr>
+        <w:t xml:space="preserve">showAddTask</w:t>
+      </w:r>
+      <w:r>
+        <w:rPr>
+          <w:rFonts w:ascii="Courier New" w:cs="Courier New" w:eastAsia="Courier New" w:hAnsi="Courier New"/>
+          <w:color w:val="d4d4d4"/>
+          <w:sz w:val="21"/>
+          <w:szCs w:val="21"/>
+          <w:rtl w:val="0"/>
+        </w:rPr>
+        <w:t xml:space="preserve">)</w:t>
+      </w:r>
+      <w:r>
+        <w:rPr>
+          <w:rFonts w:ascii="Courier New" w:cs="Courier New" w:eastAsia="Courier New" w:hAnsi="Courier New"/>
+          <w:color w:val="569cd6"/>
+          <w:sz w:val="21"/>
+          <w:szCs w:val="21"/>
+          <w:rtl w:val="0"/>
+        </w:rPr>
+        <w:t xml:space="preserve">}</w:t>
+      </w:r>
+      <w:r>
+        <w:rPr>
+          <w:rFonts w:ascii="Courier New" w:cs="Courier New" w:eastAsia="Courier New" w:hAnsi="Courier New"/>
+          <w:color w:val="d4d4d4"/>
+          <w:sz w:val="21"/>
+          <w:szCs w:val="21"/>
+          <w:rtl w:val="0"/>
+        </w:rPr>
+        <w:t xml:space="preserve"> </w:t>
+      </w:r>
+      <w:r>
+        <w:rPr>
+          <w:rFonts w:ascii="Courier New" w:cs="Courier New" w:eastAsia="Courier New" w:hAnsi="Courier New"/>
+          <w:color w:val="808080"/>
+          <w:sz w:val="21"/>
+          <w:szCs w:val="21"/>
+          <w:rtl w:val="0"/>
+        </w:rPr>
+        <w:t xml:space="preserve">/&gt;</w:t>
+      </w:r>
+    </w:p>
+    <w:p>
+      <w:pPr>
+        <w:shd w:fill="1e1e1e" w:val="clear"/>
+        <w:spacing w:line="325.71428571428567" w:lineRule="auto"/>
+        <w:rPr>
+          <w:rFonts w:ascii="Courier New" w:cs="Courier New" w:eastAsia="Courier New" w:hAnsi="Courier New"/>
+          <w:color w:val="569cd6"/>
+          <w:sz w:val="21"/>
+          <w:szCs w:val="21"/>
+        </w:rPr>
+      </w:pPr>
+      <w:r>
+        <w:rPr>
+          <w:rFonts w:ascii="Courier New" w:cs="Courier New" w:eastAsia="Courier New" w:hAnsi="Courier New"/>
+          <w:color w:val="569cd6"/>
+          <w:sz w:val="21"/>
+          <w:szCs w:val="21"/>
+          <w:rtl w:val="0"/>
+        </w:rPr>
+        <w:t xml:space="preserve">{</w:t>
+      </w:r>
+      <w:r>
+        <w:rPr>
+          <w:rFonts w:ascii="Courier New" w:cs="Courier New" w:eastAsia="Courier New" w:hAnsi="Courier New"/>
+          <w:color w:val="4fc1ff"/>
+          <w:sz w:val="21"/>
+          <w:szCs w:val="21"/>
+          <w:rtl w:val="0"/>
+        </w:rPr>
+        <w:t xml:space="preserve">showAddTask</w:t>
+      </w:r>
+      <w:r>
+        <w:rPr>
+          <w:rFonts w:ascii="Courier New" w:cs="Courier New" w:eastAsia="Courier New" w:hAnsi="Courier New"/>
+          <w:color w:val="d4d4d4"/>
+          <w:sz w:val="21"/>
+          <w:szCs w:val="21"/>
+          <w:rtl w:val="0"/>
+        </w:rPr>
+        <w:t xml:space="preserve"> ? </w:t>
+      </w:r>
+      <w:r>
+        <w:rPr>
+          <w:rFonts w:ascii="Courier New" w:cs="Courier New" w:eastAsia="Courier New" w:hAnsi="Courier New"/>
+          <w:color w:val="808080"/>
+          <w:sz w:val="21"/>
+          <w:szCs w:val="21"/>
+          <w:rtl w:val="0"/>
+        </w:rPr>
+        <w:t xml:space="preserve">&lt;</w:t>
+      </w:r>
+      <w:r>
+        <w:rPr>
+          <w:rFonts w:ascii="Courier New" w:cs="Courier New" w:eastAsia="Courier New" w:hAnsi="Courier New"/>
+          <w:color w:val="4ec9b0"/>
+          <w:sz w:val="21"/>
+          <w:szCs w:val="21"/>
+          <w:rtl w:val="0"/>
+        </w:rPr>
+        <w:t xml:space="preserve">AddTask</w:t>
+      </w:r>
+      <w:r>
+        <w:rPr>
+          <w:rFonts w:ascii="Courier New" w:cs="Courier New" w:eastAsia="Courier New" w:hAnsi="Courier New"/>
+          <w:color w:val="d4d4d4"/>
+          <w:sz w:val="21"/>
+          <w:szCs w:val="21"/>
+          <w:rtl w:val="0"/>
+        </w:rPr>
+        <w:t xml:space="preserve"> </w:t>
+      </w:r>
+      <w:r>
+        <w:rPr>
+          <w:rFonts w:ascii="Courier New" w:cs="Courier New" w:eastAsia="Courier New" w:hAnsi="Courier New"/>
+          <w:color w:val="9cdcfe"/>
+          <w:sz w:val="21"/>
+          <w:szCs w:val="21"/>
+          <w:rtl w:val="0"/>
+        </w:rPr>
+        <w:t xml:space="preserve">onAdd</w:t>
+      </w:r>
+      <w:r>
+        <w:rPr>
+          <w:rFonts w:ascii="Courier New" w:cs="Courier New" w:eastAsia="Courier New" w:hAnsi="Courier New"/>
+          <w:color w:val="d4d4d4"/>
+          <w:sz w:val="21"/>
+          <w:szCs w:val="21"/>
+          <w:rtl w:val="0"/>
+        </w:rPr>
+        <w:t xml:space="preserve">=</w:t>
+      </w:r>
+      <w:r>
+        <w:rPr>
+          <w:rFonts w:ascii="Courier New" w:cs="Courier New" w:eastAsia="Courier New" w:hAnsi="Courier New"/>
+          <w:color w:val="569cd6"/>
+          <w:sz w:val="21"/>
+          <w:szCs w:val="21"/>
+          <w:rtl w:val="0"/>
+        </w:rPr>
+        <w:t xml:space="preserve">{</w:t>
+      </w:r>
+      <w:r>
+        <w:rPr>
+          <w:rFonts w:ascii="Courier New" w:cs="Courier New" w:eastAsia="Courier New" w:hAnsi="Courier New"/>
+          <w:color w:val="dcdcaa"/>
+          <w:sz w:val="21"/>
+          <w:szCs w:val="21"/>
+          <w:rtl w:val="0"/>
+        </w:rPr>
+        <w:t xml:space="preserve">addTask</w:t>
+      </w:r>
+      <w:r>
+        <w:rPr>
+          <w:rFonts w:ascii="Courier New" w:cs="Courier New" w:eastAsia="Courier New" w:hAnsi="Courier New"/>
+          <w:color w:val="569cd6"/>
+          <w:sz w:val="21"/>
+          <w:szCs w:val="21"/>
+          <w:rtl w:val="0"/>
+        </w:rPr>
+        <w:t xml:space="preserve">}</w:t>
+      </w:r>
+      <w:r>
+        <w:rPr>
+          <w:rFonts w:ascii="Courier New" w:cs="Courier New" w:eastAsia="Courier New" w:hAnsi="Courier New"/>
+          <w:color w:val="d4d4d4"/>
+          <w:sz w:val="21"/>
+          <w:szCs w:val="21"/>
+          <w:rtl w:val="0"/>
+        </w:rPr>
+        <w:t xml:space="preserve"> </w:t>
+      </w:r>
+      <w:r>
+        <w:rPr>
+          <w:rFonts w:ascii="Courier New" w:cs="Courier New" w:eastAsia="Courier New" w:hAnsi="Courier New"/>
+          <w:color w:val="808080"/>
+          <w:sz w:val="21"/>
+          <w:szCs w:val="21"/>
+          <w:rtl w:val="0"/>
+        </w:rPr>
+        <w:t xml:space="preserve">/&gt;</w:t>
+      </w:r>
+      <w:r>
+        <w:rPr>
+          <w:rFonts w:ascii="Courier New" w:cs="Courier New" w:eastAsia="Courier New" w:hAnsi="Courier New"/>
+          <w:color w:val="d4d4d4"/>
+          <w:sz w:val="21"/>
+          <w:szCs w:val="21"/>
+          <w:rtl w:val="0"/>
+        </w:rPr>
+        <w:t xml:space="preserve"> : </w:t>
+      </w:r>
+      <w:r>
+        <w:rPr>
+          <w:rFonts w:ascii="Courier New" w:cs="Courier New" w:eastAsia="Courier New" w:hAnsi="Courier New"/>
+          <w:color w:val="ce9178"/>
+          <w:sz w:val="21"/>
+          <w:szCs w:val="21"/>
+          <w:rtl w:val="0"/>
+        </w:rPr>
+        <w:t xml:space="preserve">" "</w:t>
+      </w:r>
+      <w:r>
+        <w:rPr>
+          <w:rFonts w:ascii="Courier New" w:cs="Courier New" w:eastAsia="Courier New" w:hAnsi="Courier New"/>
+          <w:color w:val="569cd6"/>
+          <w:sz w:val="21"/>
+          <w:szCs w:val="21"/>
+          <w:rtl w:val="0"/>
+        </w:rPr>
+        <w:t xml:space="preserve">}</w:t>
+      </w:r>
+    </w:p>
+    <w:p>
+      <w:pPr>
+        <w:rPr>
+          <w:b w:val="1"/>
+          <w:sz w:val="34"/>
+          <w:szCs w:val="34"/>
+        </w:rPr>
+      </w:pPr>
+      <w:r>
+        <w:rPr>
+          <w:rtl w:val="0"/>
+        </w:rPr>
+      </w:r>
+    </w:p>
+    <w:p>
+      <w:pPr>
+        <w:rPr>
+          <w:sz w:val="28"/>
+          <w:szCs w:val="28"/>
+        </w:rPr>
+      </w:pPr>
+      <w:r>
+        <w:rPr>
+          <w:b w:val="1"/>
+          <w:sz w:val="36"/>
+          <w:szCs w:val="36"/>
+          <w:rtl w:val="0"/>
+        </w:rPr>
+        <w:t xml:space="preserve">Challenge : </w:t>
+      </w:r>
+      <w:r>
+        <w:rPr>
+          <w:b w:val="1"/>
+          <w:sz w:val="28"/>
+          <w:szCs w:val="28"/>
+          <w:rtl w:val="0"/>
+        </w:rPr>
+        <w:t xml:space="preserve">change the button color on button press. </w:t>
+        <w:br w:type="textWrapping"/>
+        <w:t xml:space="preserve">-&gt; </w:t>
+      </w:r>
+      <w:r>
+        <w:rPr>
+          <w:sz w:val="28"/>
+          <w:szCs w:val="28"/>
+          <w:rtl w:val="0"/>
+        </w:rPr>
+        <w:t xml:space="preserve">first, it needs to be found whether the form is open or close , for this pass boolean variable showAddTask as prop to the component </w:t>
+      </w:r>
+      <w:r>
+        <w:rPr>
+          <w:b w:val="1"/>
+          <w:sz w:val="28"/>
+          <w:szCs w:val="28"/>
+          <w:rtl w:val="0"/>
+        </w:rPr>
+        <w:t xml:space="preserve">Header.js</w:t>
+      </w:r>
+      <w:r>
+        <w:rPr>
+          <w:sz w:val="28"/>
+          <w:szCs w:val="28"/>
+          <w:rtl w:val="0"/>
+        </w:rPr>
+        <w:t xml:space="preserve">. </w:t>
+      </w:r>
+    </w:p>
+    <w:p>
+      <w:pPr>
+        <w:rPr>
+          <w:sz w:val="28"/>
+          <w:szCs w:val="28"/>
+        </w:rPr>
+      </w:pPr>
+      <w:r>
+        <w:rPr>
+          <w:b w:val="1"/>
+          <w:sz w:val="28"/>
+          <w:szCs w:val="28"/>
+          <w:rtl w:val="0"/>
+        </w:rPr>
+        <w:t xml:space="preserve">-&gt; </w:t>
+      </w:r>
+      <w:r>
+        <w:rPr>
+          <w:sz w:val="28"/>
+          <w:szCs w:val="28"/>
+          <w:rtl w:val="0"/>
+        </w:rPr>
+        <w:t xml:space="preserve">then , use evaluation expression by enclosing inside the curly braces { } by considering boolean variable showAddTask.</w:t>
+      </w:r>
+    </w:p>
+    <w:p>
+      <w:pPr>
+        <w:shd w:fill="1e1e1e" w:val="clear"/>
+        <w:spacing w:line="325.71428571428567" w:lineRule="auto"/>
+        <w:rPr>
+          <w:rFonts w:ascii="Courier New" w:cs="Courier New" w:eastAsia="Courier New" w:hAnsi="Courier New"/>
+          <w:color w:val="569cd6"/>
+          <w:sz w:val="21"/>
+          <w:szCs w:val="21"/>
+        </w:rPr>
+      </w:pPr>
+      <w:r>
+        <w:rPr>
+          <w:rFonts w:ascii="Courier New" w:cs="Courier New" w:eastAsia="Courier New" w:hAnsi="Courier New"/>
+          <w:color w:val="9cdcfe"/>
+          <w:sz w:val="21"/>
+          <w:szCs w:val="21"/>
+          <w:rtl w:val="0"/>
+        </w:rPr>
+        <w:t xml:space="preserve">color</w:t>
+      </w:r>
+      <w:r>
+        <w:rPr>
+          <w:rFonts w:ascii="Courier New" w:cs="Courier New" w:eastAsia="Courier New" w:hAnsi="Courier New"/>
+          <w:color w:val="d4d4d4"/>
+          <w:sz w:val="21"/>
+          <w:szCs w:val="21"/>
+          <w:rtl w:val="0"/>
+        </w:rPr>
+        <w:t xml:space="preserve">=</w:t>
+      </w:r>
+      <w:r>
+        <w:rPr>
+          <w:rFonts w:ascii="Courier New" w:cs="Courier New" w:eastAsia="Courier New" w:hAnsi="Courier New"/>
+          <w:color w:val="569cd6"/>
+          <w:sz w:val="21"/>
+          <w:szCs w:val="21"/>
+          <w:rtl w:val="0"/>
+        </w:rPr>
+        <w:t xml:space="preserve">{</w:t>
+      </w:r>
+      <w:r>
+        <w:rPr>
+          <w:rFonts w:ascii="Courier New" w:cs="Courier New" w:eastAsia="Courier New" w:hAnsi="Courier New"/>
+          <w:color w:val="9cdcfe"/>
+          <w:sz w:val="21"/>
+          <w:szCs w:val="21"/>
+          <w:rtl w:val="0"/>
+        </w:rPr>
+        <w:t xml:space="preserve">showAdd</w:t>
+      </w:r>
+      <w:r>
+        <w:rPr>
+          <w:rFonts w:ascii="Courier New" w:cs="Courier New" w:eastAsia="Courier New" w:hAnsi="Courier New"/>
+          <w:color w:val="d4d4d4"/>
+          <w:sz w:val="21"/>
+          <w:szCs w:val="21"/>
+          <w:rtl w:val="0"/>
+        </w:rPr>
+        <w:t xml:space="preserve"> ? </w:t>
+      </w:r>
+      <w:r>
+        <w:rPr>
+          <w:rFonts w:ascii="Courier New" w:cs="Courier New" w:eastAsia="Courier New" w:hAnsi="Courier New"/>
+          <w:color w:val="ce9178"/>
+          <w:sz w:val="21"/>
+          <w:szCs w:val="21"/>
+          <w:rtl w:val="0"/>
+        </w:rPr>
+        <w:t xml:space="preserve">"Red"</w:t>
+      </w:r>
+      <w:r>
+        <w:rPr>
+          <w:rFonts w:ascii="Courier New" w:cs="Courier New" w:eastAsia="Courier New" w:hAnsi="Courier New"/>
+          <w:color w:val="d4d4d4"/>
+          <w:sz w:val="21"/>
+          <w:szCs w:val="21"/>
+          <w:rtl w:val="0"/>
+        </w:rPr>
+        <w:t xml:space="preserve"> : </w:t>
+      </w:r>
+      <w:r>
+        <w:rPr>
+          <w:rFonts w:ascii="Courier New" w:cs="Courier New" w:eastAsia="Courier New" w:hAnsi="Courier New"/>
+          <w:color w:val="ce9178"/>
+          <w:sz w:val="21"/>
+          <w:szCs w:val="21"/>
+          <w:rtl w:val="0"/>
+        </w:rPr>
+        <w:t xml:space="preserve">"Green"</w:t>
+      </w:r>
+      <w:r>
+        <w:rPr>
+          <w:rFonts w:ascii="Courier New" w:cs="Courier New" w:eastAsia="Courier New" w:hAnsi="Courier New"/>
+          <w:color w:val="569cd6"/>
+          <w:sz w:val="21"/>
+          <w:szCs w:val="21"/>
+          <w:rtl w:val="0"/>
+        </w:rPr>
+        <w:t xml:space="preserve">}</w:t>
+      </w:r>
+    </w:p>
+    <w:p>
+      <w:pPr>
+        <w:shd w:fill="1e1e1e" w:val="clear"/>
+        <w:spacing w:line="325.71428571428567" w:lineRule="auto"/>
+        <w:rPr>
+          <w:rFonts w:ascii="Courier New" w:cs="Courier New" w:eastAsia="Courier New" w:hAnsi="Courier New"/>
+          <w:color w:val="569cd6"/>
+          <w:sz w:val="21"/>
+          <w:szCs w:val="21"/>
+        </w:rPr>
+      </w:pPr>
+      <w:r>
+        <w:rPr>
+          <w:rFonts w:ascii="Courier New" w:cs="Courier New" w:eastAsia="Courier New" w:hAnsi="Courier New"/>
+          <w:color w:val="d4d4d4"/>
+          <w:sz w:val="21"/>
+          <w:szCs w:val="21"/>
+          <w:rtl w:val="0"/>
+        </w:rPr>
+        <w:t xml:space="preserve">       </w:t>
+      </w:r>
+      <w:r>
+        <w:rPr>
+          <w:rFonts w:ascii="Courier New" w:cs="Courier New" w:eastAsia="Courier New" w:hAnsi="Courier New"/>
+          <w:color w:val="9cdcfe"/>
+          <w:sz w:val="21"/>
+          <w:szCs w:val="21"/>
+          <w:rtl w:val="0"/>
+        </w:rPr>
+        <w:t xml:space="preserve">text</w:t>
+      </w:r>
+      <w:r>
+        <w:rPr>
+          <w:rFonts w:ascii="Courier New" w:cs="Courier New" w:eastAsia="Courier New" w:hAnsi="Courier New"/>
+          <w:color w:val="d4d4d4"/>
+          <w:sz w:val="21"/>
+          <w:szCs w:val="21"/>
+          <w:rtl w:val="0"/>
+        </w:rPr>
+        <w:t xml:space="preserve">=</w:t>
+      </w:r>
+      <w:r>
+        <w:rPr>
+          <w:rFonts w:ascii="Courier New" w:cs="Courier New" w:eastAsia="Courier New" w:hAnsi="Courier New"/>
+          <w:color w:val="569cd6"/>
+          <w:sz w:val="21"/>
+          <w:szCs w:val="21"/>
+          <w:rtl w:val="0"/>
+        </w:rPr>
+        <w:t xml:space="preserve">{</w:t>
+      </w:r>
+      <w:r>
+        <w:rPr>
+          <w:rFonts w:ascii="Courier New" w:cs="Courier New" w:eastAsia="Courier New" w:hAnsi="Courier New"/>
+          <w:color w:val="9cdcfe"/>
+          <w:sz w:val="21"/>
+          <w:szCs w:val="21"/>
+          <w:rtl w:val="0"/>
+        </w:rPr>
+        <w:t xml:space="preserve">showAdd</w:t>
+      </w:r>
+      <w:r>
+        <w:rPr>
+          <w:rFonts w:ascii="Courier New" w:cs="Courier New" w:eastAsia="Courier New" w:hAnsi="Courier New"/>
+          <w:color w:val="d4d4d4"/>
+          <w:sz w:val="21"/>
+          <w:szCs w:val="21"/>
+          <w:rtl w:val="0"/>
+        </w:rPr>
+        <w:t xml:space="preserve"> ? </w:t>
+      </w:r>
+      <w:r>
+        <w:rPr>
+          <w:rFonts w:ascii="Courier New" w:cs="Courier New" w:eastAsia="Courier New" w:hAnsi="Courier New"/>
+          <w:color w:val="ce9178"/>
+          <w:sz w:val="21"/>
+          <w:szCs w:val="21"/>
+          <w:rtl w:val="0"/>
+        </w:rPr>
+        <w:t xml:space="preserve">"Close"</w:t>
+      </w:r>
+      <w:r>
+        <w:rPr>
+          <w:rFonts w:ascii="Courier New" w:cs="Courier New" w:eastAsia="Courier New" w:hAnsi="Courier New"/>
+          <w:color w:val="d4d4d4"/>
+          <w:sz w:val="21"/>
+          <w:szCs w:val="21"/>
+          <w:rtl w:val="0"/>
+        </w:rPr>
+        <w:t xml:space="preserve"> : </w:t>
+      </w:r>
+      <w:r>
+        <w:rPr>
+          <w:rFonts w:ascii="Courier New" w:cs="Courier New" w:eastAsia="Courier New" w:hAnsi="Courier New"/>
+          <w:color w:val="ce9178"/>
+          <w:sz w:val="21"/>
+          <w:szCs w:val="21"/>
+          <w:rtl w:val="0"/>
+        </w:rPr>
+        <w:t xml:space="preserve">"Open"</w:t>
+      </w:r>
+      <w:r>
+        <w:rPr>
+          <w:rFonts w:ascii="Courier New" w:cs="Courier New" w:eastAsia="Courier New" w:hAnsi="Courier New"/>
+          <w:color w:val="569cd6"/>
+          <w:sz w:val="21"/>
+          <w:szCs w:val="21"/>
+          <w:rtl w:val="0"/>
+        </w:rPr>
+        <w:t xml:space="preserve">}</w:t>
+      </w:r>
+    </w:p>
+    <w:p>
+      <w:pPr>
+        <w:rPr>
+          <w:sz w:val="28"/>
+          <w:szCs w:val="28"/>
+        </w:rPr>
+      </w:pPr>
+      <w:r>
+        <w:rPr>
+          <w:rtl w:val="0"/>
+        </w:rPr>
+      </w:r>
+    </w:p>
+    <w:p>
+      <w:pPr>
+        <w:rPr>
+          <w:sz w:val="28"/>
+          <w:szCs w:val="28"/>
+        </w:rPr>
+      </w:pPr>
+      <w:r>
+        <w:rPr>
+          <w:b w:val="1"/>
+          <w:sz w:val="28"/>
+          <w:szCs w:val="28"/>
+          <w:rtl w:val="0"/>
+        </w:rPr>
+        <w:t xml:space="preserve">-&gt; it can be done via css by selecting element by id also , </w:t>
+      </w:r>
+      <w:r>
+        <w:rPr>
+          <w:sz w:val="28"/>
+          <w:szCs w:val="28"/>
+          <w:rtl w:val="0"/>
+        </w:rPr>
+        <w:t xml:space="preserve"> but that makes it messy &amp; doing via reactjs is very flexible &amp; less messy. </w:t>
+      </w:r>
+    </w:p>
+    <w:p>
+      <w:pPr>
+        <w:rPr>
+          <w:sz w:val="28"/>
+          <w:szCs w:val="28"/>
+        </w:rPr>
+      </w:pPr>
+      <w:r>
+        <w:rPr>
+          <w:rtl w:val="0"/>
+        </w:rPr>
+      </w:r>
+    </w:p>
+    <w:p>
+      <w:pPr>
+        <w:rPr>
+          <w:sz w:val="28"/>
+          <w:szCs w:val="28"/>
+        </w:rPr>
+      </w:pPr>
+      <w:r>
+        <w:rPr>
+          <w:rtl w:val="0"/>
+        </w:rPr>
+      </w:r>
+    </w:p>
+    <w:p>
+      <w:pPr>
+        <w:rPr>
+          <w:b w:val="1"/>
+          <w:sz w:val="38"/>
+          <w:szCs w:val="38"/>
+        </w:rPr>
+      </w:pPr>
+      <w:r>
+        <w:rPr>
+          <w:b w:val="1"/>
+          <w:sz w:val="38"/>
+          <w:szCs w:val="38"/>
+          <w:rtl w:val="0"/>
+        </w:rPr>
+        <w:t xml:space="preserve">Till now front end : UI part has been completed , now server task is left to be done . </w:t>
+      </w:r>
+    </w:p>
+    <w:p>
+      <w:pPr>
+        <w:rPr>
+          <w:b w:val="1"/>
+          <w:sz w:val="38"/>
+          <w:szCs w:val="38"/>
+        </w:rPr>
+      </w:pPr>
+      <w:r>
+        <w:rPr>
+          <w:rtl w:val="0"/>
+        </w:rPr>
+      </w:r>
+    </w:p>
+    <w:p>
+      <w:pPr>
+        <w:rPr>
+          <w:sz w:val="50"/>
+          <w:szCs w:val="50"/>
+        </w:rPr>
+      </w:pPr>
+      <w:r>
+        <w:rPr>
+          <w:b w:val="1"/>
+          <w:sz w:val="50"/>
+          <w:szCs w:val="50"/>
+          <w:rtl w:val="0"/>
+        </w:rPr>
+        <w:t xml:space="preserve">How to deploy the code on server ??</w:t>
+        <w:br w:type="textWrapping"/>
+        <w:t xml:space="preserve">Do we need to put all the files on which we are working on to the server ?</w:t>
+      </w:r>
+      <w:r>
+        <w:rPr>
+          <w:rtl w:val="0"/>
+        </w:rPr>
+      </w:r>
+    </w:p>
+    <w:p>
+      <w:pPr>
+        <w:rPr>
+          <w:sz w:val="50"/>
+          <w:szCs w:val="50"/>
+        </w:rPr>
+      </w:pPr>
+      <w:r>
+        <w:rPr>
+          <w:rtl w:val="0"/>
+        </w:rPr>
+      </w:r>
+    </w:p>
+    <w:p>
+      <w:pPr>
+        <w:rPr>
+          <w:b w:val="1"/>
+          <w:sz w:val="50"/>
+          <w:szCs w:val="50"/>
+        </w:rPr>
+      </w:pPr>
+      <w:r>
+        <w:rPr>
+          <w:sz w:val="50"/>
+          <w:szCs w:val="50"/>
+          <w:rtl w:val="0"/>
+        </w:rPr>
+        <w:t xml:space="preserve">We can deploy very easily by just uploading one folder , i.e. </w:t>
+      </w:r>
+      <w:r>
+        <w:rPr>
+          <w:b w:val="1"/>
+          <w:sz w:val="50"/>
+          <w:szCs w:val="50"/>
+          <w:rtl w:val="0"/>
+        </w:rPr>
+        <w:t xml:space="preserve">build</w:t>
+      </w:r>
+    </w:p>
+    <w:p>
+      <w:pPr>
+        <w:rPr>
+          <w:sz w:val="50"/>
+          <w:szCs w:val="50"/>
+        </w:rPr>
+      </w:pPr>
+      <w:r>
+        <w:rPr>
+          <w:rtl w:val="0"/>
+        </w:rPr>
+      </w:r>
+    </w:p>
+    <w:p>
+      <w:pPr>
+        <w:rPr>
+          <w:sz w:val="50"/>
+          <w:szCs w:val="50"/>
+        </w:rPr>
+      </w:pPr>
+      <w:r>
+        <w:rPr>
+          <w:sz w:val="50"/>
+          <w:szCs w:val="50"/>
+          <w:rtl w:val="0"/>
+        </w:rPr>
+        <w:t xml:space="preserve">How to create </w:t>
+      </w:r>
+      <w:r>
+        <w:rPr>
+          <w:b w:val="1"/>
+          <w:sz w:val="50"/>
+          <w:szCs w:val="50"/>
+          <w:rtl w:val="0"/>
+        </w:rPr>
+        <w:t xml:space="preserve">build </w:t>
+      </w:r>
+      <w:r>
+        <w:rPr>
+          <w:sz w:val="50"/>
+          <w:szCs w:val="50"/>
+          <w:rtl w:val="0"/>
+        </w:rPr>
+        <w:t xml:space="preserve">folder ?</w:t>
+      </w:r>
+    </w:p>
+    <w:p>
+      <w:pPr>
+        <w:rPr>
+          <w:b w:val="1"/>
+          <w:sz w:val="50"/>
+          <w:szCs w:val="50"/>
+        </w:rPr>
+      </w:pPr>
+      <w:r>
+        <w:rPr>
+          <w:rtl w:val="0"/>
+        </w:rPr>
+      </w:r>
+    </w:p>
+    <w:p>
+      <w:pPr>
+        <w:rPr>
+          <w:sz w:val="50"/>
+          <w:szCs w:val="50"/>
+        </w:rPr>
+      </w:pPr>
+      <w:r>
+        <w:rPr>
+          <w:b w:val="1"/>
+          <w:sz w:val="50"/>
+          <w:szCs w:val="50"/>
+          <w:rtl w:val="0"/>
+        </w:rPr>
+        <w:t xml:space="preserve">1 =&gt; </w:t>
+      </w:r>
+      <w:r>
+        <w:rPr>
+          <w:sz w:val="50"/>
+          <w:szCs w:val="50"/>
+          <w:rtl w:val="0"/>
+        </w:rPr>
+        <w:t xml:space="preserve">npm run build</w:t>
+      </w:r>
+    </w:p>
+    <w:p>
+      <w:pPr>
+        <w:rPr>
+          <w:b w:val="1"/>
+          <w:sz w:val="50"/>
+          <w:szCs w:val="50"/>
+        </w:rPr>
+      </w:pPr>
+      <w:r>
+        <w:rPr>
+          <w:b w:val="1"/>
+          <w:sz w:val="50"/>
+          <w:szCs w:val="50"/>
+          <w:rtl w:val="0"/>
+        </w:rPr>
+        <w:t xml:space="preserve">2 =&gt; install serve package global </w:t>
+      </w:r>
+    </w:p>
+    <w:p>
+      <w:pPr>
+        <w:ind w:firstLine="720"/>
+        <w:rPr>
+          <w:sz w:val="50"/>
+          <w:szCs w:val="50"/>
+        </w:rPr>
+      </w:pPr>
+      <w:r>
+        <w:rPr>
+          <w:sz w:val="50"/>
+          <w:szCs w:val="50"/>
+          <w:rtl w:val="0"/>
+        </w:rPr>
+        <w:t xml:space="preserve">:&gt; npm i -g serve</w:t>
+      </w:r>
+    </w:p>
+    <w:p>
+      <w:pPr>
+        <w:ind w:left="0" w:firstLine="0"/>
+        <w:rPr>
+          <w:sz w:val="50"/>
+          <w:szCs w:val="50"/>
+        </w:rPr>
+      </w:pPr>
+      <w:r>
+        <w:rPr>
+          <w:sz w:val="50"/>
+          <w:szCs w:val="50"/>
+          <w:rtl w:val="0"/>
+        </w:rPr>
+        <w:t xml:space="preserve">3=&gt; serve -s build -p &lt;specify port number&gt;</w:t>
+      </w:r>
+      <w:r>
+        <w:rPr>
+          <w:rtl w:val="0"/>
+        </w:rPr>
+      </w:r>
+    </w:p>
+    <w:p>
+      <w:pPr>
+        <w:rPr>
+          <w:b w:val="1"/>
+          <w:sz w:val="28"/>
+          <w:szCs w:val="28"/>
+        </w:rPr>
+      </w:pPr>
+      <w:r>
+        <w:rPr>
+          <w:rtl w:val="0"/>
+        </w:rPr>
+      </w:r>
+    </w:p>
+    <w:p>
+      <w:pPr>
+        <w:rPr>
+          <w:b w:val="1"/>
+          <w:sz w:val="28"/>
+          <w:szCs w:val="28"/>
+        </w:rPr>
+      </w:pPr>
+      <w:r>
+        <w:rPr>
+          <w:rtl w:val="0"/>
+        </w:rPr>
+      </w:r>
+    </w:p>
+    <w:p>
+      <w:pPr>
+        <w:rPr>
+          <w:b w:val="1"/>
+          <w:sz w:val="28"/>
+          <w:szCs w:val="28"/>
+        </w:rPr>
+      </w:pPr>
       <w:r>
         <w:rPr>
           <w:rtl w:val="0"/>
@@ -8069,6 +9832,273 @@
           <w:rtl w:val="0"/>
         </w:rPr>
         <w:t xml:space="preserve">newObj = { newField, ...oldObj}</w:t>
+      </w:r>
+    </w:p>
+    <w:p>
+      <w:pPr>
+        <w:ind w:left="0" w:firstLine="0"/>
+        <w:rPr>
+          <w:b w:val="1"/>
+          <w:sz w:val="34"/>
+          <w:szCs w:val="34"/>
+        </w:rPr>
+      </w:pPr>
+      <w:r>
+        <w:rPr>
+          <w:rtl w:val="0"/>
+        </w:rPr>
+      </w:r>
+    </w:p>
+    <w:p>
+      <w:pPr>
+        <w:ind w:left="0" w:firstLine="0"/>
+        <w:rPr>
+          <w:b w:val="1"/>
+          <w:sz w:val="28"/>
+          <w:szCs w:val="28"/>
+        </w:rPr>
+      </w:pPr>
+      <w:r>
+        <w:rPr>
+          <w:b w:val="1"/>
+          <w:sz w:val="28"/>
+          <w:szCs w:val="28"/>
+          <w:rtl w:val="0"/>
+        </w:rPr>
+        <w:t xml:space="preserve">Arrays are Objects</w:t>
+      </w:r>
+    </w:p>
+    <w:p>
+      <w:pPr>
+        <w:ind w:left="0" w:firstLine="0"/>
+        <w:rPr>
+          <w:b w:val="1"/>
+          <w:sz w:val="28"/>
+          <w:szCs w:val="28"/>
+        </w:rPr>
+      </w:pPr>
+      <w:r>
+        <w:rPr>
+          <w:b w:val="1"/>
+          <w:sz w:val="28"/>
+          <w:szCs w:val="28"/>
+          <w:rtl w:val="0"/>
+        </w:rPr>
+        <w:t xml:space="preserve">Arrays are a special type of objects. The typeof operator in JavaScript returns "object" for arrays. But, JavaScript arrays are best described as arrays.</w:t>
+      </w:r>
+    </w:p>
+    <w:p>
+      <w:pPr>
+        <w:ind w:left="0" w:firstLine="0"/>
+        <w:rPr>
+          <w:b w:val="1"/>
+          <w:sz w:val="28"/>
+          <w:szCs w:val="28"/>
+        </w:rPr>
+      </w:pPr>
+      <w:r>
+        <w:rPr>
+          <w:rtl w:val="0"/>
+        </w:rPr>
+      </w:r>
+    </w:p>
+    <w:p>
+      <w:pPr>
+        <w:ind w:left="0" w:firstLine="0"/>
+        <w:rPr>
+          <w:b w:val="1"/>
+          <w:sz w:val="28"/>
+          <w:szCs w:val="28"/>
+        </w:rPr>
+      </w:pPr>
+      <w:r>
+        <w:pict>
+          <v:rect style="width:0.0pt;height:1.5pt" o:hr="t" o:hrstd="t" o:hralign="center" fillcolor="#A0A0A0" stroked="f"/>
+        </w:pict>
+      </w:r>
+      <w:r>
+        <w:rPr>
+          <w:rtl w:val="0"/>
+        </w:rPr>
+      </w:r>
+    </w:p>
+    <w:p>
+      <w:pPr>
+        <w:pStyle w:val="Heading2"/>
+        <w:keepNext w:val="0"/>
+        <w:keepLines w:val="0"/>
+        <w:spacing w:after="80" w:lineRule="auto"/>
+        <w:rPr>
+          <w:b w:val="1"/>
+          <w:sz w:val="34"/>
+          <w:szCs w:val="34"/>
+        </w:rPr>
+      </w:pPr>
+      <w:bookmarkStart w:colFirst="0" w:colLast="0" w:name="_asey5o7k5gtu" w:id="1"/>
+      <w:bookmarkEnd w:id="1"/>
+      <w:r>
+        <w:rPr>
+          <w:b w:val="1"/>
+          <w:sz w:val="34"/>
+          <w:szCs w:val="34"/>
+          <w:rtl w:val="0"/>
+        </w:rPr>
+        <w:t xml:space="preserve">Definition and Usage</w:t>
+      </w:r>
+    </w:p>
+    <w:p>
+      <w:pPr>
+        <w:spacing w:after="340" w:before="340" w:lineRule="auto"/>
+        <w:rPr>
+          <w:b w:val="1"/>
+          <w:sz w:val="28"/>
+          <w:szCs w:val="28"/>
+        </w:rPr>
+      </w:pPr>
+      <w:r>
+        <w:rPr>
+          <w:b w:val="1"/>
+          <w:sz w:val="28"/>
+          <w:szCs w:val="28"/>
+          <w:rtl w:val="0"/>
+        </w:rPr>
+        <w:t xml:space="preserve">The isArray() method determines whether an object is an array.</w:t>
+      </w:r>
+    </w:p>
+    <w:p>
+      <w:pPr>
+        <w:spacing w:after="340" w:before="340" w:lineRule="auto"/>
+        <w:rPr>
+          <w:b w:val="1"/>
+          <w:sz w:val="28"/>
+          <w:szCs w:val="28"/>
+        </w:rPr>
+      </w:pPr>
+      <w:r>
+        <w:rPr>
+          <w:b w:val="1"/>
+          <w:sz w:val="28"/>
+          <w:szCs w:val="28"/>
+          <w:rtl w:val="0"/>
+        </w:rPr>
+        <w:t xml:space="preserve">This function returns true if the object is an array, and false if not.</w:t>
+      </w:r>
+    </w:p>
+    <w:p>
+      <w:pPr>
+        <w:ind w:left="0" w:firstLine="0"/>
+        <w:rPr>
+          <w:b w:val="1"/>
+          <w:sz w:val="28"/>
+          <w:szCs w:val="28"/>
+        </w:rPr>
+      </w:pPr>
+      <w:r>
+        <w:rPr>
+          <w:rtl w:val="0"/>
+        </w:rPr>
+      </w:r>
+    </w:p>
+    <w:p>
+      <w:pPr>
+        <w:ind w:left="0" w:firstLine="0"/>
+        <w:rPr>
+          <w:b w:val="1"/>
+          <w:sz w:val="28"/>
+          <w:szCs w:val="28"/>
+        </w:rPr>
+      </w:pPr>
+      <w:r>
+        <w:rPr>
+          <w:rtl w:val="0"/>
+        </w:rPr>
+      </w:r>
+    </w:p>
+    <w:p>
+      <w:pPr>
+        <w:ind w:left="0" w:firstLine="0"/>
+        <w:rPr>
+          <w:b w:val="1"/>
+          <w:sz w:val="28"/>
+          <w:szCs w:val="28"/>
+        </w:rPr>
+      </w:pPr>
+      <w:r>
+        <w:rPr>
+          <w:b w:val="1"/>
+          <w:sz w:val="28"/>
+          <w:szCs w:val="28"/>
+          <w:rtl w:val="0"/>
+        </w:rPr>
+        <w:t xml:space="preserve">Syntax : </w:t>
+      </w:r>
+    </w:p>
+    <w:p>
+      <w:pPr>
+        <w:ind w:left="0" w:firstLine="0"/>
+        <w:rPr>
+          <w:b w:val="1"/>
+          <w:sz w:val="28"/>
+          <w:szCs w:val="28"/>
+        </w:rPr>
+      </w:pPr>
+      <w:r>
+        <w:rPr>
+          <w:b w:val="1"/>
+          <w:sz w:val="28"/>
+          <w:szCs w:val="28"/>
+          <w:rtl w:val="0"/>
+        </w:rPr>
+        <w:t xml:space="preserve">Array.isArray(object) </w:t>
+      </w:r>
+    </w:p>
+    <w:p>
+      <w:pPr>
+        <w:ind w:left="0" w:firstLine="0"/>
+        <w:rPr>
+          <w:b w:val="1"/>
+          <w:sz w:val="28"/>
+          <w:szCs w:val="28"/>
+        </w:rPr>
+      </w:pPr>
+      <w:r>
+        <w:rPr>
+          <w:b w:val="1"/>
+          <w:sz w:val="28"/>
+          <w:szCs w:val="28"/>
+          <w:rtl w:val="0"/>
+        </w:rPr>
+        <w:t xml:space="preserve">Returns true or false. </w:t>
+      </w:r>
+    </w:p>
+    <w:p>
+      <w:pPr>
+        <w:ind w:left="0" w:firstLine="0"/>
+        <w:rPr>
+          <w:b w:val="1"/>
+          <w:sz w:val="28"/>
+          <w:szCs w:val="28"/>
+        </w:rPr>
+      </w:pPr>
+      <w:r>
+        <w:rPr>
+          <w:rtl w:val="0"/>
+        </w:rPr>
+      </w:r>
+    </w:p>
+    <w:p>
+      <w:pPr>
+        <w:ind w:left="0" w:firstLine="0"/>
+        <w:rPr>
+          <w:b w:val="1"/>
+          <w:sz w:val="28"/>
+          <w:szCs w:val="28"/>
+        </w:rPr>
+      </w:pPr>
+      <w:r>
+        <w:rPr>
+          <w:rtl w:val="0"/>
+        </w:rPr>
       </w:r>
     </w:p>
     <w:p>

</xml_diff>

<commit_message>
added interview questions which I was unable to anwser
</commit_message>
<xml_diff>
--- a/react-task-tracker/ReactJS.docx
+++ b/react-task-tracker/ReactJS.docx
@@ -311,7 +311,7 @@
       <w:pPr>
         <w:numPr>
           <w:ilvl w:val="0"/>
-          <w:numId w:val="5"/>
+          <w:numId w:val="6"/>
         </w:numPr>
         <w:ind w:left="720" w:hanging="360"/>
         <w:rPr>
@@ -370,6 +370,1077 @@
         <w:rPr>
           <w:rtl w:val="0"/>
         </w:rPr>
+      </w:r>
+    </w:p>
+    <w:p>
+      <w:pPr>
+        <w:numPr>
+          <w:ilvl w:val="0"/>
+          <w:numId w:val="6"/>
+        </w:numPr>
+        <w:ind w:left="720" w:hanging="360"/>
+        <w:rPr>
+          <w:u w:val="none"/>
+        </w:rPr>
+      </w:pPr>
+      <w:r>
+        <w:rPr>
+          <w:rtl w:val="0"/>
+        </w:rPr>
+        <w:t xml:space="preserve">In HTML for label we write </w:t>
+      </w:r>
+      <w:r>
+        <w:rPr>
+          <w:b w:val="1"/>
+          <w:rtl w:val="0"/>
+        </w:rPr>
+        <w:t xml:space="preserve">for </w:t>
+      </w:r>
+      <w:r>
+        <w:rPr>
+          <w:rtl w:val="0"/>
+        </w:rPr>
+        <w:t xml:space="preserve">as </w:t>
+      </w:r>
+    </w:p>
+    <w:p>
+      <w:pPr>
+        <w:ind w:left="720" w:firstLine="0"/>
+        <w:rPr/>
+      </w:pPr>
+      <w:r>
+        <w:rPr>
+          <w:rtl w:val="0"/>
+        </w:rPr>
+        <w:t xml:space="preserve">&lt;label  for=”name of element”&gt;</w:t>
+      </w:r>
+    </w:p>
+    <w:p>
+      <w:pPr>
+        <w:ind w:left="720" w:firstLine="0"/>
+        <w:rPr/>
+      </w:pPr>
+      <w:r>
+        <w:rPr>
+          <w:rtl w:val="0"/>
+        </w:rPr>
+        <w:t xml:space="preserve">But in JSX : </w:t>
+      </w:r>
+    </w:p>
+    <w:p>
+      <w:pPr>
+        <w:ind w:left="720" w:firstLine="0"/>
+        <w:rPr/>
+      </w:pPr>
+      <w:r>
+        <w:rPr>
+          <w:rtl w:val="0"/>
+        </w:rPr>
+        <w:t xml:space="preserve">&lt;label htmlFor = “name of element”&gt;</w:t>
+      </w:r>
+    </w:p>
+    <w:p>
+      <w:pPr>
+        <w:ind w:left="720" w:firstLine="0"/>
+        <w:rPr>
+          <w:b w:val="1"/>
+        </w:rPr>
+      </w:pPr>
+      <w:r>
+        <w:rPr>
+          <w:rtl w:val="0"/>
+        </w:rPr>
+      </w:r>
+    </w:p>
+    <w:p>
+      <w:pPr>
+        <w:ind w:left="0" w:firstLine="0"/>
+        <w:rPr>
+          <w:b w:val="1"/>
+        </w:rPr>
+      </w:pPr>
+      <w:r>
+        <w:rPr>
+          <w:b w:val="1"/>
+          <w:rtl w:val="0"/>
+        </w:rPr>
+        <w:t xml:space="preserve">App.js </w:t>
+      </w:r>
+    </w:p>
+    <w:p>
+      <w:pPr>
+        <w:ind w:left="0" w:firstLine="0"/>
+        <w:rPr/>
+      </w:pPr>
+      <w:r>
+        <w:rPr>
+          <w:rtl w:val="0"/>
+        </w:rPr>
+        <w:t xml:space="preserve">Function App(){</w:t>
+      </w:r>
+    </w:p>
+    <w:p>
+      <w:pPr>
+        <w:ind w:left="0" w:firstLine="0"/>
+        <w:rPr/>
+      </w:pPr>
+      <w:r>
+        <w:rPr>
+          <w:rtl w:val="0"/>
+        </w:rPr>
+        <w:t xml:space="preserve">}</w:t>
+      </w:r>
+    </w:p>
+    <w:p>
+      <w:pPr>
+        <w:ind w:left="0" w:firstLine="0"/>
+        <w:rPr/>
+      </w:pPr>
+      <w:r>
+        <w:rPr>
+          <w:rtl w:val="0"/>
+        </w:rPr>
+        <w:t xml:space="preserve">It is function, which acts as component, class can </w:t>
+      </w:r>
+    </w:p>
+    <w:p>
+      <w:pPr>
+        <w:ind w:left="0" w:firstLine="0"/>
+        <w:rPr/>
+      </w:pPr>
+      <w:r>
+        <w:rPr>
+          <w:rtl w:val="0"/>
+        </w:rPr>
+        <w:t xml:space="preserve">Also act as component. </w:t>
+      </w:r>
+    </w:p>
+    <w:p>
+      <w:pPr>
+        <w:ind w:left="0" w:firstLine="0"/>
+        <w:rPr/>
+      </w:pPr>
+      <w:r>
+        <w:rPr>
+          <w:b w:val="1"/>
+          <w:rtl w:val="0"/>
+        </w:rPr>
+        <w:t xml:space="preserve">Note : </w:t>
+      </w:r>
+      <w:r>
+        <w:rPr>
+          <w:rtl w:val="0"/>
+        </w:rPr>
+        <w:t xml:space="preserve">function App() can return only one element, though inside it another element may exist.</w:t>
+      </w:r>
+    </w:p>
+    <w:p>
+      <w:pPr>
+        <w:ind w:left="0" w:firstLine="0"/>
+        <w:rPr/>
+      </w:pPr>
+      <w:r>
+        <w:rPr>
+          <w:rtl w:val="0"/>
+        </w:rPr>
+      </w:r>
+    </w:p>
+    <w:p>
+      <w:pPr>
+        <w:ind w:left="0" w:firstLine="0"/>
+        <w:rPr/>
+      </w:pPr>
+      <w:r>
+        <w:rPr>
+          <w:rtl w:val="0"/>
+        </w:rPr>
+        <w:t xml:space="preserve">In function app() return div / content , javascript code can be written inside the curly braces. </w:t>
+      </w:r>
+    </w:p>
+    <w:p>
+      <w:pPr>
+        <w:ind w:left="0" w:firstLine="0"/>
+        <w:rPr/>
+      </w:pPr>
+      <w:r>
+        <w:rPr>
+          <w:rtl w:val="0"/>
+        </w:rPr>
+        <w:t xml:space="preserve">{ js code}</w:t>
+      </w:r>
+    </w:p>
+    <w:p>
+      <w:pPr>
+        <w:ind w:left="0" w:firstLine="0"/>
+        <w:rPr/>
+      </w:pPr>
+      <w:r>
+        <w:rPr>
+          <w:b w:val="1"/>
+          <w:rtl w:val="0"/>
+        </w:rPr>
+        <w:t xml:space="preserve">Note</w:t>
+      </w:r>
+      <w:r>
+        <w:rPr>
+          <w:rtl w:val="0"/>
+        </w:rPr>
+        <w:t xml:space="preserve"> :  think your app as bunch of containers.</w:t>
+      </w:r>
+    </w:p>
+    <w:p>
+      <w:pPr>
+        <w:rPr>
+          <w:b w:val="1"/>
+          <w:sz w:val="28"/>
+          <w:szCs w:val="28"/>
+        </w:rPr>
+      </w:pPr>
+      <w:r>
+        <w:rPr>
+          <w:rtl w:val="0"/>
+        </w:rPr>
+      </w:r>
+    </w:p>
+    <w:p>
+      <w:pPr>
+        <w:rPr>
+          <w:b w:val="1"/>
+          <w:sz w:val="28"/>
+          <w:szCs w:val="28"/>
+        </w:rPr>
+      </w:pPr>
+      <w:r>
+        <w:rPr>
+          <w:rtl w:val="0"/>
+        </w:rPr>
+      </w:r>
+    </w:p>
+    <w:p>
+      <w:pPr>
+        <w:rPr>
+          <w:sz w:val="28"/>
+          <w:szCs w:val="28"/>
+        </w:rPr>
+      </w:pPr>
+      <w:r>
+        <w:rPr>
+          <w:sz w:val="28"/>
+          <w:szCs w:val="28"/>
+          <w:rtl w:val="0"/>
+        </w:rPr>
+        <w:t xml:space="preserve">Type </w:t>
+      </w:r>
+      <w:r>
+        <w:rPr>
+          <w:b w:val="1"/>
+          <w:sz w:val="28"/>
+          <w:szCs w:val="28"/>
+          <w:rtl w:val="0"/>
+        </w:rPr>
+        <w:t xml:space="preserve">rafce</w:t>
+      </w:r>
+      <w:r>
+        <w:rPr>
+          <w:sz w:val="28"/>
+          <w:szCs w:val="28"/>
+          <w:rtl w:val="0"/>
+        </w:rPr>
+        <w:t xml:space="preserve"> to create boiler plate for arrow function based components.</w:t>
+      </w:r>
+    </w:p>
+    <w:p>
+      <w:pPr>
+        <w:rPr>
+          <w:b w:val="1"/>
+          <w:sz w:val="28"/>
+          <w:szCs w:val="28"/>
+        </w:rPr>
+      </w:pPr>
+      <w:r>
+        <w:rPr>
+          <w:rtl w:val="0"/>
+        </w:rPr>
+      </w:r>
+    </w:p>
+    <w:p>
+      <w:pPr>
+        <w:rPr>
+          <w:b w:val="1"/>
+          <w:sz w:val="28"/>
+          <w:szCs w:val="28"/>
+        </w:rPr>
+      </w:pPr>
+      <w:r>
+        <w:rPr>
+          <w:rtl w:val="0"/>
+        </w:rPr>
+      </w:r>
+    </w:p>
+    <w:p>
+      <w:pPr>
+        <w:rPr>
+          <w:b w:val="1"/>
+          <w:sz w:val="28"/>
+          <w:szCs w:val="28"/>
+        </w:rPr>
+      </w:pPr>
+      <w:r>
+        <w:rPr>
+          <w:b w:val="1"/>
+          <w:sz w:val="28"/>
+          <w:szCs w:val="28"/>
+          <w:rtl w:val="0"/>
+        </w:rPr>
+        <w:t xml:space="preserve">To create class based components : </w:t>
+      </w:r>
+    </w:p>
+    <w:p>
+      <w:pPr>
+        <w:shd w:fill="1e1e1e" w:val="clear"/>
+        <w:spacing w:line="325.71428571428567" w:lineRule="auto"/>
+        <w:rPr>
+          <w:rFonts w:ascii="Courier New" w:cs="Courier New" w:eastAsia="Courier New" w:hAnsi="Courier New"/>
+          <w:color w:val="ce9178"/>
+          <w:sz w:val="21"/>
+          <w:szCs w:val="21"/>
+        </w:rPr>
+      </w:pPr>
+      <w:r>
+        <w:rPr>
+          <w:rFonts w:ascii="Courier New" w:cs="Courier New" w:eastAsia="Courier New" w:hAnsi="Courier New"/>
+          <w:color w:val="c586c0"/>
+          <w:sz w:val="21"/>
+          <w:szCs w:val="21"/>
+          <w:rtl w:val="0"/>
+        </w:rPr>
+        <w:t xml:space="preserve">import</w:t>
+      </w:r>
+      <w:r>
+        <w:rPr>
+          <w:rFonts w:ascii="Courier New" w:cs="Courier New" w:eastAsia="Courier New" w:hAnsi="Courier New"/>
+          <w:color w:val="d4d4d4"/>
+          <w:sz w:val="21"/>
+          <w:szCs w:val="21"/>
+          <w:rtl w:val="0"/>
+        </w:rPr>
+        <w:t xml:space="preserve"> </w:t>
+      </w:r>
+      <w:r>
+        <w:rPr>
+          <w:rFonts w:ascii="Courier New" w:cs="Courier New" w:eastAsia="Courier New" w:hAnsi="Courier New"/>
+          <w:color w:val="9cdcfe"/>
+          <w:sz w:val="21"/>
+          <w:szCs w:val="21"/>
+          <w:rtl w:val="0"/>
+        </w:rPr>
+        <w:t xml:space="preserve">React</w:t>
+      </w:r>
+      <w:r>
+        <w:rPr>
+          <w:rFonts w:ascii="Courier New" w:cs="Courier New" w:eastAsia="Courier New" w:hAnsi="Courier New"/>
+          <w:color w:val="d4d4d4"/>
+          <w:sz w:val="21"/>
+          <w:szCs w:val="21"/>
+          <w:rtl w:val="0"/>
+        </w:rPr>
+        <w:t xml:space="preserve"> </w:t>
+      </w:r>
+      <w:r>
+        <w:rPr>
+          <w:rFonts w:ascii="Courier New" w:cs="Courier New" w:eastAsia="Courier New" w:hAnsi="Courier New"/>
+          <w:color w:val="c586c0"/>
+          <w:sz w:val="21"/>
+          <w:szCs w:val="21"/>
+          <w:rtl w:val="0"/>
+        </w:rPr>
+        <w:t xml:space="preserve">from</w:t>
+      </w:r>
+      <w:r>
+        <w:rPr>
+          <w:rFonts w:ascii="Courier New" w:cs="Courier New" w:eastAsia="Courier New" w:hAnsi="Courier New"/>
+          <w:color w:val="d4d4d4"/>
+          <w:sz w:val="21"/>
+          <w:szCs w:val="21"/>
+          <w:rtl w:val="0"/>
+        </w:rPr>
+        <w:t xml:space="preserve"> </w:t>
+      </w:r>
+      <w:r>
+        <w:rPr>
+          <w:rFonts w:ascii="Courier New" w:cs="Courier New" w:eastAsia="Courier New" w:hAnsi="Courier New"/>
+          <w:color w:val="ce9178"/>
+          <w:sz w:val="21"/>
+          <w:szCs w:val="21"/>
+          <w:rtl w:val="0"/>
+        </w:rPr>
+        <w:t xml:space="preserve">'react'</w:t>
+      </w:r>
+    </w:p>
+    <w:p>
+      <w:pPr>
+        <w:shd w:fill="1e1e1e" w:val="clear"/>
+        <w:spacing w:line="325.71428571428567" w:lineRule="auto"/>
+        <w:rPr>
+          <w:rFonts w:ascii="Courier New" w:cs="Courier New" w:eastAsia="Courier New" w:hAnsi="Courier New"/>
+          <w:color w:val="d4d4d4"/>
+          <w:sz w:val="21"/>
+          <w:szCs w:val="21"/>
+        </w:rPr>
+      </w:pPr>
+      <w:r>
+        <w:rPr>
+          <w:rtl w:val="0"/>
+        </w:rPr>
+      </w:r>
+    </w:p>
+    <w:p>
+      <w:pPr>
+        <w:shd w:fill="1e1e1e" w:val="clear"/>
+        <w:spacing w:line="325.71428571428567" w:lineRule="auto"/>
+        <w:rPr>
+          <w:rFonts w:ascii="Courier New" w:cs="Courier New" w:eastAsia="Courier New" w:hAnsi="Courier New"/>
+          <w:color w:val="d4d4d4"/>
+          <w:sz w:val="21"/>
+          <w:szCs w:val="21"/>
+        </w:rPr>
+      </w:pPr>
+      <w:r>
+        <w:rPr>
+          <w:rFonts w:ascii="Courier New" w:cs="Courier New" w:eastAsia="Courier New" w:hAnsi="Courier New"/>
+          <w:color w:val="569cd6"/>
+          <w:sz w:val="21"/>
+          <w:szCs w:val="21"/>
+          <w:rtl w:val="0"/>
+        </w:rPr>
+        <w:t xml:space="preserve">class</w:t>
+      </w:r>
+      <w:r>
+        <w:rPr>
+          <w:rFonts w:ascii="Courier New" w:cs="Courier New" w:eastAsia="Courier New" w:hAnsi="Courier New"/>
+          <w:color w:val="d4d4d4"/>
+          <w:sz w:val="21"/>
+          <w:szCs w:val="21"/>
+          <w:rtl w:val="0"/>
+        </w:rPr>
+        <w:t xml:space="preserve"> </w:t>
+      </w:r>
+      <w:r>
+        <w:rPr>
+          <w:rFonts w:ascii="Courier New" w:cs="Courier New" w:eastAsia="Courier New" w:hAnsi="Courier New"/>
+          <w:color w:val="4ec9b0"/>
+          <w:sz w:val="21"/>
+          <w:szCs w:val="21"/>
+          <w:rtl w:val="0"/>
+        </w:rPr>
+        <w:t xml:space="preserve">App</w:t>
+      </w:r>
+      <w:r>
+        <w:rPr>
+          <w:rFonts w:ascii="Courier New" w:cs="Courier New" w:eastAsia="Courier New" w:hAnsi="Courier New"/>
+          <w:color w:val="d4d4d4"/>
+          <w:sz w:val="21"/>
+          <w:szCs w:val="21"/>
+          <w:rtl w:val="0"/>
+        </w:rPr>
+        <w:t xml:space="preserve"> </w:t>
+      </w:r>
+      <w:r>
+        <w:rPr>
+          <w:rFonts w:ascii="Courier New" w:cs="Courier New" w:eastAsia="Courier New" w:hAnsi="Courier New"/>
+          <w:color w:val="569cd6"/>
+          <w:sz w:val="21"/>
+          <w:szCs w:val="21"/>
+          <w:rtl w:val="0"/>
+        </w:rPr>
+        <w:t xml:space="preserve">extends</w:t>
+      </w:r>
+      <w:r>
+        <w:rPr>
+          <w:rFonts w:ascii="Courier New" w:cs="Courier New" w:eastAsia="Courier New" w:hAnsi="Courier New"/>
+          <w:color w:val="d4d4d4"/>
+          <w:sz w:val="21"/>
+          <w:szCs w:val="21"/>
+          <w:rtl w:val="0"/>
+        </w:rPr>
+        <w:t xml:space="preserve"> </w:t>
+      </w:r>
+      <w:r>
+        <w:rPr>
+          <w:rFonts w:ascii="Courier New" w:cs="Courier New" w:eastAsia="Courier New" w:hAnsi="Courier New"/>
+          <w:color w:val="4ec9b0"/>
+          <w:sz w:val="21"/>
+          <w:szCs w:val="21"/>
+          <w:rtl w:val="0"/>
+        </w:rPr>
+        <w:t xml:space="preserve">React</w:t>
+      </w:r>
+      <w:r>
+        <w:rPr>
+          <w:rFonts w:ascii="Courier New" w:cs="Courier New" w:eastAsia="Courier New" w:hAnsi="Courier New"/>
+          <w:color w:val="d4d4d4"/>
+          <w:sz w:val="21"/>
+          <w:szCs w:val="21"/>
+          <w:rtl w:val="0"/>
+        </w:rPr>
+        <w:t xml:space="preserve">.</w:t>
+      </w:r>
+      <w:r>
+        <w:rPr>
+          <w:rFonts w:ascii="Courier New" w:cs="Courier New" w:eastAsia="Courier New" w:hAnsi="Courier New"/>
+          <w:color w:val="4ec9b0"/>
+          <w:sz w:val="21"/>
+          <w:szCs w:val="21"/>
+          <w:rtl w:val="0"/>
+        </w:rPr>
+        <w:t xml:space="preserve">Component</w:t>
+      </w:r>
+      <w:r>
+        <w:rPr>
+          <w:rFonts w:ascii="Courier New" w:cs="Courier New" w:eastAsia="Courier New" w:hAnsi="Courier New"/>
+          <w:color w:val="d4d4d4"/>
+          <w:sz w:val="21"/>
+          <w:szCs w:val="21"/>
+          <w:rtl w:val="0"/>
+        </w:rPr>
+        <w:t xml:space="preserve">{</w:t>
+      </w:r>
+    </w:p>
+    <w:p>
+      <w:pPr>
+        <w:shd w:fill="1e1e1e" w:val="clear"/>
+        <w:spacing w:line="325.71428571428567" w:lineRule="auto"/>
+        <w:rPr>
+          <w:rFonts w:ascii="Courier New" w:cs="Courier New" w:eastAsia="Courier New" w:hAnsi="Courier New"/>
+          <w:color w:val="d4d4d4"/>
+          <w:sz w:val="21"/>
+          <w:szCs w:val="21"/>
+        </w:rPr>
+      </w:pPr>
+      <w:r>
+        <w:rPr>
+          <w:rFonts w:ascii="Courier New" w:cs="Courier New" w:eastAsia="Courier New" w:hAnsi="Courier New"/>
+          <w:color w:val="d4d4d4"/>
+          <w:sz w:val="21"/>
+          <w:szCs w:val="21"/>
+          <w:rtl w:val="0"/>
+        </w:rPr>
+        <w:t xml:space="preserve"> </w:t>
+      </w:r>
+      <w:r>
+        <w:rPr>
+          <w:rFonts w:ascii="Courier New" w:cs="Courier New" w:eastAsia="Courier New" w:hAnsi="Courier New"/>
+          <w:color w:val="dcdcaa"/>
+          <w:sz w:val="21"/>
+          <w:szCs w:val="21"/>
+          <w:rtl w:val="0"/>
+        </w:rPr>
+        <w:t xml:space="preserve">render</w:t>
+      </w:r>
+      <w:r>
+        <w:rPr>
+          <w:rFonts w:ascii="Courier New" w:cs="Courier New" w:eastAsia="Courier New" w:hAnsi="Courier New"/>
+          <w:color w:val="d4d4d4"/>
+          <w:sz w:val="21"/>
+          <w:szCs w:val="21"/>
+          <w:rtl w:val="0"/>
+        </w:rPr>
+        <w:t xml:space="preserve">(){</w:t>
+      </w:r>
+    </w:p>
+    <w:p>
+      <w:pPr>
+        <w:shd w:fill="1e1e1e" w:val="clear"/>
+        <w:spacing w:line="325.71428571428567" w:lineRule="auto"/>
+        <w:rPr>
+          <w:rFonts w:ascii="Courier New" w:cs="Courier New" w:eastAsia="Courier New" w:hAnsi="Courier New"/>
+          <w:color w:val="808080"/>
+          <w:sz w:val="21"/>
+          <w:szCs w:val="21"/>
+        </w:rPr>
+      </w:pPr>
+      <w:r>
+        <w:rPr>
+          <w:rFonts w:ascii="Courier New" w:cs="Courier New" w:eastAsia="Courier New" w:hAnsi="Courier New"/>
+          <w:color w:val="d4d4d4"/>
+          <w:sz w:val="21"/>
+          <w:szCs w:val="21"/>
+          <w:rtl w:val="0"/>
+        </w:rPr>
+        <w:t xml:space="preserve">   </w:t>
+      </w:r>
+      <w:r>
+        <w:rPr>
+          <w:rFonts w:ascii="Courier New" w:cs="Courier New" w:eastAsia="Courier New" w:hAnsi="Courier New"/>
+          <w:color w:val="c586c0"/>
+          <w:sz w:val="21"/>
+          <w:szCs w:val="21"/>
+          <w:rtl w:val="0"/>
+        </w:rPr>
+        <w:t xml:space="preserve">return</w:t>
+      </w:r>
+      <w:r>
+        <w:rPr>
+          <w:rFonts w:ascii="Courier New" w:cs="Courier New" w:eastAsia="Courier New" w:hAnsi="Courier New"/>
+          <w:color w:val="d4d4d4"/>
+          <w:sz w:val="21"/>
+          <w:szCs w:val="21"/>
+          <w:rtl w:val="0"/>
+        </w:rPr>
+        <w:t xml:space="preserve"> </w:t>
+      </w:r>
+      <w:r>
+        <w:rPr>
+          <w:rFonts w:ascii="Courier New" w:cs="Courier New" w:eastAsia="Courier New" w:hAnsi="Courier New"/>
+          <w:color w:val="808080"/>
+          <w:sz w:val="21"/>
+          <w:szCs w:val="21"/>
+          <w:rtl w:val="0"/>
+        </w:rPr>
+        <w:t xml:space="preserve">&lt;</w:t>
+      </w:r>
+      <w:r>
+        <w:rPr>
+          <w:rFonts w:ascii="Courier New" w:cs="Courier New" w:eastAsia="Courier New" w:hAnsi="Courier New"/>
+          <w:color w:val="569cd6"/>
+          <w:sz w:val="21"/>
+          <w:szCs w:val="21"/>
+          <w:rtl w:val="0"/>
+        </w:rPr>
+        <w:t xml:space="preserve">h1</w:t>
+      </w:r>
+      <w:r>
+        <w:rPr>
+          <w:rFonts w:ascii="Courier New" w:cs="Courier New" w:eastAsia="Courier New" w:hAnsi="Courier New"/>
+          <w:color w:val="808080"/>
+          <w:sz w:val="21"/>
+          <w:szCs w:val="21"/>
+          <w:rtl w:val="0"/>
+        </w:rPr>
+        <w:t xml:space="preserve">&gt;</w:t>
+      </w:r>
+      <w:r>
+        <w:rPr>
+          <w:rFonts w:ascii="Courier New" w:cs="Courier New" w:eastAsia="Courier New" w:hAnsi="Courier New"/>
+          <w:color w:val="d4d4d4"/>
+          <w:sz w:val="21"/>
+          <w:szCs w:val="21"/>
+          <w:rtl w:val="0"/>
+        </w:rPr>
+        <w:t xml:space="preserve">Hello from Class</w:t>
+      </w:r>
+      <w:r>
+        <w:rPr>
+          <w:rFonts w:ascii="Courier New" w:cs="Courier New" w:eastAsia="Courier New" w:hAnsi="Courier New"/>
+          <w:color w:val="808080"/>
+          <w:sz w:val="21"/>
+          <w:szCs w:val="21"/>
+          <w:rtl w:val="0"/>
+        </w:rPr>
+        <w:t xml:space="preserve">&lt;/</w:t>
+      </w:r>
+      <w:r>
+        <w:rPr>
+          <w:rFonts w:ascii="Courier New" w:cs="Courier New" w:eastAsia="Courier New" w:hAnsi="Courier New"/>
+          <w:color w:val="569cd6"/>
+          <w:sz w:val="21"/>
+          <w:szCs w:val="21"/>
+          <w:rtl w:val="0"/>
+        </w:rPr>
+        <w:t xml:space="preserve">h1</w:t>
+      </w:r>
+      <w:r>
+        <w:rPr>
+          <w:rFonts w:ascii="Courier New" w:cs="Courier New" w:eastAsia="Courier New" w:hAnsi="Courier New"/>
+          <w:color w:val="808080"/>
+          <w:sz w:val="21"/>
+          <w:szCs w:val="21"/>
+          <w:rtl w:val="0"/>
+        </w:rPr>
+        <w:t xml:space="preserve">&gt;</w:t>
+      </w:r>
+    </w:p>
+    <w:p>
+      <w:pPr>
+        <w:shd w:fill="1e1e1e" w:val="clear"/>
+        <w:spacing w:line="325.71428571428567" w:lineRule="auto"/>
+        <w:rPr>
+          <w:rFonts w:ascii="Courier New" w:cs="Courier New" w:eastAsia="Courier New" w:hAnsi="Courier New"/>
+          <w:color w:val="d4d4d4"/>
+          <w:sz w:val="21"/>
+          <w:szCs w:val="21"/>
+        </w:rPr>
+      </w:pPr>
+      <w:r>
+        <w:rPr>
+          <w:rFonts w:ascii="Courier New" w:cs="Courier New" w:eastAsia="Courier New" w:hAnsi="Courier New"/>
+          <w:color w:val="d4d4d4"/>
+          <w:sz w:val="21"/>
+          <w:szCs w:val="21"/>
+          <w:rtl w:val="0"/>
+        </w:rPr>
+        <w:t xml:space="preserve"> }</w:t>
+      </w:r>
+    </w:p>
+    <w:p>
+      <w:pPr>
+        <w:shd w:fill="1e1e1e" w:val="clear"/>
+        <w:spacing w:line="325.71428571428567" w:lineRule="auto"/>
+        <w:rPr>
+          <w:rFonts w:ascii="Courier New" w:cs="Courier New" w:eastAsia="Courier New" w:hAnsi="Courier New"/>
+          <w:color w:val="d4d4d4"/>
+          <w:sz w:val="21"/>
+          <w:szCs w:val="21"/>
+        </w:rPr>
+      </w:pPr>
+      <w:r>
+        <w:rPr>
+          <w:rFonts w:ascii="Courier New" w:cs="Courier New" w:eastAsia="Courier New" w:hAnsi="Courier New"/>
+          <w:color w:val="d4d4d4"/>
+          <w:sz w:val="21"/>
+          <w:szCs w:val="21"/>
+          <w:rtl w:val="0"/>
+        </w:rPr>
+        <w:t xml:space="preserve">}</w:t>
+      </w:r>
+    </w:p>
+    <w:p>
+      <w:pPr>
+        <w:shd w:fill="1e1e1e" w:val="clear"/>
+        <w:spacing w:line="325.71428571428567" w:lineRule="auto"/>
+        <w:rPr>
+          <w:rFonts w:ascii="Courier New" w:cs="Courier New" w:eastAsia="Courier New" w:hAnsi="Courier New"/>
+          <w:color w:val="d4d4d4"/>
+          <w:sz w:val="21"/>
+          <w:szCs w:val="21"/>
+        </w:rPr>
+      </w:pPr>
+      <w:r>
+        <w:rPr>
+          <w:rtl w:val="0"/>
+        </w:rPr>
+      </w:r>
+    </w:p>
+    <w:p>
+      <w:pPr>
+        <w:shd w:fill="1e1e1e" w:val="clear"/>
+        <w:spacing w:line="325.71428571428567" w:lineRule="auto"/>
+        <w:rPr>
+          <w:rFonts w:ascii="Courier New" w:cs="Courier New" w:eastAsia="Courier New" w:hAnsi="Courier New"/>
+          <w:color w:val="d4d4d4"/>
+          <w:sz w:val="21"/>
+          <w:szCs w:val="21"/>
+        </w:rPr>
+      </w:pPr>
+      <w:r>
+        <w:rPr>
+          <w:rFonts w:ascii="Courier New" w:cs="Courier New" w:eastAsia="Courier New" w:hAnsi="Courier New"/>
+          <w:color w:val="c586c0"/>
+          <w:sz w:val="21"/>
+          <w:szCs w:val="21"/>
+          <w:rtl w:val="0"/>
+        </w:rPr>
+        <w:t xml:space="preserve">export</w:t>
+      </w:r>
+      <w:r>
+        <w:rPr>
+          <w:rFonts w:ascii="Courier New" w:cs="Courier New" w:eastAsia="Courier New" w:hAnsi="Courier New"/>
+          <w:color w:val="d4d4d4"/>
+          <w:sz w:val="21"/>
+          <w:szCs w:val="21"/>
+          <w:rtl w:val="0"/>
+        </w:rPr>
+        <w:t xml:space="preserve"> </w:t>
+      </w:r>
+      <w:r>
+        <w:rPr>
+          <w:rFonts w:ascii="Courier New" w:cs="Courier New" w:eastAsia="Courier New" w:hAnsi="Courier New"/>
+          <w:color w:val="c586c0"/>
+          <w:sz w:val="21"/>
+          <w:szCs w:val="21"/>
+          <w:rtl w:val="0"/>
+        </w:rPr>
+        <w:t xml:space="preserve">default</w:t>
+      </w:r>
+      <w:r>
+        <w:rPr>
+          <w:rFonts w:ascii="Courier New" w:cs="Courier New" w:eastAsia="Courier New" w:hAnsi="Courier New"/>
+          <w:color w:val="d4d4d4"/>
+          <w:sz w:val="21"/>
+          <w:szCs w:val="21"/>
+          <w:rtl w:val="0"/>
+        </w:rPr>
+        <w:t xml:space="preserve"> </w:t>
+      </w:r>
+      <w:r>
+        <w:rPr>
+          <w:rFonts w:ascii="Courier New" w:cs="Courier New" w:eastAsia="Courier New" w:hAnsi="Courier New"/>
+          <w:color w:val="4ec9b0"/>
+          <w:sz w:val="21"/>
+          <w:szCs w:val="21"/>
+          <w:rtl w:val="0"/>
+        </w:rPr>
+        <w:t xml:space="preserve">App</w:t>
+      </w:r>
+      <w:r>
+        <w:rPr>
+          <w:rFonts w:ascii="Courier New" w:cs="Courier New" w:eastAsia="Courier New" w:hAnsi="Courier New"/>
+          <w:color w:val="d4d4d4"/>
+          <w:sz w:val="21"/>
+          <w:szCs w:val="21"/>
+          <w:rtl w:val="0"/>
+        </w:rPr>
+        <w:t xml:space="preserve">;</w:t>
+      </w:r>
+    </w:p>
+    <w:p>
+      <w:pPr>
+        <w:rPr>
+          <w:sz w:val="28"/>
+          <w:szCs w:val="28"/>
+        </w:rPr>
+      </w:pPr>
+      <w:r>
+        <w:rPr>
+          <w:rtl w:val="0"/>
+        </w:rPr>
+      </w:r>
+    </w:p>
+    <w:p>
+      <w:pPr>
+        <w:rPr>
+          <w:sz w:val="28"/>
+          <w:szCs w:val="28"/>
+        </w:rPr>
+      </w:pPr>
+      <w:r>
+        <w:rPr>
+          <w:b w:val="1"/>
+          <w:sz w:val="28"/>
+          <w:szCs w:val="28"/>
+          <w:rtl w:val="0"/>
+        </w:rPr>
+        <w:t xml:space="preserve">Note : props , </w:t>
+      </w:r>
+      <w:r>
+        <w:rPr>
+          <w:sz w:val="28"/>
+          <w:szCs w:val="28"/>
+          <w:rtl w:val="0"/>
+        </w:rPr>
+        <w:t xml:space="preserve">parameters passed to components.</w:t>
+      </w:r>
+    </w:p>
+    <w:p>
+      <w:pPr>
+        <w:rPr>
+          <w:sz w:val="28"/>
+          <w:szCs w:val="28"/>
+        </w:rPr>
+      </w:pPr>
+      <w:r>
+        <w:rPr>
+          <w:rtl w:val="0"/>
+        </w:rPr>
+      </w:r>
+    </w:p>
+    <w:p>
+      <w:pPr>
+        <w:rPr>
+          <w:sz w:val="28"/>
+          <w:szCs w:val="28"/>
+        </w:rPr>
+      </w:pPr>
+      <w:r>
+        <w:rPr>
+          <w:b w:val="1"/>
+          <w:sz w:val="28"/>
+          <w:szCs w:val="28"/>
+          <w:rtl w:val="0"/>
+        </w:rPr>
+        <w:t xml:space="preserve">propTypes : </w:t>
+      </w:r>
+      <w:r>
+        <w:rPr>
+          <w:sz w:val="28"/>
+          <w:szCs w:val="28"/>
+          <w:rtl w:val="0"/>
+        </w:rPr>
+        <w:t xml:space="preserve">it specifies what will be the type of props, whether it will </w:t>
+      </w:r>
+    </w:p>
+    <w:p>
+      <w:pPr>
+        <w:rPr>
+          <w:sz w:val="28"/>
+          <w:szCs w:val="28"/>
+        </w:rPr>
+      </w:pPr>
+      <w:r>
+        <w:rPr>
+          <w:sz w:val="28"/>
+          <w:szCs w:val="28"/>
+          <w:rtl w:val="0"/>
+        </w:rPr>
+        <w:t xml:space="preserve">String, integer, boolean etc . It makes the code more robust. </w:t>
+      </w:r>
+    </w:p>
+    <w:p>
+      <w:pPr>
+        <w:rPr>
+          <w:sz w:val="28"/>
+          <w:szCs w:val="28"/>
+        </w:rPr>
+      </w:pPr>
+      <w:r>
+        <w:rPr>
+          <w:sz w:val="28"/>
+          <w:szCs w:val="28"/>
+          <w:rtl w:val="0"/>
+        </w:rPr>
+        <w:t xml:space="preserve">We can use TypeScript too, to check if type of data is correct or , not.</w:t>
+      </w:r>
+    </w:p>
+    <w:p>
+      <w:pPr>
+        <w:rPr>
+          <w:sz w:val="28"/>
+          <w:szCs w:val="28"/>
+        </w:rPr>
+      </w:pPr>
+      <w:r>
+        <w:rPr>
+          <w:b w:val="1"/>
+          <w:sz w:val="28"/>
+          <w:szCs w:val="28"/>
+          <w:rtl w:val="0"/>
+        </w:rPr>
+        <w:t xml:space="preserve">Note : </w:t>
+      </w:r>
+      <w:r>
+        <w:rPr>
+          <w:sz w:val="28"/>
+          <w:szCs w:val="28"/>
+          <w:rtl w:val="0"/>
+        </w:rPr>
+        <w:t xml:space="preserve">while writing boolean or integer in the component make sure to write </w:t>
+      </w:r>
+    </w:p>
+    <w:p>
+      <w:pPr>
+        <w:rPr>
+          <w:sz w:val="28"/>
+          <w:szCs w:val="28"/>
+        </w:rPr>
+      </w:pPr>
+      <w:r>
+        <w:rPr>
+          <w:sz w:val="28"/>
+          <w:szCs w:val="28"/>
+          <w:rtl w:val="0"/>
+        </w:rPr>
+        <w:t xml:space="preserve">Them within {}.</w:t>
+      </w:r>
+    </w:p>
+    <w:p>
+      <w:pPr>
+        <w:rPr>
+          <w:sz w:val="28"/>
+          <w:szCs w:val="28"/>
+        </w:rPr>
+      </w:pPr>
+      <w:r>
+        <w:rPr>
+          <w:rtl w:val="0"/>
+        </w:rPr>
+      </w:r>
+    </w:p>
+    <w:p>
+      <w:pPr>
+        <w:rPr>
+          <w:sz w:val="28"/>
+          <w:szCs w:val="28"/>
+        </w:rPr>
+      </w:pPr>
+      <w:r>
+        <w:rPr>
+          <w:sz w:val="28"/>
+          <w:szCs w:val="28"/>
+          <w:rtl w:val="0"/>
+        </w:rPr>
+        <w:t xml:space="preserve">Components in ReactJS is added like XML e.g. : </w:t>
+      </w:r>
+    </w:p>
+    <w:p>
+      <w:pPr>
+        <w:rPr>
+          <w:b w:val="1"/>
+          <w:sz w:val="28"/>
+          <w:szCs w:val="28"/>
+        </w:rPr>
+      </w:pPr>
+      <w:r>
+        <w:rPr>
+          <w:sz w:val="28"/>
+          <w:szCs w:val="28"/>
+          <w:rtl w:val="0"/>
+        </w:rPr>
+        <w:t xml:space="preserve">&lt; </w:t>
+      </w:r>
+      <w:r>
+        <w:rPr>
+          <w:b w:val="1"/>
+          <w:sz w:val="28"/>
+          <w:szCs w:val="28"/>
+          <w:rtl w:val="0"/>
+        </w:rPr>
+        <w:t xml:space="preserve">Component /&gt;</w:t>
+      </w:r>
+    </w:p>
+    <w:p>
+      <w:pPr>
+        <w:rPr>
+          <w:b w:val="1"/>
+          <w:sz w:val="28"/>
+          <w:szCs w:val="28"/>
+        </w:rPr>
+      </w:pPr>
+      <w:r>
+        <w:rPr>
+          <w:rtl w:val="0"/>
+        </w:rPr>
+      </w:r>
+    </w:p>
+    <w:p>
+      <w:pPr>
+        <w:rPr>
+          <w:b w:val="1"/>
+          <w:sz w:val="28"/>
+          <w:szCs w:val="28"/>
+        </w:rPr>
+      </w:pPr>
+      <w:r>
+        <w:rPr>
+          <w:rtl w:val="0"/>
+        </w:rPr>
+      </w:r>
+    </w:p>
+    <w:p>
+      <w:pPr>
+        <w:rPr>
+          <w:b w:val="1"/>
+          <w:sz w:val="28"/>
+          <w:szCs w:val="28"/>
+        </w:rPr>
+      </w:pPr>
+      <w:r>
+        <w:rPr>
+          <w:b w:val="1"/>
+          <w:sz w:val="28"/>
+          <w:szCs w:val="28"/>
+          <w:rtl w:val="0"/>
+        </w:rPr>
+        <w:t xml:space="preserve">Styling in React js (CSS): </w:t>
       </w:r>
     </w:p>
     <w:p>
@@ -380,1117 +1451,46 @@
         </w:numPr>
         <w:ind w:left="720" w:hanging="360"/>
         <w:rPr>
-          <w:u w:val="none"/>
-        </w:rPr>
-      </w:pPr>
-      <w:r>
-        <w:rPr>
-          <w:rtl w:val="0"/>
-        </w:rPr>
-        <w:t xml:space="preserve">In HTML for label we write </w:t>
-      </w:r>
-      <w:r>
-        <w:rPr>
-          <w:b w:val="1"/>
-          <w:rtl w:val="0"/>
-        </w:rPr>
-        <w:t xml:space="preserve">for </w:t>
-      </w:r>
-      <w:r>
-        <w:rPr>
-          <w:rtl w:val="0"/>
-        </w:rPr>
-        <w:t xml:space="preserve">as </w:t>
-      </w:r>
-    </w:p>
-    <w:p>
-      <w:pPr>
-        <w:ind w:left="720" w:firstLine="0"/>
-        <w:rPr/>
-      </w:pPr>
-      <w:r>
-        <w:rPr>
-          <w:rtl w:val="0"/>
-        </w:rPr>
-        <w:t xml:space="preserve">&lt;label  for=”name of element”&gt;</w:t>
-      </w:r>
-    </w:p>
-    <w:p>
-      <w:pPr>
-        <w:ind w:left="720" w:firstLine="0"/>
-        <w:rPr/>
-      </w:pPr>
-      <w:r>
-        <w:rPr>
-          <w:rtl w:val="0"/>
-        </w:rPr>
-        <w:t xml:space="preserve">But in JSX : </w:t>
-      </w:r>
-    </w:p>
-    <w:p>
-      <w:pPr>
-        <w:ind w:left="720" w:firstLine="0"/>
-        <w:rPr/>
-      </w:pPr>
-      <w:r>
-        <w:rPr>
-          <w:rtl w:val="0"/>
-        </w:rPr>
-        <w:t xml:space="preserve">&lt;label htmlFor = “name of element”&gt;</w:t>
-      </w:r>
-    </w:p>
-    <w:p>
-      <w:pPr>
-        <w:ind w:left="720" w:firstLine="0"/>
-        <w:rPr>
-          <w:b w:val="1"/>
-        </w:rPr>
-      </w:pPr>
-      <w:r>
-        <w:rPr>
-          <w:rtl w:val="0"/>
-        </w:rPr>
-      </w:r>
-    </w:p>
-    <w:p>
-      <w:pPr>
-        <w:ind w:left="0" w:firstLine="0"/>
-        <w:rPr>
-          <w:b w:val="1"/>
-        </w:rPr>
-      </w:pPr>
-      <w:r>
-        <w:rPr>
-          <w:b w:val="1"/>
-          <w:rtl w:val="0"/>
-        </w:rPr>
-        <w:t xml:space="preserve">App.js </w:t>
-      </w:r>
-    </w:p>
-    <w:p>
-      <w:pPr>
-        <w:ind w:left="0" w:firstLine="0"/>
-        <w:rPr/>
-      </w:pPr>
-      <w:r>
-        <w:rPr>
-          <w:rtl w:val="0"/>
-        </w:rPr>
-        <w:t xml:space="preserve">Function App(){</w:t>
-      </w:r>
-    </w:p>
-    <w:p>
-      <w:pPr>
-        <w:ind w:left="0" w:firstLine="0"/>
-        <w:rPr/>
-      </w:pPr>
-      <w:r>
-        <w:rPr>
-          <w:rtl w:val="0"/>
-        </w:rPr>
-        <w:t xml:space="preserve">}</w:t>
-      </w:r>
-    </w:p>
-    <w:p>
-      <w:pPr>
-        <w:ind w:left="0" w:firstLine="0"/>
-        <w:rPr/>
-      </w:pPr>
-      <w:r>
-        <w:rPr>
-          <w:rtl w:val="0"/>
-        </w:rPr>
-        <w:t xml:space="preserve">It is function, which acts as component, class can </w:t>
-      </w:r>
-    </w:p>
-    <w:p>
-      <w:pPr>
-        <w:ind w:left="0" w:firstLine="0"/>
-        <w:rPr/>
-      </w:pPr>
-      <w:r>
-        <w:rPr>
-          <w:rtl w:val="0"/>
-        </w:rPr>
-        <w:t xml:space="preserve">Also act as component. </w:t>
-      </w:r>
-    </w:p>
-    <w:p>
-      <w:pPr>
-        <w:ind w:left="0" w:firstLine="0"/>
-        <w:rPr/>
-      </w:pPr>
-      <w:r>
-        <w:rPr>
-          <w:b w:val="1"/>
-          <w:rtl w:val="0"/>
-        </w:rPr>
-        <w:t xml:space="preserve">Note : </w:t>
-      </w:r>
-      <w:r>
-        <w:rPr>
-          <w:rtl w:val="0"/>
-        </w:rPr>
-        <w:t xml:space="preserve">function App() can return only one element, though inside it another element may exist.</w:t>
-      </w:r>
-    </w:p>
-    <w:p>
-      <w:pPr>
-        <w:ind w:left="0" w:firstLine="0"/>
-        <w:rPr/>
-      </w:pPr>
-      <w:r>
-        <w:rPr>
-          <w:rtl w:val="0"/>
-        </w:rPr>
-      </w:r>
-    </w:p>
-    <w:p>
-      <w:pPr>
-        <w:ind w:left="0" w:firstLine="0"/>
-        <w:rPr/>
-      </w:pPr>
-      <w:r>
-        <w:rPr>
-          <w:rtl w:val="0"/>
-        </w:rPr>
-        <w:t xml:space="preserve">In function app() return div / content , javascript code can be written inside the curly braces. </w:t>
-      </w:r>
-    </w:p>
-    <w:p>
-      <w:pPr>
-        <w:ind w:left="0" w:firstLine="0"/>
-        <w:rPr/>
-      </w:pPr>
-      <w:r>
-        <w:rPr>
-          <w:rtl w:val="0"/>
-        </w:rPr>
-        <w:t xml:space="preserve">{ js code}</w:t>
-      </w:r>
-    </w:p>
-    <w:p>
-      <w:pPr>
-        <w:ind w:left="0" w:firstLine="0"/>
-        <w:rPr/>
-      </w:pPr>
-      <w:r>
-        <w:rPr>
-          <w:b w:val="1"/>
-          <w:rtl w:val="0"/>
-        </w:rPr>
-        <w:t xml:space="preserve">Note</w:t>
-      </w:r>
-      <w:r>
-        <w:rPr>
-          <w:rtl w:val="0"/>
-        </w:rPr>
-        <w:t xml:space="preserve"> :  think your app as bunch of containers.</w:t>
-      </w:r>
-    </w:p>
-    <w:p>
-      <w:pPr>
-        <w:rPr>
-          <w:b w:val="1"/>
-          <w:sz w:val="28"/>
-          <w:szCs w:val="28"/>
-        </w:rPr>
-      </w:pPr>
-      <w:r>
-        <w:rPr>
-          <w:rtl w:val="0"/>
-        </w:rPr>
-      </w:r>
-    </w:p>
-    <w:p>
-      <w:pPr>
-        <w:rPr>
-          <w:b w:val="1"/>
-          <w:sz w:val="28"/>
-          <w:szCs w:val="28"/>
-        </w:rPr>
-      </w:pPr>
-      <w:r>
-        <w:rPr>
-          <w:rtl w:val="0"/>
-        </w:rPr>
-      </w:r>
-    </w:p>
-    <w:p>
-      <w:pPr>
-        <w:rPr>
-          <w:sz w:val="28"/>
-          <w:szCs w:val="28"/>
-        </w:rPr>
-      </w:pPr>
-      <w:r>
-        <w:rPr>
-          <w:sz w:val="28"/>
-          <w:szCs w:val="28"/>
-          <w:rtl w:val="0"/>
-        </w:rPr>
-        <w:t xml:space="preserve">Type </w:t>
-      </w:r>
-      <w:r>
-        <w:rPr>
-          <w:b w:val="1"/>
-          <w:sz w:val="28"/>
-          <w:szCs w:val="28"/>
-          <w:rtl w:val="0"/>
-        </w:rPr>
-        <w:t xml:space="preserve">rafce</w:t>
-      </w:r>
-      <w:r>
-        <w:rPr>
-          <w:sz w:val="28"/>
-          <w:szCs w:val="28"/>
-          <w:rtl w:val="0"/>
-        </w:rPr>
-        <w:t xml:space="preserve"> to create boiler plate for arrow function based components.</w:t>
-      </w:r>
-    </w:p>
-    <w:p>
-      <w:pPr>
-        <w:rPr>
-          <w:b w:val="1"/>
-          <w:sz w:val="28"/>
-          <w:szCs w:val="28"/>
-        </w:rPr>
-      </w:pPr>
-      <w:r>
-        <w:rPr>
-          <w:rtl w:val="0"/>
-        </w:rPr>
-      </w:r>
-    </w:p>
-    <w:p>
-      <w:pPr>
-        <w:rPr>
-          <w:b w:val="1"/>
-          <w:sz w:val="28"/>
-          <w:szCs w:val="28"/>
-        </w:rPr>
-      </w:pPr>
-      <w:r>
-        <w:rPr>
-          <w:rtl w:val="0"/>
-        </w:rPr>
-      </w:r>
-    </w:p>
-    <w:p>
-      <w:pPr>
-        <w:rPr>
-          <w:b w:val="1"/>
-          <w:sz w:val="28"/>
-          <w:szCs w:val="28"/>
-        </w:rPr>
-      </w:pPr>
-      <w:r>
-        <w:rPr>
-          <w:b w:val="1"/>
-          <w:sz w:val="28"/>
-          <w:szCs w:val="28"/>
-          <w:rtl w:val="0"/>
-        </w:rPr>
-        <w:t xml:space="preserve">To create class based components : </w:t>
-      </w:r>
-    </w:p>
-    <w:p>
-      <w:pPr>
-        <w:shd w:fill="1e1e1e" w:val="clear"/>
-        <w:spacing w:line="325.71428571428567" w:lineRule="auto"/>
-        <w:rPr>
-          <w:rFonts w:ascii="Courier New" w:cs="Courier New" w:eastAsia="Courier New" w:hAnsi="Courier New"/>
-          <w:color w:val="ce9178"/>
-          <w:sz w:val="21"/>
-          <w:szCs w:val="21"/>
-        </w:rPr>
-      </w:pPr>
-      <w:r>
-        <w:rPr>
-          <w:rFonts w:ascii="Courier New" w:cs="Courier New" w:eastAsia="Courier New" w:hAnsi="Courier New"/>
-          <w:color w:val="c586c0"/>
-          <w:sz w:val="21"/>
-          <w:szCs w:val="21"/>
-          <w:rtl w:val="0"/>
-        </w:rPr>
-        <w:t xml:space="preserve">import</w:t>
-      </w:r>
-      <w:r>
-        <w:rPr>
-          <w:rFonts w:ascii="Courier New" w:cs="Courier New" w:eastAsia="Courier New" w:hAnsi="Courier New"/>
-          <w:color w:val="d4d4d4"/>
-          <w:sz w:val="21"/>
-          <w:szCs w:val="21"/>
-          <w:rtl w:val="0"/>
-        </w:rPr>
-        <w:t xml:space="preserve"> </w:t>
-      </w:r>
-      <w:r>
-        <w:rPr>
-          <w:rFonts w:ascii="Courier New" w:cs="Courier New" w:eastAsia="Courier New" w:hAnsi="Courier New"/>
-          <w:color w:val="9cdcfe"/>
-          <w:sz w:val="21"/>
-          <w:szCs w:val="21"/>
-          <w:rtl w:val="0"/>
-        </w:rPr>
-        <w:t xml:space="preserve">React</w:t>
-      </w:r>
-      <w:r>
-        <w:rPr>
-          <w:rFonts w:ascii="Courier New" w:cs="Courier New" w:eastAsia="Courier New" w:hAnsi="Courier New"/>
-          <w:color w:val="d4d4d4"/>
-          <w:sz w:val="21"/>
-          <w:szCs w:val="21"/>
-          <w:rtl w:val="0"/>
-        </w:rPr>
-        <w:t xml:space="preserve"> </w:t>
-      </w:r>
-      <w:r>
-        <w:rPr>
-          <w:rFonts w:ascii="Courier New" w:cs="Courier New" w:eastAsia="Courier New" w:hAnsi="Courier New"/>
-          <w:color w:val="c586c0"/>
-          <w:sz w:val="21"/>
-          <w:szCs w:val="21"/>
-          <w:rtl w:val="0"/>
-        </w:rPr>
-        <w:t xml:space="preserve">from</w:t>
-      </w:r>
-      <w:r>
-        <w:rPr>
-          <w:rFonts w:ascii="Courier New" w:cs="Courier New" w:eastAsia="Courier New" w:hAnsi="Courier New"/>
-          <w:color w:val="d4d4d4"/>
-          <w:sz w:val="21"/>
-          <w:szCs w:val="21"/>
-          <w:rtl w:val="0"/>
-        </w:rPr>
-        <w:t xml:space="preserve"> </w:t>
-      </w:r>
-      <w:r>
-        <w:rPr>
-          <w:rFonts w:ascii="Courier New" w:cs="Courier New" w:eastAsia="Courier New" w:hAnsi="Courier New"/>
-          <w:color w:val="ce9178"/>
-          <w:sz w:val="21"/>
-          <w:szCs w:val="21"/>
-          <w:rtl w:val="0"/>
-        </w:rPr>
-        <w:t xml:space="preserve">'react'</w:t>
-      </w:r>
-    </w:p>
-    <w:p>
-      <w:pPr>
-        <w:shd w:fill="1e1e1e" w:val="clear"/>
-        <w:spacing w:line="325.71428571428567" w:lineRule="auto"/>
-        <w:rPr>
-          <w:rFonts w:ascii="Courier New" w:cs="Courier New" w:eastAsia="Courier New" w:hAnsi="Courier New"/>
-          <w:color w:val="d4d4d4"/>
-          <w:sz w:val="21"/>
-          <w:szCs w:val="21"/>
-        </w:rPr>
-      </w:pPr>
-      <w:r>
-        <w:rPr>
-          <w:rtl w:val="0"/>
-        </w:rPr>
-      </w:r>
-    </w:p>
-    <w:p>
-      <w:pPr>
-        <w:shd w:fill="1e1e1e" w:val="clear"/>
-        <w:spacing w:line="325.71428571428567" w:lineRule="auto"/>
-        <w:rPr>
-          <w:rFonts w:ascii="Courier New" w:cs="Courier New" w:eastAsia="Courier New" w:hAnsi="Courier New"/>
-          <w:color w:val="d4d4d4"/>
-          <w:sz w:val="21"/>
-          <w:szCs w:val="21"/>
-        </w:rPr>
-      </w:pPr>
-      <w:r>
-        <w:rPr>
-          <w:rFonts w:ascii="Courier New" w:cs="Courier New" w:eastAsia="Courier New" w:hAnsi="Courier New"/>
-          <w:color w:val="569cd6"/>
-          <w:sz w:val="21"/>
-          <w:szCs w:val="21"/>
-          <w:rtl w:val="0"/>
-        </w:rPr>
-        <w:t xml:space="preserve">class</w:t>
-      </w:r>
-      <w:r>
-        <w:rPr>
-          <w:rFonts w:ascii="Courier New" w:cs="Courier New" w:eastAsia="Courier New" w:hAnsi="Courier New"/>
-          <w:color w:val="d4d4d4"/>
-          <w:sz w:val="21"/>
-          <w:szCs w:val="21"/>
-          <w:rtl w:val="0"/>
-        </w:rPr>
-        <w:t xml:space="preserve"> </w:t>
-      </w:r>
-      <w:r>
-        <w:rPr>
-          <w:rFonts w:ascii="Courier New" w:cs="Courier New" w:eastAsia="Courier New" w:hAnsi="Courier New"/>
-          <w:color w:val="4ec9b0"/>
-          <w:sz w:val="21"/>
-          <w:szCs w:val="21"/>
-          <w:rtl w:val="0"/>
-        </w:rPr>
-        <w:t xml:space="preserve">App</w:t>
-      </w:r>
-      <w:r>
-        <w:rPr>
-          <w:rFonts w:ascii="Courier New" w:cs="Courier New" w:eastAsia="Courier New" w:hAnsi="Courier New"/>
-          <w:color w:val="d4d4d4"/>
-          <w:sz w:val="21"/>
-          <w:szCs w:val="21"/>
-          <w:rtl w:val="0"/>
-        </w:rPr>
-        <w:t xml:space="preserve"> </w:t>
-      </w:r>
-      <w:r>
-        <w:rPr>
-          <w:rFonts w:ascii="Courier New" w:cs="Courier New" w:eastAsia="Courier New" w:hAnsi="Courier New"/>
-          <w:color w:val="569cd6"/>
-          <w:sz w:val="21"/>
-          <w:szCs w:val="21"/>
-          <w:rtl w:val="0"/>
-        </w:rPr>
-        <w:t xml:space="preserve">extends</w:t>
-      </w:r>
-      <w:r>
-        <w:rPr>
-          <w:rFonts w:ascii="Courier New" w:cs="Courier New" w:eastAsia="Courier New" w:hAnsi="Courier New"/>
-          <w:color w:val="d4d4d4"/>
-          <w:sz w:val="21"/>
-          <w:szCs w:val="21"/>
-          <w:rtl w:val="0"/>
-        </w:rPr>
-        <w:t xml:space="preserve"> </w:t>
-      </w:r>
-      <w:r>
-        <w:rPr>
-          <w:rFonts w:ascii="Courier New" w:cs="Courier New" w:eastAsia="Courier New" w:hAnsi="Courier New"/>
-          <w:color w:val="4ec9b0"/>
-          <w:sz w:val="21"/>
-          <w:szCs w:val="21"/>
-          <w:rtl w:val="0"/>
-        </w:rPr>
-        <w:t xml:space="preserve">React</w:t>
-      </w:r>
-      <w:r>
-        <w:rPr>
-          <w:rFonts w:ascii="Courier New" w:cs="Courier New" w:eastAsia="Courier New" w:hAnsi="Courier New"/>
-          <w:color w:val="d4d4d4"/>
-          <w:sz w:val="21"/>
-          <w:szCs w:val="21"/>
-          <w:rtl w:val="0"/>
-        </w:rPr>
-        <w:t xml:space="preserve">.</w:t>
-      </w:r>
-      <w:r>
-        <w:rPr>
-          <w:rFonts w:ascii="Courier New" w:cs="Courier New" w:eastAsia="Courier New" w:hAnsi="Courier New"/>
-          <w:color w:val="4ec9b0"/>
-          <w:sz w:val="21"/>
-          <w:szCs w:val="21"/>
-          <w:rtl w:val="0"/>
-        </w:rPr>
-        <w:t xml:space="preserve">Component</w:t>
-      </w:r>
-      <w:r>
-        <w:rPr>
-          <w:rFonts w:ascii="Courier New" w:cs="Courier New" w:eastAsia="Courier New" w:hAnsi="Courier New"/>
-          <w:color w:val="d4d4d4"/>
-          <w:sz w:val="21"/>
-          <w:szCs w:val="21"/>
-          <w:rtl w:val="0"/>
-        </w:rPr>
-        <w:t xml:space="preserve">{</w:t>
-      </w:r>
-    </w:p>
-    <w:p>
-      <w:pPr>
-        <w:shd w:fill="1e1e1e" w:val="clear"/>
-        <w:spacing w:line="325.71428571428567" w:lineRule="auto"/>
-        <w:rPr>
-          <w:rFonts w:ascii="Courier New" w:cs="Courier New" w:eastAsia="Courier New" w:hAnsi="Courier New"/>
-          <w:color w:val="d4d4d4"/>
-          <w:sz w:val="21"/>
-          <w:szCs w:val="21"/>
-        </w:rPr>
-      </w:pPr>
-      <w:r>
-        <w:rPr>
-          <w:rFonts w:ascii="Courier New" w:cs="Courier New" w:eastAsia="Courier New" w:hAnsi="Courier New"/>
-          <w:color w:val="d4d4d4"/>
-          <w:sz w:val="21"/>
-          <w:szCs w:val="21"/>
-          <w:rtl w:val="0"/>
-        </w:rPr>
-        <w:t xml:space="preserve"> </w:t>
-      </w:r>
-      <w:r>
-        <w:rPr>
-          <w:rFonts w:ascii="Courier New" w:cs="Courier New" w:eastAsia="Courier New" w:hAnsi="Courier New"/>
-          <w:color w:val="dcdcaa"/>
-          <w:sz w:val="21"/>
-          <w:szCs w:val="21"/>
-          <w:rtl w:val="0"/>
-        </w:rPr>
-        <w:t xml:space="preserve">render</w:t>
-      </w:r>
-      <w:r>
-        <w:rPr>
-          <w:rFonts w:ascii="Courier New" w:cs="Courier New" w:eastAsia="Courier New" w:hAnsi="Courier New"/>
-          <w:color w:val="d4d4d4"/>
-          <w:sz w:val="21"/>
-          <w:szCs w:val="21"/>
-          <w:rtl w:val="0"/>
-        </w:rPr>
-        <w:t xml:space="preserve">(){</w:t>
-      </w:r>
-    </w:p>
-    <w:p>
-      <w:pPr>
-        <w:shd w:fill="1e1e1e" w:val="clear"/>
-        <w:spacing w:line="325.71428571428567" w:lineRule="auto"/>
-        <w:rPr>
-          <w:rFonts w:ascii="Courier New" w:cs="Courier New" w:eastAsia="Courier New" w:hAnsi="Courier New"/>
-          <w:color w:val="808080"/>
-          <w:sz w:val="21"/>
-          <w:szCs w:val="21"/>
-        </w:rPr>
-      </w:pPr>
-      <w:r>
-        <w:rPr>
-          <w:rFonts w:ascii="Courier New" w:cs="Courier New" w:eastAsia="Courier New" w:hAnsi="Courier New"/>
-          <w:color w:val="d4d4d4"/>
-          <w:sz w:val="21"/>
-          <w:szCs w:val="21"/>
-          <w:rtl w:val="0"/>
-        </w:rPr>
-        <w:t xml:space="preserve">   </w:t>
-      </w:r>
-      <w:r>
-        <w:rPr>
-          <w:rFonts w:ascii="Courier New" w:cs="Courier New" w:eastAsia="Courier New" w:hAnsi="Courier New"/>
-          <w:color w:val="c586c0"/>
-          <w:sz w:val="21"/>
-          <w:szCs w:val="21"/>
-          <w:rtl w:val="0"/>
-        </w:rPr>
-        <w:t xml:space="preserve">return</w:t>
-      </w:r>
-      <w:r>
-        <w:rPr>
-          <w:rFonts w:ascii="Courier New" w:cs="Courier New" w:eastAsia="Courier New" w:hAnsi="Courier New"/>
-          <w:color w:val="d4d4d4"/>
-          <w:sz w:val="21"/>
-          <w:szCs w:val="21"/>
-          <w:rtl w:val="0"/>
-        </w:rPr>
-        <w:t xml:space="preserve"> </w:t>
-      </w:r>
-      <w:r>
-        <w:rPr>
-          <w:rFonts w:ascii="Courier New" w:cs="Courier New" w:eastAsia="Courier New" w:hAnsi="Courier New"/>
-          <w:color w:val="808080"/>
-          <w:sz w:val="21"/>
-          <w:szCs w:val="21"/>
-          <w:rtl w:val="0"/>
-        </w:rPr>
-        <w:t xml:space="preserve">&lt;</w:t>
-      </w:r>
-      <w:r>
-        <w:rPr>
-          <w:rFonts w:ascii="Courier New" w:cs="Courier New" w:eastAsia="Courier New" w:hAnsi="Courier New"/>
-          <w:color w:val="569cd6"/>
-          <w:sz w:val="21"/>
-          <w:szCs w:val="21"/>
-          <w:rtl w:val="0"/>
-        </w:rPr>
-        <w:t xml:space="preserve">h1</w:t>
-      </w:r>
-      <w:r>
-        <w:rPr>
-          <w:rFonts w:ascii="Courier New" w:cs="Courier New" w:eastAsia="Courier New" w:hAnsi="Courier New"/>
-          <w:color w:val="808080"/>
-          <w:sz w:val="21"/>
-          <w:szCs w:val="21"/>
-          <w:rtl w:val="0"/>
-        </w:rPr>
-        <w:t xml:space="preserve">&gt;</w:t>
-      </w:r>
-      <w:r>
-        <w:rPr>
-          <w:rFonts w:ascii="Courier New" w:cs="Courier New" w:eastAsia="Courier New" w:hAnsi="Courier New"/>
-          <w:color w:val="d4d4d4"/>
-          <w:sz w:val="21"/>
-          <w:szCs w:val="21"/>
-          <w:rtl w:val="0"/>
-        </w:rPr>
-        <w:t xml:space="preserve">Hello from Class</w:t>
-      </w:r>
-      <w:r>
-        <w:rPr>
-          <w:rFonts w:ascii="Courier New" w:cs="Courier New" w:eastAsia="Courier New" w:hAnsi="Courier New"/>
-          <w:color w:val="808080"/>
-          <w:sz w:val="21"/>
-          <w:szCs w:val="21"/>
-          <w:rtl w:val="0"/>
-        </w:rPr>
-        <w:t xml:space="preserve">&lt;/</w:t>
-      </w:r>
-      <w:r>
-        <w:rPr>
-          <w:rFonts w:ascii="Courier New" w:cs="Courier New" w:eastAsia="Courier New" w:hAnsi="Courier New"/>
-          <w:color w:val="569cd6"/>
-          <w:sz w:val="21"/>
-          <w:szCs w:val="21"/>
-          <w:rtl w:val="0"/>
-        </w:rPr>
-        <w:t xml:space="preserve">h1</w:t>
-      </w:r>
-      <w:r>
-        <w:rPr>
-          <w:rFonts w:ascii="Courier New" w:cs="Courier New" w:eastAsia="Courier New" w:hAnsi="Courier New"/>
-          <w:color w:val="808080"/>
-          <w:sz w:val="21"/>
-          <w:szCs w:val="21"/>
-          <w:rtl w:val="0"/>
-        </w:rPr>
-        <w:t xml:space="preserve">&gt;</w:t>
-      </w:r>
-    </w:p>
-    <w:p>
-      <w:pPr>
-        <w:shd w:fill="1e1e1e" w:val="clear"/>
-        <w:spacing w:line="325.71428571428567" w:lineRule="auto"/>
-        <w:rPr>
-          <w:rFonts w:ascii="Courier New" w:cs="Courier New" w:eastAsia="Courier New" w:hAnsi="Courier New"/>
-          <w:color w:val="d4d4d4"/>
-          <w:sz w:val="21"/>
-          <w:szCs w:val="21"/>
-        </w:rPr>
-      </w:pPr>
-      <w:r>
-        <w:rPr>
-          <w:rFonts w:ascii="Courier New" w:cs="Courier New" w:eastAsia="Courier New" w:hAnsi="Courier New"/>
-          <w:color w:val="d4d4d4"/>
-          <w:sz w:val="21"/>
-          <w:szCs w:val="21"/>
-          <w:rtl w:val="0"/>
-        </w:rPr>
-        <w:t xml:space="preserve"> }</w:t>
-      </w:r>
-    </w:p>
-    <w:p>
-      <w:pPr>
-        <w:shd w:fill="1e1e1e" w:val="clear"/>
-        <w:spacing w:line="325.71428571428567" w:lineRule="auto"/>
-        <w:rPr>
-          <w:rFonts w:ascii="Courier New" w:cs="Courier New" w:eastAsia="Courier New" w:hAnsi="Courier New"/>
-          <w:color w:val="d4d4d4"/>
-          <w:sz w:val="21"/>
-          <w:szCs w:val="21"/>
-        </w:rPr>
-      </w:pPr>
-      <w:r>
-        <w:rPr>
-          <w:rFonts w:ascii="Courier New" w:cs="Courier New" w:eastAsia="Courier New" w:hAnsi="Courier New"/>
-          <w:color w:val="d4d4d4"/>
-          <w:sz w:val="21"/>
-          <w:szCs w:val="21"/>
-          <w:rtl w:val="0"/>
-        </w:rPr>
-        <w:t xml:space="preserve">}</w:t>
-      </w:r>
-    </w:p>
-    <w:p>
-      <w:pPr>
-        <w:shd w:fill="1e1e1e" w:val="clear"/>
-        <w:spacing w:line="325.71428571428567" w:lineRule="auto"/>
-        <w:rPr>
-          <w:rFonts w:ascii="Courier New" w:cs="Courier New" w:eastAsia="Courier New" w:hAnsi="Courier New"/>
-          <w:color w:val="d4d4d4"/>
-          <w:sz w:val="21"/>
-          <w:szCs w:val="21"/>
-        </w:rPr>
-      </w:pPr>
-      <w:r>
-        <w:rPr>
-          <w:rtl w:val="0"/>
-        </w:rPr>
-      </w:r>
-    </w:p>
-    <w:p>
-      <w:pPr>
-        <w:shd w:fill="1e1e1e" w:val="clear"/>
-        <w:spacing w:line="325.71428571428567" w:lineRule="auto"/>
-        <w:rPr>
-          <w:rFonts w:ascii="Courier New" w:cs="Courier New" w:eastAsia="Courier New" w:hAnsi="Courier New"/>
-          <w:color w:val="d4d4d4"/>
-          <w:sz w:val="21"/>
-          <w:szCs w:val="21"/>
-        </w:rPr>
-      </w:pPr>
-      <w:r>
-        <w:rPr>
-          <w:rFonts w:ascii="Courier New" w:cs="Courier New" w:eastAsia="Courier New" w:hAnsi="Courier New"/>
-          <w:color w:val="c586c0"/>
-          <w:sz w:val="21"/>
-          <w:szCs w:val="21"/>
-          <w:rtl w:val="0"/>
-        </w:rPr>
-        <w:t xml:space="preserve">export</w:t>
-      </w:r>
-      <w:r>
-        <w:rPr>
-          <w:rFonts w:ascii="Courier New" w:cs="Courier New" w:eastAsia="Courier New" w:hAnsi="Courier New"/>
-          <w:color w:val="d4d4d4"/>
-          <w:sz w:val="21"/>
-          <w:szCs w:val="21"/>
-          <w:rtl w:val="0"/>
-        </w:rPr>
-        <w:t xml:space="preserve"> </w:t>
-      </w:r>
-      <w:r>
-        <w:rPr>
-          <w:rFonts w:ascii="Courier New" w:cs="Courier New" w:eastAsia="Courier New" w:hAnsi="Courier New"/>
-          <w:color w:val="c586c0"/>
-          <w:sz w:val="21"/>
-          <w:szCs w:val="21"/>
-          <w:rtl w:val="0"/>
-        </w:rPr>
-        <w:t xml:space="preserve">default</w:t>
-      </w:r>
-      <w:r>
-        <w:rPr>
-          <w:rFonts w:ascii="Courier New" w:cs="Courier New" w:eastAsia="Courier New" w:hAnsi="Courier New"/>
-          <w:color w:val="d4d4d4"/>
-          <w:sz w:val="21"/>
-          <w:szCs w:val="21"/>
-          <w:rtl w:val="0"/>
-        </w:rPr>
-        <w:t xml:space="preserve"> </w:t>
-      </w:r>
-      <w:r>
-        <w:rPr>
-          <w:rFonts w:ascii="Courier New" w:cs="Courier New" w:eastAsia="Courier New" w:hAnsi="Courier New"/>
-          <w:color w:val="4ec9b0"/>
-          <w:sz w:val="21"/>
-          <w:szCs w:val="21"/>
-          <w:rtl w:val="0"/>
-        </w:rPr>
-        <w:t xml:space="preserve">App</w:t>
-      </w:r>
-      <w:r>
-        <w:rPr>
-          <w:rFonts w:ascii="Courier New" w:cs="Courier New" w:eastAsia="Courier New" w:hAnsi="Courier New"/>
-          <w:color w:val="d4d4d4"/>
-          <w:sz w:val="21"/>
-          <w:szCs w:val="21"/>
-          <w:rtl w:val="0"/>
-        </w:rPr>
-        <w:t xml:space="preserve">;</w:t>
-      </w:r>
-    </w:p>
-    <w:p>
-      <w:pPr>
-        <w:rPr>
-          <w:sz w:val="28"/>
-          <w:szCs w:val="28"/>
-        </w:rPr>
-      </w:pPr>
-      <w:r>
-        <w:rPr>
-          <w:rtl w:val="0"/>
-        </w:rPr>
-      </w:r>
-    </w:p>
-    <w:p>
-      <w:pPr>
-        <w:rPr>
-          <w:sz w:val="28"/>
-          <w:szCs w:val="28"/>
-        </w:rPr>
-      </w:pPr>
-      <w:r>
-        <w:rPr>
-          <w:b w:val="1"/>
-          <w:sz w:val="28"/>
-          <w:szCs w:val="28"/>
-          <w:rtl w:val="0"/>
-        </w:rPr>
-        <w:t xml:space="preserve">Note : props , </w:t>
-      </w:r>
-      <w:r>
-        <w:rPr>
-          <w:sz w:val="28"/>
-          <w:szCs w:val="28"/>
-          <w:rtl w:val="0"/>
-        </w:rPr>
-        <w:t xml:space="preserve">parameters passed to components.</w:t>
-      </w:r>
-    </w:p>
-    <w:p>
-      <w:pPr>
-        <w:rPr>
-          <w:sz w:val="28"/>
-          <w:szCs w:val="28"/>
-        </w:rPr>
-      </w:pPr>
-      <w:r>
-        <w:rPr>
-          <w:rtl w:val="0"/>
-        </w:rPr>
-      </w:r>
-    </w:p>
-    <w:p>
-      <w:pPr>
-        <w:rPr>
-          <w:sz w:val="28"/>
-          <w:szCs w:val="28"/>
-        </w:rPr>
-      </w:pPr>
-      <w:r>
-        <w:rPr>
-          <w:b w:val="1"/>
-          <w:sz w:val="28"/>
-          <w:szCs w:val="28"/>
-          <w:rtl w:val="0"/>
-        </w:rPr>
-        <w:t xml:space="preserve">propTypes : </w:t>
-      </w:r>
-      <w:r>
-        <w:rPr>
-          <w:sz w:val="28"/>
-          <w:szCs w:val="28"/>
-          <w:rtl w:val="0"/>
-        </w:rPr>
-        <w:t xml:space="preserve">it specifies what will be the type of props, whether it will </w:t>
-      </w:r>
-    </w:p>
-    <w:p>
-      <w:pPr>
-        <w:rPr>
-          <w:sz w:val="28"/>
-          <w:szCs w:val="28"/>
-        </w:rPr>
-      </w:pPr>
-      <w:r>
-        <w:rPr>
-          <w:sz w:val="28"/>
-          <w:szCs w:val="28"/>
-          <w:rtl w:val="0"/>
-        </w:rPr>
-        <w:t xml:space="preserve">String, integer, boolean etc . It makes the code more robust. </w:t>
-      </w:r>
-    </w:p>
-    <w:p>
-      <w:pPr>
-        <w:rPr>
-          <w:sz w:val="28"/>
-          <w:szCs w:val="28"/>
-        </w:rPr>
-      </w:pPr>
-      <w:r>
-        <w:rPr>
-          <w:sz w:val="28"/>
-          <w:szCs w:val="28"/>
-          <w:rtl w:val="0"/>
-        </w:rPr>
-        <w:t xml:space="preserve">We can use TypeScript too, to check if type of data is correct or , not.</w:t>
-      </w:r>
-    </w:p>
-    <w:p>
-      <w:pPr>
-        <w:rPr>
-          <w:sz w:val="28"/>
-          <w:szCs w:val="28"/>
-        </w:rPr>
-      </w:pPr>
-      <w:r>
-        <w:rPr>
-          <w:b w:val="1"/>
-          <w:sz w:val="28"/>
-          <w:szCs w:val="28"/>
-          <w:rtl w:val="0"/>
-        </w:rPr>
-        <w:t xml:space="preserve">Note : </w:t>
-      </w:r>
-      <w:r>
-        <w:rPr>
-          <w:sz w:val="28"/>
-          <w:szCs w:val="28"/>
-          <w:rtl w:val="0"/>
-        </w:rPr>
-        <w:t xml:space="preserve">while writing boolean or integer in the component make sure to write </w:t>
-      </w:r>
-    </w:p>
-    <w:p>
-      <w:pPr>
-        <w:rPr>
-          <w:sz w:val="28"/>
-          <w:szCs w:val="28"/>
-        </w:rPr>
-      </w:pPr>
-      <w:r>
-        <w:rPr>
-          <w:sz w:val="28"/>
-          <w:szCs w:val="28"/>
-          <w:rtl w:val="0"/>
-        </w:rPr>
-        <w:t xml:space="preserve">Them within {}.</w:t>
-      </w:r>
-    </w:p>
-    <w:p>
-      <w:pPr>
-        <w:rPr>
-          <w:sz w:val="28"/>
-          <w:szCs w:val="28"/>
-        </w:rPr>
-      </w:pPr>
-      <w:r>
-        <w:rPr>
-          <w:rtl w:val="0"/>
-        </w:rPr>
-      </w:r>
-    </w:p>
-    <w:p>
-      <w:pPr>
-        <w:rPr>
-          <w:sz w:val="28"/>
-          <w:szCs w:val="28"/>
-        </w:rPr>
-      </w:pPr>
-      <w:r>
-        <w:rPr>
-          <w:sz w:val="28"/>
-          <w:szCs w:val="28"/>
-          <w:rtl w:val="0"/>
-        </w:rPr>
-        <w:t xml:space="preserve">Components in ReactJS is added like XML e.g. : </w:t>
-      </w:r>
-    </w:p>
-    <w:p>
-      <w:pPr>
-        <w:rPr>
-          <w:b w:val="1"/>
-          <w:sz w:val="28"/>
-          <w:szCs w:val="28"/>
-        </w:rPr>
-      </w:pPr>
-      <w:r>
-        <w:rPr>
-          <w:sz w:val="28"/>
-          <w:szCs w:val="28"/>
-          <w:rtl w:val="0"/>
-        </w:rPr>
-        <w:t xml:space="preserve">&lt; </w:t>
-      </w:r>
-      <w:r>
-        <w:rPr>
-          <w:b w:val="1"/>
-          <w:sz w:val="28"/>
-          <w:szCs w:val="28"/>
-          <w:rtl w:val="0"/>
-        </w:rPr>
-        <w:t xml:space="preserve">Component /&gt;</w:t>
-      </w:r>
-    </w:p>
-    <w:p>
-      <w:pPr>
-        <w:rPr>
-          <w:b w:val="1"/>
-          <w:sz w:val="28"/>
-          <w:szCs w:val="28"/>
-        </w:rPr>
-      </w:pPr>
-      <w:r>
-        <w:rPr>
-          <w:rtl w:val="0"/>
-        </w:rPr>
-      </w:r>
-    </w:p>
-    <w:p>
-      <w:pPr>
-        <w:rPr>
-          <w:b w:val="1"/>
-          <w:sz w:val="28"/>
-          <w:szCs w:val="28"/>
-        </w:rPr>
-      </w:pPr>
-      <w:r>
-        <w:rPr>
-          <w:rtl w:val="0"/>
-        </w:rPr>
-      </w:r>
-    </w:p>
-    <w:p>
-      <w:pPr>
-        <w:rPr>
-          <w:b w:val="1"/>
-          <w:sz w:val="28"/>
-          <w:szCs w:val="28"/>
-        </w:rPr>
-      </w:pPr>
-      <w:r>
-        <w:rPr>
-          <w:b w:val="1"/>
-          <w:sz w:val="28"/>
-          <w:szCs w:val="28"/>
-          <w:rtl w:val="0"/>
-        </w:rPr>
-        <w:t xml:space="preserve">Styling in React js (CSS): </w:t>
+          <w:sz w:val="28"/>
+          <w:szCs w:val="28"/>
+        </w:rPr>
+      </w:pPr>
+      <w:r>
+        <w:rPr>
+          <w:sz w:val="28"/>
+          <w:szCs w:val="28"/>
+          <w:rtl w:val="0"/>
+        </w:rPr>
+        <w:t xml:space="preserve">Use stylesheet</w:t>
       </w:r>
     </w:p>
     <w:p>
       <w:pPr>
         <w:numPr>
           <w:ilvl w:val="0"/>
-          <w:numId w:val="4"/>
+          <w:numId w:val="5"/>
         </w:numPr>
         <w:ind w:left="720" w:hanging="360"/>
         <w:rPr>
           <w:sz w:val="28"/>
           <w:szCs w:val="28"/>
-        </w:rPr>
-      </w:pPr>
-      <w:r>
-        <w:rPr>
-          <w:sz w:val="28"/>
-          <w:szCs w:val="28"/>
-          <w:rtl w:val="0"/>
-        </w:rPr>
-        <w:t xml:space="preserve">Use stylesheet</w:t>
+          <w:u w:val="none"/>
+        </w:rPr>
+      </w:pPr>
+      <w:r>
+        <w:rPr>
+          <w:sz w:val="28"/>
+          <w:szCs w:val="28"/>
+          <w:rtl w:val="0"/>
+        </w:rPr>
+        <w:t xml:space="preserve">Style component</w:t>
       </w:r>
     </w:p>
     <w:p>
       <w:pPr>
         <w:numPr>
           <w:ilvl w:val="0"/>
-          <w:numId w:val="4"/>
-        </w:numPr>
-        <w:ind w:left="720" w:hanging="360"/>
-        <w:rPr>
-          <w:sz w:val="28"/>
-          <w:szCs w:val="28"/>
-          <w:u w:val="none"/>
-        </w:rPr>
-      </w:pPr>
-      <w:r>
-        <w:rPr>
-          <w:sz w:val="28"/>
-          <w:szCs w:val="28"/>
-          <w:rtl w:val="0"/>
-        </w:rPr>
-        <w:t xml:space="preserve">Style component</w:t>
-      </w:r>
-    </w:p>
-    <w:p>
-      <w:pPr>
-        <w:numPr>
-          <w:ilvl w:val="0"/>
-          <w:numId w:val="4"/>
+          <w:numId w:val="5"/>
         </w:numPr>
         <w:ind w:left="720" w:hanging="360"/>
         <w:rPr>
@@ -3731,12 +3731,14 @@
     <w:p>
       <w:pPr>
         <w:rPr>
+          <w:b w:val="1"/>
           <w:sz w:val="34"/>
           <w:szCs w:val="34"/>
         </w:rPr>
       </w:pPr>
       <w:r>
         <w:rPr>
+          <w:b w:val="1"/>
           <w:sz w:val="34"/>
           <w:szCs w:val="34"/>
           <w:rtl w:val="0"/>
@@ -7017,12 +7019,14 @@
         <w:rPr>
           <w:sz w:val="50"/>
           <w:szCs w:val="50"/>
+          <w:highlight w:val="yellow"/>
         </w:rPr>
       </w:pPr>
       <w:r>
         <w:rPr>
           <w:sz w:val="50"/>
           <w:szCs w:val="50"/>
+          <w:highlight w:val="yellow"/>
           <w:rtl w:val="0"/>
         </w:rPr>
         <w:t xml:space="preserve">How to create </w:t>
@@ -7032,6 +7036,7 @@
           <w:b w:val="1"/>
           <w:sz w:val="50"/>
           <w:szCs w:val="50"/>
+          <w:highlight w:val="yellow"/>
           <w:rtl w:val="0"/>
         </w:rPr>
         <w:t xml:space="preserve">build </w:t>
@@ -7040,6 +7045,7 @@
         <w:rPr>
           <w:sz w:val="50"/>
           <w:szCs w:val="50"/>
+          <w:highlight w:val="yellow"/>
           <w:rtl w:val="0"/>
         </w:rPr>
         <w:t xml:space="preserve">folder ?</w:t>
@@ -7198,7 +7204,7 @@
           <w:szCs w:val="38"/>
           <w:rtl w:val="0"/>
         </w:rPr>
-        <w:t xml:space="preserve">Challenge : </w:t>
+        <w:t xml:space="preserve">Challenge ( Doubt ) : </w:t>
       </w:r>
     </w:p>
     <w:p>
@@ -10272,7 +10278,393 @@
           <w:b w:val="1"/>
           <w:rtl w:val="0"/>
         </w:rPr>
-        <w:t xml:space="preserve">Resume from : 57:00</w:t>
+        <w:t xml:space="preserve">Resume from : 1:21:09</w:t>
+      </w:r>
+    </w:p>
+    <w:p>
+      <w:pPr>
+        <w:ind w:left="0" w:firstLine="0"/>
+        <w:rPr>
+          <w:b w:val="1"/>
+        </w:rPr>
+      </w:pPr>
+      <w:r>
+        <w:rPr>
+          <w:rtl w:val="0"/>
+        </w:rPr>
+      </w:r>
+    </w:p>
+    <w:p>
+      <w:pPr>
+        <w:ind w:left="0" w:firstLine="0"/>
+        <w:rPr>
+          <w:b w:val="1"/>
+          <w:sz w:val="34"/>
+          <w:szCs w:val="34"/>
+        </w:rPr>
+      </w:pPr>
+      <w:r>
+        <w:rPr>
+          <w:rtl w:val="0"/>
+        </w:rPr>
+      </w:r>
+    </w:p>
+    <w:p>
+      <w:pPr>
+        <w:rPr>
+          <w:b w:val="1"/>
+          <w:sz w:val="28"/>
+          <w:szCs w:val="28"/>
+        </w:rPr>
+      </w:pPr>
+      <w:r>
+        <w:pict>
+          <v:rect style="width:0.0pt;height:1.5pt" o:hr="t" o:hrstd="t" o:hralign="center" fillcolor="#A0A0A0" stroked="f"/>
+        </w:pict>
+      </w:r>
+      <w:r>
+        <w:rPr>
+          <w:rtl w:val="0"/>
+        </w:rPr>
+      </w:r>
+    </w:p>
+    <w:p>
+      <w:pPr>
+        <w:rPr>
+          <w:b w:val="1"/>
+          <w:sz w:val="28"/>
+          <w:szCs w:val="28"/>
+        </w:rPr>
+      </w:pPr>
+      <w:r>
+        <w:pict>
+          <v:rect style="width:0.0pt;height:1.5pt" o:hr="t" o:hrstd="t" o:hralign="center" fillcolor="#A0A0A0" stroked="f"/>
+        </w:pict>
+      </w:r>
+      <w:r>
+        <w:rPr>
+          <w:rtl w:val="0"/>
+        </w:rPr>
+      </w:r>
+    </w:p>
+    <w:p>
+      <w:pPr>
+        <w:ind w:left="0" w:firstLine="0"/>
+        <w:rPr>
+          <w:b w:val="1"/>
+          <w:sz w:val="34"/>
+          <w:szCs w:val="34"/>
+        </w:rPr>
+      </w:pPr>
+      <w:r>
+        <w:rPr>
+          <w:rtl w:val="0"/>
+        </w:rPr>
+      </w:r>
+    </w:p>
+    <w:p>
+      <w:pPr>
+        <w:ind w:left="0" w:firstLine="0"/>
+        <w:rPr>
+          <w:b w:val="1"/>
+          <w:sz w:val="34"/>
+          <w:szCs w:val="34"/>
+        </w:rPr>
+      </w:pPr>
+      <w:r>
+        <w:rPr>
+          <w:rtl w:val="0"/>
+        </w:rPr>
+      </w:r>
+    </w:p>
+    <w:p>
+      <w:pPr>
+        <w:ind w:left="0" w:firstLine="0"/>
+        <w:rPr>
+          <w:b w:val="1"/>
+          <w:sz w:val="34"/>
+          <w:szCs w:val="34"/>
+        </w:rPr>
+      </w:pPr>
+      <w:r>
+        <w:rPr>
+          <w:rtl w:val="0"/>
+        </w:rPr>
+      </w:r>
+    </w:p>
+    <w:p>
+      <w:pPr>
+        <w:ind w:left="0" w:firstLine="0"/>
+        <w:rPr>
+          <w:b w:val="1"/>
+          <w:sz w:val="34"/>
+          <w:szCs w:val="34"/>
+        </w:rPr>
+      </w:pPr>
+      <w:r>
+        <w:rPr>
+          <w:b w:val="1"/>
+          <w:sz w:val="34"/>
+          <w:szCs w:val="34"/>
+          <w:rtl w:val="0"/>
+        </w:rPr>
+        <w:t xml:space="preserve">Doubts : </w:t>
+      </w:r>
+    </w:p>
+    <w:p>
+      <w:pPr>
+        <w:numPr>
+          <w:ilvl w:val="0"/>
+          <w:numId w:val="4"/>
+        </w:numPr>
+        <w:ind w:left="720" w:hanging="360"/>
+        <w:rPr>
+          <w:sz w:val="34"/>
+          <w:szCs w:val="34"/>
+          <w:u w:val="none"/>
+        </w:rPr>
+      </w:pPr>
+      <w:r>
+        <w:rPr>
+          <w:sz w:val="34"/>
+          <w:szCs w:val="34"/>
+          <w:rtl w:val="0"/>
+        </w:rPr>
+        <w:t xml:space="preserve">Virtual dom</w:t>
+      </w:r>
+    </w:p>
+    <w:p>
+      <w:pPr>
+        <w:numPr>
+          <w:ilvl w:val="0"/>
+          <w:numId w:val="4"/>
+        </w:numPr>
+        <w:ind w:left="720" w:hanging="360"/>
+        <w:rPr>
+          <w:sz w:val="34"/>
+          <w:szCs w:val="34"/>
+          <w:u w:val="none"/>
+        </w:rPr>
+      </w:pPr>
+      <w:r>
+        <w:rPr>
+          <w:sz w:val="34"/>
+          <w:szCs w:val="34"/>
+          <w:rtl w:val="0"/>
+        </w:rPr>
+        <w:t xml:space="preserve">Ajax : api </w:t>
+      </w:r>
+    </w:p>
+    <w:p>
+      <w:pPr>
+        <w:numPr>
+          <w:ilvl w:val="0"/>
+          <w:numId w:val="4"/>
+        </w:numPr>
+        <w:ind w:left="720" w:hanging="360"/>
+        <w:rPr>
+          <w:sz w:val="34"/>
+          <w:szCs w:val="34"/>
+          <w:u w:val="none"/>
+        </w:rPr>
+      </w:pPr>
+      <w:r>
+        <w:rPr>
+          <w:sz w:val="34"/>
+          <w:szCs w:val="34"/>
+          <w:rtl w:val="0"/>
+        </w:rPr>
+        <w:t xml:space="preserve">Closures</w:t>
+      </w:r>
+    </w:p>
+    <w:p>
+      <w:pPr>
+        <w:numPr>
+          <w:ilvl w:val="0"/>
+          <w:numId w:val="4"/>
+        </w:numPr>
+        <w:ind w:left="720" w:hanging="360"/>
+        <w:rPr>
+          <w:sz w:val="34"/>
+          <w:szCs w:val="34"/>
+          <w:u w:val="none"/>
+        </w:rPr>
+      </w:pPr>
+      <w:r>
+        <w:rPr>
+          <w:sz w:val="34"/>
+          <w:szCs w:val="34"/>
+          <w:rtl w:val="0"/>
+        </w:rPr>
+        <w:t xml:space="preserve">Pseudo selectors</w:t>
+      </w:r>
+    </w:p>
+    <w:p>
+      <w:pPr>
+        <w:numPr>
+          <w:ilvl w:val="0"/>
+          <w:numId w:val="4"/>
+        </w:numPr>
+        <w:ind w:left="720" w:hanging="360"/>
+        <w:rPr>
+          <w:sz w:val="34"/>
+          <w:szCs w:val="34"/>
+          <w:u w:val="none"/>
+        </w:rPr>
+      </w:pPr>
+      <w:r>
+        <w:rPr>
+          <w:sz w:val="34"/>
+          <w:szCs w:val="34"/>
+          <w:rtl w:val="0"/>
+        </w:rPr>
+        <w:t xml:space="preserve">Media queries</w:t>
+      </w:r>
+    </w:p>
+    <w:p>
+      <w:pPr>
+        <w:numPr>
+          <w:ilvl w:val="0"/>
+          <w:numId w:val="4"/>
+        </w:numPr>
+        <w:ind w:left="720" w:hanging="360"/>
+        <w:rPr>
+          <w:sz w:val="34"/>
+          <w:szCs w:val="34"/>
+          <w:u w:val="none"/>
+        </w:rPr>
+      </w:pPr>
+      <w:r>
+        <w:rPr>
+          <w:sz w:val="34"/>
+          <w:szCs w:val="34"/>
+          <w:rtl w:val="0"/>
+        </w:rPr>
+        <w:t xml:space="preserve">Semantic and non semantic tag</w:t>
+      </w:r>
+    </w:p>
+    <w:p>
+      <w:pPr>
+        <w:numPr>
+          <w:ilvl w:val="0"/>
+          <w:numId w:val="4"/>
+        </w:numPr>
+        <w:ind w:left="720" w:hanging="360"/>
+        <w:rPr>
+          <w:sz w:val="34"/>
+          <w:szCs w:val="34"/>
+          <w:u w:val="none"/>
+        </w:rPr>
+      </w:pPr>
+      <w:r>
+        <w:rPr>
+          <w:sz w:val="34"/>
+          <w:szCs w:val="34"/>
+          <w:rtl w:val="0"/>
+        </w:rPr>
+        <w:t xml:space="preserve">Http headers</w:t>
+      </w:r>
+    </w:p>
+    <w:p>
+      <w:pPr>
+        <w:numPr>
+          <w:ilvl w:val="0"/>
+          <w:numId w:val="4"/>
+        </w:numPr>
+        <w:ind w:left="720" w:hanging="360"/>
+        <w:rPr>
+          <w:sz w:val="34"/>
+          <w:szCs w:val="34"/>
+          <w:u w:val="none"/>
+        </w:rPr>
+      </w:pPr>
+      <w:r>
+        <w:rPr>
+          <w:sz w:val="34"/>
+          <w:szCs w:val="34"/>
+          <w:rtl w:val="0"/>
+        </w:rPr>
+        <w:t xml:space="preserve">promises</w:t>
+      </w:r>
+    </w:p>
+    <w:p>
+      <w:pPr>
+        <w:numPr>
+          <w:ilvl w:val="0"/>
+          <w:numId w:val="4"/>
+        </w:numPr>
+        <w:ind w:left="720" w:hanging="360"/>
+        <w:rPr>
+          <w:sz w:val="34"/>
+          <w:szCs w:val="34"/>
+          <w:u w:val="none"/>
+        </w:rPr>
+      </w:pPr>
+      <w:r>
+        <w:rPr>
+          <w:sz w:val="34"/>
+          <w:szCs w:val="34"/>
+          <w:rtl w:val="0"/>
+        </w:rPr>
+        <w:t xml:space="preserve">Useeffect Hook</w:t>
+      </w:r>
+    </w:p>
+    <w:p>
+      <w:pPr>
+        <w:numPr>
+          <w:ilvl w:val="0"/>
+          <w:numId w:val="4"/>
+        </w:numPr>
+        <w:ind w:left="720" w:hanging="360"/>
+        <w:rPr>
+          <w:sz w:val="34"/>
+          <w:szCs w:val="34"/>
+          <w:u w:val="none"/>
+        </w:rPr>
+      </w:pPr>
+      <w:r>
+        <w:rPr>
+          <w:sz w:val="34"/>
+          <w:szCs w:val="34"/>
+          <w:rtl w:val="0"/>
+        </w:rPr>
+        <w:t xml:space="preserve">Eiff / ieff / </w:t>
+      </w:r>
+    </w:p>
+    <w:p>
+      <w:pPr>
+        <w:numPr>
+          <w:ilvl w:val="0"/>
+          <w:numId w:val="4"/>
+        </w:numPr>
+        <w:ind w:left="720" w:hanging="360"/>
+        <w:rPr>
+          <w:sz w:val="34"/>
+          <w:szCs w:val="34"/>
+          <w:u w:val="none"/>
+        </w:rPr>
+      </w:pPr>
+      <w:r>
+        <w:rPr>
+          <w:sz w:val="34"/>
+          <w:szCs w:val="34"/>
+          <w:rtl w:val="0"/>
+        </w:rPr>
+        <w:t xml:space="preserve">What is heep ?</w:t>
+      </w:r>
+    </w:p>
+    <w:p>
+      <w:pPr>
+        <w:ind w:left="0" w:firstLine="0"/>
+        <w:rPr>
+          <w:sz w:val="34"/>
+          <w:szCs w:val="34"/>
+        </w:rPr>
+      </w:pPr>
+      <w:r>
+        <w:rPr>
+          <w:rtl w:val="0"/>
+        </w:rPr>
       </w:r>
     </w:p>
     <w:sectPr>
@@ -10727,6 +11119,116 @@
     </w:lvl>
   </w:abstractNum>
   <w:abstractNum w:abstractNumId="5">
+    <w:lvl w:ilvl="0">
+      <w:start w:val="1"/>
+      <w:numFmt w:val="decimal"/>
+      <w:lvlText w:val="%1."/>
+      <w:lvlJc w:val="left"/>
+      <w:pPr>
+        <w:ind w:left="720" w:hanging="360"/>
+      </w:pPr>
+      <w:rPr>
+        <w:u w:val="none"/>
+      </w:rPr>
+    </w:lvl>
+    <w:lvl w:ilvl="1">
+      <w:start w:val="1"/>
+      <w:numFmt w:val="lowerLetter"/>
+      <w:lvlText w:val="%2."/>
+      <w:lvlJc w:val="left"/>
+      <w:pPr>
+        <w:ind w:left="1440" w:hanging="360"/>
+      </w:pPr>
+      <w:rPr>
+        <w:u w:val="none"/>
+      </w:rPr>
+    </w:lvl>
+    <w:lvl w:ilvl="2">
+      <w:start w:val="1"/>
+      <w:numFmt w:val="lowerRoman"/>
+      <w:lvlText w:val="%3."/>
+      <w:lvlJc w:val="right"/>
+      <w:pPr>
+        <w:ind w:left="2160" w:hanging="360"/>
+      </w:pPr>
+      <w:rPr>
+        <w:u w:val="none"/>
+      </w:rPr>
+    </w:lvl>
+    <w:lvl w:ilvl="3">
+      <w:start w:val="1"/>
+      <w:numFmt w:val="decimal"/>
+      <w:lvlText w:val="%4."/>
+      <w:lvlJc w:val="left"/>
+      <w:pPr>
+        <w:ind w:left="2880" w:hanging="360"/>
+      </w:pPr>
+      <w:rPr>
+        <w:u w:val="none"/>
+      </w:rPr>
+    </w:lvl>
+    <w:lvl w:ilvl="4">
+      <w:start w:val="1"/>
+      <w:numFmt w:val="lowerLetter"/>
+      <w:lvlText w:val="%5."/>
+      <w:lvlJc w:val="left"/>
+      <w:pPr>
+        <w:ind w:left="3600" w:hanging="360"/>
+      </w:pPr>
+      <w:rPr>
+        <w:u w:val="none"/>
+      </w:rPr>
+    </w:lvl>
+    <w:lvl w:ilvl="5">
+      <w:start w:val="1"/>
+      <w:numFmt w:val="lowerRoman"/>
+      <w:lvlText w:val="%6."/>
+      <w:lvlJc w:val="right"/>
+      <w:pPr>
+        <w:ind w:left="4320" w:hanging="360"/>
+      </w:pPr>
+      <w:rPr>
+        <w:u w:val="none"/>
+      </w:rPr>
+    </w:lvl>
+    <w:lvl w:ilvl="6">
+      <w:start w:val="1"/>
+      <w:numFmt w:val="decimal"/>
+      <w:lvlText w:val="%7."/>
+      <w:lvlJc w:val="left"/>
+      <w:pPr>
+        <w:ind w:left="5040" w:hanging="360"/>
+      </w:pPr>
+      <w:rPr>
+        <w:u w:val="none"/>
+      </w:rPr>
+    </w:lvl>
+    <w:lvl w:ilvl="7">
+      <w:start w:val="1"/>
+      <w:numFmt w:val="lowerLetter"/>
+      <w:lvlText w:val="%8."/>
+      <w:lvlJc w:val="left"/>
+      <w:pPr>
+        <w:ind w:left="5760" w:hanging="360"/>
+      </w:pPr>
+      <w:rPr>
+        <w:u w:val="none"/>
+      </w:rPr>
+    </w:lvl>
+    <w:lvl w:ilvl="8">
+      <w:start w:val="1"/>
+      <w:numFmt w:val="lowerRoman"/>
+      <w:lvlText w:val="%9."/>
+      <w:lvlJc w:val="right"/>
+      <w:pPr>
+        <w:ind w:left="6480" w:hanging="360"/>
+      </w:pPr>
+      <w:rPr>
+        <w:u w:val="none"/>
+      </w:rPr>
+    </w:lvl>
+  </w:abstractNum>
+  <w:abstractNum w:abstractNumId="6">
     <w:lvl w:ilvl="0">
       <w:start w:val="1"/>
       <w:numFmt w:val="decimal"/>
@@ -10850,6 +11352,9 @@
   </w:num>
   <w:num w:numId="5">
     <w:abstractNumId w:val="5"/>
+  </w:num>
+  <w:num w:numId="6">
+    <w:abstractNumId w:val="6"/>
   </w:num>
 </w:numbering>
 </file>

</xml_diff>